<commit_message>
add plain text output example
</commit_message>
<xml_diff>
--- a/sample-output/workflow.docx
+++ b/sample-output/workflow.docx
@@ -45,6 +45,14 @@
           <w:vertAlign w:val="superscript"/>
         </w:rPr>
         <w:t>1,2*†</w:t>
+      </w:r>
+    </w:p>
+    <w:p>
+      <w:pPr>
+        <w:pStyle w:val="Date"/>
+      </w:pPr>
+      <w:r>
+        <w:t>Monday, 10 June 2019</w:t>
       </w:r>
     </w:p>
     <w:p>
@@ -271,7 +279,14 @@
           <w:rPr>
             <w:rStyle w:val="Hyperlink"/>
           </w:rPr>
-          <w:t>see Results</w:t>
+          <w:t xml:space="preserve">see </w:t>
+        </w:r>
+        <w:r>
+          <w:rPr>
+            <w:rStyle w:val="Hyperlink"/>
+          </w:rPr>
+          <w:lastRenderedPageBreak/>
+          <w:t>Results</w:t>
         </w:r>
       </w:hyperlink>
       <w:r>
@@ -300,7 +315,6 @@
         <w:rPr>
           <w:noProof/>
         </w:rPr>
-        <w:lastRenderedPageBreak/>
         <w:drawing>
           <wp:inline distT="0" distB="0" distL="0" distR="0">
             <wp:extent cx="1905000" cy="2752725"/>
@@ -560,45 +574,16 @@
         <w:pStyle w:val="FirstParagraph"/>
       </w:pPr>
       <w:r>
+        <w:lastRenderedPageBreak/>
         <w:t>No meæ menandri mediøcritatem, meis tibique convenire vis id! Delicata intellegam mei ex. His consulåtu åssueverit ex, ei ius apeirian cønstituam mediocritatem, me</w:t>
       </w:r>
       <w:r>
-        <w:t xml:space="preserve">i rebum detracto scaevølæ ex. Sed modo dico ullum at, sententiae definiebas ex eam! </w:t>
-      </w:r>
-      <w:proofErr w:type="spellStart"/>
-      <w:r>
-        <w:t>Nøstro</w:t>
-      </w:r>
-      <w:proofErr w:type="spellEnd"/>
-      <w:r>
-        <w:t xml:space="preserve"> </w:t>
-      </w:r>
-      <w:proofErr w:type="spellStart"/>
-      <w:r>
-        <w:t>eruditi</w:t>
-      </w:r>
-      <w:proofErr w:type="spellEnd"/>
-      <w:r>
-        <w:t xml:space="preserve"> </w:t>
-      </w:r>
-      <w:proofErr w:type="spellStart"/>
-      <w:r>
-        <w:t>eum</w:t>
-      </w:r>
-      <w:proofErr w:type="spellEnd"/>
-      <w:r>
-        <w:t xml:space="preserve"> ex.</w:t>
-      </w:r>
-    </w:p>
-    <w:p>
-      <w:pPr>
-        <w:pStyle w:val="BodyText"/>
-      </w:pPr>
+        <w:t>i rebum detracto scaevølæ ex. Sed modo dico ullum at, sententiae definiebas ex eam! Nøstro eruditi eum ex.</w:t>
+      </w:r>
     </w:p>
     <w:tbl>
       <w:tblPr>
         <w:tblW w:w="0" w:type="pct"/>
-        <w:jc w:val="center"/>
         <w:tblLook w:val="07E0" w:firstRow="1" w:lastRow="1" w:firstColumn="1" w:lastColumn="1" w:noHBand="1" w:noVBand="1"/>
       </w:tblPr>
       <w:tblGrid>
@@ -607,9 +592,6 @@
         <w:gridCol w:w="1494"/>
       </w:tblGrid>
       <w:tr>
-        <w:trPr>
-          <w:jc w:val="center"/>
-        </w:trPr>
         <w:tc>
           <w:tcPr>
             <w:tcW w:w="0" w:type="auto"/>
@@ -627,7 +609,6 @@
               <w:rPr>
                 <w:b/>
               </w:rPr>
-              <w:lastRenderedPageBreak/>
               <w:t>Table Head 1</w:t>
             </w:r>
           </w:p>
@@ -676,9 +657,6 @@
         </w:tc>
       </w:tr>
       <w:tr>
-        <w:trPr>
-          <w:jc w:val="center"/>
-        </w:trPr>
         <w:tc>
           <w:tcPr>
             <w:tcW w:w="0" w:type="auto"/>
@@ -723,9 +701,6 @@
         </w:tc>
       </w:tr>
       <w:tr>
-        <w:trPr>
-          <w:jc w:val="center"/>
-        </w:trPr>
         <w:tc>
           <w:tcPr>
             <w:tcW w:w="0" w:type="auto"/>
@@ -775,12 +750,7 @@
         <w:pStyle w:val="BodyText"/>
       </w:pPr>
       <w:r>
-        <w:t>Åd nam omnis ullamcørper vituperator</w:t>
-      </w:r>
-      <w:bookmarkStart w:id="2" w:name="_GoBack"/>
-      <w:bookmarkEnd w:id="2"/>
-      <w:r>
-        <w:t>ibus. Sed verear tincidunt rationibus an. Elit såperet recteque sit et, tåmquåm noluisse eloquentiåm ei mei. In pri solet soleat timeam, tale possit vis æt.</w:t>
+        <w:t>Åd nam omnis ullamcørper vituperatoribus. Sed verear tincidunt rationibus an. Elit såperet recteque sit et, tåmquåm noluisse eloquentiåm ei mei. In pri solet soleat timeam, tale possit vis æt.</w:t>
       </w:r>
     </w:p>
     <w:p>
@@ -1170,6 +1140,7 @@
         <w:rPr>
           <w:rStyle w:val="CommentTok"/>
         </w:rPr>
+        <w:lastRenderedPageBreak/>
         <w:t># five times</w:t>
       </w:r>
       <w:r>
@@ -1193,7 +1164,6 @@
         <w:pStyle w:val="FirstParagraph"/>
       </w:pPr>
       <w:r>
-        <w:lastRenderedPageBreak/>
         <w:t>Ad pro quod definitiønem</w:t>
       </w:r>
       <w:r>
@@ -1203,7 +1173,10 @@
         <w:footnoteReference w:id="2"/>
       </w:r>
       <w:r>
-        <w:t xml:space="preserve">, mel no laudem delectus, te mei prompta maiorum pønderum. Solum aeque singulis duo ex (Siegel &amp; Silins </w:t>
+        <w:t>, mel no laude</w:t>
+      </w:r>
+      <w:r>
+        <w:t xml:space="preserve">m delectus, te mei prompta maiorum pønderum. Solum aeque singulis duo ex (Siegel &amp; Silins </w:t>
       </w:r>
       <w:hyperlink w:anchor="ref-siegel2015">
         <w:r>
@@ -1214,10 +1187,10 @@
         </w:r>
       </w:hyperlink>
       <w:r>
-        <w:t>), est an iriure øblique. Volumus åntiøpam iudicåbit et pro, cibo ubique hås an? Cu hi</w:t>
-      </w:r>
-      <w:r>
-        <w:t>s movet feugiåt pårtiendo! Eam in ubique høneståtis ullåmcorper, no eos vitae orætiø viderer. Eos id amet alienum, vis id zril åliquando omittantur, no mei graeci impedit deterruisset!</w:t>
+        <w:t>), est an iriure øblique. Volumus åntiøpam iudicåbit et pro, cibo ubique hås an? Cu his movet feugiåt pårtiendo! Eam in ubiqu</w:t>
+      </w:r>
+      <w:r>
+        <w:t>e høneståtis ullåmcorper, no eos vitae orætiø viderer. Eos id amet alienum, vis id zril åliquando omittantur, no mei graeci impedit deterruisset!</w:t>
       </w:r>
     </w:p>
     <w:p>
@@ -1225,10 +1198,10 @@
         <w:pStyle w:val="BodyText"/>
       </w:pPr>
       <w:r>
-        <w:t xml:space="preserve">No meæ menandri mediøcritatem, meis tibique convenire vis id! Delicata </w:t>
-      </w:r>
-      <w:r>
-        <w:t xml:space="preserve">intellegam mei ex. His consulåtu åssueverit ex (Siegel &amp; Silins </w:t>
+        <w:t>No meæ menandri mediøcritatem, meis tibique convenire vis id! Delicata intellegam mei ex. His consulåtu åssuev</w:t>
+      </w:r>
+      <w:r>
+        <w:t xml:space="preserve">erit ex (Siegel &amp; Silins </w:t>
       </w:r>
       <w:hyperlink w:anchor="ref-siegel2015">
         <w:r>
@@ -1239,10 +1212,7 @@
         </w:r>
       </w:hyperlink>
       <w:r>
-        <w:t>), ei ius apeirian cønstituam mediocritatem, mei rebum detracto scaevølæ ex. Sed modo dico ullum at, sententiae definiebas ex eam! Nøstro eruditi eum e</w:t>
-      </w:r>
-      <w:r>
-        <w:t>x.</w:t>
+        <w:t>), ei ius apeirian cønstituam mediocritatem, mei rebum detracto scaevølæ ex. Sed modo dico ullum at, sententiae definiebas ex eam! Nøstro eruditi eum ex.</w:t>
       </w:r>
     </w:p>
     <w:p>
@@ -1250,7 +1220,10 @@
         <w:pStyle w:val="BodyText"/>
       </w:pPr>
       <w:r>
-        <w:t xml:space="preserve">Åd nam omnis ullamcørper vituperatoribus. Sed verear tincidunt rationibus an. Elit såperet recteque sit et (Siegel &amp; Silins </w:t>
+        <w:t>Åd nam omnis ullamcørper vituperator</w:t>
+      </w:r>
+      <w:r>
+        <w:t xml:space="preserve">ibus. Sed verear tincidunt rationibus an. Elit såperet recteque sit et (Siegel &amp; Silins </w:t>
       </w:r>
       <w:hyperlink w:anchor="ref-siegel2015">
         <w:r>
@@ -1279,10 +1252,13 @@
         <w:pStyle w:val="FirstParagraph"/>
       </w:pPr>
       <w:r>
-        <w:t>Lørem ipsum dolør sit amet, eu ipsum movet vix, veniam låoreet posidonium te eøs, eæm in veri eirmod. Sed illum minimum at, est mægna alienum mentitum ne. Amet equidem sit ex. Ludus øfficiis suåvitate sea in, ius utinam vi</w:t>
-      </w:r>
-      <w:r>
-        <w:t>vendum no, mei nostrud necessitatibus te?</w:t>
+        <w:t>Lørem</w:t>
+      </w:r>
+      <w:r>
+        <w:t xml:space="preserve"> ipsum dolør sit amet, eu ipsum movet vix, veniam låoreet posidonium te eøs, eæm in veri eirmod. Sed illum minimum at, est mægna alienum mentitum ne. Amet equidem sit ex. Ludus øfficiis suåvitate sea in, ius utinam vivendum no, mei nostrud necessitatibus t</w:t>
+      </w:r>
+      <w:r>
+        <w:t>e?</w:t>
       </w:r>
     </w:p>
     <w:p>
@@ -1290,10 +1266,10 @@
         <w:pStyle w:val="BodyText"/>
       </w:pPr>
       <w:r>
-        <w:t xml:space="preserve">Sint meis quo et, vis ad fæcete dolorem! Ad quøt moderatius elaboraret eum, pro paulo ridens quaestio ut! Iudico nullam sit ad, ad has åperiam senserit conceptåm? Tritani posidonium suscipiantur ex duo, meæ essent </w:t>
-      </w:r>
-      <w:r>
-        <w:t>mentitum ad. Nåm ex mucius mandamus, ut duo cåusae offendit laboramus. Duo iisque sapientem ad, vølumus persecuti vix cu, his åt justo putant comprehensam.</w:t>
+        <w:t>Sint meis quo et, vis ad fæcete dolorem! Ad quøt moderatius elaboraret eum, pro paulo ridens quaestio ut! Iudico nullam sit ad, ad has åperiam senserit conceptåm? Tritani posidonium suscipiantur ex duo, meæ essent mentitum ad. Nåm ex mucius mandamus, ut</w:t>
+      </w:r>
+      <w:r>
+        <w:t xml:space="preserve"> duo cåusae offendit laboramus. Duo iisque sapientem ad, vølumus persecuti vix cu, his åt justo putant comprehensam.</w:t>
       </w:r>
     </w:p>
     <w:p>
@@ -1301,17 +1277,14 @@
         <w:pStyle w:val="BodyText"/>
       </w:pPr>
       <w:r>
-        <w:t>Ad pro quod definitiønem, mel no laudem delectus, te mei prompta maiorum pønderum. Solum aeque singu</w:t>
-      </w:r>
-      <w:r>
-        <w:t xml:space="preserve">lis duo ex, est an iriure øblique. Volumus åntiøpam iudicåbit et pro, cibo ubique hås an? Cu his movet feugiåt pårtiendo! Eam in ubique høneståtis ullåmcorper, no eos </w:t>
+        <w:t>Ad pro quod definitiønem, mel no laudem delectus, te mei prompta maiorum pønderum. Solum aeque singulis duo ex, est an iriure øblique. Volu</w:t>
+      </w:r>
+      <w:r>
+        <w:t xml:space="preserve">mus åntiøpam iudicåbit et pro, cibo </w:t>
       </w:r>
       <w:r>
         <w:lastRenderedPageBreak/>
-        <w:t>vitae orætiø viderer. Eos id amet alienum, vis id zril åliquando omittantur, no mei graec</w:t>
-      </w:r>
-      <w:r>
-        <w:t>i impedit deterruisset!</w:t>
+        <w:t>ubique hås an? Cu his movet feugiåt pårtiendo! Eam in ubique høneståtis ullåmcorper, no eos vitae orætiø viderer. Eos id amet alienum, vis id zril åliquando omittantur, no mei graeci impedit deterruisset!</w:t>
       </w:r>
     </w:p>
     <w:p>
@@ -1319,7 +1292,10 @@
         <w:pStyle w:val="BodyText"/>
       </w:pPr>
       <w:r>
-        <w:t xml:space="preserve">No meæ menandri mediøcritatem, meis tibique convenire vis id! Delicata intellegam mei ex. His consulåtu åssueverit ex (Siegel &amp; Silins </w:t>
+        <w:t>No meæ menandri</w:t>
+      </w:r>
+      <w:r>
+        <w:t xml:space="preserve"> mediøcritatem, meis tibique convenire vis id! Delicata intellegam mei ex. His consulåtu åssueverit ex (Siegel &amp; Silins </w:t>
       </w:r>
       <w:hyperlink w:anchor="ref-siegel2015">
         <w:r>
@@ -1330,10 +1306,10 @@
         </w:r>
       </w:hyperlink>
       <w:r>
-        <w:t>), ei ius apeirian cønstituam mediocritatem, mei rebum d</w:t>
-      </w:r>
-      <w:r>
-        <w:t>etracto scaevølæ ex. Sed modo dico ullum at, sententiae definiebas ex eam! Nøstro eruditi eum ex.</w:t>
+        <w:t>), ei ius apeirian cønstituam mediocritatem, mei rebum detracto scaevølæ ex. Sed modo dico ullu</w:t>
+      </w:r>
+      <w:r>
+        <w:t>m at, sententiae definiebas ex eam! Nøstro eruditi eum ex.</w:t>
       </w:r>
     </w:p>
     <w:p>
@@ -1341,10 +1317,7 @@
         <w:pStyle w:val="BodyText"/>
       </w:pPr>
       <w:r>
-        <w:t xml:space="preserve">Åd nam omnis ullamcørper vituperatoribus. Sed verear tincidunt rationibus an. Elit såperet recteque sit et, tåmquåm noluisse eloquentiåm ei mei. In pri solet </w:t>
-      </w:r>
-      <w:r>
-        <w:t>soleat timeam, tale possit vis æt.</w:t>
+        <w:t>Åd nam omnis ullamcørper vituperatoribus. Sed verear tincidunt rationibus an. Elit såperet recteque sit et, tåmquåm noluisse eloquentiåm ei mei. In pri solet soleat timeam, tale possit vis æt.</w:t>
       </w:r>
     </w:p>
     <w:p>
@@ -1353,7 +1326,10 @@
       </w:pPr>
       <w:bookmarkStart w:id="6" w:name="statistical-analysis"/>
       <w:r>
-        <w:t>§3.3 — Statistical Analysis</w:t>
+        <w:t>§3.3</w:t>
+      </w:r>
+      <w:r>
+        <w:t xml:space="preserve"> — Statistical Analysis</w:t>
       </w:r>
       <w:bookmarkEnd w:id="6"/>
     </w:p>
@@ -1362,10 +1338,10 @@
         <w:pStyle w:val="FirstParagraph"/>
       </w:pPr>
       <w:r>
-        <w:t>Lørem ipsum dolør sit amet, eu ipsum movet vix, veniam låoreet posidonium te eøs, eæm in veri eirmod. Sed illum minimum at, est mægna alienum mentitum ne. Amet equidem sit ex. Ludus øfficiis su</w:t>
-      </w:r>
-      <w:r>
-        <w:t>åvitate sea in, ius utinam vivendum no, mei nostrud necessitatibus te?</w:t>
+        <w:t>Lørem ipsum dolør sit amet, eu ipsum movet vix, veniam låoreet posidonium te eøs, eæm in veri eirmod. Sed illum minimum at, est mægna alienum mentitum ne. Amet equidem sit ex. Ludus øfficiis suåvitate sea in, ius utinam vivendum no,</w:t>
+      </w:r>
+      <w:r>
+        <w:t xml:space="preserve"> mei nostrud necessitatibus te?</w:t>
       </w:r>
     </w:p>
     <w:p>
@@ -1373,10 +1349,10 @@
         <w:pStyle w:val="BodyText"/>
       </w:pPr>
       <w:r>
-        <w:t>Sint meis quo et, vis ad fæcete dolorem! Ad quøt moderatius elaboraret eum, pro paulo ridens quaestio ut! Iudico nullam sit ad, ad has åperiam senserit conceptåm? Tritani posidonium sus</w:t>
-      </w:r>
-      <w:r>
-        <w:t>cipiantur ex duo, meæ essent mentitum ad. Nåm ex mucius mandamus, ut duo cåusae offendit laboramus. Duo iisque sapientem ad, vølumus persecuti vix cu, his åt justo putant comprehensam.</w:t>
+        <w:t>Sint meis quo et, vis ad fæcete dolorem! Ad quøt moderatius elaboraret eum, pro paulo ridens quaestio ut! Iudico nullam sit ad, ad has åperiam senserit conceptåm? Tritani posidonium suscipiantur ex duo, meæ essent mentitum a</w:t>
+      </w:r>
+      <w:r>
+        <w:t>d. Nåm ex mucius mandamus, ut duo cåusae offendit laboramus. Duo iisque sapientem ad, vølumus persecuti vix cu, his åt justo putant comprehensam.</w:t>
       </w:r>
     </w:p>
     <w:p>
@@ -1384,13 +1360,13 @@
         <w:pStyle w:val="BodyText"/>
       </w:pPr>
       <w:r>
-        <w:t>Ad pro quod definitiønem, mel no laudem delectus, te mei prompta maioru</w:t>
-      </w:r>
-      <w:r>
-        <w:t>m pønderum. Solum aeque singulis duo ex, est an iriure øblique. Volumus åntiøpam iudicåbit et pro, cibo ubique hås an? Cu his movet feugiåt pårtiendo! Eam in ubique høneståtis ullåmcorper, no eos vitae orætiø viderer. Eos id amet alienum, vis id zril åliqu</w:t>
-      </w:r>
-      <w:r>
-        <w:t>ando omittantur, no mei graeci impedit deterruisset!</w:t>
+        <w:t>Ad pro quod definitiønem, mel no laudem delectus, te mei prompta maiorum pønderum. Solum aeque singulis duo ex</w:t>
+      </w:r>
+      <w:r>
+        <w:t xml:space="preserve">, est an iriure øblique. Volumus åntiøpam iudicåbit et pro, cibo ubique hås an? Cu his movet feugiåt pårtiendo! Eam in ubique høneståtis ullåmcorper, no eos vitae orætiø viderer. Eos id amet alienum, vis id zril åliquando omittantur, no mei graeci impedit </w:t>
+      </w:r>
+      <w:r>
+        <w:t>deterruisset!</w:t>
       </w:r>
     </w:p>
     <w:p>
@@ -1398,10 +1374,10 @@
         <w:pStyle w:val="BodyText"/>
       </w:pPr>
       <w:r>
-        <w:t>No meæ menandri mediøcritatem, meis tibique convenire vis id! Delicata intellegam mei ex. His consulåtu åssueverit ex, ei ius apeirian cønstituam mediocritatem, mei rebum detracto scaevølæ ex. Sed modo d</w:t>
-      </w:r>
-      <w:r>
-        <w:t>ico ullum at, sententiae definiebas ex eam! Nøstro eruditi eum ex.</w:t>
+        <w:t xml:space="preserve">No meæ menandri mediøcritatem, meis tibique convenire vis id! Delicata intellegam mei ex. His consulåtu åssueverit ex, ei ius apeirian cønstituam mediocritatem, mei rebum detracto scaevølæ ex. Sed modo dico ullum at, sententiae definiebas ex </w:t>
+      </w:r>
+      <w:r>
+        <w:t>eam! Nøstro eruditi eum ex.</w:t>
       </w:r>
     </w:p>
     <w:p>
@@ -1410,10 +1386,7 @@
       </w:pPr>
       <w:r>
         <w:lastRenderedPageBreak/>
-        <w:t xml:space="preserve">Åd nam omnis ullamcørper vituperatoribus. Sed verear tincidunt rationibus an. Elit såperet recteque sit et, tåmquåm noluisse eloquentiåm ei mei. In pri solet soleat timeam, tale possit vis </w:t>
-      </w:r>
-      <w:r>
-        <w:t>æt.</w:t>
+        <w:t>Åd nam omnis ullamcørper vituperatoribus. Sed verear tincidunt rationibus an. Elit såperet recteque sit et, tåmquåm noluisse eloquentiåm ei mei. In pri solet soleat timeam, tale possit vis æt.</w:t>
       </w:r>
     </w:p>
     <w:p>
@@ -1441,10 +1414,10 @@
         <w:pStyle w:val="FirstParagraph"/>
       </w:pPr>
       <w:r>
-        <w:t>Lørem ipsum dolør sit amet, eu ipsum movet vix, veniam låoreet posidonium te eøs, eæm in veri eirmod. Sed illum minimum at, est mægna alienum mentitum ne. Amet equidem sit ex. Ludus øfficiis suåvitate sea in, ius utinam</w:t>
-      </w:r>
-      <w:r>
-        <w:t xml:space="preserve"> vivendum no, mei nostrud necessitatibus te?</w:t>
+        <w:t>Lørem ipsum dolør sit amet, eu ipsum movet vix, veniam låoreet posidonium te eøs, eæm in veri eirmod. Sed illum minimum at, est mægna alienum mentitum ne. Amet equidem sit ex. Ludus øfficiis suåvitate sea in, ius utinam vivendum no, mei nostrud necessitati</w:t>
+      </w:r>
+      <w:r>
+        <w:t>bus te?</w:t>
       </w:r>
     </w:p>
     <w:p>
@@ -1452,10 +1425,10 @@
         <w:pStyle w:val="BodyText"/>
       </w:pPr>
       <w:r>
-        <w:t>Sint meis quo et, vis ad fæcete dolorem! Ad quøt moderatius elaboraret eum, pro paulo ridens quaestio ut! Iudico nullam sit ad, ad has åperiam senserit conceptåm? Tritani posidonium suscipiantur ex duo, meæ esse</w:t>
-      </w:r>
-      <w:r>
-        <w:t>nt mentitum ad. Nåm ex mucius mandamus, ut duo cåusae offendit laboramus. Duo iisque sapientem ad, vølumus persecuti vix cu, his åt justo putant comprehensam.</w:t>
+        <w:t>Sint meis quo et, vis ad fæcete dolorem! Ad quøt moderatius elaboraret eum, pro paulo ridens quaestio ut! Iudico nullam sit ad, ad has åperiam senserit conceptåm? Tritani posidonium suscipiantur ex duo, meæ essent mentitum ad. Nåm ex mucius mandamu</w:t>
+      </w:r>
+      <w:r>
+        <w:t>s, ut duo cåusae offendit laboramus. Duo iisque sapientem ad, vølumus persecuti vix cu, his åt justo putant comprehensam.</w:t>
       </w:r>
     </w:p>
     <w:p>
@@ -1474,7 +1447,10 @@
         </w:r>
       </w:hyperlink>
       <w:r>
-        <w:t xml:space="preserve">), mel no laudem delectus (Siegel &amp; Silins </w:t>
+        <w:t>), mel no laudem delectus (Siegel &amp; Silins</w:t>
+      </w:r>
+      <w:r>
+        <w:t xml:space="preserve"> </w:t>
       </w:r>
       <w:hyperlink w:anchor="ref-siegel2015">
         <w:r>
@@ -1485,10 +1461,10 @@
         </w:r>
       </w:hyperlink>
       <w:r>
-        <w:t>), te mei prompta maiorum pønderum. Solum aeque singulis duo ex, est an iriure øblique. Volumus åntiøpam iudicåbit et pro, cibo u</w:t>
-      </w:r>
-      <w:r>
-        <w:t>bique hås an? Cu his movet feugiåt pårtiendo! Eam in ubique høneståtis ullåmcorper, no eos vitae orætiø viderer. Eos id amet alienum, vis id zril åliquando omittantur, no mei graeci impedit deterruisset!</w:t>
+        <w:t>), te mei prompta maiorum pønderum. Solum aeque singulis duo ex, est an iriure øblique. Volumus åntiøpam iudicåbit et pro, cibo ubique hås an? Cu his movet feugiåt pårtiendo! Eam in ubique høneståtis ullåmcorper, n</w:t>
+      </w:r>
+      <w:r>
+        <w:t>o eos vitae orætiø viderer. Eos id amet alienum, vis id zril åliquando omittantur, no mei graeci impedit deterruisset!</w:t>
       </w:r>
     </w:p>
     <w:p>
@@ -1496,10 +1472,10 @@
         <w:pStyle w:val="BodyText"/>
       </w:pPr>
       <w:r>
-        <w:t>No meæ menandri mediøcritatem, meis tibique convenir</w:t>
-      </w:r>
-      <w:r>
-        <w:t>e vis id! Delicata intellegam mei ex. His consulåtu åssueverit ex, ei ius apeirian cønstituam mediocritatem, mei rebum detracto scaevølæ ex. Sed modo dico ullum at, sententiae definiebas ex eam! Nøstro eruditi eum ex.</w:t>
+        <w:t>No meæ menandri mediøcritatem, meis tibique convenire vis id! Delicata intellegam mei ex. His consulåtu åssueverit ex, ei ius apeirian cø</w:t>
+      </w:r>
+      <w:r>
+        <w:t>nstituam mediocritatem, mei rebum detracto scaevølæ ex. Sed modo dico ullum at, sententiae definiebas ex eam! Nøstro eruditi eum ex.</w:t>
       </w:r>
     </w:p>
     <w:p>
@@ -1507,10 +1483,10 @@
         <w:pStyle w:val="BodyText"/>
       </w:pPr>
       <w:r>
-        <w:t>Åd nam omnis ullamcørper vituperatorib</w:t>
-      </w:r>
-      <w:r>
-        <w:t>us. Sed verear tincidunt rationibus an. Elit såperet recteque sit et, tåmquåm noluisse eloquentiåm ei mei. In pri solet soleat timeam, tale possit vis æt.</w:t>
+        <w:t>Åd nam omnis ullamcørper vituperatoribus. Sed verear tincidunt rationibus an. Elit såperet recteque sit et, tåmquåm noluiss</w:t>
+      </w:r>
+      <w:r>
+        <w:t>e eloquentiåm ei mei. In pri solet soleat timeam, tale possit vis æt.</w:t>
       </w:r>
     </w:p>
     <w:p>
@@ -1529,10 +1505,10 @@
         <w:pStyle w:val="FirstParagraph"/>
       </w:pPr>
       <w:r>
-        <w:t>Lørem ipsum dolør sit amet, eu ipsum movet vix, veniam låoreet posidonium te eøs,</w:t>
-      </w:r>
-      <w:r>
-        <w:t xml:space="preserve"> eæm in veri eirmod. Sed illum minimum at, est mægna alienum mentitum ne. Amet equidem sit ex. Ludus øfficiis suåvitate sea in, ius utinam vivendum no, mei nostrud necessitatibus te?</w:t>
+        <w:t>Lørem ipsum dolør sit amet, eu ipsum movet vix, veniam låoreet posidonium te eøs, eæm in veri eirmod. Sed illum minimum at, est mægna alienum mentitum ne. Amet equide</w:t>
+      </w:r>
+      <w:r>
+        <w:t>m sit ex. Ludus øfficiis suåvitate sea in, ius utinam vivendum no, mei nostrud necessitatibus te?</w:t>
       </w:r>
     </w:p>
     <w:p>
@@ -1540,13 +1516,10 @@
         <w:pStyle w:val="BodyText"/>
       </w:pPr>
       <w:r>
-        <w:t>Sint meis quo et, vis ad fæcete dolorem! Ad quøt moderatius elaboraret eu</w:t>
-      </w:r>
-      <w:r>
-        <w:t>m, pro paulo ridens quaestio ut! Iudico nullam sit ad, ad has åperiam senserit conceptåm? Tritani posidonium suscipiantur ex duo, meæ essent mentitum ad. Nåm ex mucius mandamus, ut duo cåusae offendit laboramus. Duo iisque sapientem ad, vølumus persecuti v</w:t>
-      </w:r>
-      <w:r>
-        <w:t>ix cu, his åt justo putant comprehensam.</w:t>
+        <w:t>Sint meis quo et, vis ad fæcete dolorem! Ad quøt moderatius elaboraret eum, pro paulo ridens quaestio ut! Iudico nullam sit ad, ad has åperiam senserit concep</w:t>
+      </w:r>
+      <w:r>
+        <w:t>tåm? Tritani posidonium suscipiantur ex duo, meæ essent mentitum ad. Nåm ex mucius mandamus, ut duo cåusae offendit laboramus. Duo iisque sapientem ad, vølumus persecuti vix cu, his åt justo putant comprehensam.</w:t>
       </w:r>
     </w:p>
     <w:p>
@@ -1554,10 +1527,13 @@
         <w:pStyle w:val="BodyText"/>
       </w:pPr>
       <w:r>
-        <w:t>Ad pro quod definitiønem, mel no laudem delectus, te mei prompta maiorum pønderum. Solum aeque singulis duo ex, est an iriure øblique. Volumus åntiøpam iudicåbit et pro, cibo ubique hås an? Cu his movet feugiåt pårt</w:t>
-      </w:r>
-      <w:r>
-        <w:t>iendo! Eam in ubique høneståtis ullåmcorper, no eos vitae orætiø viderer. Eos id amet alienum, vis id zril åliquando omittantur, no mei graeci impedit deterruisset!</w:t>
+        <w:t>Ad pro quod definitiønem, mel no laudem dele</w:t>
+      </w:r>
+      <w:r>
+        <w:t>ctus, te mei prompta maiorum pønderum. Solum aeque singulis duo ex, est an iriure øblique. Volumus åntiøpam iudicåbit et pro, cibo ubique hås an? Cu his movet feugiåt pårtiendo! Eam in ubique høneståtis ullåmcorper, no eos vitae orætiø viderer. Eos id amet</w:t>
+      </w:r>
+      <w:r>
+        <w:t xml:space="preserve"> alienum, vis id zril åliquando omittantur, no mei graeci impedit deterruisset!</w:t>
       </w:r>
     </w:p>
     <w:p>
@@ -1565,10 +1541,10 @@
         <w:pStyle w:val="BodyText"/>
       </w:pPr>
       <w:r>
-        <w:t>No meæ menandri mediøcritatem, meis tibique convenire vis id! Delicata intellegam mei ex. H</w:t>
-      </w:r>
-      <w:r>
-        <w:t>is consulåtu åssueverit ex, ei ius apeirian cønstituam mediocritatem, mei rebum detracto scaevølæ ex. Sed modo dico ullum at, sententiae definiebas ex eam! Nøstro eruditi eum ex.</w:t>
+        <w:t>No meæ menandri mediøcritatem, meis tibique convenire vis id! Delicata intellegam mei ex. His consulåtu åssueverit ex, ei ius apeirian cønstituam mediocritatem, mei rebum detracto scaevølæ ex. Sed modo dico ullum at, sententiae definiebas ex eam! Nøstro er</w:t>
+      </w:r>
+      <w:r>
+        <w:t>uditi eum ex.</w:t>
       </w:r>
     </w:p>
     <w:p>
@@ -1594,7 +1570,10 @@
         <w:pStyle w:val="FirstParagraph"/>
       </w:pPr>
       <w:r>
-        <w:t xml:space="preserve">Lørem ipsum dolør sit amet (Siegel &amp; Silins </w:t>
+        <w:t>Lørem ipsum dolør sit amet (Siege</w:t>
+      </w:r>
+      <w:r>
+        <w:t xml:space="preserve">l &amp; Silins </w:t>
       </w:r>
       <w:hyperlink w:anchor="ref-siegel2015">
         <w:r>
@@ -1625,10 +1604,10 @@
         <w:footnoteReference w:id="3"/>
       </w:r>
       <w:r>
-        <w:t xml:space="preserve"> at, est mægna alienum mentitum ne. Amet equidem sit ex. Ludus </w:t>
-      </w:r>
-      <w:r>
-        <w:t>øfficiis suåvitate sea in, ius utinam vivendum no, mei nostrud necessitatibus te?</w:t>
+        <w:t xml:space="preserve"> at, est mægna alienum mentitum ne. Amet equidem </w:t>
+      </w:r>
+      <w:r>
+        <w:t>sit ex. Ludus øfficiis suåvitate sea in, ius utinam vivendum no, mei nostrud necessitatibus te?</w:t>
       </w:r>
     </w:p>
     <w:p>
@@ -1648,7 +1627,10 @@
         </w:r>
       </w:hyperlink>
       <w:r>
-        <w:t>), ad has åperiam senserit conceptåm? Tritani posidonium suscipiantur ex duo, meæ essent mentitum ad. Nåm ex mucius mandamus, ut duo cåusae offendit laboramus. Duo iisque sapientem ad, vølumus persecuti vix cu, his åt justo putant comprehensam.</w:t>
+        <w:t xml:space="preserve">), ad has åperiam senserit conceptåm? Tritani posidonium suscipiantur ex duo, meæ essent mentitum ad. Nåm ex mucius mandamus, ut duo cåusae offendit laboramus. Duo iisque sapientem ad, vølumus persecuti vix cu, his åt justo putant </w:t>
+      </w:r>
+      <w:r>
+        <w:t>comprehensam.</w:t>
       </w:r>
     </w:p>
     <w:p>
@@ -1667,10 +1649,10 @@
         </w:r>
       </w:hyperlink>
       <w:r>
-        <w:t>), te mei prompta maiorum pønderum. Solum aeque singulis duo ex, est an iriure øblique. Volumus åntiøpam iudicåbit et pro, cibo ubique hås an? Cu his</w:t>
-      </w:r>
-      <w:r>
-        <w:t xml:space="preserve"> movet feugiåt pårtiendo! Eam in ubique høneståtis ullåmcorper, no eos vitae orætiø viderer. Eos id amet alienum, vis id zril åliquando omittantur, no mei graeci impedit deterruisset!</w:t>
+        <w:t xml:space="preserve">), te mei prompta maiorum pønderum. Solum aeque singulis duo ex, est an iriure øblique. Volumus åntiøpam iudicåbit et pro, cibo ubique </w:t>
+      </w:r>
+      <w:r>
+        <w:t>hås an? Cu his movet feugiåt pårtiendo! Eam in ubique høneståtis ullåmcorper, no eos vitae orætiø viderer. Eos id amet alienum, vis id zril åliquando omittantur, no mei graeci impedit deterruisset!</w:t>
       </w:r>
     </w:p>
     <w:p>
@@ -1711,10 +1693,10 @@
         </w:r>
       </w:hyperlink>
       <w:r>
-        <w:t>), meis tibique convenire vis id! Delicata intellegam mei ex. His consulåtu åssueverit ex, ei ius apeirian cøn</w:t>
-      </w:r>
-      <w:r>
-        <w:t>stituam mediocritatem, mei rebum detracto scaevølæ ex. Sed modo dico ullum at, sententiae definiebas ex eam! Nøstro eruditi eum ex.</w:t>
+        <w:t>), meis tibique convenire vis id! Delicata intellegam mei ex. His consulåtu åssueverit ex, ei iu</w:t>
+      </w:r>
+      <w:r>
+        <w:t>s apeirian cønstituam mediocritatem, mei rebum detracto scaevølæ ex. Sed modo dico ullum at, sententiae definiebas ex eam! Nøstro eruditi eum ex.</w:t>
       </w:r>
     </w:p>
     <w:p>
@@ -1722,10 +1704,10 @@
         <w:pStyle w:val="BodyText"/>
       </w:pPr>
       <w:r>
-        <w:t>Åd nam omnis ullamcørper vituperatoribus. Sed verear tincidunt rationibus an. Elit såperet recteque sit et, tåmquåm noluisse</w:t>
-      </w:r>
-      <w:r>
-        <w:t xml:space="preserve"> eloquentiåm ei mei. In pri solet soleat timeam, tale possit vis æt.</w:t>
+        <w:t>Åd nam omnis ullamcørper vituperatoribus. Sed verear tincidunt rationibus an. Elit såperet recteque sit et, tå</w:t>
+      </w:r>
+      <w:r>
+        <w:t>mquåm noluisse eloquentiåm ei mei. In pri solet soleat timeam, tale possit vis æt.</w:t>
       </w:r>
     </w:p>
     <w:p>
@@ -1761,65 +1743,59 @@
           <w:rPr>
             <w:rStyle w:val="Hyperlink"/>
           </w:rPr>
-          <w:t>htt</w:t>
+          <w:t>https://doi.org/10.1038/nrn3950</w:t>
+        </w:r>
+      </w:hyperlink>
+    </w:p>
+    <w:p>
+      <w:pPr>
+        <w:pStyle w:val="Bibliography"/>
+      </w:pPr>
+      <w:bookmarkStart w:id="14" w:name="ref-copenhaver2014"/>
+      <w:bookmarkEnd w:id="12"/>
+      <w:r>
+        <w:t xml:space="preserve">Copenhaver R. (2014). Berkeley on the language of nature and the objects of vision. </w:t>
+      </w:r>
+      <w:r>
+        <w:rPr>
+          <w:i/>
+        </w:rPr>
+        <w:t>Res Philosophica</w:t>
+      </w:r>
+      <w:r>
+        <w:t>, 91(1), 29–46.</w:t>
+      </w:r>
+    </w:p>
+    <w:p>
+      <w:pPr>
+        <w:pStyle w:val="Bibliography"/>
+      </w:pPr>
+      <w:bookmarkStart w:id="15" w:name="ref-crivellato2007"/>
+      <w:bookmarkEnd w:id="14"/>
+      <w:r>
+        <w:t xml:space="preserve">Crivellato E, &amp; Ribatti D. (2007). Soul, mind, brain: Greek philosophy and the birth of neuroscience. </w:t>
+      </w:r>
+      <w:r>
+        <w:rPr>
+          <w:i/>
+        </w:rPr>
+        <w:t>Brain Research Bulletin</w:t>
+      </w:r>
+      <w:r>
+        <w:t xml:space="preserve">, 71(4), 327–336. </w:t>
+      </w:r>
+      <w:hyperlink r:id="rId12">
+        <w:r>
+          <w:rPr>
+            <w:rStyle w:val="Hyperlink"/>
+          </w:rPr>
+          <w:t>https://doi.org/10.1016/j.brainresbull.2006</w:t>
         </w:r>
         <w:r>
           <w:rPr>
             <w:rStyle w:val="Hyperlink"/>
           </w:rPr>
-          <w:t>ps://doi.org/10.1038/nrn3950</w:t>
-        </w:r>
-      </w:hyperlink>
-    </w:p>
-    <w:p>
-      <w:pPr>
-        <w:pStyle w:val="Bibliography"/>
-      </w:pPr>
-      <w:bookmarkStart w:id="14" w:name="ref-copenhaver2014"/>
-      <w:bookmarkEnd w:id="12"/>
-      <w:r>
-        <w:t xml:space="preserve">Copenhaver R. (2014). Berkeley on the language of nature and the objects of vision. </w:t>
-      </w:r>
-      <w:r>
-        <w:rPr>
-          <w:i/>
-        </w:rPr>
-        <w:t>Res Philosophica</w:t>
-      </w:r>
-      <w:r>
-        <w:t>, 91(1), 29–46.</w:t>
-      </w:r>
-    </w:p>
-    <w:p>
-      <w:pPr>
-        <w:pStyle w:val="Bibliography"/>
-      </w:pPr>
-      <w:bookmarkStart w:id="15" w:name="ref-crivellato2007"/>
-      <w:bookmarkEnd w:id="14"/>
-      <w:r>
-        <w:t xml:space="preserve">Crivellato E, &amp; Ribatti D. (2007). Soul, mind, brain: Greek philosophy and the birth of neuroscience. </w:t>
-      </w:r>
-      <w:r>
-        <w:rPr>
-          <w:i/>
-        </w:rPr>
-        <w:t>Brain Res</w:t>
-      </w:r>
-      <w:r>
-        <w:rPr>
-          <w:i/>
-        </w:rPr>
-        <w:t>earch Bulletin</w:t>
-      </w:r>
-      <w:r>
-        <w:t xml:space="preserve">, 71(4), 327–336. </w:t>
-      </w:r>
-      <w:hyperlink r:id="rId12">
-        <w:r>
-          <w:rPr>
-            <w:rStyle w:val="Hyperlink"/>
-          </w:rPr>
-          <w:t>https://doi.org/10.1016/j.brainresbull.2006.09.020</w:t>
+          <w:t>.09.020</w:t>
         </w:r>
       </w:hyperlink>
     </w:p>
@@ -1939,7 +1915,15 @@
       <w:fldChar w:fldCharType="separate"/>
     </w:r>
     <w:r>
-      <w:t>Template</w:t>
+      <w:t xml:space="preserve">Scrivener + </w:t>
+    </w:r>
+    <w:proofErr w:type="spellStart"/>
+    <w:r>
+      <w:t>Pandoc</w:t>
+    </w:r>
+    <w:proofErr w:type="spellEnd"/>
+    <w:r>
+      <w:t xml:space="preserve"> Workflow</w:t>
     </w:r>
     <w:r>
       <w:fldChar w:fldCharType="end"/>
@@ -2055,7 +2039,12 @@
         <w:footnoteRef/>
       </w:r>
       <w:r>
-        <w:t xml:space="preserve"> This is a footnote, </w:t>
+        <w:t xml:space="preserve"> Th</w:t>
+      </w:r>
+      <w:bookmarkStart w:id="2" w:name="_GoBack"/>
+      <w:bookmarkEnd w:id="2"/>
+      <w:r>
+        <w:t xml:space="preserve">is is a footnote, </w:t>
       </w:r>
       <w:r>
         <w:rPr>
@@ -2232,7 +2221,7 @@
   <w:abstractNum w:abstractNumId="1" w15:restartNumberingAfterBreak="0">
     <w:nsid w:val="EA454B4C"/>
     <w:multiLevelType w:val="multilevel"/>
-    <w:tmpl w:val="69568A96"/>
+    <w:tmpl w:val="7BA29CD8"/>
     <w:lvl w:ilvl="0">
       <w:numFmt w:val="bullet"/>
       <w:lvlText w:val="•"/>
@@ -2661,7 +2650,7 @@
   <w:abstractNum w:abstractNumId="13" w15:restartNumberingAfterBreak="0">
     <w:nsid w:val="2C1AE401"/>
     <w:multiLevelType w:val="multilevel"/>
-    <w:tmpl w:val="8CDEC2B6"/>
+    <w:tmpl w:val="E6EED504"/>
     <w:lvl w:ilvl="0">
       <w:numFmt w:val="bullet"/>
       <w:lvlText w:val=" "/>

</xml_diff>

<commit_message>
update workflow to show warning / info box generation
</commit_message>
<xml_diff>
--- a/sample-output/workflow.docx
+++ b/sample-output/workflow.docx
@@ -6,6 +6,8 @@
       <w:pPr>
         <w:pStyle w:val="Title"/>
       </w:pPr>
+      <w:bookmarkStart w:id="0" w:name="_GoBack"/>
+      <w:bookmarkEnd w:id="0"/>
       <w:r>
         <w:t>Scrivener + Pandoc Workflow</w:t>
       </w:r>
@@ -52,7 +54,7 @@
         <w:pStyle w:val="Date"/>
       </w:pPr>
       <w:r>
-        <w:t>Monday, 10 June 2019</w:t>
+        <w:t>Friday, August 16, 2019</w:t>
       </w:r>
     </w:p>
     <w:p>
@@ -155,11 +157,11 @@
       <w:pPr>
         <w:pStyle w:val="Heading1"/>
       </w:pPr>
-      <w:bookmarkStart w:id="0" w:name="abstract"/>
+      <w:bookmarkStart w:id="1" w:name="abstract"/>
       <w:r>
         <w:t>§1 — Abstract</w:t>
       </w:r>
-      <w:bookmarkEnd w:id="0"/>
+      <w:bookmarkEnd w:id="1"/>
     </w:p>
     <w:p>
       <w:pPr>
@@ -207,11 +209,11 @@
       <w:pPr>
         <w:pStyle w:val="Heading1"/>
       </w:pPr>
-      <w:bookmarkStart w:id="1" w:name="introduction"/>
+      <w:bookmarkStart w:id="2" w:name="introduction"/>
       <w:r>
         <w:t>§2 — Introduction</w:t>
       </w:r>
-      <w:bookmarkEnd w:id="1"/>
+      <w:bookmarkEnd w:id="2"/>
     </w:p>
     <w:p>
       <w:pPr>
@@ -1195,13 +1197,22 @@
     </w:p>
     <w:p>
       <w:pPr>
+        <w:pStyle w:val="info"/>
+        <w:framePr w:wrap="around"/>
+      </w:pPr>
+      <w:r>
+        <w:t>This is an info box, containing fascinating information.</w:t>
+      </w:r>
+    </w:p>
+    <w:p>
+      <w:pPr>
         <w:pStyle w:val="BodyText"/>
       </w:pPr>
       <w:r>
-        <w:t>No meæ menandri mediøcritatem, meis tibique convenire vis id! Delicata intellegam mei ex. His consulåtu åssuev</w:t>
-      </w:r>
-      <w:r>
-        <w:t xml:space="preserve">erit ex (Siegel &amp; Silins </w:t>
+        <w:t>No meæ menandri mediøcritatem, meis tibique convenire</w:t>
+      </w:r>
+      <w:r>
+        <w:t xml:space="preserve"> vis id! Delicata intellegam mei ex. His consulåtu åssueverit ex (Siegel &amp; Silins </w:t>
       </w:r>
       <w:hyperlink w:anchor="ref-siegel2015">
         <w:r>
@@ -1212,18 +1223,10 @@
         </w:r>
       </w:hyperlink>
       <w:r>
-        <w:t>), ei ius apeirian cønstituam mediocritatem, mei rebum detracto scaevølæ ex. Sed modo dico ullum at, sententiae definiebas ex eam! Nøstro eruditi eum ex.</w:t>
-      </w:r>
-    </w:p>
-    <w:p>
-      <w:pPr>
-        <w:pStyle w:val="BodyText"/>
-      </w:pPr>
-      <w:r>
-        <w:t>Åd nam omnis ullamcørper vituperator</w:t>
-      </w:r>
-      <w:r>
-        <w:t xml:space="preserve">ibus. Sed verear tincidunt rationibus an. Elit såperet recteque sit et (Siegel &amp; Silins </w:t>
+        <w:t>), ei ius apeirian cønstituam mediocritatem, mei rebum detracto scaevølæ ex. Sed modo dico ullum at, sententiae definiebas ex eam! Nø</w:t>
+      </w:r>
+      <w:r>
+        <w:t xml:space="preserve">stro eruditi eum ex. No meæ menandri mediøcritatem, meis tibique convenire vis id! Delicata intellegam mei ex. His consulåtu åssueverit ex (Siegel &amp; Silins </w:t>
       </w:r>
       <w:hyperlink w:anchor="ref-siegel2015">
         <w:r>
@@ -1234,31 +1237,19 @@
         </w:r>
       </w:hyperlink>
       <w:r>
-        <w:t>), tåmquåm noluisse eloquentiåm ei mei. In pri solet soleat timeam, tale possit vis æt.</w:t>
-      </w:r>
-    </w:p>
-    <w:p>
-      <w:pPr>
-        <w:pStyle w:val="Heading2"/>
-      </w:pPr>
-      <w:bookmarkStart w:id="5" w:name="experimental-perturbations"/>
-      <w:r>
-        <w:t>§3.2 — Experimental Perturbations</w:t>
-      </w:r>
-      <w:bookmarkEnd w:id="5"/>
-    </w:p>
-    <w:p>
-      <w:pPr>
-        <w:pStyle w:val="FirstParagraph"/>
-      </w:pPr>
-      <w:r>
-        <w:t>Lørem</w:t>
-      </w:r>
-      <w:r>
-        <w:t xml:space="preserve"> ipsum dolør sit amet, eu ipsum movet vix, veniam låoreet posidonium te eøs, eæm in veri eirmod. Sed illum minimum at, est mægna alienum mentitum ne. Amet equidem sit ex. Ludus øfficiis suåvitate sea in, ius utinam vivendum no, mei nostrud necessitatibus t</w:t>
-      </w:r>
-      <w:r>
-        <w:t>e?</w:t>
+        <w:t>), ei ius apeirian cønstituam mediocritatem, mei rebum detr</w:t>
+      </w:r>
+      <w:r>
+        <w:t>acto scaevølæ ex. Sed modo dico ullum at, sententiae definiebas ex eam! Nøstro eruditi eum ex.</w:t>
+      </w:r>
+    </w:p>
+    <w:p>
+      <w:pPr>
+        <w:pStyle w:val="warning"/>
+        <w:framePr w:wrap="around"/>
+      </w:pPr>
+      <w:r>
+        <w:t>This is a warning box, containing terrifying information.</w:t>
       </w:r>
     </w:p>
     <w:p>
@@ -1266,36 +1257,10 @@
         <w:pStyle w:val="BodyText"/>
       </w:pPr>
       <w:r>
-        <w:t>Sint meis quo et, vis ad fæcete dolorem! Ad quøt moderatius elaboraret eum, pro paulo ridens quaestio ut! Iudico nullam sit ad, ad has åperiam senserit conceptåm? Tritani posidonium suscipiantur ex duo, meæ essent mentitum ad. Nåm ex mucius mandamus, ut</w:t>
-      </w:r>
-      <w:r>
-        <w:t xml:space="preserve"> duo cåusae offendit laboramus. Duo iisque sapientem ad, vølumus persecuti vix cu, his åt justo putant comprehensam.</w:t>
-      </w:r>
-    </w:p>
-    <w:p>
-      <w:pPr>
-        <w:pStyle w:val="BodyText"/>
-      </w:pPr>
-      <w:r>
-        <w:t>Ad pro quod definitiønem, mel no laudem delectus, te mei prompta maiorum pønderum. Solum aeque singulis duo ex, est an iriure øblique. Volu</w:t>
-      </w:r>
-      <w:r>
-        <w:t xml:space="preserve">mus åntiøpam iudicåbit et pro, cibo </w:t>
-      </w:r>
-      <w:r>
-        <w:lastRenderedPageBreak/>
-        <w:t>ubique hås an? Cu his movet feugiåt pårtiendo! Eam in ubique høneståtis ullåmcorper, no eos vitae orætiø viderer. Eos id amet alienum, vis id zril åliquando omittantur, no mei graeci impedit deterruisset!</w:t>
-      </w:r>
-    </w:p>
-    <w:p>
-      <w:pPr>
-        <w:pStyle w:val="BodyText"/>
-      </w:pPr>
-      <w:r>
-        <w:t>No meæ menandri</w:t>
-      </w:r>
-      <w:r>
-        <w:t xml:space="preserve"> mediøcritatem, meis tibique convenire vis id! Delicata intellegam mei ex. His consulåtu åssueverit ex (Siegel &amp; Silins </w:t>
+        <w:t>Åd nam omnis ullamcørper vituperatoribus. Sed verear tincidunt rationibus an. Elit såperet recteque sit</w:t>
+      </w:r>
+      <w:r>
+        <w:t xml:space="preserve"> et (Siegel &amp; Silins </w:t>
       </w:r>
       <w:hyperlink w:anchor="ref-siegel2015">
         <w:r>
@@ -1306,10 +1271,28 @@
         </w:r>
       </w:hyperlink>
       <w:r>
-        <w:t>), ei ius apeirian cønstituam mediocritatem, mei rebum detracto scaevølæ ex. Sed modo dico ullu</w:t>
-      </w:r>
-      <w:r>
-        <w:t>m at, sententiae definiebas ex eam! Nøstro eruditi eum ex.</w:t>
+        <w:t>), tåmquåm noluisse eloquentiåm ei mei. In pri solet soleat timeam, tale possit vis æt.</w:t>
+      </w:r>
+    </w:p>
+    <w:p>
+      <w:pPr>
+        <w:pStyle w:val="Heading2"/>
+      </w:pPr>
+      <w:bookmarkStart w:id="5" w:name="experimental-perturbations"/>
+      <w:r>
+        <w:t>§3.2 — Experimental Perturbations</w:t>
+      </w:r>
+      <w:bookmarkEnd w:id="5"/>
+    </w:p>
+    <w:p>
+      <w:pPr>
+        <w:pStyle w:val="FirstParagraph"/>
+      </w:pPr>
+      <w:r>
+        <w:t>Lørem ipsum dolør sit amet, eu ipsum movet vix, veniam låoreet posidoniu</w:t>
+      </w:r>
+      <w:r>
+        <w:t>m te eøs, eæm in veri eirmod. Sed illum minimum at, est mægna alienum mentitum ne. Amet equidem sit ex. Ludus øfficiis suåvitate sea in, ius utinam vivendum no, mei nostrud necessitatibus te?</w:t>
       </w:r>
     </w:p>
     <w:p>
@@ -1317,7 +1300,61 @@
         <w:pStyle w:val="BodyText"/>
       </w:pPr>
       <w:r>
-        <w:t>Åd nam omnis ullamcørper vituperatoribus. Sed verear tincidunt rationibus an. Elit såperet recteque sit et, tåmquåm noluisse eloquentiåm ei mei. In pri solet soleat timeam, tale possit vis æt.</w:t>
+        <w:t>Sint meis quo et, vis ad fæcete dolorem! Ad quøt moderatius elab</w:t>
+      </w:r>
+      <w:r>
+        <w:t xml:space="preserve">oraret eum, pro paulo ridens quaestio ut! Iudico nullam sit ad, ad has åperiam senserit conceptåm? Tritani posidonium </w:t>
+      </w:r>
+      <w:r>
+        <w:lastRenderedPageBreak/>
+        <w:t>suscipiantur ex duo, meæ essent mentitum ad. Nåm ex mucius mandamus, ut duo cåusae offendit laboramus. Duo iisque sapientem ad, vølumus pe</w:t>
+      </w:r>
+      <w:r>
+        <w:t>rsecuti vix cu, his åt justo putant comprehensam.</w:t>
+      </w:r>
+    </w:p>
+    <w:p>
+      <w:pPr>
+        <w:pStyle w:val="BodyText"/>
+      </w:pPr>
+      <w:r>
+        <w:t>Ad pro quod definitiønem, mel no laudem delectus, te mei prompta maiorum pønderum. Solum aeque singulis duo ex, est an iriure øblique. Volumus åntiøpam iudicåbit et pro, cibo ubique hås an? Cu his movet feu</w:t>
+      </w:r>
+      <w:r>
+        <w:t>giåt pårtiendo! Eam in ubique høneståtis ullåmcorper, no eos vitae orætiø viderer. Eos id amet alienum, vis id zril åliquando omittantur, no mei graeci impedit deterruisset!</w:t>
+      </w:r>
+    </w:p>
+    <w:p>
+      <w:pPr>
+        <w:pStyle w:val="BodyText"/>
+      </w:pPr>
+      <w:r>
+        <w:t xml:space="preserve">No meæ menandri mediøcritatem, meis tibique convenire vis id! Delicata intellegam </w:t>
+      </w:r>
+      <w:r>
+        <w:t xml:space="preserve">mei ex. His consulåtu åssueverit ex (Siegel &amp; Silins </w:t>
+      </w:r>
+      <w:hyperlink w:anchor="ref-siegel2015">
+        <w:r>
+          <w:rPr>
+            <w:rStyle w:val="Hyperlink"/>
+          </w:rPr>
+          <w:t>2015</w:t>
+        </w:r>
+      </w:hyperlink>
+      <w:r>
+        <w:t>), ei ius apeirian cønstituam mediocritatem, mei rebum detracto scaevølæ ex. Sed modo dico ullum at, sententiae definiebas ex eam! Nøstro eruditi eum ex.</w:t>
+      </w:r>
+    </w:p>
+    <w:p>
+      <w:pPr>
+        <w:pStyle w:val="BodyText"/>
+      </w:pPr>
+      <w:r>
+        <w:t>Åd nam o</w:t>
+      </w:r>
+      <w:r>
+        <w:t>mnis ullamcørper vituperatoribus. Sed verear tincidunt rationibus an. Elit såperet recteque sit et, tåmquåm noluisse eloquentiåm ei mei. In pri solet soleat timeam, tale possit vis æt.</w:t>
       </w:r>
     </w:p>
     <w:p>
@@ -1326,10 +1363,7 @@
       </w:pPr>
       <w:bookmarkStart w:id="6" w:name="statistical-analysis"/>
       <w:r>
-        <w:t>§3.3</w:t>
-      </w:r>
-      <w:r>
-        <w:t xml:space="preserve"> — Statistical Analysis</w:t>
+        <w:t>§3.3 — Statistical Analysis</w:t>
       </w:r>
       <w:bookmarkEnd w:id="6"/>
     </w:p>
@@ -1338,10 +1372,10 @@
         <w:pStyle w:val="FirstParagraph"/>
       </w:pPr>
       <w:r>
-        <w:t>Lørem ipsum dolør sit amet, eu ipsum movet vix, veniam låoreet posidonium te eøs, eæm in veri eirmod. Sed illum minimum at, est mægna alienum mentitum ne. Amet equidem sit ex. Ludus øfficiis suåvitate sea in, ius utinam vivendum no,</w:t>
-      </w:r>
-      <w:r>
-        <w:t xml:space="preserve"> mei nostrud necessitatibus te?</w:t>
+        <w:t xml:space="preserve">Lørem ipsum dolør sit amet, eu ipsum movet </w:t>
+      </w:r>
+      <w:r>
+        <w:t>vix, veniam låoreet posidonium te eøs, eæm in veri eirmod. Sed illum minimum at, est mægna alienum mentitum ne. Amet equidem sit ex. Ludus øfficiis suåvitate sea in, ius utinam vivendum no, mei nostrud necessitatibus te?</w:t>
       </w:r>
     </w:p>
     <w:p>
@@ -1349,10 +1383,13 @@
         <w:pStyle w:val="BodyText"/>
       </w:pPr>
       <w:r>
-        <w:t>Sint meis quo et, vis ad fæcete dolorem! Ad quøt moderatius elaboraret eum, pro paulo ridens quaestio ut! Iudico nullam sit ad, ad has åperiam senserit conceptåm? Tritani posidonium suscipiantur ex duo, meæ essent mentitum a</w:t>
-      </w:r>
-      <w:r>
-        <w:t>d. Nåm ex mucius mandamus, ut duo cåusae offendit laboramus. Duo iisque sapientem ad, vølumus persecuti vix cu, his åt justo putant comprehensam.</w:t>
+        <w:t>Sint meis quo et, vis ad fæcete dol</w:t>
+      </w:r>
+      <w:r>
+        <w:t>orem! Ad quøt moderatius elaboraret eum, pro paulo ridens quaestio ut! Iudico nullam sit ad, ad has åperiam senserit conceptåm? Tritani posidonium suscipiantur ex duo, meæ essent mentitum ad. Nåm ex mucius mandamus, ut duo cåusae offendit laboramus. Duo ii</w:t>
+      </w:r>
+      <w:r>
+        <w:t>sque sapientem ad, vølumus persecuti vix cu, his åt justo putant comprehensam.</w:t>
       </w:r>
     </w:p>
     <w:p>
@@ -1360,13 +1397,10 @@
         <w:pStyle w:val="BodyText"/>
       </w:pPr>
       <w:r>
-        <w:t>Ad pro quod definitiønem, mel no laudem delectus, te mei prompta maiorum pønderum. Solum aeque singulis duo ex</w:t>
-      </w:r>
-      <w:r>
-        <w:t xml:space="preserve">, est an iriure øblique. Volumus åntiøpam iudicåbit et pro, cibo ubique hås an? Cu his movet feugiåt pårtiendo! Eam in ubique høneståtis ullåmcorper, no eos vitae orætiø viderer. Eos id amet alienum, vis id zril åliquando omittantur, no mei graeci impedit </w:t>
-      </w:r>
-      <w:r>
-        <w:t>deterruisset!</w:t>
+        <w:t>Ad pro quod definitiønem, mel no laudem delectus, te mei prompta maiorum pønderum. Solum aeque singulis duo ex, est an iriure øblique. Volumus åntiøpam iudicåbit et pro, cibo ubique hås an? Cu his movet feugiåt pårtiendo! Eam in ubique høneståtis ullåmcorp</w:t>
+      </w:r>
+      <w:r>
+        <w:t>er, no eos vitae orætiø viderer. Eos id amet alienum, vis id zril åliquando omittantur, no mei graeci impedit deterruisset!</w:t>
       </w:r>
     </w:p>
     <w:p>
@@ -1374,10 +1408,11 @@
         <w:pStyle w:val="BodyText"/>
       </w:pPr>
       <w:r>
-        <w:t xml:space="preserve">No meæ menandri mediøcritatem, meis tibique convenire vis id! Delicata intellegam mei ex. His consulåtu åssueverit ex, ei ius apeirian cønstituam mediocritatem, mei rebum detracto scaevølæ ex. Sed modo dico ullum at, sententiae definiebas ex </w:t>
-      </w:r>
-      <w:r>
-        <w:t>eam! Nøstro eruditi eum ex.</w:t>
+        <w:lastRenderedPageBreak/>
+        <w:t>No meæ menandri mediøcritatem, meis tibique convenire vis id! Delicata intellegam mei ex. His consulåtu åssueverit ex, ei ius apeiri</w:t>
+      </w:r>
+      <w:r>
+        <w:t>an cønstituam mediocritatem, mei rebum detracto scaevølæ ex. Sed modo dico ullum at, sententiae definiebas ex eam! Nøstro eruditi eum ex.</w:t>
       </w:r>
     </w:p>
     <w:p>
@@ -1385,8 +1420,10 @@
         <w:pStyle w:val="BodyText"/>
       </w:pPr>
       <w:r>
-        <w:lastRenderedPageBreak/>
-        <w:t>Åd nam omnis ullamcørper vituperatoribus. Sed verear tincidunt rationibus an. Elit såperet recteque sit et, tåmquåm noluisse eloquentiåm ei mei. In pri solet soleat timeam, tale possit vis æt.</w:t>
+        <w:t>Åd nam omnis ullamcørper vituperatoribus. Sed verear tincidunt rationibus an. Elit såperet recteque sit et, tåmquåm no</w:t>
+      </w:r>
+      <w:r>
+        <w:t>luisse eloquentiåm ei mei. In pri solet soleat timeam, tale possit vis æt.</w:t>
       </w:r>
     </w:p>
     <w:p>
@@ -1414,10 +1451,10 @@
         <w:pStyle w:val="FirstParagraph"/>
       </w:pPr>
       <w:r>
-        <w:t>Lørem ipsum dolør sit amet, eu ipsum movet vix, veniam låoreet posidonium te eøs, eæm in veri eirmod. Sed illum minimum at, est mægna alienum mentitum ne. Amet equidem sit ex. Ludus øfficiis suåvitate sea in, ius utinam vivendum no, mei nostrud necessitati</w:t>
-      </w:r>
-      <w:r>
-        <w:t>bus te?</w:t>
+        <w:t>Lørem ipsum dolør sit amet, eu ipsum movet vix, veniam låoreet posidonium te eøs, eæm in veri eirmod. Sed illum minimum at, est mægna alienum mentit</w:t>
+      </w:r>
+      <w:r>
+        <w:t>um ne. Amet equidem sit ex. Ludus øfficiis suåvitate sea in, ius utinam vivendum no, mei nostrud necessitatibus te?</w:t>
       </w:r>
     </w:p>
     <w:p>
@@ -1425,10 +1462,10 @@
         <w:pStyle w:val="BodyText"/>
       </w:pPr>
       <w:r>
-        <w:t>Sint meis quo et, vis ad fæcete dolorem! Ad quøt moderatius elaboraret eum, pro paulo ridens quaestio ut! Iudico nullam sit ad, ad has åperiam senserit conceptåm? Tritani posidonium suscipiantur ex duo, meæ essent mentitum ad. Nåm ex mucius mandamu</w:t>
-      </w:r>
-      <w:r>
-        <w:t>s, ut duo cåusae offendit laboramus. Duo iisque sapientem ad, vølumus persecuti vix cu, his åt justo putant comprehensam.</w:t>
+        <w:t>Sint meis quo et, vis ad fæcete dolorem! Ad quøt moderatius elaboraret eum, pro paulo ridens quaestio ut! Iudico nullam sit ad, ad has åperi</w:t>
+      </w:r>
+      <w:r>
+        <w:t>am senserit conceptåm? Tritani posidonium suscipiantur ex duo, meæ essent mentitum ad. Nåm ex mucius mandamus, ut duo cåusae offendit laboramus. Duo iisque sapientem ad, vølumus persecuti vix cu, his åt justo putant comprehensam.</w:t>
       </w:r>
     </w:p>
     <w:p>
@@ -1436,7 +1473,10 @@
         <w:pStyle w:val="BodyText"/>
       </w:pPr>
       <w:r>
-        <w:t xml:space="preserve">Ad pro quod definitiønem (Crivellato &amp; Ribatti </w:t>
+        <w:t>Ad pro quod definitiønem (</w:t>
+      </w:r>
+      <w:r>
+        <w:t xml:space="preserve">Crivellato &amp; Ribatti </w:t>
       </w:r>
       <w:hyperlink w:anchor="ref-crivellato2007">
         <w:r>
@@ -1447,10 +1487,7 @@
         </w:r>
       </w:hyperlink>
       <w:r>
-        <w:t>), mel no laudem delectus (Siegel &amp; Silins</w:t>
-      </w:r>
-      <w:r>
-        <w:t xml:space="preserve"> </w:t>
+        <w:t xml:space="preserve">), mel no laudem delectus (Siegel &amp; Silins </w:t>
       </w:r>
       <w:hyperlink w:anchor="ref-siegel2015">
         <w:r>
@@ -1461,10 +1498,10 @@
         </w:r>
       </w:hyperlink>
       <w:r>
-        <w:t>), te mei prompta maiorum pønderum. Solum aeque singulis duo ex, est an iriure øblique. Volumus åntiøpam iudicåbit et pro, cibo ubique hås an? Cu his movet feugiåt pårtiendo! Eam in ubique høneståtis ullåmcorper, n</w:t>
-      </w:r>
-      <w:r>
-        <w:t>o eos vitae orætiø viderer. Eos id amet alienum, vis id zril åliquando omittantur, no mei graeci impedit deterruisset!</w:t>
+        <w:t>), te mei prompta maiorum pønderum. Solum aeque singulis duo ex, est an iriure øblique. Volumus åntiøpam i</w:t>
+      </w:r>
+      <w:r>
+        <w:t>udicåbit et pro, cibo ubique hås an? Cu his movet feugiåt pårtiendo! Eam in ubique høneståtis ullåmcorper, no eos vitae orætiø viderer. Eos id amet alienum, vis id zril åliquando omittantur, no mei graeci impedit deterruisset!</w:t>
       </w:r>
     </w:p>
     <w:p>
@@ -1472,10 +1509,10 @@
         <w:pStyle w:val="BodyText"/>
       </w:pPr>
       <w:r>
-        <w:t>No meæ menandri mediøcritatem, meis tibique convenire vis id! Delicata intellegam mei ex. His consulåtu åssueverit ex, ei ius apeirian cø</w:t>
-      </w:r>
-      <w:r>
-        <w:t>nstituam mediocritatem, mei rebum detracto scaevølæ ex. Sed modo dico ullum at, sententiae definiebas ex eam! Nøstro eruditi eum ex.</w:t>
+        <w:t>No meæ menandri mediøcritatem</w:t>
+      </w:r>
+      <w:r>
+        <w:t>, meis tibique convenire vis id! Delicata intellegam mei ex. His consulåtu åssueverit ex, ei ius apeirian cønstituam mediocritatem, mei rebum detracto scaevølæ ex. Sed modo dico ullum at, sententiae definiebas ex eam! Nøstro eruditi eum ex.</w:t>
       </w:r>
     </w:p>
     <w:p>
@@ -1483,10 +1520,10 @@
         <w:pStyle w:val="BodyText"/>
       </w:pPr>
       <w:r>
-        <w:t>Åd nam omnis ullamcørper vituperatoribus. Sed verear tincidunt rationibus an. Elit såperet recteque sit et, tåmquåm noluiss</w:t>
-      </w:r>
-      <w:r>
-        <w:t>e eloquentiåm ei mei. In pri solet soleat timeam, tale possit vis æt.</w:t>
+        <w:t>Åd nam omnis ul</w:t>
+      </w:r>
+      <w:r>
+        <w:t>lamcørper vituperatoribus. Sed verear tincidunt rationibus an. Elit såperet recteque sit et, tåmquåm noluisse eloquentiåm ei mei. In pri solet soleat timeam, tale possit vis æt.</w:t>
       </w:r>
     </w:p>
     <w:p>
@@ -1505,10 +1542,10 @@
         <w:pStyle w:val="FirstParagraph"/>
       </w:pPr>
       <w:r>
-        <w:t>Lørem ipsum dolør sit amet, eu ipsum movet vix, veniam låoreet posidonium te eøs, eæm in veri eirmod. Sed illum minimum at, est mægna alienum mentitum ne. Amet equide</w:t>
-      </w:r>
-      <w:r>
-        <w:t>m sit ex. Ludus øfficiis suåvitate sea in, ius utinam vivendum no, mei nostrud necessitatibus te?</w:t>
+        <w:t>Lørem ipsum dolør sit amet, eu ipsum movet vix, veniam låo</w:t>
+      </w:r>
+      <w:r>
+        <w:t>reet posidonium te eøs, eæm in veri eirmod. Sed illum minimum at, est mægna alienum mentitum ne. Amet equidem sit ex. Ludus øfficiis suåvitate sea in, ius utinam vivendum no, mei nostrud necessitatibus te?</w:t>
       </w:r>
     </w:p>
     <w:p>
@@ -1516,10 +1553,10 @@
         <w:pStyle w:val="BodyText"/>
       </w:pPr>
       <w:r>
-        <w:t>Sint meis quo et, vis ad fæcete dolorem! Ad quøt moderatius elaboraret eum, pro paulo ridens quaestio ut! Iudico nullam sit ad, ad has åperiam senserit concep</w:t>
-      </w:r>
-      <w:r>
-        <w:t>tåm? Tritani posidonium suscipiantur ex duo, meæ essent mentitum ad. Nåm ex mucius mandamus, ut duo cåusae offendit laboramus. Duo iisque sapientem ad, vølumus persecuti vix cu, his åt justo putant comprehensam.</w:t>
+        <w:t>Sint meis quo et, vis ad fæcete dolorem! Ad quøt moderatius elaboraret eum, pro paulo ridens quaestio ut! Iudico nullam sit ad, ad has åperiam senserit conceptåm? Tritani posidonium suscipiantur ex duo, meæ essent mentitum ad. Nåm ex mucius mandamus, ut du</w:t>
+      </w:r>
+      <w:r>
+        <w:t>o cåusae offendit laboramus. Duo iisque sapientem ad, vølumus persecuti vix cu, his åt justo putant comprehensam.</w:t>
       </w:r>
     </w:p>
     <w:p>
@@ -1527,13 +1564,10 @@
         <w:pStyle w:val="BodyText"/>
       </w:pPr>
       <w:r>
-        <w:t>Ad pro quod definitiønem, mel no laudem dele</w:t>
-      </w:r>
-      <w:r>
-        <w:t>ctus, te mei prompta maiorum pønderum. Solum aeque singulis duo ex, est an iriure øblique. Volumus åntiøpam iudicåbit et pro, cibo ubique hås an? Cu his movet feugiåt pårtiendo! Eam in ubique høneståtis ullåmcorper, no eos vitae orætiø viderer. Eos id amet</w:t>
-      </w:r>
-      <w:r>
-        <w:t xml:space="preserve"> alienum, vis id zril åliquando omittantur, no mei graeci impedit deterruisset!</w:t>
+        <w:t>Ad pro quod definitiønem, mel no laudem delectus, te mei prompta maiorum pønderum. Solum aeque singulis duo ex, est an iriure øblique. Volumus</w:t>
+      </w:r>
+      <w:r>
+        <w:t xml:space="preserve"> åntiøpam iudicåbit et pro, cibo ubique hås an? Cu his movet feugiåt pårtiendo! Eam in ubique høneståtis ullåmcorper, no eos vitae orætiø viderer. Eos id amet alienum, vis id zril åliquando omittantur, no mei graeci impedit deterruisset!</w:t>
       </w:r>
     </w:p>
     <w:p>
@@ -1541,10 +1575,10 @@
         <w:pStyle w:val="BodyText"/>
       </w:pPr>
       <w:r>
-        <w:t>No meæ menandri mediøcritatem, meis tibique convenire vis id! Delicata intellegam mei ex. His consulåtu åssueverit ex, ei ius apeirian cønstituam mediocritatem, mei rebum detracto scaevølæ ex. Sed modo dico ullum at, sententiae definiebas ex eam! Nøstro er</w:t>
-      </w:r>
-      <w:r>
-        <w:t>uditi eum ex.</w:t>
+        <w:t>No meæ menandri me</w:t>
+      </w:r>
+      <w:r>
+        <w:t>diøcritatem, meis tibique convenire vis id! Delicata intellegam mei ex. His consulåtu åssueverit ex, ei ius apeirian cønstituam mediocritatem, mei rebum detracto scaevølæ ex. Sed modo dico ullum at, sententiae definiebas ex eam! Nøstro eruditi eum ex.</w:t>
       </w:r>
     </w:p>
     <w:p>
@@ -1552,7 +1586,10 @@
         <w:pStyle w:val="BodyText"/>
       </w:pPr>
       <w:r>
-        <w:t>Åd nam omnis ullamcørper vituperatoribus. Sed verear tincidunt rationibus an. Elit såperet recteque sit et, tåmquåm noluisse eloquentiåm ei mei. In pri solet soleat timeam, tale possit vis æt.</w:t>
+        <w:t>Åd n</w:t>
+      </w:r>
+      <w:r>
+        <w:t>am omnis ullamcørper vituperatoribus. Sed verear tincidunt rationibus an. Elit såperet recteque sit et, tåmquåm noluisse eloquentiåm ei mei. In pri solet soleat timeam, tale possit vis æt.</w:t>
       </w:r>
     </w:p>
     <w:p>
@@ -1570,10 +1607,7 @@
         <w:pStyle w:val="FirstParagraph"/>
       </w:pPr>
       <w:r>
-        <w:t>Lørem ipsum dolør sit amet (Siege</w:t>
-      </w:r>
-      <w:r>
-        <w:t xml:space="preserve">l &amp; Silins </w:t>
+        <w:t xml:space="preserve">Lørem ipsum dolør sit amet (Siegel &amp; Silins </w:t>
       </w:r>
       <w:hyperlink w:anchor="ref-siegel2015">
         <w:r>
@@ -1604,10 +1638,10 @@
         <w:footnoteReference w:id="3"/>
       </w:r>
       <w:r>
-        <w:t xml:space="preserve"> at, est mægna alienum mentitum ne. Amet equidem </w:t>
-      </w:r>
-      <w:r>
-        <w:t>sit ex. Ludus øfficiis suåvitate sea in, ius utinam vivendum no, mei nostrud necessitatibus te?</w:t>
+        <w:t xml:space="preserve"> at, est mægna alienum mentitum ne. Amet equidem sit ex. Ludus øffi</w:t>
+      </w:r>
+      <w:r>
+        <w:t>ciis suåvitate sea in, ius utinam vivendum no, mei nostrud necessitatibus te?</w:t>
       </w:r>
     </w:p>
     <w:p>
@@ -1627,10 +1661,7 @@
         </w:r>
       </w:hyperlink>
       <w:r>
-        <w:t xml:space="preserve">), ad has åperiam senserit conceptåm? Tritani posidonium suscipiantur ex duo, meæ essent mentitum ad. Nåm ex mucius mandamus, ut duo cåusae offendit laboramus. Duo iisque sapientem ad, vølumus persecuti vix cu, his åt justo putant </w:t>
-      </w:r>
-      <w:r>
-        <w:t>comprehensam.</w:t>
+        <w:t>), ad has åperiam senserit conceptåm? Tritani posidonium suscipiantur ex duo, meæ essent mentitum ad. Nåm ex mucius mandamus, ut duo cåusae offendit laboramus. Duo iisque sapientem ad, vølumus persecuti vix cu, his åt justo putant comprehensam.</w:t>
       </w:r>
     </w:p>
     <w:p>
@@ -1638,7 +1669,10 @@
         <w:pStyle w:val="BodyText"/>
       </w:pPr>
       <w:r>
-        <w:t xml:space="preserve">Ad pro quod definitiønem, mel no laudem delectus (Siegel &amp; Silins </w:t>
+        <w:t>Ad p</w:t>
+      </w:r>
+      <w:r>
+        <w:t xml:space="preserve">ro quod definitiønem, mel no laudem delectus (Siegel &amp; Silins </w:t>
       </w:r>
       <w:hyperlink w:anchor="ref-siegel2015">
         <w:r>
@@ -1649,10 +1683,10 @@
         </w:r>
       </w:hyperlink>
       <w:r>
-        <w:t xml:space="preserve">), te mei prompta maiorum pønderum. Solum aeque singulis duo ex, est an iriure øblique. Volumus åntiøpam iudicåbit et pro, cibo ubique </w:t>
-      </w:r>
-      <w:r>
-        <w:t>hås an? Cu his movet feugiåt pårtiendo! Eam in ubique høneståtis ullåmcorper, no eos vitae orætiø viderer. Eos id amet alienum, vis id zril åliquando omittantur, no mei graeci impedit deterruisset!</w:t>
+        <w:t>), te mei prompta maiorum pønderum. Solum aeque singulis duo ex, est an iriure øblique. Volumus åntiøpam iudicåbit et pro, cibo ubique hås an? Cu his mov</w:t>
+      </w:r>
+      <w:r>
+        <w:t>et feugiåt pårtiendo! Eam in ubique høneståtis ullåmcorper, no eos vitae orætiø viderer. Eos id amet alienum, vis id zril åliquando omittantur, no mei graeci impedit deterruisset!</w:t>
       </w:r>
     </w:p>
     <w:p>
@@ -1693,10 +1727,10 @@
         </w:r>
       </w:hyperlink>
       <w:r>
-        <w:t>), meis tibique convenire vis id! Delicata intellegam mei ex. His consulåtu åssueverit ex, ei iu</w:t>
-      </w:r>
-      <w:r>
-        <w:t>s apeirian cønstituam mediocritatem, mei rebum detracto scaevølæ ex. Sed modo dico ullum at, sententiae definiebas ex eam! Nøstro eruditi eum ex.</w:t>
+        <w:t>), meis tibique convenire vis id! Delicata intellegam mei ex. His consulåtu åssueverit ex, ei ius apeirian cønstit</w:t>
+      </w:r>
+      <w:r>
+        <w:t>uam mediocritatem, mei rebum detracto scaevølæ ex. Sed modo dico ullum at, sententiae definiebas ex eam! Nøstro eruditi eum ex.</w:t>
       </w:r>
     </w:p>
     <w:p>
@@ -1704,10 +1738,10 @@
         <w:pStyle w:val="BodyText"/>
       </w:pPr>
       <w:r>
-        <w:t>Åd nam omnis ullamcørper vituperatoribus. Sed verear tincidunt rationibus an. Elit såperet recteque sit et, tå</w:t>
-      </w:r>
-      <w:r>
-        <w:t>mquåm noluisse eloquentiåm ei mei. In pri solet soleat timeam, tale possit vis æt.</w:t>
+        <w:t>Åd nam omnis ullamcørper vituperatoribus. Sed verear tincidunt rationibus an. Elit såperet recteque sit et, tåmquåm noluisse elo</w:t>
+      </w:r>
+      <w:r>
+        <w:t>quentiåm ei mei. In pri solet soleat timeam, tale possit vis æt.</w:t>
       </w:r>
     </w:p>
     <w:p>
@@ -1773,7 +1807,10 @@
       <w:bookmarkStart w:id="15" w:name="ref-crivellato2007"/>
       <w:bookmarkEnd w:id="14"/>
       <w:r>
-        <w:t xml:space="preserve">Crivellato E, &amp; Ribatti D. (2007). Soul, mind, brain: Greek philosophy and the birth of neuroscience. </w:t>
+        <w:t>Crivellato E, &amp; Ribatti D. (2007). Soul, mind, brain: Greek</w:t>
+      </w:r>
+      <w:r>
+        <w:t xml:space="preserve"> philosophy and the birth of neuroscience. </w:t>
       </w:r>
       <w:r>
         <w:rPr>
@@ -1789,13 +1826,7 @@
           <w:rPr>
             <w:rStyle w:val="Hyperlink"/>
           </w:rPr>
-          <w:t>https://doi.org/10.1016/j.brainresbull.2006</w:t>
-        </w:r>
-        <w:r>
-          <w:rPr>
-            <w:rStyle w:val="Hyperlink"/>
-          </w:rPr>
-          <w:t>.09.020</w:t>
+          <w:t>https://doi.org/10.1016/j.brainresbull.2006.09.020</w:t>
         </w:r>
       </w:hyperlink>
     </w:p>
@@ -1806,7 +1837,10 @@
       <w:bookmarkStart w:id="16" w:name="ref-siegel2015"/>
       <w:bookmarkEnd w:id="15"/>
       <w:r>
-        <w:t xml:space="preserve">Siegel S, &amp; Silins N. (2015). The epistemology of perception. In M. Matthen (Ed.), </w:t>
+        <w:t>Siegel S, &amp; Silins N. (2015). The epistemology of p</w:t>
+      </w:r>
+      <w:r>
+        <w:t xml:space="preserve">erception. In M. Matthen (Ed.), </w:t>
       </w:r>
       <w:r>
         <w:rPr>
@@ -1915,15 +1949,7 @@
       <w:fldChar w:fldCharType="separate"/>
     </w:r>
     <w:r>
-      <w:t xml:space="preserve">Scrivener + </w:t>
-    </w:r>
-    <w:proofErr w:type="spellStart"/>
-    <w:r>
-      <w:t>Pandoc</w:t>
-    </w:r>
-    <w:proofErr w:type="spellEnd"/>
-    <w:r>
-      <w:t xml:space="preserve"> Workflow</w:t>
+      <w:t>Template</w:t>
     </w:r>
     <w:r>
       <w:fldChar w:fldCharType="end"/>
@@ -1994,15 +2020,7 @@
       <w:fldChar w:fldCharType="separate"/>
     </w:r>
     <w:r>
-      <w:t xml:space="preserve">Scrivener + </w:t>
-    </w:r>
-    <w:proofErr w:type="spellStart"/>
-    <w:r>
-      <w:t>Pandoc</w:t>
-    </w:r>
-    <w:proofErr w:type="spellEnd"/>
-    <w:r>
-      <w:t xml:space="preserve"> Workflow</w:t>
+      <w:t>Template</w:t>
     </w:r>
     <w:r>
       <w:fldChar w:fldCharType="end"/>
@@ -2039,12 +2057,10 @@
         <w:footnoteRef/>
       </w:r>
       <w:r>
-        <w:t xml:space="preserve"> Th</w:t>
-      </w:r>
-      <w:bookmarkStart w:id="2" w:name="_GoBack"/>
-      <w:bookmarkEnd w:id="2"/>
-      <w:r>
-        <w:t xml:space="preserve">is is a footnote, </w:t>
+        <w:t xml:space="preserve"> </w:t>
+      </w:r>
+      <w:r>
+        <w:t xml:space="preserve">This is a footnote, </w:t>
       </w:r>
       <w:r>
         <w:rPr>
@@ -2080,10 +2096,7 @@
         <w:footnoteRef/>
       </w:r>
       <w:r>
-        <w:t xml:space="preserve"> Another footnote. Although footnotes get converted just fine, one caveat is you cannot use Scrivener inline</w:t>
-      </w:r>
-      <w:r>
-        <w:t xml:space="preserve"> styles, so you </w:t>
+        <w:t xml:space="preserve"> Another footnote. Although footnotes get converted just fine, one caveat is you cannot use Scrivener inline styles, so you </w:t>
       </w:r>
       <w:r>
         <w:rPr>
@@ -2098,7 +2111,13 @@
         <w:rPr>
           <w:i/>
         </w:rPr>
-        <w:t>directly</w:t>
+        <w:t>di</w:t>
+      </w:r>
+      <w:r>
+        <w:rPr>
+          <w:i/>
+        </w:rPr>
+        <w:t>rectly</w:t>
       </w:r>
       <w:r>
         <w:t>.</w:t>
@@ -2221,7 +2240,7 @@
   <w:abstractNum w:abstractNumId="1" w15:restartNumberingAfterBreak="0">
     <w:nsid w:val="EA454B4C"/>
     <w:multiLevelType w:val="multilevel"/>
-    <w:tmpl w:val="7BA29CD8"/>
+    <w:tmpl w:val="C55CF478"/>
     <w:lvl w:ilvl="0">
       <w:numFmt w:val="bullet"/>
       <w:lvlText w:val="•"/>
@@ -2465,7 +2484,7 @@
   <w:abstractNum w:abstractNumId="3" w15:restartNumberingAfterBreak="0">
     <w:nsid w:val="FFFFFF7C"/>
     <w:multiLevelType w:val="singleLevel"/>
-    <w:tmpl w:val="599C4848"/>
+    <w:tmpl w:val="CF848D92"/>
     <w:lvl w:ilvl="0">
       <w:start w:val="1"/>
       <w:numFmt w:val="decimal"/>
@@ -2482,7 +2501,7 @@
   <w:abstractNum w:abstractNumId="4" w15:restartNumberingAfterBreak="0">
     <w:nsid w:val="FFFFFF7D"/>
     <w:multiLevelType w:val="singleLevel"/>
-    <w:tmpl w:val="62C6B852"/>
+    <w:tmpl w:val="993C3A96"/>
     <w:lvl w:ilvl="0">
       <w:start w:val="1"/>
       <w:numFmt w:val="decimal"/>
@@ -2499,7 +2518,7 @@
   <w:abstractNum w:abstractNumId="5" w15:restartNumberingAfterBreak="0">
     <w:nsid w:val="FFFFFF7E"/>
     <w:multiLevelType w:val="singleLevel"/>
-    <w:tmpl w:val="B2281E08"/>
+    <w:tmpl w:val="10B43308"/>
     <w:lvl w:ilvl="0">
       <w:start w:val="1"/>
       <w:numFmt w:val="decimal"/>
@@ -2516,7 +2535,7 @@
   <w:abstractNum w:abstractNumId="6" w15:restartNumberingAfterBreak="0">
     <w:nsid w:val="FFFFFF7F"/>
     <w:multiLevelType w:val="singleLevel"/>
-    <w:tmpl w:val="6E983C38"/>
+    <w:tmpl w:val="42A63F68"/>
     <w:lvl w:ilvl="0">
       <w:start w:val="1"/>
       <w:numFmt w:val="decimal"/>
@@ -2533,7 +2552,7 @@
   <w:abstractNum w:abstractNumId="7" w15:restartNumberingAfterBreak="0">
     <w:nsid w:val="FFFFFF80"/>
     <w:multiLevelType w:val="singleLevel"/>
-    <w:tmpl w:val="2916BFF6"/>
+    <w:tmpl w:val="CF48BD9C"/>
     <w:lvl w:ilvl="0">
       <w:start w:val="1"/>
       <w:numFmt w:val="bullet"/>
@@ -2553,7 +2572,7 @@
   <w:abstractNum w:abstractNumId="8" w15:restartNumberingAfterBreak="0">
     <w:nsid w:val="FFFFFF81"/>
     <w:multiLevelType w:val="singleLevel"/>
-    <w:tmpl w:val="E21CF4EE"/>
+    <w:tmpl w:val="8842DE9A"/>
     <w:lvl w:ilvl="0">
       <w:start w:val="1"/>
       <w:numFmt w:val="bullet"/>
@@ -2573,7 +2592,7 @@
   <w:abstractNum w:abstractNumId="9" w15:restartNumberingAfterBreak="0">
     <w:nsid w:val="FFFFFF82"/>
     <w:multiLevelType w:val="singleLevel"/>
-    <w:tmpl w:val="EF94BCFE"/>
+    <w:tmpl w:val="760E8DE6"/>
     <w:lvl w:ilvl="0">
       <w:start w:val="1"/>
       <w:numFmt w:val="bullet"/>
@@ -2593,7 +2612,7 @@
   <w:abstractNum w:abstractNumId="10" w15:restartNumberingAfterBreak="0">
     <w:nsid w:val="FFFFFF83"/>
     <w:multiLevelType w:val="singleLevel"/>
-    <w:tmpl w:val="11E2496C"/>
+    <w:tmpl w:val="41F00104"/>
     <w:lvl w:ilvl="0">
       <w:start w:val="1"/>
       <w:numFmt w:val="bullet"/>
@@ -2613,7 +2632,7 @@
   <w:abstractNum w:abstractNumId="11" w15:restartNumberingAfterBreak="0">
     <w:nsid w:val="FFFFFF88"/>
     <w:multiLevelType w:val="singleLevel"/>
-    <w:tmpl w:val="AB66EEA8"/>
+    <w:tmpl w:val="F03E27E4"/>
     <w:lvl w:ilvl="0">
       <w:start w:val="1"/>
       <w:numFmt w:val="decimal"/>
@@ -2630,7 +2649,7 @@
   <w:abstractNum w:abstractNumId="12" w15:restartNumberingAfterBreak="0">
     <w:nsid w:val="FFFFFF89"/>
     <w:multiLevelType w:val="singleLevel"/>
-    <w:tmpl w:val="0C4C42FC"/>
+    <w:tmpl w:val="645C8DD8"/>
     <w:lvl w:ilvl="0">
       <w:start w:val="1"/>
       <w:numFmt w:val="bullet"/>
@@ -2650,7 +2669,7 @@
   <w:abstractNum w:abstractNumId="13" w15:restartNumberingAfterBreak="0">
     <w:nsid w:val="2C1AE401"/>
     <w:multiLevelType w:val="multilevel"/>
-    <w:tmpl w:val="E6EED504"/>
+    <w:tmpl w:val="8A08D49A"/>
     <w:lvl w:ilvl="0">
       <w:numFmt w:val="bullet"/>
       <w:lvlText w:val=" "/>
@@ -2816,7 +2835,7 @@
       </w:pPr>
     </w:pPrDefault>
   </w:docDefaults>
-  <w:latentStyles w:defLockedState="0" w:defUIPriority="0" w:defSemiHidden="0" w:defUnhideWhenUsed="0" w:defQFormat="0" w:count="376">
+  <w:latentStyles w:defLockedState="0" w:defUIPriority="0" w:defSemiHidden="0" w:defUnhideWhenUsed="0" w:defQFormat="0" w:count="377">
     <w:lsdException w:name="heading 8" w:semiHidden="1" w:unhideWhenUsed="1"/>
     <w:lsdException w:name="index 5" w:semiHidden="1" w:unhideWhenUsed="1"/>
     <w:lsdException w:name="index 6" w:semiHidden="1" w:unhideWhenUsed="1"/>
@@ -2890,6 +2909,7 @@
     <w:lsdException w:name="HTML Sample" w:semiHidden="1" w:unhideWhenUsed="1"/>
     <w:lsdException w:name="HTML Typewriter" w:semiHidden="1" w:unhideWhenUsed="1"/>
     <w:lsdException w:name="HTML Variable" w:semiHidden="1" w:unhideWhenUsed="1"/>
+    <w:lsdException w:name="Normal Table" w:semiHidden="1" w:unhideWhenUsed="1"/>
     <w:lsdException w:name="annotation subject" w:semiHidden="1" w:unhideWhenUsed="1"/>
     <w:lsdException w:name="No List" w:semiHidden="1" w:unhideWhenUsed="1"/>
     <w:lsdException w:name="Outline List 1" w:semiHidden="1" w:unhideWhenUsed="1"/>
@@ -2936,7 +2956,9 @@
     <w:lsdException w:name="Table Subtle 2" w:semiHidden="1" w:unhideWhenUsed="1"/>
     <w:lsdException w:name="Table Web 1" w:semiHidden="1" w:unhideWhenUsed="1"/>
     <w:lsdException w:name="Table Web 2" w:semiHidden="1" w:unhideWhenUsed="1"/>
+    <w:lsdException w:name="Table Web 3" w:semiHidden="1" w:unhideWhenUsed="1"/>
     <w:lsdException w:name="Balloon Text" w:semiHidden="1" w:unhideWhenUsed="1"/>
+    <w:lsdException w:name="Table Theme" w:semiHidden="1" w:unhideWhenUsed="1"/>
     <w:lsdException w:name="Placeholder Text" w:semiHidden="1"/>
     <w:lsdException w:name="Light Shading"/>
     <w:lsdException w:name="Light List"/>
@@ -2957,6 +2979,7 @@
     <w:lsdException w:name="Light Grid Accent 1"/>
     <w:lsdException w:name="Medium Shading 1 Accent 1"/>
     <w:lsdException w:name="Medium Shading 2 Accent 1"/>
+    <w:lsdException w:name="Medium List 1 Accent 1"/>
     <w:lsdException w:name="Revision" w:semiHidden="1"/>
     <w:lsdException w:name="Medium List 2 Accent 1"/>
     <w:lsdException w:name="Medium Grid 1 Accent 1"/>
@@ -3035,6 +3058,7 @@
     <w:lsdException w:name="Dark List Accent 6"/>
     <w:lsdException w:name="Colorful Shading Accent 6"/>
     <w:lsdException w:name="Colorful List Accent 6"/>
+    <w:lsdException w:name="Colorful Grid Accent 6"/>
     <w:lsdException w:name="Bibliography" w:semiHidden="1" w:unhideWhenUsed="1"/>
     <w:lsdException w:name="TOC Heading" w:semiHidden="1" w:unhideWhenUsed="1"/>
     <w:lsdException w:name="Grid Table 4" w:uiPriority="49"/>
@@ -3135,6 +3159,7 @@
     <w:lsdException w:name="Mention" w:semiHidden="1" w:uiPriority="99" w:unhideWhenUsed="1"/>
     <w:lsdException w:name="Smart Hyperlink" w:semiHidden="1" w:uiPriority="99" w:unhideWhenUsed="1"/>
     <w:lsdException w:name="Smart Link" w:semiHidden="1" w:uiPriority="99" w:unhideWhenUsed="1"/>
+    <w:lsdException w:name="Smart Link Error" w:semiHidden="1" w:uiPriority="99" w:unhideWhenUsed="1"/>
   </w:latentStyles>
   <w:style w:type="paragraph" w:default="1" w:styleId="Normal">
     <w:name w:val="Normal"/>
@@ -3927,6 +3952,40 @@
       <w14:numSpacing w14:val="proportional"/>
       <w14:cntxtAlts/>
     </w:rPr>
+  </w:style>
+  <w:style w:type="paragraph" w:customStyle="1" w:styleId="info">
+    <w:name w:val="info"/>
+    <w:basedOn w:val="BodyText"/>
+    <w:qFormat/>
+    <w:rsid w:val="00E3363D"/>
+    <w:pPr>
+      <w:framePr w:w="2835" w:wrap="around" w:vAnchor="text" w:hAnchor="text" w:xAlign="right" w:y="1"/>
+      <w:pBdr>
+        <w:top w:val="single" w:sz="4" w:space="1" w:color="auto" w:shadow="1"/>
+        <w:left w:val="single" w:sz="4" w:space="4" w:color="auto" w:shadow="1"/>
+        <w:bottom w:val="single" w:sz="4" w:space="1" w:color="auto" w:shadow="1"/>
+        <w:right w:val="single" w:sz="4" w:space="4" w:color="auto" w:shadow="1"/>
+      </w:pBdr>
+      <w:shd w:val="clear" w:color="auto" w:fill="FBD4B4" w:themeFill="accent6" w:themeFillTint="66"/>
+      <w:jc w:val="center"/>
+    </w:pPr>
+  </w:style>
+  <w:style w:type="paragraph" w:customStyle="1" w:styleId="warning">
+    <w:name w:val="warning"/>
+    <w:basedOn w:val="BodyText"/>
+    <w:qFormat/>
+    <w:rsid w:val="00E3363D"/>
+    <w:pPr>
+      <w:framePr w:w="2835" w:vSpace="284" w:wrap="around" w:vAnchor="text" w:hAnchor="text" w:y="1"/>
+      <w:pBdr>
+        <w:top w:val="single" w:sz="4" w:space="1" w:color="auto" w:shadow="1"/>
+        <w:left w:val="single" w:sz="4" w:space="4" w:color="auto" w:shadow="1"/>
+        <w:bottom w:val="single" w:sz="4" w:space="1" w:color="auto" w:shadow="1"/>
+        <w:right w:val="single" w:sz="4" w:space="4" w:color="auto" w:shadow="1"/>
+      </w:pBdr>
+      <w:shd w:val="clear" w:color="auto" w:fill="D99594" w:themeFill="accent2" w:themeFillTint="99"/>
+      <w:jc w:val="center"/>
+    </w:pPr>
   </w:style>
   <w:style w:type="character" w:customStyle="1" w:styleId="KeywordTok">
     <w:name w:val="KeywordTok"/>

</xml_diff>

<commit_message>
Pandoc V2.10 now offers underline support. We use an Underline style in Scrivener which generates the [inline style]{.underline} that Pandoc can then convert into the different output formats. Workflow.scriv project updated to demonstrate this.
</commit_message>
<xml_diff>
--- a/sample-output/workflow.docx
+++ b/sample-output/workflow.docx
@@ -1,13 +1,11 @@
 
 <file path=word/document.xml><?xml version="1.0" encoding="utf-8"?>
-<w:document xmlns:wpc="http://schemas.microsoft.com/office/word/2010/wordprocessingCanvas" xmlns:cx="http://schemas.microsoft.com/office/drawing/2014/chartex" xmlns:cx1="http://schemas.microsoft.com/office/drawing/2015/9/8/chartex" xmlns:cx2="http://schemas.microsoft.com/office/drawing/2015/10/21/chartex" xmlns:cx3="http://schemas.microsoft.com/office/drawing/2016/5/9/chartex" xmlns:cx4="http://schemas.microsoft.com/office/drawing/2016/5/10/chartex" xmlns:cx5="http://schemas.microsoft.com/office/drawing/2016/5/11/chartex" xmlns:cx6="http://schemas.microsoft.com/office/drawing/2016/5/12/chartex" xmlns:cx7="http://schemas.microsoft.com/office/drawing/2016/5/13/chartex" xmlns:cx8="http://schemas.microsoft.com/office/drawing/2016/5/14/chartex" xmlns:mc="http://schemas.openxmlformats.org/markup-compatibility/2006" xmlns:aink="http://schemas.microsoft.com/office/drawing/2016/ink" xmlns:am3d="http://schemas.microsoft.com/office/drawing/2017/model3d" xmlns:o="urn:schemas-microsoft-com:office:office" xmlns:r="http://schemas.openxmlformats.org/officeDocument/2006/relationships" xmlns:m="http://schemas.openxmlformats.org/officeDocument/2006/math" xmlns:v="urn:schemas-microsoft-com:vml" xmlns:wp14="http://schemas.microsoft.com/office/word/2010/wordprocessingDrawing" xmlns:wp="http://schemas.openxmlformats.org/drawingml/2006/wordprocessingDrawing" xmlns:w10="urn:schemas-microsoft-com:office:word" xmlns:w="http://schemas.openxmlformats.org/wordprocessingml/2006/main" xmlns:w14="http://schemas.microsoft.com/office/word/2010/wordml" xmlns:w15="http://schemas.microsoft.com/office/word/2012/wordml" xmlns:w16cid="http://schemas.microsoft.com/office/word/2016/wordml/cid" xmlns:w16se="http://schemas.microsoft.com/office/word/2015/wordml/symex" xmlns:wpg="http://schemas.microsoft.com/office/word/2010/wordprocessingGroup" xmlns:wpi="http://schemas.microsoft.com/office/word/2010/wordprocessingInk" xmlns:wne="http://schemas.microsoft.com/office/word/2006/wordml" xmlns:wps="http://schemas.microsoft.com/office/word/2010/wordprocessingShape" mc:Ignorable="w14 w15 w16se w16cid wp14">
+<w:document xmlns:wpc="http://schemas.microsoft.com/office/word/2010/wordprocessingCanvas" xmlns:cx="http://schemas.microsoft.com/office/drawing/2014/chartex" xmlns:cx1="http://schemas.microsoft.com/office/drawing/2015/9/8/chartex" xmlns:cx2="http://schemas.microsoft.com/office/drawing/2015/10/21/chartex" xmlns:cx3="http://schemas.microsoft.com/office/drawing/2016/5/9/chartex" xmlns:cx4="http://schemas.microsoft.com/office/drawing/2016/5/10/chartex" xmlns:cx5="http://schemas.microsoft.com/office/drawing/2016/5/11/chartex" xmlns:cx6="http://schemas.microsoft.com/office/drawing/2016/5/12/chartex" xmlns:cx7="http://schemas.microsoft.com/office/drawing/2016/5/13/chartex" xmlns:cx8="http://schemas.microsoft.com/office/drawing/2016/5/14/chartex" xmlns:mc="http://schemas.openxmlformats.org/markup-compatibility/2006" xmlns:aink="http://schemas.microsoft.com/office/drawing/2016/ink" xmlns:am3d="http://schemas.microsoft.com/office/drawing/2017/model3d" xmlns:o="urn:schemas-microsoft-com:office:office" xmlns:r="http://schemas.openxmlformats.org/officeDocument/2006/relationships" xmlns:m="http://schemas.openxmlformats.org/officeDocument/2006/math" xmlns:v="urn:schemas-microsoft-com:vml" xmlns:wp14="http://schemas.microsoft.com/office/word/2010/wordprocessingDrawing" xmlns:wp="http://schemas.openxmlformats.org/drawingml/2006/wordprocessingDrawing" xmlns:w10="urn:schemas-microsoft-com:office:word" xmlns:w="http://schemas.openxmlformats.org/wordprocessingml/2006/main" xmlns:w14="http://schemas.microsoft.com/office/word/2010/wordml" xmlns:w15="http://schemas.microsoft.com/office/word/2012/wordml" xmlns:w16cex="http://schemas.microsoft.com/office/word/2018/wordml/cex" xmlns:w16cid="http://schemas.microsoft.com/office/word/2016/wordml/cid" xmlns:w16="http://schemas.microsoft.com/office/word/2018/wordml" xmlns:w16se="http://schemas.microsoft.com/office/word/2015/wordml/symex" xmlns:wpg="http://schemas.microsoft.com/office/word/2010/wordprocessingGroup" xmlns:wpi="http://schemas.microsoft.com/office/word/2010/wordprocessingInk" xmlns:wne="http://schemas.microsoft.com/office/word/2006/wordml" xmlns:wps="http://schemas.microsoft.com/office/word/2010/wordprocessingShape" mc:Ignorable="w14 w15 w16se w16cid w16 w16cex wp14">
   <w:body>
     <w:p>
       <w:pPr>
         <w:pStyle w:val="Title"/>
       </w:pPr>
-      <w:bookmarkStart w:id="0" w:name="_GoBack"/>
-      <w:bookmarkEnd w:id="0"/>
       <w:r>
         <w:t>Scrivener + Pandoc Workflow</w:t>
       </w:r>
@@ -54,7 +52,7 @@
         <w:pStyle w:val="Date"/>
       </w:pPr>
       <w:r>
-        <w:t>Friday, August 16, 2019</w:t>
+        <w:t>Tuesday, July 14, 2020</w:t>
       </w:r>
     </w:p>
     <w:p>
@@ -157,11 +155,11 @@
       <w:pPr>
         <w:pStyle w:val="Heading1"/>
       </w:pPr>
-      <w:bookmarkStart w:id="1" w:name="abstract"/>
+      <w:bookmarkStart w:id="0" w:name="abstract"/>
       <w:r>
         <w:t>§1 — Abstract</w:t>
       </w:r>
-      <w:bookmarkEnd w:id="1"/>
+      <w:bookmarkEnd w:id="0"/>
     </w:p>
     <w:p>
       <w:pPr>
@@ -209,11 +207,11 @@
       <w:pPr>
         <w:pStyle w:val="Heading1"/>
       </w:pPr>
-      <w:bookmarkStart w:id="2" w:name="introduction"/>
+      <w:bookmarkStart w:id="1" w:name="introduction"/>
       <w:r>
         <w:t>§2 — Introduction</w:t>
       </w:r>
-      <w:bookmarkEnd w:id="2"/>
+      <w:bookmarkEnd w:id="1"/>
     </w:p>
     <w:p>
       <w:pPr>
@@ -235,7 +233,7 @@
       </w:pPr>
       <w:r>
         <w:rPr>
-          <w:smallCaps/>
+          <w:u w:val="single"/>
         </w:rPr>
         <w:t>Lørem ipsum dolør sit amet</w:t>
       </w:r>
@@ -271,10 +269,7 @@
         </w:r>
       </w:hyperlink>
       <w:r>
-        <w:t>)</w:t>
-      </w:r>
-      <w:r>
-        <w:t>. Sed illum minimum (</w:t>
+        <w:t>). Sed illum minimum (</w:t>
       </w:r>
       <w:hyperlink w:anchor="Xa7918af2c275601b065a0bdfce2118b957669cf">
         <w:r>
@@ -303,10 +298,10 @@
         </w:r>
       </w:hyperlink>
       <w:r>
-        <w:t xml:space="preserve"> sit ex. Ludus øfficiis suåvitate sea in, ius utina</w:t>
-      </w:r>
-      <w:r>
-        <w:t>m vivendum no, mei nostrud necessitatibus te?</w:t>
+        <w:t xml:space="preserve"> sit ex. Ludus øfficiis suåvitate sea in, ius utin</w:t>
+      </w:r>
+      <w:r>
+        <w:t>am vivendum no, mei nostrud necessitatibus te?</w:t>
       </w:r>
     </w:p>
     <w:p>
@@ -413,26 +408,17 @@
         <w:t>)! Iudico nullam sit ad, ad has åperiam senserit conceptåm? Tritani posi</w:t>
       </w:r>
       <w:r>
-        <w:t xml:space="preserve">donium suscipiantur ex duo, meæ essent mentitum ad. Nåm ex mucius mandamus, ut duo cåusae offendit laboramus. Duo </w:t>
-      </w:r>
-      <w:r>
-        <w:rPr>
-          <w:i/>
-        </w:rPr>
-        <w:t>iisque sapientem ad</w:t>
-      </w:r>
-      <w:r>
-        <w:t xml:space="preserve">, vølumus </w:t>
+        <w:t xml:space="preserve">donium suscipiantur ex duo, meæ essent mentitum ad. Nåm ex mucius mandamus, ut duo cåusae offendit laboramus. Duo iisque sapientem ad, vølumus persecuti vix cu, </w:t>
       </w:r>
       <w:r>
         <w:rPr>
           <w:b/>
           <w:i/>
         </w:rPr>
-        <w:t>persecuti vix cu</w:t>
-      </w:r>
-      <w:r>
-        <w:t>, his åt justo putant comprehensam.</w:t>
+        <w:t>his åt justo putant comprehensam</w:t>
+      </w:r>
+      <w:r>
+        <w:t>.</w:t>
       </w:r>
     </w:p>
     <w:p>
@@ -586,7 +572,7 @@
     <w:tbl>
       <w:tblPr>
         <w:tblW w:w="0" w:type="pct"/>
-        <w:tblLook w:val="07E0" w:firstRow="1" w:lastRow="1" w:firstColumn="1" w:lastColumn="1" w:noHBand="1" w:noVBand="1"/>
+        <w:tblLook w:val="0020" w:firstRow="1" w:lastRow="0" w:firstColumn="0" w:lastColumn="0" w:noHBand="0" w:noVBand="0"/>
       </w:tblPr>
       <w:tblGrid>
         <w:gridCol w:w="1494"/>
@@ -759,31 +745,31 @@
       <w:pPr>
         <w:pStyle w:val="Heading1"/>
       </w:pPr>
-      <w:bookmarkStart w:id="3" w:name="methods"/>
+      <w:bookmarkStart w:id="2" w:name="methods"/>
       <w:r>
         <w:t>§3 — Methods</w:t>
       </w:r>
+      <w:bookmarkEnd w:id="2"/>
+    </w:p>
+    <w:p>
+      <w:pPr>
+        <w:pStyle w:val="Heading2"/>
+      </w:pPr>
+      <w:bookmarkStart w:id="3" w:name="data-recording"/>
+      <w:r>
+        <w:t>§3.1 — Data Recording</w:t>
+      </w:r>
       <w:bookmarkEnd w:id="3"/>
     </w:p>
     <w:p>
       <w:pPr>
-        <w:pStyle w:val="Heading2"/>
-      </w:pPr>
-      <w:bookmarkStart w:id="4" w:name="data-recording"/>
-      <w:r>
-        <w:t>§3.1 — Data Recording</w:t>
-      </w:r>
-      <w:bookmarkEnd w:id="4"/>
-    </w:p>
-    <w:p>
-      <w:pPr>
         <w:pStyle w:val="FirstParagraph"/>
       </w:pPr>
       <w:r>
         <w:t xml:space="preserve">Lørem ipsum dolør sit amet, </w:t>
       </w:r>
       <w:r>
-        <w:t xml:space="preserve">eu ipsum movet vix, veniam låoreet posidonium te eøs, eæm in veri eirmod. Sed illum minimum at </w:t>
+        <w:t xml:space="preserve">eu ipsum movet vix, veniam låoreet posidonium te eøs, eæm in veri eirmod. Sed illum minimum at, inline maths: </w:t>
       </w:r>
       <m:oMath>
         <m:sSup>
@@ -873,10 +859,10 @@
         </m:r>
       </m:oMath>
       <w:r>
-        <w:t>, est mægna alienum mentitum ne. Amet equidem sit ex. Ludus øfficiis suåvitate sea in, ius utinam vivendum no, mei nostrud necessitatibus</w:t>
-      </w:r>
-      <w:r>
-        <w:t xml:space="preserve"> te?</w:t>
+        <w:t>, est mægna alienum mentitum ne. Amet equidem sit ex. Ludus øfficiis suåvitate sea in, ius utinam vivendum no, mei nostrud</w:t>
+      </w:r>
+      <w:r>
+        <w:t xml:space="preserve"> necessitatibus te?</w:t>
       </w:r>
     </w:p>
     <w:p>
@@ -1175,10 +1161,10 @@
         <w:footnoteReference w:id="2"/>
       </w:r>
       <w:r>
-        <w:t>, mel no laude</w:t>
-      </w:r>
-      <w:r>
-        <w:t xml:space="preserve">m delectus, te mei prompta maiorum pønderum. Solum aeque singulis duo ex (Siegel &amp; Silins </w:t>
+        <w:t>, mel no laud</w:t>
+      </w:r>
+      <w:r>
+        <w:t xml:space="preserve">em delectus, te mei prompta maiorum pønderum. Solum aeque singulis duo ex (Siegel &amp; Silins </w:t>
       </w:r>
       <w:hyperlink w:anchor="ref-siegel2015">
         <w:r>
@@ -1189,10 +1175,10 @@
         </w:r>
       </w:hyperlink>
       <w:r>
-        <w:t>), est an iriure øblique. Volumus åntiøpam iudicåbit et pro, cibo ubique hås an? Cu his movet feugiåt pårtiendo! Eam in ubiqu</w:t>
-      </w:r>
-      <w:r>
-        <w:t>e høneståtis ullåmcorper, no eos vitae orætiø viderer. Eos id amet alienum, vis id zril åliquando omittantur, no mei graeci impedit deterruisset!</w:t>
+        <w:t>), est an iriure øblique. Volumus åntiøpam iudicåbit et pro, cibo ubique hås an? Cu his movet feugiåt pårtiendo! Eam in ubiq</w:t>
+      </w:r>
+      <w:r>
+        <w:t>ue høneståtis ullåmcorper, no eos vitae orætiø viderer. Eos id amet alienum, vis id zril åliquando omittantur, no mei graeci impedit deterruisset!</w:t>
       </w:r>
     </w:p>
     <w:p>
@@ -1209,10 +1195,10 @@
         <w:pStyle w:val="BodyText"/>
       </w:pPr>
       <w:r>
-        <w:t>No meæ menandri mediøcritatem, meis tibique convenire</w:t>
-      </w:r>
-      <w:r>
-        <w:t xml:space="preserve"> vis id! Delicata intellegam mei ex. His consulåtu åssueverit ex (Siegel &amp; Silins </w:t>
+        <w:t>No meæ menandri mediøcritatem, meis tibique convenir</w:t>
+      </w:r>
+      <w:r>
+        <w:t xml:space="preserve">e vis id! Delicata intellegam mei ex. His consulåtu åssueverit ex (Siegel &amp; Silins </w:t>
       </w:r>
       <w:hyperlink w:anchor="ref-siegel2015">
         <w:r>
@@ -1223,10 +1209,10 @@
         </w:r>
       </w:hyperlink>
       <w:r>
-        <w:t>), ei ius apeirian cønstituam mediocritatem, mei rebum detracto scaevølæ ex. Sed modo dico ullum at, sententiae definiebas ex eam! Nø</w:t>
-      </w:r>
-      <w:r>
-        <w:t xml:space="preserve">stro eruditi eum ex. No meæ menandri mediøcritatem, meis tibique convenire vis id! Delicata intellegam mei ex. His consulåtu åssueverit ex (Siegel &amp; Silins </w:t>
+        <w:t>), ei ius apeirian cønstituam mediocritatem, mei rebum detracto scaevølæ ex. Sed modo dico ullum at, sententiae definiebas ex eam! N</w:t>
+      </w:r>
+      <w:r>
+        <w:t xml:space="preserve">østro eruditi eum ex. No meæ menandri mediøcritatem, meis tibique convenire vis id! Delicata intellegam mei ex. His consulåtu åssueverit ex (Siegel &amp; Silins </w:t>
       </w:r>
       <w:hyperlink w:anchor="ref-siegel2015">
         <w:r>
@@ -1237,10 +1223,10 @@
         </w:r>
       </w:hyperlink>
       <w:r>
-        <w:t>), ei ius apeirian cønstituam mediocritatem, mei rebum detr</w:t>
-      </w:r>
-      <w:r>
-        <w:t>acto scaevølæ ex. Sed modo dico ullum at, sententiae definiebas ex eam! Nøstro eruditi eum ex.</w:t>
+        <w:t>), ei ius apeirian cønstituam mediocritatem, mei rebum det</w:t>
+      </w:r>
+      <w:r>
+        <w:t>racto scaevølæ ex. Sed modo dico ullum at, sententiae definiebas ex eam! Nøstro eruditi eum ex.</w:t>
       </w:r>
     </w:p>
     <w:p>
@@ -1257,10 +1243,10 @@
         <w:pStyle w:val="BodyText"/>
       </w:pPr>
       <w:r>
-        <w:t>Åd nam omnis ullamcørper vituperatoribus. Sed verear tincidunt rationibus an. Elit såperet recteque sit</w:t>
-      </w:r>
-      <w:r>
-        <w:t xml:space="preserve"> et (Siegel &amp; Silins </w:t>
+        <w:t>Åd nam omnis ullamcørper vituperatoribus. Sed verear tincidunt rationibus an. Elit såperet recteque si</w:t>
+      </w:r>
+      <w:r>
+        <w:t xml:space="preserve">t et (Siegel &amp; Silins </w:t>
       </w:r>
       <w:hyperlink w:anchor="ref-siegel2015">
         <w:r>
@@ -1278,21 +1264,21 @@
       <w:pPr>
         <w:pStyle w:val="Heading2"/>
       </w:pPr>
-      <w:bookmarkStart w:id="5" w:name="experimental-perturbations"/>
+      <w:bookmarkStart w:id="4" w:name="experimental-perturbations"/>
       <w:r>
         <w:t>§3.2 — Experimental Perturbations</w:t>
       </w:r>
-      <w:bookmarkEnd w:id="5"/>
+      <w:bookmarkEnd w:id="4"/>
     </w:p>
     <w:p>
       <w:pPr>
         <w:pStyle w:val="FirstParagraph"/>
       </w:pPr>
       <w:r>
-        <w:t>Lørem ipsum dolør sit amet, eu ipsum movet vix, veniam låoreet posidoniu</w:t>
-      </w:r>
-      <w:r>
-        <w:t>m te eøs, eæm in veri eirmod. Sed illum minimum at, est mægna alienum mentitum ne. Amet equidem sit ex. Ludus øfficiis suåvitate sea in, ius utinam vivendum no, mei nostrud necessitatibus te?</w:t>
+        <w:t>Lørem ipsum dolør sit amet, eu ipsum movet vix, veniam låoreet posidoni</w:t>
+      </w:r>
+      <w:r>
+        <w:t>um te eøs, eæm in veri eirmod. Sed illum minimum at, est mægna alienum mentitum ne. Amet equidem sit ex. Ludus øfficiis suåvitate sea in, ius utinam vivendum no, mei nostrud necessitatibus te?</w:t>
       </w:r>
     </w:p>
     <w:p>
@@ -1300,17 +1286,17 @@
         <w:pStyle w:val="BodyText"/>
       </w:pPr>
       <w:r>
-        <w:t>Sint meis quo et, vis ad fæcete dolorem! Ad quøt moderatius elab</w:t>
-      </w:r>
-      <w:r>
-        <w:t xml:space="preserve">oraret eum, pro paulo ridens quaestio ut! Iudico nullam sit ad, ad has åperiam senserit conceptåm? Tritani posidonium </w:t>
+        <w:t>Sint meis quo et, vis ad fæcete dolorem! Ad quøt moderatius ela</w:t>
+      </w:r>
+      <w:r>
+        <w:t xml:space="preserve">boraret eum, pro paulo ridens quaestio ut! Iudico nullam sit ad, ad has åperiam senserit conceptåm? Tritani posidonium </w:t>
       </w:r>
       <w:r>
         <w:lastRenderedPageBreak/>
-        <w:t>suscipiantur ex duo, meæ essent mentitum ad. Nåm ex mucius mandamus, ut duo cåusae offendit laboramus. Duo iisque sapientem ad, vølumus pe</w:t>
-      </w:r>
-      <w:r>
-        <w:t>rsecuti vix cu, his åt justo putant comprehensam.</w:t>
+        <w:t>suscipiantur ex duo, meæ essent mentitum ad. Nåm ex mucius mandamus, ut duo cåusae offendit laboramus. Duo iisque sapientem ad, vølumus p</w:t>
+      </w:r>
+      <w:r>
+        <w:t>ersecuti vix cu, his åt justo putant comprehensam.</w:t>
       </w:r>
     </w:p>
     <w:p>
@@ -1318,10 +1304,10 @@
         <w:pStyle w:val="BodyText"/>
       </w:pPr>
       <w:r>
-        <w:t>Ad pro quod definitiønem, mel no laudem delectus, te mei prompta maiorum pønderum. Solum aeque singulis duo ex, est an iriure øblique. Volumus åntiøpam iudicåbit et pro, cibo ubique hås an? Cu his movet feu</w:t>
-      </w:r>
-      <w:r>
-        <w:t>giåt pårtiendo! Eam in ubique høneståtis ullåmcorper, no eos vitae orætiø viderer. Eos id amet alienum, vis id zril åliquando omittantur, no mei graeci impedit deterruisset!</w:t>
+        <w:t>Ad pro quod definitiønem, mel no laudem delectus, te mei prompta maiorum pønderum. Solum aeque singulis duo ex, est an iriure øblique. Volumus åntiøpam iudicåbit et pro, cibo ubique hås an? Cu his movet fe</w:t>
+      </w:r>
+      <w:r>
+        <w:t>ugiåt pårtiendo! Eam in ubique høneståtis ullåmcorper, no eos vitae orætiø viderer. Eos id amet alienum, vis id zril åliquando omittantur, no mei graeci impedit deterruisset!</w:t>
       </w:r>
     </w:p>
     <w:p>
@@ -1329,10 +1315,10 @@
         <w:pStyle w:val="BodyText"/>
       </w:pPr>
       <w:r>
-        <w:t xml:space="preserve">No meæ menandri mediøcritatem, meis tibique convenire vis id! Delicata intellegam </w:t>
-      </w:r>
-      <w:r>
-        <w:t xml:space="preserve">mei ex. His consulåtu åssueverit ex (Siegel &amp; Silins </w:t>
+        <w:t>No meæ menandri mediøcritatem, meis tibique convenire vis id! Delicata intellegam</w:t>
+      </w:r>
+      <w:r>
+        <w:t xml:space="preserve"> mei ex. His consulåtu åssueverit ex (Siegel &amp; Silins </w:t>
       </w:r>
       <w:hyperlink w:anchor="ref-siegel2015">
         <w:r>
@@ -1351,31 +1337,110 @@
         <w:pStyle w:val="BodyText"/>
       </w:pPr>
       <w:r>
-        <w:t>Åd nam o</w:t>
-      </w:r>
-      <w:r>
-        <w:t>mnis ullamcørper vituperatoribus. Sed verear tincidunt rationibus an. Elit såperet recteque sit et, tåmquåm noluisse eloquentiåm ei mei. In pri solet soleat timeam, tale possit vis æt.</w:t>
+        <w:t xml:space="preserve">Åd nam </w:t>
+      </w:r>
+      <w:r>
+        <w:t>omnis ullamcørper vituperatoribus. Sed verear tincidunt rationibus an. Elit såperet recteque sit et, tåmquåm noluisse eloquentiåm ei mei. In pri solet soleat timeam, tale possit vis æt.</w:t>
       </w:r>
     </w:p>
     <w:p>
       <w:pPr>
         <w:pStyle w:val="Heading2"/>
       </w:pPr>
-      <w:bookmarkStart w:id="6" w:name="statistical-analysis"/>
+      <w:bookmarkStart w:id="5" w:name="statistical-analysis"/>
       <w:r>
         <w:t>§3.3 — Statistical Analysis</w:t>
       </w:r>
+      <w:bookmarkEnd w:id="5"/>
+    </w:p>
+    <w:p>
+      <w:pPr>
+        <w:pStyle w:val="FirstParagraph"/>
+      </w:pPr>
+      <w:r>
+        <w:t>Lørem ipsum dolør sit amet, eu ipsum movet</w:t>
+      </w:r>
+      <w:r>
+        <w:t xml:space="preserve"> vix, veniam låoreet posidonium te eøs, eæm in veri eirmod. Sed illum minimum at, est mægna alienum mentitum ne. Amet equidem sit ex. Ludus øfficiis suåvitate sea in, ius utinam vivendum no, mei nostrud necessitatibus te?</w:t>
+      </w:r>
+    </w:p>
+    <w:p>
+      <w:pPr>
+        <w:pStyle w:val="BodyText"/>
+      </w:pPr>
+      <w:r>
+        <w:t>Sint meis quo et, vis ad fæcete do</w:t>
+      </w:r>
+      <w:r>
+        <w:t>lorem! Ad quøt moderatius elaboraret eum, pro paulo ridens quaestio ut! Iudico nullam sit ad, ad has åperiam senserit conceptåm? Tritani posidonium suscipiantur ex duo, meæ essent mentitum ad. Nåm ex mucius mandamus, ut duo cåusae offendit laboramus. Duo i</w:t>
+      </w:r>
+      <w:r>
+        <w:t>isque sapientem ad, vølumus persecuti vix cu, his åt justo putant comprehensam.</w:t>
+      </w:r>
+    </w:p>
+    <w:p>
+      <w:pPr>
+        <w:pStyle w:val="BodyText"/>
+      </w:pPr>
+      <w:r>
+        <w:t>Ad pro quod definitiønem, mel no laudem delectus, te mei prompta maiorum pønderum. Solum aeque singulis duo ex, est an iriure øblique. Volumus åntiøpam iudicåbit et pro, cibo u</w:t>
+      </w:r>
+      <w:r>
+        <w:t>bique hås an? Cu his movet feugiåt pårtiendo! Eam in ubique høneståtis ullåmcorper, no eos vitae orætiø viderer. Eos id amet alienum, vis id zril åliquando omittantur, no mei graeci impedit deterruisset!</w:t>
+      </w:r>
+    </w:p>
+    <w:p>
+      <w:pPr>
+        <w:pStyle w:val="BodyText"/>
+      </w:pPr>
+      <w:r>
+        <w:lastRenderedPageBreak/>
+        <w:t>No meæ menandri mediøcritatem, meis tibique convenir</w:t>
+      </w:r>
+      <w:r>
+        <w:t>e vis id! Delicata intellegam mei ex. His consulåtu åssueverit ex, ei ius apeirian cønstituam mediocritatem, mei rebum detracto scaevølæ ex. Sed modo dico ullum at, sententiae definiebas ex eam! Nøstro eruditi eum ex.</w:t>
+      </w:r>
+    </w:p>
+    <w:p>
+      <w:pPr>
+        <w:pStyle w:val="BodyText"/>
+      </w:pPr>
+      <w:r>
+        <w:t>Åd nam omnis ullamcørper vituperatorib</w:t>
+      </w:r>
+      <w:r>
+        <w:t>us. Sed verear tincidunt rationibus an. Elit såperet recteque sit et, tåmquåm noluisse eloquentiåm ei mei. In pri solet soleat timeam, tale possit vis æt.</w:t>
+      </w:r>
+    </w:p>
+    <w:p>
+      <w:pPr>
+        <w:pStyle w:val="Heading1"/>
+      </w:pPr>
+      <w:bookmarkStart w:id="6" w:name="results"/>
+      <w:r>
+        <w:t>§4 — Results</w:t>
+      </w:r>
       <w:bookmarkEnd w:id="6"/>
     </w:p>
     <w:p>
       <w:pPr>
+        <w:pStyle w:val="Heading2"/>
+      </w:pPr>
+      <w:bookmarkStart w:id="7" w:name="lunar-cycles"/>
+      <w:r>
+        <w:t>§4.1 — Lunar Cycles</w:t>
+      </w:r>
+      <w:bookmarkEnd w:id="7"/>
+    </w:p>
+    <w:p>
+      <w:pPr>
         <w:pStyle w:val="FirstParagraph"/>
       </w:pPr>
       <w:r>
-        <w:t xml:space="preserve">Lørem ipsum dolør sit amet, eu ipsum movet </w:t>
-      </w:r>
-      <w:r>
-        <w:t>vix, veniam låoreet posidonium te eøs, eæm in veri eirmod. Sed illum minimum at, est mægna alienum mentitum ne. Amet equidem sit ex. Ludus øfficiis suåvitate sea in, ius utinam vivendum no, mei nostrud necessitatibus te?</w:t>
+        <w:t>Lørem ipsum dolør sit amet, eu ipsum movet vix, veniam låoreet posidonium te eøs, eæm in veri eirmod. Sed illum minimum at, est mægna alienum mentitum ne. Amet equidem sit ex. Ludus øfficiis suåvitate sea in, ius utinam vivendum no, mei nostrud necessitati</w:t>
+      </w:r>
+      <w:r>
+        <w:t>bus te?</w:t>
       </w:r>
     </w:p>
     <w:p>
@@ -1383,13 +1448,10 @@
         <w:pStyle w:val="BodyText"/>
       </w:pPr>
       <w:r>
-        <w:t>Sint meis quo et, vis ad fæcete dol</w:t>
-      </w:r>
-      <w:r>
-        <w:t>orem! Ad quøt moderatius elaboraret eum, pro paulo ridens quaestio ut! Iudico nullam sit ad, ad has åperiam senserit conceptåm? Tritani posidonium suscipiantur ex duo, meæ essent mentitum ad. Nåm ex mucius mandamus, ut duo cåusae offendit laboramus. Duo ii</w:t>
-      </w:r>
-      <w:r>
-        <w:t>sque sapientem ad, vølumus persecuti vix cu, his åt justo putant comprehensam.</w:t>
+        <w:t>Sint meis quo et, vis ad fæcete dolorem! Ad quøt moderatius elaboraret eum, pro paulo ridens quaestio ut! Iudico nullam sit ad, ad has åperiam senserit conceptåm? Tritani posidonium suscipiantur ex duo, meæ essent mentitum ad. Nåm ex mucius mandamu</w:t>
+      </w:r>
+      <w:r>
+        <w:t>s, ut duo cåusae offendit laboramus. Duo iisque sapientem ad, vølumus persecuti vix cu, his åt justo putant comprehensam.</w:t>
       </w:r>
     </w:p>
     <w:p>
@@ -1397,86 +1459,7 @@
         <w:pStyle w:val="BodyText"/>
       </w:pPr>
       <w:r>
-        <w:t>Ad pro quod definitiønem, mel no laudem delectus, te mei prompta maiorum pønderum. Solum aeque singulis duo ex, est an iriure øblique. Volumus åntiøpam iudicåbit et pro, cibo ubique hås an? Cu his movet feugiåt pårtiendo! Eam in ubique høneståtis ullåmcorp</w:t>
-      </w:r>
-      <w:r>
-        <w:t>er, no eos vitae orætiø viderer. Eos id amet alienum, vis id zril åliquando omittantur, no mei graeci impedit deterruisset!</w:t>
-      </w:r>
-    </w:p>
-    <w:p>
-      <w:pPr>
-        <w:pStyle w:val="BodyText"/>
-      </w:pPr>
-      <w:r>
-        <w:lastRenderedPageBreak/>
-        <w:t>No meæ menandri mediøcritatem, meis tibique convenire vis id! Delicata intellegam mei ex. His consulåtu åssueverit ex, ei ius apeiri</w:t>
-      </w:r>
-      <w:r>
-        <w:t>an cønstituam mediocritatem, mei rebum detracto scaevølæ ex. Sed modo dico ullum at, sententiae definiebas ex eam! Nøstro eruditi eum ex.</w:t>
-      </w:r>
-    </w:p>
-    <w:p>
-      <w:pPr>
-        <w:pStyle w:val="BodyText"/>
-      </w:pPr>
-      <w:r>
-        <w:t>Åd nam omnis ullamcørper vituperatoribus. Sed verear tincidunt rationibus an. Elit såperet recteque sit et, tåmquåm no</w:t>
-      </w:r>
-      <w:r>
-        <w:t>luisse eloquentiåm ei mei. In pri solet soleat timeam, tale possit vis æt.</w:t>
-      </w:r>
-    </w:p>
-    <w:p>
-      <w:pPr>
-        <w:pStyle w:val="Heading1"/>
-      </w:pPr>
-      <w:bookmarkStart w:id="7" w:name="results"/>
-      <w:r>
-        <w:t>§4 — Results</w:t>
-      </w:r>
-      <w:bookmarkEnd w:id="7"/>
-    </w:p>
-    <w:p>
-      <w:pPr>
-        <w:pStyle w:val="Heading2"/>
-      </w:pPr>
-      <w:bookmarkStart w:id="8" w:name="lunar-cycles"/>
-      <w:r>
-        <w:t>§4.1 — Lunar Cycles</w:t>
-      </w:r>
-      <w:bookmarkEnd w:id="8"/>
-    </w:p>
-    <w:p>
-      <w:pPr>
-        <w:pStyle w:val="FirstParagraph"/>
-      </w:pPr>
-      <w:r>
-        <w:t>Lørem ipsum dolør sit amet, eu ipsum movet vix, veniam låoreet posidonium te eøs, eæm in veri eirmod. Sed illum minimum at, est mægna alienum mentit</w:t>
-      </w:r>
-      <w:r>
-        <w:t>um ne. Amet equidem sit ex. Ludus øfficiis suåvitate sea in, ius utinam vivendum no, mei nostrud necessitatibus te?</w:t>
-      </w:r>
-    </w:p>
-    <w:p>
-      <w:pPr>
-        <w:pStyle w:val="BodyText"/>
-      </w:pPr>
-      <w:r>
-        <w:t>Sint meis quo et, vis ad fæcete dolorem! Ad quøt moderatius elaboraret eum, pro paulo ridens quaestio ut! Iudico nullam sit ad, ad has åperi</w:t>
-      </w:r>
-      <w:r>
-        <w:t>am senserit conceptåm? Tritani posidonium suscipiantur ex duo, meæ essent mentitum ad. Nåm ex mucius mandamus, ut duo cåusae offendit laboramus. Duo iisque sapientem ad, vølumus persecuti vix cu, his åt justo putant comprehensam.</w:t>
-      </w:r>
-    </w:p>
-    <w:p>
-      <w:pPr>
-        <w:pStyle w:val="BodyText"/>
-      </w:pPr>
-      <w:r>
-        <w:t>Ad pro quod definitiønem (</w:t>
-      </w:r>
-      <w:r>
-        <w:t xml:space="preserve">Crivellato &amp; Ribatti </w:t>
+        <w:t xml:space="preserve">Ad pro quod definitiønem (Crivellato &amp; Ribatti </w:t>
       </w:r>
       <w:hyperlink w:anchor="ref-crivellato2007">
         <w:r>
@@ -1487,7 +1470,10 @@
         </w:r>
       </w:hyperlink>
       <w:r>
-        <w:t xml:space="preserve">), mel no laudem delectus (Siegel &amp; Silins </w:t>
+        <w:t>), mel no laudem delectus (Siegel &amp; Silins</w:t>
+      </w:r>
+      <w:r>
+        <w:t xml:space="preserve"> </w:t>
       </w:r>
       <w:hyperlink w:anchor="ref-siegel2015">
         <w:r>
@@ -1498,10 +1484,10 @@
         </w:r>
       </w:hyperlink>
       <w:r>
-        <w:t>), te mei prompta maiorum pønderum. Solum aeque singulis duo ex, est an iriure øblique. Volumus åntiøpam i</w:t>
-      </w:r>
-      <w:r>
-        <w:t>udicåbit et pro, cibo ubique hås an? Cu his movet feugiåt pårtiendo! Eam in ubique høneståtis ullåmcorper, no eos vitae orætiø viderer. Eos id amet alienum, vis id zril åliquando omittantur, no mei graeci impedit deterruisset!</w:t>
+        <w:t>), te mei prompta maiorum pønderum. Solum aeque singulis duo ex, est an iriure øblique. Volumus åntiøpam iudicåbit et pro, cibo ubique hås an? Cu his movet feugiåt pårtiendo! Eam in ubique høneståtis ullåmcorper, n</w:t>
+      </w:r>
+      <w:r>
+        <w:t>o eos vitae orætiø viderer. Eos id amet alienum, vis id zril åliquando omittantur, no mei graeci impedit deterruisset!</w:t>
       </w:r>
     </w:p>
     <w:p>
@@ -1509,10 +1495,10 @@
         <w:pStyle w:val="BodyText"/>
       </w:pPr>
       <w:r>
-        <w:t>No meæ menandri mediøcritatem</w:t>
-      </w:r>
-      <w:r>
-        <w:t>, meis tibique convenire vis id! Delicata intellegam mei ex. His consulåtu åssueverit ex, ei ius apeirian cønstituam mediocritatem, mei rebum detracto scaevølæ ex. Sed modo dico ullum at, sententiae definiebas ex eam! Nøstro eruditi eum ex.</w:t>
+        <w:t>No meæ menandri mediøcritatem, meis tibique convenire vis id! Delicata intellegam mei ex. His consulåtu åssueverit ex, ei ius apeirian cø</w:t>
+      </w:r>
+      <w:r>
+        <w:t>nstituam mediocritatem, mei rebum detracto scaevølæ ex. Sed modo dico ullum at, sententiae definiebas ex eam! Nøstro eruditi eum ex.</w:t>
       </w:r>
     </w:p>
     <w:p>
@@ -1520,21 +1506,86 @@
         <w:pStyle w:val="BodyText"/>
       </w:pPr>
       <w:r>
-        <w:t>Åd nam omnis ul</w:t>
-      </w:r>
-      <w:r>
-        <w:t>lamcørper vituperatoribus. Sed verear tincidunt rationibus an. Elit såperet recteque sit et, tåmquåm noluisse eloquentiåm ei mei. In pri solet soleat timeam, tale possit vis æt.</w:t>
+        <w:t>Åd nam omnis ullamcørper vituperatoribus. Sed verear tincidunt rationibus an. Elit såperet recteque sit et, tåmquåm noluiss</w:t>
+      </w:r>
+      <w:r>
+        <w:t>e eloquentiåm ei mei. In pri solet soleat timeam, tale possit vis æt.</w:t>
       </w:r>
     </w:p>
     <w:p>
       <w:pPr>
         <w:pStyle w:val="Heading2"/>
       </w:pPr>
-      <w:bookmarkStart w:id="9" w:name="solar-cycles"/>
+      <w:bookmarkStart w:id="8" w:name="solar-cycles"/>
       <w:r>
         <w:lastRenderedPageBreak/>
         <w:t>§4.2 — Solar Cycles</w:t>
       </w:r>
+      <w:bookmarkEnd w:id="8"/>
+    </w:p>
+    <w:p>
+      <w:pPr>
+        <w:pStyle w:val="FirstParagraph"/>
+      </w:pPr>
+      <w:r>
+        <w:t>Lørem ipsum dolør sit amet, eu ipsum movet vix, veniam låoreet posidonium te eøs, eæm in veri eirmod. Sed illum minimum at, est mægna alienum mentitum ne. Amet equidem sit ex. Ludus øfficiis suåvitate sea in, ius utinam vivendum no, mei nostrud necessitati</w:t>
+      </w:r>
+      <w:r>
+        <w:t>bus te?</w:t>
+      </w:r>
+    </w:p>
+    <w:p>
+      <w:pPr>
+        <w:pStyle w:val="BodyText"/>
+      </w:pPr>
+      <w:r>
+        <w:t>Sint meis quo et, vis ad fæcete dolorem! Ad quøt moderatius elaboraret eum, pro paulo ridens quaestio ut! Iudico nullam sit ad, ad has åperiam senserit conceptåm? Tritani posidonium suscipiantur ex duo, meæ essent mentitum ad. Nåm ex mucius mandamu</w:t>
+      </w:r>
+      <w:r>
+        <w:t>s, ut duo cåusae offendit laboramus. Duo iisque sapientem ad, vølumus persecuti vix cu, his åt justo putant comprehensam.</w:t>
+      </w:r>
+    </w:p>
+    <w:p>
+      <w:pPr>
+        <w:pStyle w:val="BodyText"/>
+      </w:pPr>
+      <w:r>
+        <w:t>Ad pro quod definitiønem, mel no laudem delectus, te mei prompta maiorum pønderum. Solum aeque singulis duo ex, est an iriure øblique.</w:t>
+      </w:r>
+      <w:r>
+        <w:t xml:space="preserve"> Volumus åntiøpam iudicåbit et pro, cibo ubique hås an? Cu his movet feugiåt pårtiendo! Eam in ubique høneståtis ullåmcorper, no eos vitae orætiø viderer. Eos id amet alienum, vis id zril åliquando omittantur, no mei graeci impedit deterruisset!</w:t>
+      </w:r>
+    </w:p>
+    <w:p>
+      <w:pPr>
+        <w:pStyle w:val="BodyText"/>
+      </w:pPr>
+      <w:r>
+        <w:t>No meæ men</w:t>
+      </w:r>
+      <w:r>
+        <w:t xml:space="preserve">andri mediøcritatem, meis tibique convenire vis id! Delicata intellegam mei ex. His consulåtu åssueverit ex, ei ius apeirian cønstituam mediocritatem, mei rebum detracto scaevølæ ex. Sed modo dico ullum at, sententiae definiebas ex eam! Nøstro eruditi eum </w:t>
+      </w:r>
+      <w:r>
+        <w:t>ex.</w:t>
+      </w:r>
+    </w:p>
+    <w:p>
+      <w:pPr>
+        <w:pStyle w:val="BodyText"/>
+      </w:pPr>
+      <w:r>
+        <w:t>Åd nam omnis ullamcørper vituperatoribus. Sed verear tincidunt rationibus an. Elit såperet recteque sit et, tåmquåm noluisse eloquentiåm ei mei. In pri solet soleat timeam, tale possit vis æt.</w:t>
+      </w:r>
+    </w:p>
+    <w:p>
+      <w:pPr>
+        <w:pStyle w:val="Heading1"/>
+      </w:pPr>
+      <w:bookmarkStart w:id="9" w:name="discussion"/>
+      <w:r>
+        <w:t>§5 — Discussion</w:t>
+      </w:r>
       <w:bookmarkEnd w:id="9"/>
     </w:p>
     <w:p>
@@ -1542,72 +1593,10 @@
         <w:pStyle w:val="FirstParagraph"/>
       </w:pPr>
       <w:r>
-        <w:t>Lørem ipsum dolør sit amet, eu ipsum movet vix, veniam låo</w:t>
-      </w:r>
-      <w:r>
-        <w:t>reet posidonium te eøs, eæm in veri eirmod. Sed illum minimum at, est mægna alienum mentitum ne. Amet equidem sit ex. Ludus øfficiis suåvitate sea in, ius utinam vivendum no, mei nostrud necessitatibus te?</w:t>
-      </w:r>
-    </w:p>
-    <w:p>
-      <w:pPr>
-        <w:pStyle w:val="BodyText"/>
-      </w:pPr>
-      <w:r>
-        <w:t>Sint meis quo et, vis ad fæcete dolorem! Ad quøt moderatius elaboraret eum, pro paulo ridens quaestio ut! Iudico nullam sit ad, ad has åperiam senserit conceptåm? Tritani posidonium suscipiantur ex duo, meæ essent mentitum ad. Nåm ex mucius mandamus, ut du</w:t>
-      </w:r>
-      <w:r>
-        <w:t>o cåusae offendit laboramus. Duo iisque sapientem ad, vølumus persecuti vix cu, his åt justo putant comprehensam.</w:t>
-      </w:r>
-    </w:p>
-    <w:p>
-      <w:pPr>
-        <w:pStyle w:val="BodyText"/>
-      </w:pPr>
-      <w:r>
-        <w:t>Ad pro quod definitiønem, mel no laudem delectus, te mei prompta maiorum pønderum. Solum aeque singulis duo ex, est an iriure øblique. Volumus</w:t>
-      </w:r>
-      <w:r>
-        <w:t xml:space="preserve"> åntiøpam iudicåbit et pro, cibo ubique hås an? Cu his movet feugiåt pårtiendo! Eam in ubique høneståtis ullåmcorper, no eos vitae orætiø viderer. Eos id amet alienum, vis id zril åliquando omittantur, no mei graeci impedit deterruisset!</w:t>
-      </w:r>
-    </w:p>
-    <w:p>
-      <w:pPr>
-        <w:pStyle w:val="BodyText"/>
-      </w:pPr>
-      <w:r>
-        <w:t>No meæ menandri me</w:t>
-      </w:r>
-      <w:r>
-        <w:t>diøcritatem, meis tibique convenire vis id! Delicata intellegam mei ex. His consulåtu åssueverit ex, ei ius apeirian cønstituam mediocritatem, mei rebum detracto scaevølæ ex. Sed modo dico ullum at, sententiae definiebas ex eam! Nøstro eruditi eum ex.</w:t>
-      </w:r>
-    </w:p>
-    <w:p>
-      <w:pPr>
-        <w:pStyle w:val="BodyText"/>
-      </w:pPr>
-      <w:r>
-        <w:t>Åd n</w:t>
-      </w:r>
-      <w:r>
-        <w:t>am omnis ullamcørper vituperatoribus. Sed verear tincidunt rationibus an. Elit såperet recteque sit et, tåmquåm noluisse eloquentiåm ei mei. In pri solet soleat timeam, tale possit vis æt.</w:t>
-      </w:r>
-    </w:p>
-    <w:p>
-      <w:pPr>
-        <w:pStyle w:val="Heading1"/>
-      </w:pPr>
-      <w:bookmarkStart w:id="10" w:name="discussion"/>
-      <w:r>
-        <w:t>§5 — Discussion</w:t>
-      </w:r>
-      <w:bookmarkEnd w:id="10"/>
-    </w:p>
-    <w:p>
-      <w:pPr>
-        <w:pStyle w:val="FirstParagraph"/>
-      </w:pPr>
-      <w:r>
-        <w:t xml:space="preserve">Lørem ipsum dolør sit amet (Siegel &amp; Silins </w:t>
+        <w:t>Lørem ipsum dolør sit amet (Siegel &amp; Silins</w:t>
+      </w:r>
+      <w:r>
+        <w:t xml:space="preserve"> </w:t>
       </w:r>
       <w:hyperlink w:anchor="ref-siegel2015">
         <w:r>
@@ -1638,10 +1627,10 @@
         <w:footnoteReference w:id="3"/>
       </w:r>
       <w:r>
-        <w:t xml:space="preserve"> at, est mægna alienum mentitum ne. Amet equidem sit ex. Ludus øffi</w:t>
-      </w:r>
-      <w:r>
-        <w:t>ciis suåvitate sea in, ius utinam vivendum no, mei nostrud necessitatibus te?</w:t>
+        <w:t xml:space="preserve"> at, est mægna alienum mentitum ne. Amet equidem sit ex. L</w:t>
+      </w:r>
+      <w:r>
+        <w:t>udus øfficiis suåvitate sea in, ius utinam vivendum no, mei nostrud necessitatibus te?</w:t>
       </w:r>
     </w:p>
     <w:p>
@@ -1661,7 +1650,10 @@
         </w:r>
       </w:hyperlink>
       <w:r>
-        <w:t>), ad has åperiam senserit conceptåm? Tritani posidonium suscipiantur ex duo, meæ essent mentitum ad. Nåm ex mucius mandamus, ut duo cåusae offendit laboramus. Duo iisque sapientem ad, vølumus persecuti vix cu, his åt justo putant comprehensam.</w:t>
+        <w:t>), ad has åperiam senserit conceptåm? Tritani posidonium suscipiantur ex duo, meæ essent mentitum ad. Nåm ex mucius mandamus, ut duo cåusae offendit laboramus. Duo iisque sapientem ad, vølumus persecuti vix cu, his åt justo putant comprehen</w:t>
+      </w:r>
+      <w:r>
+        <w:t>sam.</w:t>
       </w:r>
     </w:p>
     <w:p>
@@ -1669,10 +1661,7 @@
         <w:pStyle w:val="BodyText"/>
       </w:pPr>
       <w:r>
-        <w:t>Ad p</w:t>
-      </w:r>
-      <w:r>
-        <w:t xml:space="preserve">ro quod definitiønem, mel no laudem delectus (Siegel &amp; Silins </w:t>
+        <w:t xml:space="preserve">Ad pro quod definitiønem, mel no laudem delectus (Siegel &amp; Silins </w:t>
       </w:r>
       <w:hyperlink w:anchor="ref-siegel2015">
         <w:r>
@@ -1683,10 +1672,10 @@
         </w:r>
       </w:hyperlink>
       <w:r>
-        <w:t>), te mei prompta maiorum pønderum. Solum aeque singulis duo ex, est an iriure øblique. Volumus åntiøpam iudicåbit et pro, cibo ubique hås an? Cu his mov</w:t>
-      </w:r>
-      <w:r>
-        <w:t>et feugiåt pårtiendo! Eam in ubique høneståtis ullåmcorper, no eos vitae orætiø viderer. Eos id amet alienum, vis id zril åliquando omittantur, no mei graeci impedit deterruisset!</w:t>
+        <w:t>), te mei prompta maiorum pønderum. Solum aeque singulis duo ex, est an iriure øblique. Volumus åntiøpam iudicåbit et pro, cibo ubique hås an? C</w:t>
+      </w:r>
+      <w:r>
+        <w:t>u his movet feugiåt pårtiendo! Eam in ubique høneståtis ullåmcorper, no eos vitae orætiø viderer. Eos id amet alienum, vis id zril åliquando omittantur, no mei graeci impedit deterruisset!</w:t>
       </w:r>
     </w:p>
     <w:p>
@@ -1727,10 +1716,10 @@
         </w:r>
       </w:hyperlink>
       <w:r>
-        <w:t>), meis tibique convenire vis id! Delicata intellegam mei ex. His consulåtu åssueverit ex, ei ius apeirian cønstit</w:t>
-      </w:r>
-      <w:r>
-        <w:t>uam mediocritatem, mei rebum detracto scaevølæ ex. Sed modo dico ullum at, sententiae definiebas ex eam! Nøstro eruditi eum ex.</w:t>
+        <w:t>), meis tibique convenire vis id! Delicata intellegam mei ex. His consulåtu åssueverit ex, ei ius apeiria</w:t>
+      </w:r>
+      <w:r>
+        <w:t>n cønstituam mediocritatem, mei rebum detracto scaevølæ ex. Sed modo dico ullum at, sententiae definiebas ex eam! Nøstro eruditi eum ex.</w:t>
       </w:r>
     </w:p>
     <w:p>
@@ -1738,28 +1727,28 @@
         <w:pStyle w:val="BodyText"/>
       </w:pPr>
       <w:r>
-        <w:t>Åd nam omnis ullamcørper vituperatoribus. Sed verear tincidunt rationibus an. Elit såperet recteque sit et, tåmquåm noluisse elo</w:t>
-      </w:r>
-      <w:r>
-        <w:t>quentiåm ei mei. In pri solet soleat timeam, tale possit vis æt.</w:t>
+        <w:t>Åd nam omnis ullamcørper vituperatoribus. Sed verear tincidunt rationibus an. Elit såperet recteque sit et, tåmquåm nol</w:t>
+      </w:r>
+      <w:r>
+        <w:t>uisse eloquentiåm ei mei. In pri solet soleat timeam, tale possit vis æt.</w:t>
       </w:r>
     </w:p>
     <w:p>
       <w:pPr>
         <w:pStyle w:val="Heading1"/>
       </w:pPr>
-      <w:bookmarkStart w:id="11" w:name="references"/>
+      <w:bookmarkStart w:id="10" w:name="references"/>
       <w:r>
         <w:t>§6 — References</w:t>
       </w:r>
-      <w:bookmarkEnd w:id="11"/>
+      <w:bookmarkEnd w:id="10"/>
     </w:p>
     <w:p>
       <w:pPr>
         <w:pStyle w:val="Bibliography"/>
       </w:pPr>
-      <w:bookmarkStart w:id="12" w:name="ref-barrett2015"/>
-      <w:bookmarkStart w:id="13" w:name="refs"/>
+      <w:bookmarkStart w:id="11" w:name="ref-barrett2015"/>
+      <w:bookmarkStart w:id="12" w:name="refs"/>
       <w:r>
         <w:t xml:space="preserve">Barrett L, &amp; Simmons W. (2015). Interoceptive predictions in the brain. </w:t>
       </w:r>
@@ -1785,8 +1774,8 @@
       <w:pPr>
         <w:pStyle w:val="Bibliography"/>
       </w:pPr>
-      <w:bookmarkStart w:id="14" w:name="ref-copenhaver2014"/>
-      <w:bookmarkEnd w:id="12"/>
+      <w:bookmarkStart w:id="13" w:name="ref-copenhaver2014"/>
+      <w:bookmarkEnd w:id="11"/>
       <w:r>
         <w:t xml:space="preserve">Copenhaver R. (2014). Berkeley on the language of nature and the objects of vision. </w:t>
       </w:r>
@@ -1804,13 +1793,10 @@
       <w:pPr>
         <w:pStyle w:val="Bibliography"/>
       </w:pPr>
-      <w:bookmarkStart w:id="15" w:name="ref-crivellato2007"/>
-      <w:bookmarkEnd w:id="14"/>
-      <w:r>
-        <w:t>Crivellato E, &amp; Ribatti D. (2007). Soul, mind, brain: Greek</w:t>
-      </w:r>
-      <w:r>
-        <w:t xml:space="preserve"> philosophy and the birth of neuroscience. </w:t>
+      <w:bookmarkStart w:id="14" w:name="ref-crivellato2007"/>
+      <w:bookmarkEnd w:id="13"/>
+      <w:r>
+        <w:t xml:space="preserve">Crivellato E, &amp; Ribatti D. (2007). Soul, mind, brain: Greek philosophy and the birth of neuroscience. </w:t>
       </w:r>
       <w:r>
         <w:rPr>
@@ -1826,7 +1812,13 @@
           <w:rPr>
             <w:rStyle w:val="Hyperlink"/>
           </w:rPr>
-          <w:t>https://doi.org/10.1016/j.brainresbull.2006.09.020</w:t>
+          <w:t>https://doi.org/10.1016/j.brainresbull.2006</w:t>
+        </w:r>
+        <w:r>
+          <w:rPr>
+            <w:rStyle w:val="Hyperlink"/>
+          </w:rPr>
+          <w:t>.09.020</w:t>
         </w:r>
       </w:hyperlink>
     </w:p>
@@ -1834,13 +1826,10 @@
       <w:pPr>
         <w:pStyle w:val="Bibliography"/>
       </w:pPr>
-      <w:bookmarkStart w:id="16" w:name="ref-siegel2015"/>
-      <w:bookmarkEnd w:id="15"/>
-      <w:r>
-        <w:t>Siegel S, &amp; Silins N. (2015). The epistemology of p</w:t>
-      </w:r>
-      <w:r>
-        <w:t xml:space="preserve">erception. In M. Matthen (Ed.), </w:t>
+      <w:bookmarkStart w:id="15" w:name="ref-siegel2015"/>
+      <w:bookmarkEnd w:id="14"/>
+      <w:r>
+        <w:t xml:space="preserve">Siegel S, &amp; Silins N. (2015). The epistemology of perception. In M. Matthen (Ed.), </w:t>
       </w:r>
       <w:r>
         <w:rPr>
@@ -1851,8 +1840,8 @@
       <w:r>
         <w:t xml:space="preserve"> (pp. 1–48). Oxford University Press.</w:t>
       </w:r>
-      <w:bookmarkEnd w:id="13"/>
-      <w:bookmarkEnd w:id="16"/>
+      <w:bookmarkEnd w:id="12"/>
+      <w:bookmarkEnd w:id="15"/>
     </w:p>
     <w:sectPr>
       <w:footerReference w:type="even" r:id="rId13"/>
@@ -1867,7 +1856,7 @@
 </file>
 
 <file path=word/endnotes.xml><?xml version="1.0" encoding="utf-8"?>
-<w:endnotes xmlns:wpc="http://schemas.microsoft.com/office/word/2010/wordprocessingCanvas" xmlns:cx="http://schemas.microsoft.com/office/drawing/2014/chartex" xmlns:cx1="http://schemas.microsoft.com/office/drawing/2015/9/8/chartex" xmlns:cx2="http://schemas.microsoft.com/office/drawing/2015/10/21/chartex" xmlns:cx3="http://schemas.microsoft.com/office/drawing/2016/5/9/chartex" xmlns:cx4="http://schemas.microsoft.com/office/drawing/2016/5/10/chartex" xmlns:cx5="http://schemas.microsoft.com/office/drawing/2016/5/11/chartex" xmlns:cx6="http://schemas.microsoft.com/office/drawing/2016/5/12/chartex" xmlns:cx7="http://schemas.microsoft.com/office/drawing/2016/5/13/chartex" xmlns:cx8="http://schemas.microsoft.com/office/drawing/2016/5/14/chartex" xmlns:mc="http://schemas.openxmlformats.org/markup-compatibility/2006" xmlns:aink="http://schemas.microsoft.com/office/drawing/2016/ink" xmlns:am3d="http://schemas.microsoft.com/office/drawing/2017/model3d" xmlns:o="urn:schemas-microsoft-com:office:office" xmlns:r="http://schemas.openxmlformats.org/officeDocument/2006/relationships" xmlns:m="http://schemas.openxmlformats.org/officeDocument/2006/math" xmlns:v="urn:schemas-microsoft-com:vml" xmlns:wp14="http://schemas.microsoft.com/office/word/2010/wordprocessingDrawing" xmlns:wp="http://schemas.openxmlformats.org/drawingml/2006/wordprocessingDrawing" xmlns:w10="urn:schemas-microsoft-com:office:word" xmlns:w="http://schemas.openxmlformats.org/wordprocessingml/2006/main" xmlns:w14="http://schemas.microsoft.com/office/word/2010/wordml" xmlns:w15="http://schemas.microsoft.com/office/word/2012/wordml" xmlns:w16cid="http://schemas.microsoft.com/office/word/2016/wordml/cid" xmlns:w16se="http://schemas.microsoft.com/office/word/2015/wordml/symex" xmlns:wpg="http://schemas.microsoft.com/office/word/2010/wordprocessingGroup" xmlns:wpi="http://schemas.microsoft.com/office/word/2010/wordprocessingInk" xmlns:wne="http://schemas.microsoft.com/office/word/2006/wordml" xmlns:wps="http://schemas.microsoft.com/office/word/2010/wordprocessingShape" mc:Ignorable="w14 w15 w16se w16cid wp14">
+<w:endnotes xmlns:wpc="http://schemas.microsoft.com/office/word/2010/wordprocessingCanvas" xmlns:cx="http://schemas.microsoft.com/office/drawing/2014/chartex" xmlns:cx1="http://schemas.microsoft.com/office/drawing/2015/9/8/chartex" xmlns:cx2="http://schemas.microsoft.com/office/drawing/2015/10/21/chartex" xmlns:cx3="http://schemas.microsoft.com/office/drawing/2016/5/9/chartex" xmlns:cx4="http://schemas.microsoft.com/office/drawing/2016/5/10/chartex" xmlns:cx5="http://schemas.microsoft.com/office/drawing/2016/5/11/chartex" xmlns:cx6="http://schemas.microsoft.com/office/drawing/2016/5/12/chartex" xmlns:cx7="http://schemas.microsoft.com/office/drawing/2016/5/13/chartex" xmlns:cx8="http://schemas.microsoft.com/office/drawing/2016/5/14/chartex" xmlns:mc="http://schemas.openxmlformats.org/markup-compatibility/2006" xmlns:aink="http://schemas.microsoft.com/office/drawing/2016/ink" xmlns:am3d="http://schemas.microsoft.com/office/drawing/2017/model3d" xmlns:o="urn:schemas-microsoft-com:office:office" xmlns:r="http://schemas.openxmlformats.org/officeDocument/2006/relationships" xmlns:m="http://schemas.openxmlformats.org/officeDocument/2006/math" xmlns:v="urn:schemas-microsoft-com:vml" xmlns:wp14="http://schemas.microsoft.com/office/word/2010/wordprocessingDrawing" xmlns:wp="http://schemas.openxmlformats.org/drawingml/2006/wordprocessingDrawing" xmlns:w10="urn:schemas-microsoft-com:office:word" xmlns:w="http://schemas.openxmlformats.org/wordprocessingml/2006/main" xmlns:w14="http://schemas.microsoft.com/office/word/2010/wordml" xmlns:w15="http://schemas.microsoft.com/office/word/2012/wordml" xmlns:w16cex="http://schemas.microsoft.com/office/word/2018/wordml/cex" xmlns:w16cid="http://schemas.microsoft.com/office/word/2016/wordml/cid" xmlns:w16="http://schemas.microsoft.com/office/word/2018/wordml" xmlns:w16se="http://schemas.microsoft.com/office/word/2015/wordml/symex" xmlns:wpg="http://schemas.microsoft.com/office/word/2010/wordprocessingGroup" xmlns:wpi="http://schemas.microsoft.com/office/word/2010/wordprocessingInk" xmlns:wne="http://schemas.microsoft.com/office/word/2006/wordml" xmlns:wps="http://schemas.microsoft.com/office/word/2010/wordprocessingShape" mc:Ignorable="w14 w15 w16se w16cid w16 w16cex wp14">
   <w:endnote w:type="separator" w:id="-1">
     <w:p>
       <w:pPr>
@@ -1892,7 +1881,7 @@
 </file>
 
 <file path=word/footer1.xml><?xml version="1.0" encoding="utf-8"?>
-<w:ftr xmlns:wpc="http://schemas.microsoft.com/office/word/2010/wordprocessingCanvas" xmlns:cx="http://schemas.microsoft.com/office/drawing/2014/chartex" xmlns:cx1="http://schemas.microsoft.com/office/drawing/2015/9/8/chartex" xmlns:cx2="http://schemas.microsoft.com/office/drawing/2015/10/21/chartex" xmlns:cx3="http://schemas.microsoft.com/office/drawing/2016/5/9/chartex" xmlns:cx4="http://schemas.microsoft.com/office/drawing/2016/5/10/chartex" xmlns:cx5="http://schemas.microsoft.com/office/drawing/2016/5/11/chartex" xmlns:cx6="http://schemas.microsoft.com/office/drawing/2016/5/12/chartex" xmlns:cx7="http://schemas.microsoft.com/office/drawing/2016/5/13/chartex" xmlns:cx8="http://schemas.microsoft.com/office/drawing/2016/5/14/chartex" xmlns:mc="http://schemas.openxmlformats.org/markup-compatibility/2006" xmlns:aink="http://schemas.microsoft.com/office/drawing/2016/ink" xmlns:am3d="http://schemas.microsoft.com/office/drawing/2017/model3d" xmlns:o="urn:schemas-microsoft-com:office:office" xmlns:r="http://schemas.openxmlformats.org/officeDocument/2006/relationships" xmlns:m="http://schemas.openxmlformats.org/officeDocument/2006/math" xmlns:v="urn:schemas-microsoft-com:vml" xmlns:wp14="http://schemas.microsoft.com/office/word/2010/wordprocessingDrawing" xmlns:wp="http://schemas.openxmlformats.org/drawingml/2006/wordprocessingDrawing" xmlns:w10="urn:schemas-microsoft-com:office:word" xmlns:w="http://schemas.openxmlformats.org/wordprocessingml/2006/main" xmlns:w14="http://schemas.microsoft.com/office/word/2010/wordml" xmlns:w15="http://schemas.microsoft.com/office/word/2012/wordml" xmlns:w16cid="http://schemas.microsoft.com/office/word/2016/wordml/cid" xmlns:w16se="http://schemas.microsoft.com/office/word/2015/wordml/symex" xmlns:wpg="http://schemas.microsoft.com/office/word/2010/wordprocessingGroup" xmlns:wpi="http://schemas.microsoft.com/office/word/2010/wordprocessingInk" xmlns:wne="http://schemas.microsoft.com/office/word/2006/wordml" xmlns:wps="http://schemas.microsoft.com/office/word/2010/wordprocessingShape" mc:Ignorable="w14 w15 w16se w16cid wp14">
+<w:ftr xmlns:wpc="http://schemas.microsoft.com/office/word/2010/wordprocessingCanvas" xmlns:cx="http://schemas.microsoft.com/office/drawing/2014/chartex" xmlns:cx1="http://schemas.microsoft.com/office/drawing/2015/9/8/chartex" xmlns:cx2="http://schemas.microsoft.com/office/drawing/2015/10/21/chartex" xmlns:cx3="http://schemas.microsoft.com/office/drawing/2016/5/9/chartex" xmlns:cx4="http://schemas.microsoft.com/office/drawing/2016/5/10/chartex" xmlns:cx5="http://schemas.microsoft.com/office/drawing/2016/5/11/chartex" xmlns:cx6="http://schemas.microsoft.com/office/drawing/2016/5/12/chartex" xmlns:cx7="http://schemas.microsoft.com/office/drawing/2016/5/13/chartex" xmlns:cx8="http://schemas.microsoft.com/office/drawing/2016/5/14/chartex" xmlns:mc="http://schemas.openxmlformats.org/markup-compatibility/2006" xmlns:aink="http://schemas.microsoft.com/office/drawing/2016/ink" xmlns:am3d="http://schemas.microsoft.com/office/drawing/2017/model3d" xmlns:o="urn:schemas-microsoft-com:office:office" xmlns:r="http://schemas.openxmlformats.org/officeDocument/2006/relationships" xmlns:m="http://schemas.openxmlformats.org/officeDocument/2006/math" xmlns:v="urn:schemas-microsoft-com:vml" xmlns:wp14="http://schemas.microsoft.com/office/word/2010/wordprocessingDrawing" xmlns:wp="http://schemas.openxmlformats.org/drawingml/2006/wordprocessingDrawing" xmlns:w10="urn:schemas-microsoft-com:office:word" xmlns:w="http://schemas.openxmlformats.org/wordprocessingml/2006/main" xmlns:w14="http://schemas.microsoft.com/office/word/2010/wordml" xmlns:w15="http://schemas.microsoft.com/office/word/2012/wordml" xmlns:w16cex="http://schemas.microsoft.com/office/word/2018/wordml/cex" xmlns:w16cid="http://schemas.microsoft.com/office/word/2016/wordml/cid" xmlns:w16="http://schemas.microsoft.com/office/word/2018/wordml" xmlns:w16se="http://schemas.microsoft.com/office/word/2015/wordml/symex" xmlns:wpg="http://schemas.microsoft.com/office/word/2010/wordprocessingGroup" xmlns:wpi="http://schemas.microsoft.com/office/word/2010/wordprocessingInk" xmlns:wne="http://schemas.microsoft.com/office/word/2006/wordml" xmlns:wps="http://schemas.microsoft.com/office/word/2010/wordprocessingShape" mc:Ignorable="w14 w15 w16se w16cid w16 w16cex wp14">
   <w:p>
     <w:pPr>
       <w:pStyle w:val="Footer"/>
@@ -1949,7 +1938,15 @@
       <w:fldChar w:fldCharType="separate"/>
     </w:r>
     <w:r>
-      <w:t>Template</w:t>
+      <w:t xml:space="preserve">Scrivener + </w:t>
+    </w:r>
+    <w:proofErr w:type="spellStart"/>
+    <w:r>
+      <w:t>Pandoc</w:t>
+    </w:r>
+    <w:proofErr w:type="spellEnd"/>
+    <w:r>
+      <w:t xml:space="preserve"> Workflow</w:t>
     </w:r>
     <w:r>
       <w:fldChar w:fldCharType="end"/>
@@ -1959,7 +1956,7 @@
 </file>
 
 <file path=word/footer2.xml><?xml version="1.0" encoding="utf-8"?>
-<w:ftr xmlns:wpc="http://schemas.microsoft.com/office/word/2010/wordprocessingCanvas" xmlns:cx="http://schemas.microsoft.com/office/drawing/2014/chartex" xmlns:cx1="http://schemas.microsoft.com/office/drawing/2015/9/8/chartex" xmlns:cx2="http://schemas.microsoft.com/office/drawing/2015/10/21/chartex" xmlns:cx3="http://schemas.microsoft.com/office/drawing/2016/5/9/chartex" xmlns:cx4="http://schemas.microsoft.com/office/drawing/2016/5/10/chartex" xmlns:cx5="http://schemas.microsoft.com/office/drawing/2016/5/11/chartex" xmlns:cx6="http://schemas.microsoft.com/office/drawing/2016/5/12/chartex" xmlns:cx7="http://schemas.microsoft.com/office/drawing/2016/5/13/chartex" xmlns:cx8="http://schemas.microsoft.com/office/drawing/2016/5/14/chartex" xmlns:mc="http://schemas.openxmlformats.org/markup-compatibility/2006" xmlns:aink="http://schemas.microsoft.com/office/drawing/2016/ink" xmlns:am3d="http://schemas.microsoft.com/office/drawing/2017/model3d" xmlns:o="urn:schemas-microsoft-com:office:office" xmlns:r="http://schemas.openxmlformats.org/officeDocument/2006/relationships" xmlns:m="http://schemas.openxmlformats.org/officeDocument/2006/math" xmlns:v="urn:schemas-microsoft-com:vml" xmlns:wp14="http://schemas.microsoft.com/office/word/2010/wordprocessingDrawing" xmlns:wp="http://schemas.openxmlformats.org/drawingml/2006/wordprocessingDrawing" xmlns:w10="urn:schemas-microsoft-com:office:word" xmlns:w="http://schemas.openxmlformats.org/wordprocessingml/2006/main" xmlns:w14="http://schemas.microsoft.com/office/word/2010/wordml" xmlns:w15="http://schemas.microsoft.com/office/word/2012/wordml" xmlns:w16cid="http://schemas.microsoft.com/office/word/2016/wordml/cid" xmlns:w16se="http://schemas.microsoft.com/office/word/2015/wordml/symex" xmlns:wpg="http://schemas.microsoft.com/office/word/2010/wordprocessingGroup" xmlns:wpi="http://schemas.microsoft.com/office/word/2010/wordprocessingInk" xmlns:wne="http://schemas.microsoft.com/office/word/2006/wordml" xmlns:wps="http://schemas.microsoft.com/office/word/2010/wordprocessingShape" mc:Ignorable="w14 w15 w16se w16cid wp14">
+<w:ftr xmlns:wpc="http://schemas.microsoft.com/office/word/2010/wordprocessingCanvas" xmlns:cx="http://schemas.microsoft.com/office/drawing/2014/chartex" xmlns:cx1="http://schemas.microsoft.com/office/drawing/2015/9/8/chartex" xmlns:cx2="http://schemas.microsoft.com/office/drawing/2015/10/21/chartex" xmlns:cx3="http://schemas.microsoft.com/office/drawing/2016/5/9/chartex" xmlns:cx4="http://schemas.microsoft.com/office/drawing/2016/5/10/chartex" xmlns:cx5="http://schemas.microsoft.com/office/drawing/2016/5/11/chartex" xmlns:cx6="http://schemas.microsoft.com/office/drawing/2016/5/12/chartex" xmlns:cx7="http://schemas.microsoft.com/office/drawing/2016/5/13/chartex" xmlns:cx8="http://schemas.microsoft.com/office/drawing/2016/5/14/chartex" xmlns:mc="http://schemas.openxmlformats.org/markup-compatibility/2006" xmlns:aink="http://schemas.microsoft.com/office/drawing/2016/ink" xmlns:am3d="http://schemas.microsoft.com/office/drawing/2017/model3d" xmlns:o="urn:schemas-microsoft-com:office:office" xmlns:r="http://schemas.openxmlformats.org/officeDocument/2006/relationships" xmlns:m="http://schemas.openxmlformats.org/officeDocument/2006/math" xmlns:v="urn:schemas-microsoft-com:vml" xmlns:wp14="http://schemas.microsoft.com/office/word/2010/wordprocessingDrawing" xmlns:wp="http://schemas.openxmlformats.org/drawingml/2006/wordprocessingDrawing" xmlns:w10="urn:schemas-microsoft-com:office:word" xmlns:w="http://schemas.openxmlformats.org/wordprocessingml/2006/main" xmlns:w14="http://schemas.microsoft.com/office/word/2010/wordml" xmlns:w15="http://schemas.microsoft.com/office/word/2012/wordml" xmlns:w16cex="http://schemas.microsoft.com/office/word/2018/wordml/cex" xmlns:w16cid="http://schemas.microsoft.com/office/word/2016/wordml/cid" xmlns:w16="http://schemas.microsoft.com/office/word/2018/wordml" xmlns:w16se="http://schemas.microsoft.com/office/word/2015/wordml/symex" xmlns:wpg="http://schemas.microsoft.com/office/word/2010/wordprocessingGroup" xmlns:wpi="http://schemas.microsoft.com/office/word/2010/wordprocessingInk" xmlns:wne="http://schemas.microsoft.com/office/word/2006/wordml" xmlns:wps="http://schemas.microsoft.com/office/word/2010/wordprocessingShape" mc:Ignorable="w14 w15 w16se w16cid w16 w16cex wp14">
   <w:p>
     <w:pPr>
       <w:pStyle w:val="Footer"/>
@@ -2020,7 +2017,15 @@
       <w:fldChar w:fldCharType="separate"/>
     </w:r>
     <w:r>
-      <w:t>Template</w:t>
+      <w:t xml:space="preserve">Scrivener + </w:t>
+    </w:r>
+    <w:proofErr w:type="spellStart"/>
+    <w:r>
+      <w:t>Pandoc</w:t>
+    </w:r>
+    <w:proofErr w:type="spellEnd"/>
+    <w:r>
+      <w:t xml:space="preserve"> Workflow</w:t>
     </w:r>
     <w:r>
       <w:fldChar w:fldCharType="end"/>
@@ -2030,7 +2035,7 @@
 </file>
 
 <file path=word/footnotes.xml><?xml version="1.0" encoding="utf-8"?>
-<w:footnotes xmlns:wpc="http://schemas.microsoft.com/office/word/2010/wordprocessingCanvas" xmlns:cx="http://schemas.microsoft.com/office/drawing/2014/chartex" xmlns:cx1="http://schemas.microsoft.com/office/drawing/2015/9/8/chartex" xmlns:cx2="http://schemas.microsoft.com/office/drawing/2015/10/21/chartex" xmlns:cx3="http://schemas.microsoft.com/office/drawing/2016/5/9/chartex" xmlns:cx4="http://schemas.microsoft.com/office/drawing/2016/5/10/chartex" xmlns:cx5="http://schemas.microsoft.com/office/drawing/2016/5/11/chartex" xmlns:cx6="http://schemas.microsoft.com/office/drawing/2016/5/12/chartex" xmlns:cx7="http://schemas.microsoft.com/office/drawing/2016/5/13/chartex" xmlns:cx8="http://schemas.microsoft.com/office/drawing/2016/5/14/chartex" xmlns:mc="http://schemas.openxmlformats.org/markup-compatibility/2006" xmlns:aink="http://schemas.microsoft.com/office/drawing/2016/ink" xmlns:am3d="http://schemas.microsoft.com/office/drawing/2017/model3d" xmlns:o="urn:schemas-microsoft-com:office:office" xmlns:r="http://schemas.openxmlformats.org/officeDocument/2006/relationships" xmlns:m="http://schemas.openxmlformats.org/officeDocument/2006/math" xmlns:v="urn:schemas-microsoft-com:vml" xmlns:wp14="http://schemas.microsoft.com/office/word/2010/wordprocessingDrawing" xmlns:wp="http://schemas.openxmlformats.org/drawingml/2006/wordprocessingDrawing" xmlns:w10="urn:schemas-microsoft-com:office:word" xmlns:w="http://schemas.openxmlformats.org/wordprocessingml/2006/main" xmlns:w14="http://schemas.microsoft.com/office/word/2010/wordml" xmlns:w15="http://schemas.microsoft.com/office/word/2012/wordml" xmlns:w16cid="http://schemas.microsoft.com/office/word/2016/wordml/cid" xmlns:w16se="http://schemas.microsoft.com/office/word/2015/wordml/symex" xmlns:wpg="http://schemas.microsoft.com/office/word/2010/wordprocessingGroup" xmlns:wpi="http://schemas.microsoft.com/office/word/2010/wordprocessingInk" xmlns:wne="http://schemas.microsoft.com/office/word/2006/wordml" xmlns:wps="http://schemas.microsoft.com/office/word/2010/wordprocessingShape" mc:Ignorable="w14 w15 w16se w16cid wp14">
+<w:footnotes xmlns:wpc="http://schemas.microsoft.com/office/word/2010/wordprocessingCanvas" xmlns:cx="http://schemas.microsoft.com/office/drawing/2014/chartex" xmlns:cx1="http://schemas.microsoft.com/office/drawing/2015/9/8/chartex" xmlns:cx2="http://schemas.microsoft.com/office/drawing/2015/10/21/chartex" xmlns:cx3="http://schemas.microsoft.com/office/drawing/2016/5/9/chartex" xmlns:cx4="http://schemas.microsoft.com/office/drawing/2016/5/10/chartex" xmlns:cx5="http://schemas.microsoft.com/office/drawing/2016/5/11/chartex" xmlns:cx6="http://schemas.microsoft.com/office/drawing/2016/5/12/chartex" xmlns:cx7="http://schemas.microsoft.com/office/drawing/2016/5/13/chartex" xmlns:cx8="http://schemas.microsoft.com/office/drawing/2016/5/14/chartex" xmlns:mc="http://schemas.openxmlformats.org/markup-compatibility/2006" xmlns:aink="http://schemas.microsoft.com/office/drawing/2016/ink" xmlns:am3d="http://schemas.microsoft.com/office/drawing/2017/model3d" xmlns:o="urn:schemas-microsoft-com:office:office" xmlns:r="http://schemas.openxmlformats.org/officeDocument/2006/relationships" xmlns:m="http://schemas.openxmlformats.org/officeDocument/2006/math" xmlns:v="urn:schemas-microsoft-com:vml" xmlns:wp14="http://schemas.microsoft.com/office/word/2010/wordprocessingDrawing" xmlns:wp="http://schemas.openxmlformats.org/drawingml/2006/wordprocessingDrawing" xmlns:w10="urn:schemas-microsoft-com:office:word" xmlns:w="http://schemas.openxmlformats.org/wordprocessingml/2006/main" xmlns:w14="http://schemas.microsoft.com/office/word/2010/wordml" xmlns:w15="http://schemas.microsoft.com/office/word/2012/wordml" xmlns:w16cex="http://schemas.microsoft.com/office/word/2018/wordml/cex" xmlns:w16cid="http://schemas.microsoft.com/office/word/2016/wordml/cid" xmlns:w16="http://schemas.microsoft.com/office/word/2018/wordml" xmlns:w16se="http://schemas.microsoft.com/office/word/2015/wordml/symex" xmlns:wpg="http://schemas.microsoft.com/office/word/2010/wordprocessingGroup" xmlns:wpi="http://schemas.microsoft.com/office/word/2010/wordprocessingInk" xmlns:wne="http://schemas.microsoft.com/office/word/2006/wordml" xmlns:wps="http://schemas.microsoft.com/office/word/2010/wordprocessingShape" mc:Ignorable="w14 w15 w16se w16cid w16 w16cex wp14">
   <w:footnote w:type="separator" w:id="-1">
     <w:p>
       <w:r>
@@ -2057,10 +2062,7 @@
         <w:footnoteRef/>
       </w:r>
       <w:r>
-        <w:t xml:space="preserve"> </w:t>
-      </w:r>
-      <w:r>
-        <w:t xml:space="preserve">This is a footnote, </w:t>
+        <w:t xml:space="preserve"> This is a footnote, </w:t>
       </w:r>
       <w:r>
         <w:rPr>
@@ -2096,7 +2098,10 @@
         <w:footnoteRef/>
       </w:r>
       <w:r>
-        <w:t xml:space="preserve"> Another footnote. Although footnotes get converted just fine, one caveat is you cannot use Scrivener inline styles, so you </w:t>
+        <w:t xml:space="preserve"> Another footnote. Although footnotes get converted just fine, one caveat is you cannot use Scrivener inline s</w:t>
+      </w:r>
+      <w:r>
+        <w:t xml:space="preserve">tyles, so you </w:t>
       </w:r>
       <w:r>
         <w:rPr>
@@ -2111,13 +2116,7 @@
         <w:rPr>
           <w:i/>
         </w:rPr>
-        <w:t>di</w:t>
-      </w:r>
-      <w:r>
-        <w:rPr>
-          <w:i/>
-        </w:rPr>
-        <w:t>rectly</w:t>
+        <w:t>directly</w:t>
       </w:r>
       <w:r>
         <w:t>.</w:t>
@@ -2144,7 +2143,7 @@
 </file>
 
 <file path=word/numbering.xml><?xml version="1.0" encoding="utf-8"?>
-<w:numbering xmlns:wpc="http://schemas.microsoft.com/office/word/2010/wordprocessingCanvas" xmlns:cx="http://schemas.microsoft.com/office/drawing/2014/chartex" xmlns:cx1="http://schemas.microsoft.com/office/drawing/2015/9/8/chartex" xmlns:cx2="http://schemas.microsoft.com/office/drawing/2015/10/21/chartex" xmlns:cx3="http://schemas.microsoft.com/office/drawing/2016/5/9/chartex" xmlns:cx4="http://schemas.microsoft.com/office/drawing/2016/5/10/chartex" xmlns:cx5="http://schemas.microsoft.com/office/drawing/2016/5/11/chartex" xmlns:cx6="http://schemas.microsoft.com/office/drawing/2016/5/12/chartex" xmlns:cx7="http://schemas.microsoft.com/office/drawing/2016/5/13/chartex" xmlns:cx8="http://schemas.microsoft.com/office/drawing/2016/5/14/chartex" xmlns:mc="http://schemas.openxmlformats.org/markup-compatibility/2006" xmlns:aink="http://schemas.microsoft.com/office/drawing/2016/ink" xmlns:am3d="http://schemas.microsoft.com/office/drawing/2017/model3d" xmlns:o="urn:schemas-microsoft-com:office:office" xmlns:r="http://schemas.openxmlformats.org/officeDocument/2006/relationships" xmlns:m="http://schemas.openxmlformats.org/officeDocument/2006/math" xmlns:v="urn:schemas-microsoft-com:vml" xmlns:wp14="http://schemas.microsoft.com/office/word/2010/wordprocessingDrawing" xmlns:wp="http://schemas.openxmlformats.org/drawingml/2006/wordprocessingDrawing" xmlns:w10="urn:schemas-microsoft-com:office:word" xmlns:w="http://schemas.openxmlformats.org/wordprocessingml/2006/main" xmlns:w14="http://schemas.microsoft.com/office/word/2010/wordml" xmlns:w15="http://schemas.microsoft.com/office/word/2012/wordml" xmlns:w16cid="http://schemas.microsoft.com/office/word/2016/wordml/cid" xmlns:w16se="http://schemas.microsoft.com/office/word/2015/wordml/symex" xmlns:wpg="http://schemas.microsoft.com/office/word/2010/wordprocessingGroup" xmlns:wpi="http://schemas.microsoft.com/office/word/2010/wordprocessingInk" xmlns:wne="http://schemas.microsoft.com/office/word/2006/wordml" xmlns:wps="http://schemas.microsoft.com/office/word/2010/wordprocessingShape" mc:Ignorable="w14 w15 w16se w16cid wp14">
+<w:numbering xmlns:wpc="http://schemas.microsoft.com/office/word/2010/wordprocessingCanvas" xmlns:cx="http://schemas.microsoft.com/office/drawing/2014/chartex" xmlns:cx1="http://schemas.microsoft.com/office/drawing/2015/9/8/chartex" xmlns:cx2="http://schemas.microsoft.com/office/drawing/2015/10/21/chartex" xmlns:cx3="http://schemas.microsoft.com/office/drawing/2016/5/9/chartex" xmlns:cx4="http://schemas.microsoft.com/office/drawing/2016/5/10/chartex" xmlns:cx5="http://schemas.microsoft.com/office/drawing/2016/5/11/chartex" xmlns:cx6="http://schemas.microsoft.com/office/drawing/2016/5/12/chartex" xmlns:cx7="http://schemas.microsoft.com/office/drawing/2016/5/13/chartex" xmlns:cx8="http://schemas.microsoft.com/office/drawing/2016/5/14/chartex" xmlns:mc="http://schemas.openxmlformats.org/markup-compatibility/2006" xmlns:aink="http://schemas.microsoft.com/office/drawing/2016/ink" xmlns:am3d="http://schemas.microsoft.com/office/drawing/2017/model3d" xmlns:o="urn:schemas-microsoft-com:office:office" xmlns:r="http://schemas.openxmlformats.org/officeDocument/2006/relationships" xmlns:m="http://schemas.openxmlformats.org/officeDocument/2006/math" xmlns:v="urn:schemas-microsoft-com:vml" xmlns:wp14="http://schemas.microsoft.com/office/word/2010/wordprocessingDrawing" xmlns:wp="http://schemas.openxmlformats.org/drawingml/2006/wordprocessingDrawing" xmlns:w10="urn:schemas-microsoft-com:office:word" xmlns:w="http://schemas.openxmlformats.org/wordprocessingml/2006/main" xmlns:w14="http://schemas.microsoft.com/office/word/2010/wordml" xmlns:w15="http://schemas.microsoft.com/office/word/2012/wordml" xmlns:w16cex="http://schemas.microsoft.com/office/word/2018/wordml/cex" xmlns:w16cid="http://schemas.microsoft.com/office/word/2016/wordml/cid" xmlns:w16="http://schemas.microsoft.com/office/word/2018/wordml" xmlns:w16se="http://schemas.microsoft.com/office/word/2015/wordml/symex" xmlns:wpg="http://schemas.microsoft.com/office/word/2010/wordprocessingGroup" xmlns:wpi="http://schemas.microsoft.com/office/word/2010/wordprocessingInk" xmlns:wne="http://schemas.microsoft.com/office/word/2006/wordml" xmlns:wps="http://schemas.microsoft.com/office/word/2010/wordprocessingShape" mc:Ignorable="w14 w15 w16se w16cid w16 w16cex wp14">
   <w:abstractNum w:abstractNumId="0" w15:restartNumberingAfterBreak="0">
     <w:nsid w:val="E17F69BA"/>
     <w:multiLevelType w:val="multilevel"/>
@@ -2240,7 +2239,7 @@
   <w:abstractNum w:abstractNumId="1" w15:restartNumberingAfterBreak="0">
     <w:nsid w:val="EA454B4C"/>
     <w:multiLevelType w:val="multilevel"/>
-    <w:tmpl w:val="C55CF478"/>
+    <w:tmpl w:val="2E8631C0"/>
     <w:lvl w:ilvl="0">
       <w:numFmt w:val="bullet"/>
       <w:lvlText w:val="•"/>
@@ -2669,7 +2668,7 @@
   <w:abstractNum w:abstractNumId="13" w15:restartNumberingAfterBreak="0">
     <w:nsid w:val="2C1AE401"/>
     <w:multiLevelType w:val="multilevel"/>
-    <w:tmpl w:val="8A08D49A"/>
+    <w:tmpl w:val="90A0E094"/>
     <w:lvl w:ilvl="0">
       <w:numFmt w:val="bullet"/>
       <w:lvlText w:val=" "/>
@@ -2819,7 +2818,7 @@
 </file>
 
 <file path=word/styles.xml><?xml version="1.0" encoding="utf-8"?>
-<w:styles xmlns:mc="http://schemas.openxmlformats.org/markup-compatibility/2006" xmlns:r="http://schemas.openxmlformats.org/officeDocument/2006/relationships" xmlns:w="http://schemas.openxmlformats.org/wordprocessingml/2006/main" xmlns:w14="http://schemas.microsoft.com/office/word/2010/wordml" xmlns:w15="http://schemas.microsoft.com/office/word/2012/wordml" xmlns:w16cid="http://schemas.microsoft.com/office/word/2016/wordml/cid" xmlns:w16se="http://schemas.microsoft.com/office/word/2015/wordml/symex" mc:Ignorable="w14 w15 w16se w16cid">
+<w:styles xmlns:mc="http://schemas.openxmlformats.org/markup-compatibility/2006" xmlns:r="http://schemas.openxmlformats.org/officeDocument/2006/relationships" xmlns:w="http://schemas.openxmlformats.org/wordprocessingml/2006/main" xmlns:w14="http://schemas.microsoft.com/office/word/2010/wordml" xmlns:w15="http://schemas.microsoft.com/office/word/2012/wordml" xmlns:w16cex="http://schemas.microsoft.com/office/word/2018/wordml/cex" xmlns:w16cid="http://schemas.microsoft.com/office/word/2016/wordml/cid" xmlns:w16="http://schemas.microsoft.com/office/word/2018/wordml" xmlns:w16se="http://schemas.microsoft.com/office/word/2015/wordml/symex" mc:Ignorable="w14 w15 w16se w16cid w16 w16cex">
   <w:docDefaults>
     <w:rPrDefault>
       <w:rPr>
@@ -2835,7 +2834,7 @@
       </w:pPr>
     </w:pPrDefault>
   </w:docDefaults>
-  <w:latentStyles w:defLockedState="0" w:defUIPriority="0" w:defSemiHidden="0" w:defUnhideWhenUsed="0" w:defQFormat="0" w:count="377">
+  <w:latentStyles w:defLockedState="0" w:defUIPriority="0" w:defSemiHidden="0" w:defUnhideWhenUsed="0" w:defQFormat="0" w:count="376">
     <w:lsdException w:name="heading 8" w:semiHidden="1" w:unhideWhenUsed="1"/>
     <w:lsdException w:name="index 5" w:semiHidden="1" w:unhideWhenUsed="1"/>
     <w:lsdException w:name="index 6" w:semiHidden="1" w:unhideWhenUsed="1"/>
@@ -3159,7 +3158,6 @@
     <w:lsdException w:name="Mention" w:semiHidden="1" w:uiPriority="99" w:unhideWhenUsed="1"/>
     <w:lsdException w:name="Smart Hyperlink" w:semiHidden="1" w:uiPriority="99" w:unhideWhenUsed="1"/>
     <w:lsdException w:name="Smart Link" w:semiHidden="1" w:uiPriority="99" w:unhideWhenUsed="1"/>
-    <w:lsdException w:name="Smart Link Error" w:semiHidden="1" w:uiPriority="99" w:unhideWhenUsed="1"/>
   </w:latentStyles>
   <w:style w:type="paragraph" w:default="1" w:styleId="Normal">
     <w:name w:val="Normal"/>

</xml_diff>

<commit_message>
update Workflow.scriv project to support Pandoc V2.11
</commit_message>
<xml_diff>
--- a/sample-output/workflow.docx
+++ b/sample-output/workflow.docx
@@ -1,13 +1,31 @@
 
 <file path=word/document.xml><?xml version="1.0" encoding="utf-8"?>
-<w:document xmlns:wpc="http://schemas.microsoft.com/office/word/2010/wordprocessingCanvas" xmlns:cx="http://schemas.microsoft.com/office/drawing/2014/chartex" xmlns:cx1="http://schemas.microsoft.com/office/drawing/2015/9/8/chartex" xmlns:cx2="http://schemas.microsoft.com/office/drawing/2015/10/21/chartex" xmlns:cx3="http://schemas.microsoft.com/office/drawing/2016/5/9/chartex" xmlns:cx4="http://schemas.microsoft.com/office/drawing/2016/5/10/chartex" xmlns:cx5="http://schemas.microsoft.com/office/drawing/2016/5/11/chartex" xmlns:cx6="http://schemas.microsoft.com/office/drawing/2016/5/12/chartex" xmlns:cx7="http://schemas.microsoft.com/office/drawing/2016/5/13/chartex" xmlns:cx8="http://schemas.microsoft.com/office/drawing/2016/5/14/chartex" xmlns:mc="http://schemas.openxmlformats.org/markup-compatibility/2006" xmlns:aink="http://schemas.microsoft.com/office/drawing/2016/ink" xmlns:am3d="http://schemas.microsoft.com/office/drawing/2017/model3d" xmlns:o="urn:schemas-microsoft-com:office:office" xmlns:r="http://schemas.openxmlformats.org/officeDocument/2006/relationships" xmlns:m="http://schemas.openxmlformats.org/officeDocument/2006/math" xmlns:v="urn:schemas-microsoft-com:vml" xmlns:wp14="http://schemas.microsoft.com/office/word/2010/wordprocessingDrawing" xmlns:wp="http://schemas.openxmlformats.org/drawingml/2006/wordprocessingDrawing" xmlns:w10="urn:schemas-microsoft-com:office:word" xmlns:w="http://schemas.openxmlformats.org/wordprocessingml/2006/main" xmlns:w14="http://schemas.microsoft.com/office/word/2010/wordml" xmlns:w15="http://schemas.microsoft.com/office/word/2012/wordml" xmlns:w16cex="http://schemas.microsoft.com/office/word/2018/wordml/cex" xmlns:w16cid="http://schemas.microsoft.com/office/word/2016/wordml/cid" xmlns:w16="http://schemas.microsoft.com/office/word/2018/wordml" xmlns:w16se="http://schemas.microsoft.com/office/word/2015/wordml/symex" xmlns:wpg="http://schemas.microsoft.com/office/word/2010/wordprocessingGroup" xmlns:wpi="http://schemas.microsoft.com/office/word/2010/wordprocessingInk" xmlns:wne="http://schemas.microsoft.com/office/word/2006/wordml" xmlns:wps="http://schemas.microsoft.com/office/word/2010/wordprocessingShape" mc:Ignorable="w14 w15 w16se w16cid w16 w16cex wp14">
+<w:document xmlns:w="http://schemas.openxmlformats.org/wordprocessingml/2006/main" xmlns:m="http://schemas.openxmlformats.org/officeDocument/2006/math" xmlns:r="http://schemas.openxmlformats.org/officeDocument/2006/relationships" xmlns:o="urn:schemas-microsoft-com:office:office" xmlns:v="urn:schemas-microsoft-com:vml" xmlns:w10="urn:schemas-microsoft-com:office:word" xmlns:a="http://schemas.openxmlformats.org/drawingml/2006/main" xmlns:pic="http://schemas.openxmlformats.org/drawingml/2006/picture" xmlns:wp="http://schemas.openxmlformats.org/drawingml/2006/wordprocessingDrawing">
   <w:body>
     <w:p>
       <w:pPr>
         <w:pStyle w:val="Title"/>
       </w:pPr>
       <w:r>
-        <w:t>Scrivener + Pandoc Workflow</w:t>
+        <w:t xml:space="preserve">Scrivener</w:t>
+      </w:r>
+      <w:r>
+        <w:t xml:space="preserve"> </w:t>
+      </w:r>
+      <w:r>
+        <w:t xml:space="preserve">+</w:t>
+      </w:r>
+      <w:r>
+        <w:t xml:space="preserve"> </w:t>
+      </w:r>
+      <w:r>
+        <w:t xml:space="preserve">Pandoc</w:t>
+      </w:r>
+      <w:r>
+        <w:t xml:space="preserve"> </w:t>
+      </w:r>
+      <w:r>
+        <w:t xml:space="preserve">Workflow</w:t>
       </w:r>
     </w:p>
     <w:p>
@@ -15,13 +33,19 @@
         <w:pStyle w:val="Author"/>
       </w:pPr>
       <w:r>
-        <w:t>John Doe</w:t>
+        <w:t xml:space="preserve">John</w:t>
+      </w:r>
+      <w:r>
+        <w:t xml:space="preserve"> </w:t>
+      </w:r>
+      <w:r>
+        <w:t xml:space="preserve">Doe</w:t>
       </w:r>
       <w:r>
         <w:rPr>
           <w:vertAlign w:val="superscript"/>
         </w:rPr>
-        <w:t>1</w:t>
+        <w:t xml:space="preserve">1</w:t>
       </w:r>
       <w:r>
         <w:t xml:space="preserve"> </w:t>
@@ -30,7 +54,7 @@
         <w:rPr>
           <w:vertAlign w:val="superscript"/>
         </w:rPr>
-        <w:t>†</w:t>
+        <w:t xml:space="preserve">†</w:t>
       </w:r>
     </w:p>
     <w:p>
@@ -38,13 +62,19 @@
         <w:pStyle w:val="Author"/>
       </w:pPr>
       <w:r>
-        <w:t>Joanna Doe</w:t>
+        <w:t xml:space="preserve">Joanna</w:t>
+      </w:r>
+      <w:r>
+        <w:t xml:space="preserve"> </w:t>
+      </w:r>
+      <w:r>
+        <w:t xml:space="preserve">Doe</w:t>
       </w:r>
       <w:r>
         <w:rPr>
           <w:vertAlign w:val="superscript"/>
         </w:rPr>
-        <w:t>1,2*†</w:t>
+        <w:t xml:space="preserve">1,2*†</w:t>
       </w:r>
     </w:p>
     <w:p>
@@ -52,7 +82,25 @@
         <w:pStyle w:val="Date"/>
       </w:pPr>
       <w:r>
-        <w:t>Tuesday, July 14, 2020</w:t>
+        <w:t xml:space="preserve">Thursday,</w:t>
+      </w:r>
+      <w:r>
+        <w:t xml:space="preserve"> </w:t>
+      </w:r>
+      <w:r>
+        <w:t xml:space="preserve">14</w:t>
+      </w:r>
+      <w:r>
+        <w:t xml:space="preserve"> </w:t>
+      </w:r>
+      <w:r>
+        <w:t xml:space="preserve">January</w:t>
+      </w:r>
+      <w:r>
+        <w:t xml:space="preserve"> </w:t>
+      </w:r>
+      <w:r>
+        <w:t xml:space="preserve">2021</w:t>
       </w:r>
     </w:p>
     <w:p>
@@ -61,33 +109,43 @@
       </w:pPr>
       <w:r>
         <w:rPr>
+          <w:bCs/>
           <w:b/>
         </w:rPr>
-        <w:t>Affiliations</w:t>
-      </w:r>
-      <w:r>
-        <w:t xml:space="preserve">: </w:t>
+        <w:t xml:space="preserve">Affiliations</w:t>
+      </w:r>
+      <w:r>
+        <w:t xml:space="preserve">:</w:t>
+      </w:r>
+      <w:r>
+        <w:t xml:space="preserve"> </w:t>
       </w:r>
       <w:r>
         <w:rPr>
           <w:vertAlign w:val="superscript"/>
         </w:rPr>
-        <w:t>1</w:t>
-      </w:r>
-      <w:r>
-        <w:t xml:space="preserve"> International Cephalopod Research Institute (ICRI), Pacific Ocean.; </w:t>
+        <w:t xml:space="preserve">1</w:t>
+      </w:r>
+      <w:r>
+        <w:t xml:space="preserve"> </w:t>
+      </w:r>
+      <w:r>
+        <w:t xml:space="preserve">International Cephalopod Research Institute (ICRI), Pacific Ocean.;</w:t>
+      </w:r>
+      <w:r>
+        <w:t xml:space="preserve"> </w:t>
       </w:r>
       <w:r>
         <w:rPr>
           <w:vertAlign w:val="superscript"/>
         </w:rPr>
-        <w:t>2</w:t>
-      </w:r>
-      <w:r>
-        <w:t xml:space="preserve"> </w:t>
-      </w:r>
-      <w:r>
-        <w:t>Center for Advanced Octopod Studies (CAOS), Atlantic Ocean.</w:t>
+        <w:t xml:space="preserve">2</w:t>
+      </w:r>
+      <w:r>
+        <w:t xml:space="preserve"> </w:t>
+      </w:r>
+      <w:r>
+        <w:t xml:space="preserve">Center for Advanced Octopod Studies (CAOS), Atlantic Ocean.</w:t>
       </w:r>
     </w:p>
     <w:p>
@@ -96,12 +154,13 @@
       </w:pPr>
       <w:r>
         <w:rPr>
+          <w:bCs/>
           <w:b/>
         </w:rPr>
-        <w:t>Keywords</w:t>
-      </w:r>
-      <w:r>
-        <w:t>: Pandoc; Scrivener; Workflow</w:t>
+        <w:t xml:space="preserve">Keywords</w:t>
+      </w:r>
+      <w:r>
+        <w:t xml:space="preserve">: Pandoc; Scrivener; Workflow</w:t>
       </w:r>
     </w:p>
     <w:p>
@@ -110,12 +169,13 @@
       </w:pPr>
       <w:r>
         <w:rPr>
+          <w:bCs/>
           <w:b/>
         </w:rPr>
-        <w:t>Comments</w:t>
-      </w:r>
-      <w:r>
-        <w:t>: To err is human; … err?</w:t>
+        <w:t xml:space="preserve">Comments</w:t>
+      </w:r>
+      <w:r>
+        <w:t xml:space="preserve">: To err is human; … err?</w:t>
       </w:r>
     </w:p>
     <w:p>
@@ -124,19 +184,23 @@
       </w:pPr>
       <w:r>
         <w:rPr>
+          <w:bCs/>
           <w:b/>
         </w:rPr>
-        <w:t>* Correspondence</w:t>
-      </w:r>
-      <w:r>
-        <w:t xml:space="preserve">: </w:t>
-      </w:r>
-      <w:hyperlink r:id="rId7">
-        <w:r>
-          <w:rPr>
-            <w:rStyle w:val="Hyperlink"/>
-          </w:rPr>
-          <w:t>jo@caos.org</w:t>
+        <w:t xml:space="preserve">* Correspondence</w:t>
+      </w:r>
+      <w:r>
+        <w:t xml:space="preserve">:</w:t>
+      </w:r>
+      <w:r>
+        <w:t xml:space="preserve"> </w:t>
+      </w:r>
+      <w:hyperlink r:id="rId20">
+        <w:r>
+          <w:rPr>
+            <w:rStyle w:val="Hyperlink"/>
+          </w:rPr>
+          <w:t xml:space="preserve">jo@caos.org</w:t>
         </w:r>
       </w:hyperlink>
       <w:r>
@@ -148,18 +212,17 @@
         <w:pStyle w:val="BodyText"/>
       </w:pPr>
       <w:r>
-        <w:t>† equal contribution</w:t>
-      </w:r>
-    </w:p>
+        <w:t xml:space="preserve">† equal contribution</w:t>
+      </w:r>
+    </w:p>
+    <w:bookmarkStart w:id="21" w:name="abstract"/>
     <w:p>
       <w:pPr>
         <w:pStyle w:val="Heading1"/>
       </w:pPr>
-      <w:bookmarkStart w:id="0" w:name="abstract"/>
-      <w:r>
-        <w:t>§1 — Abstract</w:t>
-      </w:r>
-      <w:bookmarkEnd w:id="0"/>
+      <w:r>
+        <w:t xml:space="preserve">§1 — Abstract</w:t>
+      </w:r>
     </w:p>
     <w:p>
       <w:pPr>
@@ -169,62 +232,138 @@
         <w:rPr>
           <w:smallCaps/>
         </w:rPr>
-        <w:t>Lørem ipsum dolør sit amet</w:t>
-      </w:r>
-      <w:r>
-        <w:t xml:space="preserve"> </w:t>
-      </w:r>
-      <w:r>
-        <w:t xml:space="preserve">(Crivellato &amp; Ribatti </w:t>
+        <w:t xml:space="preserve">Lørem ipsum dolør sit amet</w:t>
+      </w:r>
+      <w:r>
+        <w:t xml:space="preserve"> </w:t>
+      </w:r>
+      <w:r>
+        <w:t xml:space="preserve">(</w:t>
       </w:r>
       <w:hyperlink w:anchor="ref-crivellato2007">
         <w:r>
           <w:rPr>
             <w:rStyle w:val="Hyperlink"/>
           </w:rPr>
-          <w:t>2007</w:t>
+          <w:t xml:space="preserve">Crivellato</w:t>
+        </w:r>
+        <w:r>
+          <w:rPr>
+            <w:rStyle w:val="Hyperlink"/>
+          </w:rPr>
+          <w:t xml:space="preserve"> </w:t>
+        </w:r>
+        <w:r>
+          <w:rPr>
+            <w:rStyle w:val="Hyperlink"/>
+          </w:rPr>
+          <w:t xml:space="preserve">&amp;</w:t>
+        </w:r>
+        <w:r>
+          <w:rPr>
+            <w:rStyle w:val="Hyperlink"/>
+          </w:rPr>
+          <w:t xml:space="preserve"> </w:t>
+        </w:r>
+        <w:r>
+          <w:rPr>
+            <w:rStyle w:val="Hyperlink"/>
+          </w:rPr>
+          <w:t xml:space="preserve">Ribatti</w:t>
+        </w:r>
+        <w:r>
+          <w:rPr>
+            <w:rStyle w:val="Hyperlink"/>
+          </w:rPr>
+          <w:t xml:space="preserve"> </w:t>
+        </w:r>
+        <w:r>
+          <w:rPr>
+            <w:rStyle w:val="Hyperlink"/>
+          </w:rPr>
+          <w:t xml:space="preserve">2007</w:t>
         </w:r>
       </w:hyperlink>
       <w:r>
-        <w:t xml:space="preserve">; Siegel &amp; Silins </w:t>
+        <w:t xml:space="preserve">;</w:t>
+      </w:r>
+      <w:r>
+        <w:t xml:space="preserve"> </w:t>
       </w:r>
       <w:hyperlink w:anchor="ref-siegel2015">
         <w:r>
           <w:rPr>
             <w:rStyle w:val="Hyperlink"/>
           </w:rPr>
-          <w:t>2015</w:t>
+          <w:t xml:space="preserve">Siegel</w:t>
+        </w:r>
+        <w:r>
+          <w:rPr>
+            <w:rStyle w:val="Hyperlink"/>
+          </w:rPr>
+          <w:t xml:space="preserve"> </w:t>
+        </w:r>
+        <w:r>
+          <w:rPr>
+            <w:rStyle w:val="Hyperlink"/>
+          </w:rPr>
+          <w:t xml:space="preserve">&amp;</w:t>
+        </w:r>
+        <w:r>
+          <w:rPr>
+            <w:rStyle w:val="Hyperlink"/>
+          </w:rPr>
+          <w:t xml:space="preserve"> </w:t>
+        </w:r>
+        <w:r>
+          <w:rPr>
+            <w:rStyle w:val="Hyperlink"/>
+          </w:rPr>
+          <w:t xml:space="preserve">Silins</w:t>
+        </w:r>
+        <w:r>
+          <w:rPr>
+            <w:rStyle w:val="Hyperlink"/>
+          </w:rPr>
+          <w:t xml:space="preserve"> </w:t>
+        </w:r>
+        <w:r>
+          <w:rPr>
+            <w:rStyle w:val="Hyperlink"/>
+          </w:rPr>
+          <w:t xml:space="preserve">2015</w:t>
         </w:r>
       </w:hyperlink>
       <w:r>
-        <w:t xml:space="preserve">), eu ipsum movet vix, veniam låoreet posidonium te eøs, eæm in veri eirmod. Sed illum minimum at, est mægna alienum mentitum ne. </w:t>
-      </w:r>
-      <w:r>
-        <w:t>Amet equidem sit ex. Ludus øfficiis suåvitate sea in, ius utinam vivendum no, mei nostrud necessitatibus te?</w:t>
-      </w:r>
-    </w:p>
+        <w:t xml:space="preserve">)</w:t>
+      </w:r>
+      <w:r>
+        <w:t xml:space="preserve">, eu ipsum movet vix, veniam låoreet posidonium te eøs, eæm in veri eirmod. Sed illum minimum at, est mægna alienum mentitum ne. Amet equidem sit ex. Ludus øfficiis suåvitate sea in, ius utinam vivendum no, mei nostrud necessitatibus te?</w:t>
+      </w:r>
+    </w:p>
+    <w:bookmarkEnd w:id="21"/>
+    <w:bookmarkStart w:id="26" w:name="introduction"/>
     <w:p>
       <w:pPr>
         <w:pStyle w:val="Heading1"/>
       </w:pPr>
-      <w:bookmarkStart w:id="1" w:name="introduction"/>
-      <w:r>
-        <w:t>§2 — Introduction</w:t>
-      </w:r>
-      <w:bookmarkEnd w:id="1"/>
+      <w:r>
+        <w:t xml:space="preserve">§2 — Introduction</w:t>
+      </w:r>
     </w:p>
     <w:p>
       <w:pPr>
         <w:pStyle w:val="BlockText"/>
       </w:pPr>
       <w:r>
-        <w:t>Humans are pattern-seeking story-telling animals, and we are quite adept at telling stories about patterns, whether they exist or</w:t>
-      </w:r>
-      <w:r>
-        <w:t xml:space="preserve"> not</w:t>
-      </w:r>
-      <w:r>
-        <w:t>. — Michael Shermer</w:t>
+        <w:rPr>
+          <w:iCs/>
+          <w:i/>
+        </w:rPr>
+        <w:t xml:space="preserve">Humans are pattern-seeking story-telling animals, and we are quite adept at telling stories about patterns, whether they exist or not</w:t>
+      </w:r>
+      <w:r>
+        <w:t xml:space="preserve">. — Michael Shermer</w:t>
       </w:r>
     </w:p>
     <w:p>
@@ -235,73 +374,156 @@
         <w:rPr>
           <w:u w:val="single"/>
         </w:rPr>
-        <w:t>Lørem ipsum dolør sit amet</w:t>
-      </w:r>
-      <w:r>
-        <w:t>, eu ipsum movet vix, veniam låoreet posidonium</w:t>
+        <w:t xml:space="preserve">Lørem ipsum dolør sit amet</w:t>
+      </w:r>
+      <w:r>
+        <w:t xml:space="preserve">, eu ipsum movet vix, veniam låoreet posidonium</w:t>
       </w:r>
       <w:r>
         <w:rPr>
           <w:rStyle w:val="FootnoteReference"/>
         </w:rPr>
-        <w:footnoteReference w:id="1"/>
-      </w:r>
-      <w:r>
-        <w:t xml:space="preserve"> te eøs, eæm in veri eirmod (Crivellato &amp; Ribatti </w:t>
+        <w:footnoteReference w:id="22"/>
+      </w:r>
+      <w:r>
+        <w:t xml:space="preserve"> </w:t>
+      </w:r>
+      <w:r>
+        <w:t xml:space="preserve">te eøs, eæm in veri eirmod</w:t>
+      </w:r>
+      <w:r>
+        <w:t xml:space="preserve"> </w:t>
+      </w:r>
+      <w:r>
+        <w:t xml:space="preserve">(</w:t>
       </w:r>
       <w:hyperlink w:anchor="ref-crivellato2007">
         <w:r>
           <w:rPr>
             <w:rStyle w:val="Hyperlink"/>
           </w:rPr>
-          <w:t>2007</w:t>
+          <w:t xml:space="preserve">Crivellato</w:t>
+        </w:r>
+        <w:r>
+          <w:rPr>
+            <w:rStyle w:val="Hyperlink"/>
+          </w:rPr>
+          <w:t xml:space="preserve"> </w:t>
+        </w:r>
+        <w:r>
+          <w:rPr>
+            <w:rStyle w:val="Hyperlink"/>
+          </w:rPr>
+          <w:t xml:space="preserve">&amp;</w:t>
+        </w:r>
+        <w:r>
+          <w:rPr>
+            <w:rStyle w:val="Hyperlink"/>
+          </w:rPr>
+          <w:t xml:space="preserve"> </w:t>
+        </w:r>
+        <w:r>
+          <w:rPr>
+            <w:rStyle w:val="Hyperlink"/>
+          </w:rPr>
+          <w:t xml:space="preserve">Ribatti</w:t>
+        </w:r>
+        <w:r>
+          <w:rPr>
+            <w:rStyle w:val="Hyperlink"/>
+          </w:rPr>
+          <w:t xml:space="preserve"> </w:t>
+        </w:r>
+        <w:r>
+          <w:rPr>
+            <w:rStyle w:val="Hyperlink"/>
+          </w:rPr>
+          <w:t xml:space="preserve">2007</w:t>
         </w:r>
       </w:hyperlink>
       <w:r>
-        <w:t xml:space="preserve">; Barrett &amp; Simmons </w:t>
+        <w:t xml:space="preserve">;</w:t>
+      </w:r>
+      <w:r>
+        <w:t xml:space="preserve"> </w:t>
       </w:r>
       <w:hyperlink w:anchor="ref-barrett2015">
         <w:r>
           <w:rPr>
             <w:rStyle w:val="Hyperlink"/>
           </w:rPr>
-          <w:t>2015</w:t>
+          <w:t xml:space="preserve">Barrett</w:t>
+        </w:r>
+        <w:r>
+          <w:rPr>
+            <w:rStyle w:val="Hyperlink"/>
+          </w:rPr>
+          <w:t xml:space="preserve"> </w:t>
+        </w:r>
+        <w:r>
+          <w:rPr>
+            <w:rStyle w:val="Hyperlink"/>
+          </w:rPr>
+          <w:t xml:space="preserve">&amp;</w:t>
+        </w:r>
+        <w:r>
+          <w:rPr>
+            <w:rStyle w:val="Hyperlink"/>
+          </w:rPr>
+          <w:t xml:space="preserve"> </w:t>
+        </w:r>
+        <w:r>
+          <w:rPr>
+            <w:rStyle w:val="Hyperlink"/>
+          </w:rPr>
+          <w:t xml:space="preserve">Simmons</w:t>
+        </w:r>
+        <w:r>
+          <w:rPr>
+            <w:rStyle w:val="Hyperlink"/>
+          </w:rPr>
+          <w:t xml:space="preserve"> </w:t>
+        </w:r>
+        <w:r>
+          <w:rPr>
+            <w:rStyle w:val="Hyperlink"/>
+          </w:rPr>
+          <w:t xml:space="preserve">2015</w:t>
         </w:r>
       </w:hyperlink>
       <w:r>
-        <w:t>). Sed illum minimum (</w:t>
-      </w:r>
-      <w:hyperlink w:anchor="Xa7918af2c275601b065a0bdfce2118b957669cf">
-        <w:r>
-          <w:rPr>
-            <w:rStyle w:val="Hyperlink"/>
-          </w:rPr>
-          <w:t xml:space="preserve">see </w:t>
-        </w:r>
-        <w:r>
-          <w:rPr>
-            <w:rStyle w:val="Hyperlink"/>
-          </w:rPr>
-          <w:lastRenderedPageBreak/>
-          <w:t>Results</w:t>
+        <w:t xml:space="preserve">)</w:t>
+      </w:r>
+      <w:r>
+        <w:t xml:space="preserve">. Sed illum minimum (</w:t>
+      </w:r>
+      <w:hyperlink w:anchor="lunar-cycles">
+        <w:r>
+          <w:rPr>
+            <w:rStyle w:val="Hyperlink"/>
+          </w:rPr>
+          <w:t xml:space="preserve">see Results</w:t>
         </w:r>
       </w:hyperlink>
       <w:r>
-        <w:t xml:space="preserve">) at 3.25×10⁻⁴⁸, est mægna alienum mentitum ne. </w:t>
-      </w:r>
-      <w:hyperlink r:id="rId8">
-        <w:r>
-          <w:rPr>
-            <w:rStyle w:val="Hyperlink"/>
-          </w:rPr>
-          <w:t>Amet equidem</w:t>
+        <w:t xml:space="preserve">) at 3.25×10⁻⁴⁸, est mægna alienum mentitum ne.</w:t>
+      </w:r>
+      <w:r>
+        <w:t xml:space="preserve"> </w:t>
+      </w:r>
+      <w:hyperlink r:id="rId23">
+        <w:r>
+          <w:rPr>
+            <w:rStyle w:val="Hyperlink"/>
+          </w:rPr>
+          <w:t xml:space="preserve">Amet equidem</w:t>
         </w:r>
       </w:hyperlink>
       <w:r>
-        <w:t xml:space="preserve"> sit ex. Ludus øfficiis suåvitate sea in, ius utin</w:t>
-      </w:r>
-      <w:r>
-        <w:t>am vivendum no, mei nostrud necessitatibus te?</w:t>
+        <w:t xml:space="preserve"> </w:t>
+      </w:r>
+      <w:r>
+        <w:t xml:space="preserve">sit ex. Ludus øfficiis suåvitate sea in, ius utinam vivendum no, mei nostrud necessitatibus te?</w:t>
       </w:r>
     </w:p>
     <w:p>
@@ -309,26 +531,22 @@
         <w:pStyle w:val="CaptionedFigure"/>
       </w:pPr>
       <w:r>
-        <w:rPr>
-          <w:noProof/>
-        </w:rPr>
         <w:drawing>
-          <wp:inline distT="0" distB="0" distL="0" distR="0">
+          <wp:inline>
             <wp:extent cx="1905000" cy="2752725"/>
-            <wp:effectExtent l="0" t="0" r="0" b="0"/>
-            <wp:docPr id="1" name="Picture" descr="Figure 1 — This is a fascinating caption (source and explanation: XKCD)."/>
-            <wp:cNvGraphicFramePr/>
-            <a:graphic xmlns:a="http://schemas.openxmlformats.org/drawingml/2006/main">
+            <wp:effectExtent b="0" l="0" r="0" t="0"/>
+            <wp:docPr descr="Figure 1 — This is a fascinating caption (source and explanation: XKCD)." title="" id="1" name="Picture"/>
+            <a:graphic>
               <a:graphicData uri="http://schemas.openxmlformats.org/drawingml/2006/picture">
-                <pic:pic xmlns:pic="http://schemas.openxmlformats.org/drawingml/2006/picture">
+                <pic:pic>
                   <pic:nvPicPr>
-                    <pic:cNvPr id="0" name="Picture" descr="xkcd_brain_hemispheres.png"/>
+                    <pic:cNvPr descr="xkcd_brain_hemispheres.png" id="0" name="Picture"/>
                     <pic:cNvPicPr>
-                      <a:picLocks noChangeAspect="1" noChangeArrowheads="1"/>
+                      <a:picLocks noChangeArrowheads="1" noChangeAspect="1"/>
                     </pic:cNvPicPr>
                   </pic:nvPicPr>
                   <pic:blipFill>
-                    <a:blip r:embed="rId9"/>
+                    <a:blip r:embed="rId24"/>
                     <a:stretch>
                       <a:fillRect/>
                     </a:stretch>
@@ -361,23 +579,30 @@
       </w:pPr>
       <w:r>
         <w:rPr>
+          <w:bCs/>
           <w:b/>
         </w:rPr>
-        <w:t>Figure 1</w:t>
-      </w:r>
-      <w:r>
-        <w:t xml:space="preserve"> — This is a fascinating caption (source and explanation: </w:t>
-      </w:r>
-      <w:hyperlink r:id="rId10">
-        <w:r>
-          <w:rPr>
-            <w:rStyle w:val="Hyperlink"/>
-          </w:rPr>
-          <w:t>XKCD</w:t>
+        <w:t xml:space="preserve">Figure 1</w:t>
+      </w:r>
+      <w:r>
+        <w:t xml:space="preserve"> </w:t>
+      </w:r>
+      <w:r>
+        <w:t xml:space="preserve">— This is a fascinating caption (source and explanation:</w:t>
+      </w:r>
+      <w:r>
+        <w:t xml:space="preserve"> </w:t>
+      </w:r>
+      <w:hyperlink r:id="rId25">
+        <w:r>
+          <w:rPr>
+            <w:rStyle w:val="Hyperlink"/>
+          </w:rPr>
+          <w:t xml:space="preserve">XKCD</w:t>
         </w:r>
       </w:hyperlink>
       <w:r>
-        <w:t>).</w:t>
+        <w:t xml:space="preserve">).</w:t>
       </w:r>
     </w:p>
     <w:p>
@@ -385,40 +610,88 @@
         <w:pStyle w:val="BodyText"/>
       </w:pPr>
       <w:r>
-        <w:t xml:space="preserve">Sint meis quo et, vis ad fæcete dolorem! Ad quøt moderatius elaboraret eum(Crivellato &amp; Ribatti </w:t>
+        <w:t xml:space="preserve">Sint meis quo et, vis ad fæcete dolorem! Ad quøt moderatius elaboraret eum</w:t>
+      </w:r>
+      <w:r>
+        <w:t xml:space="preserve">(</w:t>
       </w:r>
       <w:hyperlink w:anchor="ref-crivellato2007">
         <w:r>
           <w:rPr>
             <w:rStyle w:val="Hyperlink"/>
           </w:rPr>
-          <w:t>2007</w:t>
+          <w:t xml:space="preserve">Crivellato</w:t>
+        </w:r>
+        <w:r>
+          <w:rPr>
+            <w:rStyle w:val="Hyperlink"/>
+          </w:rPr>
+          <w:t xml:space="preserve"> </w:t>
+        </w:r>
+        <w:r>
+          <w:rPr>
+            <w:rStyle w:val="Hyperlink"/>
+          </w:rPr>
+          <w:t xml:space="preserve">&amp;</w:t>
+        </w:r>
+        <w:r>
+          <w:rPr>
+            <w:rStyle w:val="Hyperlink"/>
+          </w:rPr>
+          <w:t xml:space="preserve"> </w:t>
+        </w:r>
+        <w:r>
+          <w:rPr>
+            <w:rStyle w:val="Hyperlink"/>
+          </w:rPr>
+          <w:t xml:space="preserve">Ribatti</w:t>
+        </w:r>
+        <w:r>
+          <w:rPr>
+            <w:rStyle w:val="Hyperlink"/>
+          </w:rPr>
+          <w:t xml:space="preserve"> </w:t>
+        </w:r>
+        <w:r>
+          <w:rPr>
+            <w:rStyle w:val="Hyperlink"/>
+          </w:rPr>
+          <w:t xml:space="preserve">2007</w:t>
         </w:r>
       </w:hyperlink>
       <w:r>
-        <w:t xml:space="preserve">), pro paulo ridens quaestio ut (see </w:t>
-      </w:r>
-      <w:r>
-        <w:rPr>
+        <w:t xml:space="preserve">)</w:t>
+      </w:r>
+      <w:r>
+        <w:t xml:space="preserve">, pro paulo ridens quaestio ut (see</w:t>
+      </w:r>
+      <w:r>
+        <w:t xml:space="preserve"> </w:t>
+      </w:r>
+      <w:r>
+        <w:rPr>
+          <w:bCs/>
           <w:b/>
         </w:rPr>
-        <w:t>Fig. 1</w:t>
-      </w:r>
-      <w:r>
-        <w:t>)! Iudico nullam sit ad, ad has åperiam senserit conceptåm? Tritani posi</w:t>
-      </w:r>
-      <w:r>
-        <w:t xml:space="preserve">donium suscipiantur ex duo, meæ essent mentitum ad. Nåm ex mucius mandamus, ut duo cåusae offendit laboramus. Duo iisque sapientem ad, vølumus persecuti vix cu, </w:t>
-      </w:r>
-      <w:r>
-        <w:rPr>
+        <w:t xml:space="preserve">Fig. 1</w:t>
+      </w:r>
+      <w:r>
+        <w:t xml:space="preserve">)! Iudico nullam sit ad, ad has åperiam senserit conceptåm? Tritani posidonium suscipiantur ex duo, meæ essent mentitum ad. Nåm ex mucius mandamus, ut duo cåusae offendit laboramus. Duo iisque sapientem ad, vølumus persecuti vix cu,</w:t>
+      </w:r>
+      <w:r>
+        <w:t xml:space="preserve"> </w:t>
+      </w:r>
+      <w:r>
+        <w:rPr>
+          <w:iCs/>
+          <w:i/>
+          <w:bCs/>
           <w:b/>
-          <w:i/>
-        </w:rPr>
-        <w:t>his åt justo putant comprehensam</w:t>
-      </w:r>
-      <w:r>
-        <w:t>.</w:t>
+        </w:rPr>
+        <w:t xml:space="preserve">his åt justo putant comprehensam</w:t>
+      </w:r>
+      <w:r>
+        <w:t xml:space="preserve">.</w:t>
       </w:r>
     </w:p>
     <w:p>
@@ -426,135 +699,285 @@
         <w:pStyle w:val="BodyText"/>
       </w:pPr>
       <w:r>
-        <w:t xml:space="preserve">Ad pro quod </w:t>
+        <w:t xml:space="preserve">Ad pro quod</w:t>
+      </w:r>
+      <w:r>
+        <w:t xml:space="preserve"> </w:t>
       </w:r>
       <w:r>
         <w:rPr>
           <w:vertAlign w:val="superscript"/>
         </w:rPr>
-        <w:t>definitiønem</w:t>
-      </w:r>
-      <w:r>
-        <w:t xml:space="preserve">, mel no laudem </w:t>
+        <w:t xml:space="preserve">definitiønem</w:t>
+      </w:r>
+      <w:r>
+        <w:t xml:space="preserve">, mel no laudem</w:t>
+      </w:r>
+      <w:r>
+        <w:t xml:space="preserve"> </w:t>
       </w:r>
       <w:r>
         <w:rPr>
           <w:vertAlign w:val="subscript"/>
         </w:rPr>
-        <w:t>delectus</w:t>
-      </w:r>
-      <w:r>
-        <w:t xml:space="preserve"> (Copenhaver </w:t>
+        <w:t xml:space="preserve">delectus</w:t>
+      </w:r>
+      <w:r>
+        <w:t xml:space="preserve"> </w:t>
+      </w:r>
+      <w:r>
+        <w:t xml:space="preserve">(</w:t>
       </w:r>
       <w:hyperlink w:anchor="ref-copenhaver2014">
         <w:r>
           <w:rPr>
             <w:rStyle w:val="Hyperlink"/>
           </w:rPr>
-          <w:t>2014</w:t>
+          <w:t xml:space="preserve">Copenhaver</w:t>
+        </w:r>
+        <w:r>
+          <w:rPr>
+            <w:rStyle w:val="Hyperlink"/>
+          </w:rPr>
+          <w:t xml:space="preserve"> </w:t>
+        </w:r>
+        <w:r>
+          <w:rPr>
+            <w:rStyle w:val="Hyperlink"/>
+          </w:rPr>
+          <w:t xml:space="preserve">2014</w:t>
         </w:r>
       </w:hyperlink>
       <w:r>
-        <w:t xml:space="preserve">; Siegel &amp; Silins </w:t>
+        <w:t xml:space="preserve">;</w:t>
+      </w:r>
+      <w:r>
+        <w:t xml:space="preserve"> </w:t>
       </w:r>
       <w:hyperlink w:anchor="ref-siegel2015">
         <w:r>
           <w:rPr>
             <w:rStyle w:val="Hyperlink"/>
           </w:rPr>
-          <w:t>2015</w:t>
+          <w:t xml:space="preserve">Siegel</w:t>
+        </w:r>
+        <w:r>
+          <w:rPr>
+            <w:rStyle w:val="Hyperlink"/>
+          </w:rPr>
+          <w:t xml:space="preserve"> </w:t>
+        </w:r>
+        <w:r>
+          <w:rPr>
+            <w:rStyle w:val="Hyperlink"/>
+          </w:rPr>
+          <w:t xml:space="preserve">&amp;</w:t>
+        </w:r>
+        <w:r>
+          <w:rPr>
+            <w:rStyle w:val="Hyperlink"/>
+          </w:rPr>
+          <w:t xml:space="preserve"> </w:t>
+        </w:r>
+        <w:r>
+          <w:rPr>
+            <w:rStyle w:val="Hyperlink"/>
+          </w:rPr>
+          <w:t xml:space="preserve">Silins</w:t>
+        </w:r>
+        <w:r>
+          <w:rPr>
+            <w:rStyle w:val="Hyperlink"/>
+          </w:rPr>
+          <w:t xml:space="preserve"> </w:t>
+        </w:r>
+        <w:r>
+          <w:rPr>
+            <w:rStyle w:val="Hyperlink"/>
+          </w:rPr>
+          <w:t xml:space="preserve">2015</w:t>
         </w:r>
       </w:hyperlink>
       <w:r>
-        <w:t>), te mei prompta maiorum pønderum. Solum aeque singulis duo ex, est an iriure øblique. Volumus åntiøpam iudicåbit et pro, cibo ubique hås an? Cu his mo</w:t>
-      </w:r>
-      <w:r>
-        <w:t xml:space="preserve">vet feugiåt pårtiendo (Crivellato &amp; Ribatti </w:t>
+        <w:t xml:space="preserve">)</w:t>
+      </w:r>
+      <w:r>
+        <w:t xml:space="preserve">, te mei prompta maiorum pønderum. Solum aeque singulis duo ex, est an iriure øblique. Volumus åntiøpam iudicåbit et pro, cibo ubique hås an? Cu his movet feugiåt pårtiendo</w:t>
+      </w:r>
+      <w:r>
+        <w:t xml:space="preserve"> </w:t>
+      </w:r>
+      <w:r>
+        <w:t xml:space="preserve">(</w:t>
       </w:r>
       <w:hyperlink w:anchor="ref-crivellato2007">
         <w:r>
           <w:rPr>
             <w:rStyle w:val="Hyperlink"/>
           </w:rPr>
-          <w:t>2007</w:t>
+          <w:t xml:space="preserve">Crivellato</w:t>
+        </w:r>
+        <w:r>
+          <w:rPr>
+            <w:rStyle w:val="Hyperlink"/>
+          </w:rPr>
+          <w:t xml:space="preserve"> </w:t>
+        </w:r>
+        <w:r>
+          <w:rPr>
+            <w:rStyle w:val="Hyperlink"/>
+          </w:rPr>
+          <w:t xml:space="preserve">&amp;</w:t>
+        </w:r>
+        <w:r>
+          <w:rPr>
+            <w:rStyle w:val="Hyperlink"/>
+          </w:rPr>
+          <w:t xml:space="preserve"> </w:t>
+        </w:r>
+        <w:r>
+          <w:rPr>
+            <w:rStyle w:val="Hyperlink"/>
+          </w:rPr>
+          <w:t xml:space="preserve">Ribatti</w:t>
+        </w:r>
+        <w:r>
+          <w:rPr>
+            <w:rStyle w:val="Hyperlink"/>
+          </w:rPr>
+          <w:t xml:space="preserve"> </w:t>
+        </w:r>
+        <w:r>
+          <w:rPr>
+            <w:rStyle w:val="Hyperlink"/>
+          </w:rPr>
+          <w:t xml:space="preserve">2007</w:t>
         </w:r>
       </w:hyperlink>
       <w:r>
-        <w:t xml:space="preserve">; Barrett &amp; Simmons </w:t>
+        <w:t xml:space="preserve">;</w:t>
+      </w:r>
+      <w:r>
+        <w:t xml:space="preserve"> </w:t>
       </w:r>
       <w:hyperlink w:anchor="ref-barrett2015">
         <w:r>
           <w:rPr>
             <w:rStyle w:val="Hyperlink"/>
           </w:rPr>
-          <w:t>2015</w:t>
+          <w:t xml:space="preserve">Barrett</w:t>
+        </w:r>
+        <w:r>
+          <w:rPr>
+            <w:rStyle w:val="Hyperlink"/>
+          </w:rPr>
+          <w:t xml:space="preserve"> </w:t>
+        </w:r>
+        <w:r>
+          <w:rPr>
+            <w:rStyle w:val="Hyperlink"/>
+          </w:rPr>
+          <w:t xml:space="preserve">&amp;</w:t>
+        </w:r>
+        <w:r>
+          <w:rPr>
+            <w:rStyle w:val="Hyperlink"/>
+          </w:rPr>
+          <w:t xml:space="preserve"> </w:t>
+        </w:r>
+        <w:r>
+          <w:rPr>
+            <w:rStyle w:val="Hyperlink"/>
+          </w:rPr>
+          <w:t xml:space="preserve">Simmons</w:t>
+        </w:r>
+        <w:r>
+          <w:rPr>
+            <w:rStyle w:val="Hyperlink"/>
+          </w:rPr>
+          <w:t xml:space="preserve"> </w:t>
+        </w:r>
+        <w:r>
+          <w:rPr>
+            <w:rStyle w:val="Hyperlink"/>
+          </w:rPr>
+          <w:t xml:space="preserve">2015</w:t>
         </w:r>
       </w:hyperlink>
       <w:r>
-        <w:t>)! Eam in ubique høneståtis ullåmcorper, no eos vitae orætiø viderer. Eos id amet alienum, vis id zril ål</w:t>
-      </w:r>
-      <w:r>
-        <w:t>iquando omittantur, no mei graeci impedit deterruisset!</w:t>
-      </w:r>
-    </w:p>
-    <w:p>
-      <w:pPr>
-        <w:pStyle w:val="Compact"/>
+        <w:t xml:space="preserve">)</w:t>
+      </w:r>
+      <w:r>
+        <w:t xml:space="preserve">! Eam in ubique høneståtis ullåmcorper, no eos vitae orætiø viderer. Eos id amet alienum, vis id zril åliquando omittantur, no mei graeci impedit</w:t>
+      </w:r>
+      <w:r>
+        <w:t xml:space="preserve"> </w:t>
+      </w:r>
+      <w:r>
+        <w:t xml:space="preserve">deterruisset</w:t>
+      </w:r>
+      <w:r>
+        <w:t xml:space="preserve">!</w:t>
+      </w:r>
+    </w:p>
+    <w:p>
+      <w:pPr>
         <w:numPr>
           <w:ilvl w:val="0"/>
-          <w:numId w:val="14"/>
+          <w:numId w:val="1001"/>
         </w:numPr>
-      </w:pPr>
-      <w:r>
-        <w:t>Item 1</w:t>
-      </w:r>
-    </w:p>
-    <w:p>
-      <w:pPr>
         <w:pStyle w:val="Compact"/>
+      </w:pPr>
+      <w:r>
+        <w:t xml:space="preserve">Item 1</w:t>
+      </w:r>
+    </w:p>
+    <w:p>
+      <w:pPr>
         <w:numPr>
           <w:ilvl w:val="0"/>
-          <w:numId w:val="14"/>
+          <w:numId w:val="1001"/>
         </w:numPr>
-      </w:pPr>
-      <w:r>
-        <w:t>Item 2</w:t>
-      </w:r>
-    </w:p>
-    <w:p>
-      <w:pPr>
         <w:pStyle w:val="Compact"/>
+      </w:pPr>
+      <w:r>
+        <w:t xml:space="preserve">Item 2</w:t>
+      </w:r>
+    </w:p>
+    <w:p>
+      <w:pPr>
         <w:numPr>
           <w:ilvl w:val="1"/>
-          <w:numId w:val="15"/>
+          <w:numId w:val="1002"/>
         </w:numPr>
-      </w:pPr>
-      <w:r>
-        <w:t>Item 2a</w:t>
-      </w:r>
-    </w:p>
-    <w:p>
-      <w:pPr>
         <w:pStyle w:val="Compact"/>
+      </w:pPr>
+      <w:r>
+        <w:t xml:space="preserve">Item 2a</w:t>
+      </w:r>
+    </w:p>
+    <w:p>
+      <w:pPr>
         <w:numPr>
           <w:ilvl w:val="1"/>
-          <w:numId w:val="15"/>
+          <w:numId w:val="1002"/>
         </w:numPr>
-      </w:pPr>
-      <w:r>
-        <w:t>Item 2b</w:t>
-      </w:r>
-    </w:p>
-    <w:p>
-      <w:pPr>
         <w:pStyle w:val="Compact"/>
+      </w:pPr>
+      <w:r>
+        <w:t xml:space="preserve">Item 2b</w:t>
+      </w:r>
+    </w:p>
+    <w:p>
+      <w:pPr>
         <w:numPr>
           <w:ilvl w:val="0"/>
-          <w:numId w:val="14"/>
+          <w:numId w:val="1001"/>
         </w:numPr>
-      </w:pPr>
-      <w:r>
-        <w:t>Item 3</w:t>
+        <w:pStyle w:val="Compact"/>
+      </w:pPr>
+      <w:r>
+        <w:t xml:space="preserve">Item 3</w:t>
       </w:r>
     </w:p>
     <w:p>
@@ -562,172 +985,150 @@
         <w:pStyle w:val="FirstParagraph"/>
       </w:pPr>
       <w:r>
-        <w:lastRenderedPageBreak/>
-        <w:t>No meæ menandri mediøcritatem, meis tibique convenire vis id! Delicata intellegam mei ex. His consulåtu åssueverit ex, ei ius apeirian cønstituam mediocritatem, me</w:t>
-      </w:r>
-      <w:r>
-        <w:t>i rebum detracto scaevølæ ex. Sed modo dico ullum at, sententiae definiebas ex eam! Nøstro eruditi eum ex.</w:t>
+        <w:t xml:space="preserve">No meæ menandri mediøcritatem, meis tibique convenire vis id! Delicata intellegam mei ex. His consulåtu åssueverit ex, ei ius apeirian cønstituam mediocritatem, mei rebum detracto scaevølæ ex. Sed modo dico ullum at, sententiae definiebas ex eam! Nøstro eruditi eum ex.</w:t>
       </w:r>
     </w:p>
     <w:tbl>
       <w:tblPr>
-        <w:tblW w:w="0" w:type="pct"/>
-        <w:tblLook w:val="0020" w:firstRow="1" w:lastRow="0" w:firstColumn="0" w:lastColumn="0" w:noHBand="0" w:noVBand="0"/>
+        <w:tblStyle w:val="Table"/>
+        <w:tblW w:type="pct" w:w="0.0"/>
+        <w:tblLook w:firstRow="1" w:lastRow="0" w:firstColumn="0" w:lastColumn="0" w:noHBand="0" w:noVBand="0"/>
       </w:tblPr>
-      <w:tblGrid>
-        <w:gridCol w:w="1494"/>
-        <w:gridCol w:w="1494"/>
-        <w:gridCol w:w="1494"/>
-      </w:tblGrid>
+      <w:tblGrid/>
       <w:tr>
+        <w:trPr>
+          <w:cnfStyle w:firstRow="1"/>
+        </w:trPr>
         <w:tc>
           <w:tcPr>
-            <w:tcW w:w="0" w:type="auto"/>
             <w:tcBorders>
-              <w:bottom w:val="single" w:sz="0" w:space="0" w:color="auto"/>
+              <w:bottom w:val="single"/>
             </w:tcBorders>
             <w:vAlign w:val="bottom"/>
           </w:tcPr>
           <w:p>
             <w:pPr>
               <w:pStyle w:val="Compact"/>
-              <w:jc w:val="center"/>
+              <w:jc w:val="left"/>
             </w:pPr>
             <w:r>
               <w:rPr>
+                <w:bCs/>
                 <w:b/>
               </w:rPr>
-              <w:t>Table Head 1</w:t>
+              <w:t xml:space="preserve">Table Head 1</w:t>
             </w:r>
           </w:p>
         </w:tc>
         <w:tc>
           <w:tcPr>
-            <w:tcW w:w="0" w:type="auto"/>
             <w:tcBorders>
-              <w:bottom w:val="single" w:sz="0" w:space="0" w:color="auto"/>
+              <w:bottom w:val="single"/>
             </w:tcBorders>
             <w:vAlign w:val="bottom"/>
           </w:tcPr>
           <w:p>
             <w:pPr>
               <w:pStyle w:val="Compact"/>
-              <w:jc w:val="center"/>
+              <w:jc w:val="left"/>
             </w:pPr>
             <w:r>
               <w:rPr>
+                <w:bCs/>
                 <w:b/>
               </w:rPr>
-              <w:t>Table Head 2</w:t>
+              <w:t xml:space="preserve">Table Head 2</w:t>
             </w:r>
           </w:p>
         </w:tc>
         <w:tc>
           <w:tcPr>
-            <w:tcW w:w="0" w:type="auto"/>
             <w:tcBorders>
-              <w:bottom w:val="single" w:sz="0" w:space="0" w:color="auto"/>
+              <w:bottom w:val="single"/>
             </w:tcBorders>
             <w:vAlign w:val="bottom"/>
           </w:tcPr>
           <w:p>
             <w:pPr>
               <w:pStyle w:val="Compact"/>
-              <w:jc w:val="center"/>
+              <w:jc w:val="left"/>
             </w:pPr>
             <w:r>
               <w:rPr>
+                <w:bCs/>
                 <w:b/>
               </w:rPr>
-              <w:t>Table Head 3</w:t>
+              <w:t xml:space="preserve">Table Head 3</w:t>
             </w:r>
           </w:p>
         </w:tc>
       </w:tr>
       <w:tr>
         <w:tc>
-          <w:tcPr>
-            <w:tcW w:w="0" w:type="auto"/>
-          </w:tcPr>
           <w:p>
             <w:pPr>
               <w:pStyle w:val="Compact"/>
-              <w:jc w:val="center"/>
+              <w:jc w:val="left"/>
             </w:pPr>
             <w:r>
-              <w:t>Item 1</w:t>
+              <w:t xml:space="preserve">Item 1</w:t>
             </w:r>
           </w:p>
         </w:tc>
         <w:tc>
-          <w:tcPr>
-            <w:tcW w:w="0" w:type="auto"/>
-          </w:tcPr>
           <w:p>
             <w:pPr>
               <w:pStyle w:val="Compact"/>
-              <w:jc w:val="center"/>
+              <w:jc w:val="left"/>
             </w:pPr>
             <w:r>
-              <w:t>Item 2</w:t>
+              <w:t xml:space="preserve">Item 2</w:t>
             </w:r>
           </w:p>
         </w:tc>
         <w:tc>
-          <w:tcPr>
-            <w:tcW w:w="0" w:type="auto"/>
-          </w:tcPr>
           <w:p>
             <w:pPr>
               <w:pStyle w:val="Compact"/>
-              <w:jc w:val="center"/>
+              <w:jc w:val="left"/>
             </w:pPr>
             <w:r>
-              <w:t>Item 3</w:t>
+              <w:t xml:space="preserve">Item 3</w:t>
             </w:r>
           </w:p>
         </w:tc>
       </w:tr>
       <w:tr>
         <w:tc>
-          <w:tcPr>
-            <w:tcW w:w="0" w:type="auto"/>
-          </w:tcPr>
           <w:p>
             <w:pPr>
               <w:pStyle w:val="Compact"/>
-              <w:jc w:val="center"/>
+              <w:jc w:val="left"/>
             </w:pPr>
             <w:r>
-              <w:t>Item 4</w:t>
+              <w:t xml:space="preserve">Item 4</w:t>
             </w:r>
           </w:p>
         </w:tc>
         <w:tc>
-          <w:tcPr>
-            <w:tcW w:w="0" w:type="auto"/>
-          </w:tcPr>
           <w:p>
             <w:pPr>
               <w:pStyle w:val="Compact"/>
-              <w:jc w:val="center"/>
+              <w:jc w:val="left"/>
             </w:pPr>
             <w:r>
-              <w:t>Item 5</w:t>
+              <w:t xml:space="preserve">Item 5</w:t>
             </w:r>
           </w:p>
         </w:tc>
         <w:tc>
-          <w:tcPr>
-            <w:tcW w:w="0" w:type="auto"/>
-          </w:tcPr>
           <w:p>
             <w:pPr>
               <w:pStyle w:val="Compact"/>
-              <w:jc w:val="center"/>
+              <w:jc w:val="left"/>
             </w:pPr>
             <w:r>
-              <w:t>Item 6</w:t>
+              <w:t xml:space="preserve">Item 6</w:t>
             </w:r>
           </w:p>
         </w:tc>
@@ -738,131 +1139,107 @@
         <w:pStyle w:val="BodyText"/>
       </w:pPr>
       <w:r>
-        <w:t>Åd nam omnis ullamcørper vituperatoribus. Sed verear tincidunt rationibus an. Elit såperet recteque sit et, tåmquåm noluisse eloquentiåm ei mei. In pri solet soleat timeam, tale possit vis æt.</w:t>
-      </w:r>
-    </w:p>
+        <w:t xml:space="preserve">Åd nam omnis ullamcørper vituperatoribus. Sed verear tincidunt rationibus an. Elit såperet recteque sit et, tåmquåm noluisse eloquentiåm ei mei. In pri solet soleat timeam, tale possit vis æt.</w:t>
+      </w:r>
+    </w:p>
+    <w:bookmarkEnd w:id="26"/>
+    <w:bookmarkStart w:id="31" w:name="methods"/>
     <w:p>
       <w:pPr>
         <w:pStyle w:val="Heading1"/>
       </w:pPr>
-      <w:bookmarkStart w:id="2" w:name="methods"/>
-      <w:r>
-        <w:t>§3 — Methods</w:t>
-      </w:r>
-      <w:bookmarkEnd w:id="2"/>
-    </w:p>
+      <w:r>
+        <w:t xml:space="preserve">§3 — Methods</w:t>
+      </w:r>
+    </w:p>
+    <w:bookmarkStart w:id="28" w:name="data-recording"/>
     <w:p>
       <w:pPr>
         <w:pStyle w:val="Heading2"/>
       </w:pPr>
-      <w:bookmarkStart w:id="3" w:name="data-recording"/>
-      <w:r>
-        <w:t>§3.1 — Data Recording</w:t>
-      </w:r>
-      <w:bookmarkEnd w:id="3"/>
+      <w:r>
+        <w:t xml:space="preserve">§3.1 — Data Recording</w:t>
+      </w:r>
     </w:p>
     <w:p>
       <w:pPr>
         <w:pStyle w:val="FirstParagraph"/>
       </w:pPr>
       <w:r>
-        <w:t xml:space="preserve">Lørem ipsum dolør sit amet, </w:t>
-      </w:r>
-      <w:r>
-        <w:t xml:space="preserve">eu ipsum movet vix, veniam låoreet posidonium te eøs, eæm in veri eirmod. Sed illum minimum at, inline maths: </w:t>
+        <w:t xml:space="preserve">Lørem ipsum dolør sit amet, eu ipsum movet vix, veniam låoreet posidonium te eøs, eæm in veri eirmod. Sed illum minimum at, inline maths:</w:t>
+      </w:r>
+      <w:r>
+        <w:t xml:space="preserve"> </w:t>
       </w:r>
       <m:oMath>
         <m:sSup>
-          <m:sSupPr>
-            <m:ctrlPr>
-              <w:rPr>
-                <w:rFonts w:ascii="Cambria Math" w:hAnsi="Cambria Math"/>
-              </w:rPr>
-            </m:ctrlPr>
-          </m:sSupPr>
           <m:e>
             <m:r>
-              <w:rPr>
-                <w:rFonts w:ascii="Cambria Math" w:hAnsi="Cambria Math"/>
-              </w:rPr>
               <m:t>e</m:t>
             </m:r>
           </m:e>
           <m:sup>
             <m:r>
-              <w:rPr>
-                <w:rFonts w:ascii="Cambria Math" w:hAnsi="Cambria Math"/>
-              </w:rPr>
-              <m:t>ix</m:t>
+              <m:t>i</m:t>
+            </m:r>
+            <m:r>
+              <m:t>x</m:t>
             </m:r>
           </m:sup>
         </m:sSup>
         <m:r>
-          <w:rPr>
-            <w:rFonts w:ascii="Cambria Math" w:hAnsi="Cambria Math"/>
-          </w:rPr>
+          <m:rPr>
+            <m:sty m:val="p"/>
+          </m:rPr>
           <m:t>=</m:t>
         </m:r>
         <m:r>
-          <w:rPr>
-            <w:rFonts w:ascii="Cambria Math" w:hAnsi="Cambria Math"/>
-          </w:rPr>
           <m:t>r</m:t>
         </m:r>
         <m:r>
-          <w:rPr>
-            <w:rFonts w:ascii="Cambria Math" w:hAnsi="Cambria Math"/>
-          </w:rPr>
+          <m:rPr>
+            <m:sty m:val="p"/>
+          </m:rPr>
           <m:t>(</m:t>
         </m:r>
         <m:r>
           <m:rPr>
             <m:nor/>
+            <m:sty m:val="p"/>
           </m:rPr>
           <m:t>cos</m:t>
         </m:r>
         <m:r>
-          <w:rPr>
-            <w:rFonts w:ascii="Cambria Math" w:hAnsi="Cambria Math"/>
-          </w:rPr>
           <m:t>θ</m:t>
         </m:r>
         <m:r>
-          <w:rPr>
-            <w:rFonts w:ascii="Cambria Math" w:hAnsi="Cambria Math"/>
-          </w:rPr>
+          <m:rPr>
+            <m:sty m:val="p"/>
+          </m:rPr>
           <m:t>+</m:t>
         </m:r>
         <m:r>
-          <w:rPr>
-            <w:rFonts w:ascii="Cambria Math" w:hAnsi="Cambria Math"/>
-          </w:rPr>
           <m:t>i</m:t>
         </m:r>
         <m:r>
           <m:rPr>
             <m:nor/>
+            <m:sty m:val="p"/>
           </m:rPr>
           <m:t>sin</m:t>
         </m:r>
         <m:r>
-          <w:rPr>
-            <w:rFonts w:ascii="Cambria Math" w:hAnsi="Cambria Math"/>
-          </w:rPr>
           <m:t>θ</m:t>
         </m:r>
         <m:r>
-          <w:rPr>
-            <w:rFonts w:ascii="Cambria Math" w:hAnsi="Cambria Math"/>
-          </w:rPr>
+          <m:rPr>
+            <m:sty m:val="p"/>
+          </m:rPr>
           <m:t>)</m:t>
         </m:r>
       </m:oMath>
       <w:r>
-        <w:t>, est mægna alienum mentitum ne. Amet equidem sit ex. Ludus øfficiis suåvitate sea in, ius utinam vivendum no, mei nostrud</w:t>
-      </w:r>
-      <w:r>
-        <w:t xml:space="preserve"> necessitatibus te?</w:t>
+        <w:t xml:space="preserve">, est mægna alienum mentitum ne. Amet equidem sit ex. Ludus øfficiis suåvitate sea in, ius utinam vivendum no, mei nostrud necessitatibus te?</w:t>
       </w:r>
     </w:p>
     <w:p>
@@ -875,122 +1252,57 @@
         </m:oMathParaPr>
         <m:oMath>
           <m:sSup>
-            <m:sSupPr>
-              <m:ctrlPr>
-                <w:rPr>
-                  <w:rFonts w:ascii="Cambria Math" w:hAnsi="Cambria Math"/>
-                </w:rPr>
-              </m:ctrlPr>
-            </m:sSupPr>
             <m:e>
               <m:r>
-                <w:rPr>
-                  <w:rFonts w:ascii="Cambria Math" w:hAnsi="Cambria Math"/>
-                </w:rPr>
                 <m:t>x</m:t>
               </m:r>
             </m:e>
             <m:sup>
               <m:r>
-                <w:rPr>
-                  <w:rFonts w:ascii="Cambria Math" w:hAnsi="Cambria Math"/>
-                </w:rPr>
                 <m:t>α</m:t>
               </m:r>
             </m:sup>
           </m:sSup>
           <m:sSup>
-            <m:sSupPr>
-              <m:ctrlPr>
-                <w:rPr>
-                  <w:rFonts w:ascii="Cambria Math" w:hAnsi="Cambria Math"/>
-                </w:rPr>
-              </m:ctrlPr>
-            </m:sSupPr>
             <m:e>
               <m:r>
-                <w:rPr>
-                  <w:rFonts w:ascii="Cambria Math" w:hAnsi="Cambria Math"/>
-                </w:rPr>
                 <m:t>e</m:t>
               </m:r>
             </m:e>
             <m:sup>
               <m:r>
-                <w:rPr>
-                  <w:rFonts w:ascii="Cambria Math" w:hAnsi="Cambria Math"/>
-                </w:rPr>
                 <m:t>β</m:t>
               </m:r>
               <m:sSup>
-                <m:sSupPr>
-                  <m:ctrlPr>
-                    <w:rPr>
-                      <w:rFonts w:ascii="Cambria Math" w:hAnsi="Cambria Math"/>
-                    </w:rPr>
-                  </m:ctrlPr>
-                </m:sSupPr>
                 <m:e>
                   <m:r>
-                    <w:rPr>
-                      <w:rFonts w:ascii="Cambria Math" w:hAnsi="Cambria Math"/>
-                    </w:rPr>
                     <m:t>x</m:t>
                   </m:r>
                 </m:e>
                 <m:sup>
                   <m:r>
-                    <w:rPr>
-                      <w:rFonts w:ascii="Cambria Math" w:hAnsi="Cambria Math"/>
-                    </w:rPr>
                     <m:t>γ</m:t>
                   </m:r>
                 </m:sup>
               </m:sSup>
               <m:sSup>
-                <m:sSupPr>
-                  <m:ctrlPr>
-                    <w:rPr>
-                      <w:rFonts w:ascii="Cambria Math" w:hAnsi="Cambria Math"/>
-                    </w:rPr>
-                  </m:ctrlPr>
-                </m:sSupPr>
                 <m:e>
                   <m:r>
-                    <w:rPr>
-                      <w:rFonts w:ascii="Cambria Math" w:hAnsi="Cambria Math"/>
-                    </w:rPr>
                     <m:t>e</m:t>
                   </m:r>
                 </m:e>
                 <m:sup>
                   <m:r>
-                    <w:rPr>
-                      <w:rFonts w:ascii="Cambria Math" w:hAnsi="Cambria Math"/>
-                    </w:rPr>
                     <m:t>δ</m:t>
                   </m:r>
                   <m:sSup>
-                    <m:sSupPr>
-                      <m:ctrlPr>
-                        <w:rPr>
-                          <w:rFonts w:ascii="Cambria Math" w:hAnsi="Cambria Math"/>
-                        </w:rPr>
-                      </m:ctrlPr>
-                    </m:sSupPr>
                     <m:e>
                       <m:r>
-                        <w:rPr>
-                          <w:rFonts w:ascii="Cambria Math" w:hAnsi="Cambria Math"/>
-                        </w:rPr>
                         <m:t>x</m:t>
                       </m:r>
                     </m:e>
                     <m:sup>
                       <m:r>
-                        <w:rPr>
-                          <w:rFonts w:ascii="Cambria Math" w:hAnsi="Cambria Math"/>
-                        </w:rPr>
                         <m:t>ϵ</m:t>
                       </m:r>
                     </m:sup>
@@ -1007,24 +1319,60 @@
         <w:pStyle w:val="FirstParagraph"/>
       </w:pPr>
       <w:r>
-        <w:t xml:space="preserve">Sint meis quo et, vis ad fæcete dolorem! Ad quøt moderatius elaboraret eum(Siegel &amp; Silins </w:t>
+        <w:t xml:space="preserve">Sint meis quo et, vis ad fæcete dolorem! Ad quøt moderatius elaboraret eum</w:t>
+      </w:r>
+      <w:r>
+        <w:t xml:space="preserve">(</w:t>
       </w:r>
       <w:hyperlink w:anchor="ref-siegel2015">
         <w:r>
           <w:rPr>
             <w:rStyle w:val="Hyperlink"/>
           </w:rPr>
-          <w:t>2015</w:t>
+          <w:t xml:space="preserve">Siegel</w:t>
+        </w:r>
+        <w:r>
+          <w:rPr>
+            <w:rStyle w:val="Hyperlink"/>
+          </w:rPr>
+          <w:t xml:space="preserve"> </w:t>
+        </w:r>
+        <w:r>
+          <w:rPr>
+            <w:rStyle w:val="Hyperlink"/>
+          </w:rPr>
+          <w:t xml:space="preserve">&amp;</w:t>
+        </w:r>
+        <w:r>
+          <w:rPr>
+            <w:rStyle w:val="Hyperlink"/>
+          </w:rPr>
+          <w:t xml:space="preserve"> </w:t>
+        </w:r>
+        <w:r>
+          <w:rPr>
+            <w:rStyle w:val="Hyperlink"/>
+          </w:rPr>
+          <w:t xml:space="preserve">Silins</w:t>
+        </w:r>
+        <w:r>
+          <w:rPr>
+            <w:rStyle w:val="Hyperlink"/>
+          </w:rPr>
+          <w:t xml:space="preserve"> </w:t>
+        </w:r>
+        <w:r>
+          <w:rPr>
+            <w:rStyle w:val="Hyperlink"/>
+          </w:rPr>
+          <w:t xml:space="preserve">2015</w:t>
         </w:r>
       </w:hyperlink>
       <w:r>
-        <w:t>)</w:t>
-      </w:r>
-      <w:r>
-        <w:t>, pro paulo ridens quaestio ut! Iudico nullam sit ad, ad has åperiam senserit conceptåm? Tritani posidonium suscipiantur ex duo, meæ essent mentitum ad. Nåm ex mucius mandamus, ut duo cåusae offendit laboramus. Duo iisque sapientem ad, vølumus persecuti vi</w:t>
-      </w:r>
-      <w:r>
-        <w:t>x cu, his åt justo putant comprehensam.</w:t>
+        <w:t xml:space="preserve">)</w:t>
+      </w:r>
+      <w:r>
+        <w:t xml:space="preserve">, pro paulo ridens quaestio ut! Iudico nullam sit ad, ad has åperiam senserit conceptåm? Tritani posidonium suscipiantur ex duo, meæ essent mentitum ad. Nåm ex mucius mandamus, ut duo cåusae offendit laboramus. Duo iisque sapientem ad, vølumus persecuti vix cu, his åt justo putant comprehensam.</w:t>
       </w:r>
     </w:p>
     <w:p>
@@ -1035,7 +1383,7 @@
         <w:rPr>
           <w:rStyle w:val="CommentTok"/>
         </w:rPr>
-        <w:t># Output "I love Ruby"</w:t>
+        <w:t xml:space="preserve"># Output "I love Ruby"</w:t>
       </w:r>
       <w:r>
         <w:br/>
@@ -1044,22 +1392,40 @@
         <w:rPr>
           <w:rStyle w:val="NormalTok"/>
         </w:rPr>
-        <w:t xml:space="preserve">say = </w:t>
+        <w:t xml:space="preserve">say </w:t>
+      </w:r>
+      <w:r>
+        <w:rPr>
+          <w:rStyle w:val="KeywordTok"/>
+        </w:rPr>
+        <w:t xml:space="preserve">=</w:t>
+      </w:r>
+      <w:r>
+        <w:rPr>
+          <w:rStyle w:val="NormalTok"/>
+        </w:rPr>
+        <w:t xml:space="preserve"> </w:t>
       </w:r>
       <w:r>
         <w:rPr>
           <w:rStyle w:val="StringTok"/>
         </w:rPr>
-        <w:t>"I love Ruby"</w:t>
+        <w:t xml:space="preserve">"I love Ruby"</w:t>
       </w:r>
       <w:r>
         <w:br/>
       </w:r>
       <w:r>
         <w:rPr>
+          <w:rStyle w:val="FunctionTok"/>
+        </w:rPr>
+        <w:t xml:space="preserve">puts</w:t>
+      </w:r>
+      <w:r>
+        <w:rPr>
           <w:rStyle w:val="NormalTok"/>
         </w:rPr>
-        <w:t>puts say</w:t>
+        <w:t xml:space="preserve"> say</w:t>
       </w:r>
       <w:r>
         <w:br/>
@@ -1071,7 +1437,7 @@
         <w:rPr>
           <w:rStyle w:val="CommentTok"/>
         </w:rPr>
-        <w:t># Output "I *LOVE* RUBY"</w:t>
+        <w:t xml:space="preserve"># Output "I *LOVE* RUBY"</w:t>
       </w:r>
       <w:r>
         <w:br/>
@@ -1080,71 +1446,142 @@
         <w:rPr>
           <w:rStyle w:val="NormalTok"/>
         </w:rPr>
-        <w:t>say[</w:t>
+        <w:t xml:space="preserve">say</w:t>
+      </w:r>
+      <w:r>
+        <w:rPr>
+          <w:rStyle w:val="KeywordTok"/>
+        </w:rPr>
+        <w:t xml:space="preserve">[</w:t>
+      </w:r>
+      <w:r>
+        <w:rPr>
+          <w:rStyle w:val="VerbatimStringTok"/>
+        </w:rPr>
+        <w:t xml:space="preserve">'love'</w:t>
+      </w:r>
+      <w:r>
+        <w:rPr>
+          <w:rStyle w:val="KeywordTok"/>
+        </w:rPr>
+        <w:t xml:space="preserve">]</w:t>
+      </w:r>
+      <w:r>
+        <w:rPr>
+          <w:rStyle w:val="NormalTok"/>
+        </w:rPr>
+        <w:t xml:space="preserve"> </w:t>
+      </w:r>
+      <w:r>
+        <w:rPr>
+          <w:rStyle w:val="KeywordTok"/>
+        </w:rPr>
+        <w:t xml:space="preserve">=</w:t>
+      </w:r>
+      <w:r>
+        <w:rPr>
+          <w:rStyle w:val="NormalTok"/>
+        </w:rPr>
+        <w:t xml:space="preserve"> </w:t>
       </w:r>
       <w:r>
         <w:rPr>
           <w:rStyle w:val="StringTok"/>
         </w:rPr>
-        <w:t>'love'</w:t>
+        <w:t xml:space="preserve">"*love*"</w:t>
+      </w:r>
+      <w:r>
+        <w:br/>
+      </w:r>
+      <w:r>
+        <w:rPr>
+          <w:rStyle w:val="FunctionTok"/>
+        </w:rPr>
+        <w:t xml:space="preserve">puts</w:t>
       </w:r>
       <w:r>
         <w:rPr>
           <w:rStyle w:val="NormalTok"/>
         </w:rPr>
-        <w:t xml:space="preserve">] = </w:t>
-      </w:r>
-      <w:r>
-        <w:rPr>
-          <w:rStyle w:val="StringTok"/>
-        </w:rPr>
-        <w:t>"*love*"</w:t>
+        <w:t xml:space="preserve"> say</w:t>
+      </w:r>
+      <w:r>
+        <w:rPr>
+          <w:rStyle w:val="AttributeTok"/>
+        </w:rPr>
+        <w:t xml:space="preserve">.upcase</w:t>
       </w:r>
       <w:r>
         <w:br/>
       </w:r>
       <w:r>
+        <w:br/>
+      </w:r>
+      <w:r>
+        <w:rPr>
+          <w:rStyle w:val="CommentTok"/>
+        </w:rPr>
+        <w:t xml:space="preserve"># Output "I *love* Ruby"</w:t>
+      </w:r>
+      <w:r>
+        <w:br/>
+      </w:r>
+      <w:r>
+        <w:rPr>
+          <w:rStyle w:val="CommentTok"/>
+        </w:rPr>
+        <w:t xml:space="preserve"># five times</w:t>
+      </w:r>
+      <w:r>
+        <w:br/>
+      </w:r>
+      <w:r>
+        <w:rPr>
+          <w:rStyle w:val="DecValTok"/>
+        </w:rPr>
+        <w:t xml:space="preserve">5</w:t>
+      </w:r>
+      <w:r>
+        <w:rPr>
+          <w:rStyle w:val="AttributeTok"/>
+        </w:rPr>
+        <w:t xml:space="preserve">.times</w:t>
+      </w:r>
+      <w:r>
         <w:rPr>
           <w:rStyle w:val="NormalTok"/>
         </w:rPr>
-        <w:t>puts say.upcase</w:t>
-      </w:r>
-      <w:r>
-        <w:br/>
-      </w:r>
-      <w:r>
-        <w:br/>
-      </w:r>
-      <w:r>
-        <w:rPr>
-          <w:rStyle w:val="CommentTok"/>
-        </w:rPr>
-        <w:t># Output "I *love* Ruby"</w:t>
-      </w:r>
-      <w:r>
-        <w:br/>
-      </w:r>
-      <w:r>
-        <w:rPr>
-          <w:rStyle w:val="CommentTok"/>
-        </w:rPr>
-        <w:lastRenderedPageBreak/>
-        <w:t># five times</w:t>
-      </w:r>
-      <w:r>
-        <w:br/>
-      </w:r>
-      <w:r>
-        <w:rPr>
-          <w:rStyle w:val="DecValTok"/>
-        </w:rPr>
-        <w:t>5</w:t>
+        <w:t xml:space="preserve"> </w:t>
+      </w:r>
+      <w:r>
+        <w:rPr>
+          <w:rStyle w:val="KeywordTok"/>
+        </w:rPr>
+        <w:t xml:space="preserve">{</w:t>
       </w:r>
       <w:r>
         <w:rPr>
           <w:rStyle w:val="NormalTok"/>
         </w:rPr>
-        <w:t>.times { puts say }</w:t>
+        <w:t xml:space="preserve"> </w:t>
+      </w:r>
+      <w:r>
+        <w:rPr>
+          <w:rStyle w:val="FunctionTok"/>
+        </w:rPr>
+        <w:t xml:space="preserve">puts</w:t>
+      </w:r>
+      <w:r>
+        <w:rPr>
+          <w:rStyle w:val="NormalTok"/>
+        </w:rPr>
+        <w:t xml:space="preserve"> say </w:t>
+      </w:r>
+      <w:r>
+        <w:rPr>
+          <w:rStyle w:val="KeywordTok"/>
+        </w:rPr>
+        <w:t xml:space="preserve">}</w:t>
       </w:r>
     </w:p>
     <w:p>
@@ -1152,42 +1589,80 @@
         <w:pStyle w:val="FirstParagraph"/>
       </w:pPr>
       <w:r>
-        <w:t>Ad pro quod definitiønem</w:t>
+        <w:t xml:space="preserve">Ad pro quod definitiønem</w:t>
       </w:r>
       <w:r>
         <w:rPr>
           <w:rStyle w:val="FootnoteReference"/>
         </w:rPr>
-        <w:footnoteReference w:id="2"/>
-      </w:r>
-      <w:r>
-        <w:t>, mel no laud</w:t>
-      </w:r>
-      <w:r>
-        <w:t xml:space="preserve">em delectus, te mei prompta maiorum pønderum. Solum aeque singulis duo ex (Siegel &amp; Silins </w:t>
+        <w:footnoteReference w:id="27"/>
+      </w:r>
+      <w:r>
+        <w:t xml:space="preserve">, mel no laudem delectus, te mei prompta maiorum pønderum. Solum aeque singulis duo ex</w:t>
+      </w:r>
+      <w:r>
+        <w:t xml:space="preserve"> </w:t>
+      </w:r>
+      <w:r>
+        <w:t xml:space="preserve">(</w:t>
       </w:r>
       <w:hyperlink w:anchor="ref-siegel2015">
         <w:r>
           <w:rPr>
             <w:rStyle w:val="Hyperlink"/>
           </w:rPr>
-          <w:t>2015</w:t>
+          <w:t xml:space="preserve">Siegel</w:t>
+        </w:r>
+        <w:r>
+          <w:rPr>
+            <w:rStyle w:val="Hyperlink"/>
+          </w:rPr>
+          <w:t xml:space="preserve"> </w:t>
+        </w:r>
+        <w:r>
+          <w:rPr>
+            <w:rStyle w:val="Hyperlink"/>
+          </w:rPr>
+          <w:t xml:space="preserve">&amp;</w:t>
+        </w:r>
+        <w:r>
+          <w:rPr>
+            <w:rStyle w:val="Hyperlink"/>
+          </w:rPr>
+          <w:t xml:space="preserve"> </w:t>
+        </w:r>
+        <w:r>
+          <w:rPr>
+            <w:rStyle w:val="Hyperlink"/>
+          </w:rPr>
+          <w:t xml:space="preserve">Silins</w:t>
+        </w:r>
+        <w:r>
+          <w:rPr>
+            <w:rStyle w:val="Hyperlink"/>
+          </w:rPr>
+          <w:t xml:space="preserve"> </w:t>
+        </w:r>
+        <w:r>
+          <w:rPr>
+            <w:rStyle w:val="Hyperlink"/>
+          </w:rPr>
+          <w:t xml:space="preserve">2015</w:t>
         </w:r>
       </w:hyperlink>
       <w:r>
-        <w:t>), est an iriure øblique. Volumus åntiøpam iudicåbit et pro, cibo ubique hås an? Cu his movet feugiåt pårtiendo! Eam in ubiq</w:t>
-      </w:r>
-      <w:r>
-        <w:t>ue høneståtis ullåmcorper, no eos vitae orætiø viderer. Eos id amet alienum, vis id zril åliquando omittantur, no mei graeci impedit deterruisset!</w:t>
+        <w:t xml:space="preserve">)</w:t>
+      </w:r>
+      <w:r>
+        <w:t xml:space="preserve">, est an iriure øblique. Volumus åntiøpam iudicåbit et pro, cibo ubique hås an? Cu his movet feugiåt pårtiendo! Eam in ubique høneståtis ullåmcorper, no eos vitae orætiø viderer. Eos id amet alienum, vis id zril åliquando omittantur, no mei graeci impedit deterruisset!</w:t>
       </w:r>
     </w:p>
     <w:p>
       <w:pPr>
         <w:pStyle w:val="info"/>
-        <w:framePr w:wrap="around"/>
-      </w:pPr>
-      <w:r>
-        <w:t>This is an info box, containing fascinating information.</w:t>
+      </w:pPr>
+      <w:r>
+        <w:t xml:space="preserve">This is an info box, containing fascinating information.</w:t>
       </w:r>
     </w:p>
     <w:p>
@@ -1195,47 +1670,127 @@
         <w:pStyle w:val="BodyText"/>
       </w:pPr>
       <w:r>
-        <w:t>No meæ menandri mediøcritatem, meis tibique convenir</w:t>
-      </w:r>
-      <w:r>
-        <w:t xml:space="preserve">e vis id! Delicata intellegam mei ex. His consulåtu åssueverit ex (Siegel &amp; Silins </w:t>
+        <w:t xml:space="preserve">No meæ menandri mediøcritatem, meis tibique convenire vis id! Delicata intellegam mei ex. His consulåtu åssueverit ex</w:t>
+      </w:r>
+      <w:r>
+        <w:t xml:space="preserve"> </w:t>
+      </w:r>
+      <w:r>
+        <w:t xml:space="preserve">(</w:t>
       </w:r>
       <w:hyperlink w:anchor="ref-siegel2015">
         <w:r>
           <w:rPr>
             <w:rStyle w:val="Hyperlink"/>
           </w:rPr>
-          <w:t>2015</w:t>
+          <w:t xml:space="preserve">Siegel</w:t>
+        </w:r>
+        <w:r>
+          <w:rPr>
+            <w:rStyle w:val="Hyperlink"/>
+          </w:rPr>
+          <w:t xml:space="preserve"> </w:t>
+        </w:r>
+        <w:r>
+          <w:rPr>
+            <w:rStyle w:val="Hyperlink"/>
+          </w:rPr>
+          <w:t xml:space="preserve">&amp;</w:t>
+        </w:r>
+        <w:r>
+          <w:rPr>
+            <w:rStyle w:val="Hyperlink"/>
+          </w:rPr>
+          <w:t xml:space="preserve"> </w:t>
+        </w:r>
+        <w:r>
+          <w:rPr>
+            <w:rStyle w:val="Hyperlink"/>
+          </w:rPr>
+          <w:t xml:space="preserve">Silins</w:t>
+        </w:r>
+        <w:r>
+          <w:rPr>
+            <w:rStyle w:val="Hyperlink"/>
+          </w:rPr>
+          <w:t xml:space="preserve"> </w:t>
+        </w:r>
+        <w:r>
+          <w:rPr>
+            <w:rStyle w:val="Hyperlink"/>
+          </w:rPr>
+          <w:t xml:space="preserve">2015</w:t>
         </w:r>
       </w:hyperlink>
       <w:r>
-        <w:t>), ei ius apeirian cønstituam mediocritatem, mei rebum detracto scaevølæ ex. Sed modo dico ullum at, sententiae definiebas ex eam! N</w:t>
-      </w:r>
-      <w:r>
-        <w:t xml:space="preserve">østro eruditi eum ex. No meæ menandri mediøcritatem, meis tibique convenire vis id! Delicata intellegam mei ex. His consulåtu åssueverit ex (Siegel &amp; Silins </w:t>
+        <w:t xml:space="preserve">)</w:t>
+      </w:r>
+      <w:r>
+        <w:t xml:space="preserve">, ei ius apeirian cønstituam mediocritatem, mei rebum detracto scaevølæ ex. Sed modo dico ullum at, sententiae definiebas ex eam! Nøstro eruditi eum ex. No meæ menandri mediøcritatem, meis tibique convenire vis id! Delicata intellegam mei ex. His consulåtu åssueverit ex</w:t>
+      </w:r>
+      <w:r>
+        <w:t xml:space="preserve"> </w:t>
+      </w:r>
+      <w:r>
+        <w:t xml:space="preserve">(</w:t>
       </w:r>
       <w:hyperlink w:anchor="ref-siegel2015">
         <w:r>
           <w:rPr>
             <w:rStyle w:val="Hyperlink"/>
           </w:rPr>
-          <w:t>2015</w:t>
+          <w:t xml:space="preserve">Siegel</w:t>
+        </w:r>
+        <w:r>
+          <w:rPr>
+            <w:rStyle w:val="Hyperlink"/>
+          </w:rPr>
+          <w:t xml:space="preserve"> </w:t>
+        </w:r>
+        <w:r>
+          <w:rPr>
+            <w:rStyle w:val="Hyperlink"/>
+          </w:rPr>
+          <w:t xml:space="preserve">&amp;</w:t>
+        </w:r>
+        <w:r>
+          <w:rPr>
+            <w:rStyle w:val="Hyperlink"/>
+          </w:rPr>
+          <w:t xml:space="preserve"> </w:t>
+        </w:r>
+        <w:r>
+          <w:rPr>
+            <w:rStyle w:val="Hyperlink"/>
+          </w:rPr>
+          <w:t xml:space="preserve">Silins</w:t>
+        </w:r>
+        <w:r>
+          <w:rPr>
+            <w:rStyle w:val="Hyperlink"/>
+          </w:rPr>
+          <w:t xml:space="preserve"> </w:t>
+        </w:r>
+        <w:r>
+          <w:rPr>
+            <w:rStyle w:val="Hyperlink"/>
+          </w:rPr>
+          <w:t xml:space="preserve">2015</w:t>
         </w:r>
       </w:hyperlink>
       <w:r>
-        <w:t>), ei ius apeirian cønstituam mediocritatem, mei rebum det</w:t>
-      </w:r>
-      <w:r>
-        <w:t>racto scaevølæ ex. Sed modo dico ullum at, sententiae definiebas ex eam! Nøstro eruditi eum ex.</w:t>
+        <w:t xml:space="preserve">)</w:t>
+      </w:r>
+      <w:r>
+        <w:t xml:space="preserve">, ei ius apeirian cønstituam mediocritatem, mei rebum detracto scaevølæ ex. Sed modo dico ullum at, sententiae definiebas ex eam! Nøstro eruditi eum ex.</w:t>
       </w:r>
     </w:p>
     <w:p>
       <w:pPr>
         <w:pStyle w:val="warning"/>
-        <w:framePr w:wrap="around"/>
-      </w:pPr>
-      <w:r>
-        <w:t>This is a warning box, containing terrifying information.</w:t>
+      </w:pPr>
+      <w:r>
+        <w:t xml:space="preserve">This is a warning box, containing terrifying information.</w:t>
       </w:r>
     </w:p>
     <w:p>
@@ -1243,42 +1798,81 @@
         <w:pStyle w:val="BodyText"/>
       </w:pPr>
       <w:r>
-        <w:t>Åd nam omnis ullamcørper vituperatoribus. Sed verear tincidunt rationibus an. Elit såperet recteque si</w:t>
-      </w:r>
-      <w:r>
-        <w:t xml:space="preserve">t et (Siegel &amp; Silins </w:t>
+        <w:t xml:space="preserve">Åd nam omnis ullamcørper vituperatoribus. Sed verear tincidunt rationibus an. Elit såperet recteque sit et</w:t>
+      </w:r>
+      <w:r>
+        <w:t xml:space="preserve"> </w:t>
+      </w:r>
+      <w:r>
+        <w:t xml:space="preserve">(</w:t>
       </w:r>
       <w:hyperlink w:anchor="ref-siegel2015">
         <w:r>
           <w:rPr>
             <w:rStyle w:val="Hyperlink"/>
           </w:rPr>
-          <w:t>2015</w:t>
+          <w:t xml:space="preserve">Siegel</w:t>
+        </w:r>
+        <w:r>
+          <w:rPr>
+            <w:rStyle w:val="Hyperlink"/>
+          </w:rPr>
+          <w:t xml:space="preserve"> </w:t>
+        </w:r>
+        <w:r>
+          <w:rPr>
+            <w:rStyle w:val="Hyperlink"/>
+          </w:rPr>
+          <w:t xml:space="preserve">&amp;</w:t>
+        </w:r>
+        <w:r>
+          <w:rPr>
+            <w:rStyle w:val="Hyperlink"/>
+          </w:rPr>
+          <w:t xml:space="preserve"> </w:t>
+        </w:r>
+        <w:r>
+          <w:rPr>
+            <w:rStyle w:val="Hyperlink"/>
+          </w:rPr>
+          <w:t xml:space="preserve">Silins</w:t>
+        </w:r>
+        <w:r>
+          <w:rPr>
+            <w:rStyle w:val="Hyperlink"/>
+          </w:rPr>
+          <w:t xml:space="preserve"> </w:t>
+        </w:r>
+        <w:r>
+          <w:rPr>
+            <w:rStyle w:val="Hyperlink"/>
+          </w:rPr>
+          <w:t xml:space="preserve">2015</w:t>
         </w:r>
       </w:hyperlink>
       <w:r>
-        <w:t>), tåmquåm noluisse eloquentiåm ei mei. In pri solet soleat timeam, tale possit vis æt.</w:t>
-      </w:r>
-    </w:p>
+        <w:t xml:space="preserve">)</w:t>
+      </w:r>
+      <w:r>
+        <w:t xml:space="preserve">, tåmquåm noluisse eloquentiåm ei mei. In pri solet soleat timeam, tale possit vis æt.</w:t>
+      </w:r>
+    </w:p>
+    <w:bookmarkEnd w:id="28"/>
+    <w:bookmarkStart w:id="29" w:name="experimental-perturbations"/>
     <w:p>
       <w:pPr>
         <w:pStyle w:val="Heading2"/>
       </w:pPr>
-      <w:bookmarkStart w:id="4" w:name="experimental-perturbations"/>
-      <w:r>
-        <w:t>§3.2 — Experimental Perturbations</w:t>
-      </w:r>
-      <w:bookmarkEnd w:id="4"/>
+      <w:r>
+        <w:t xml:space="preserve">§3.2 — Experimental Perturbations</w:t>
+      </w:r>
     </w:p>
     <w:p>
       <w:pPr>
         <w:pStyle w:val="FirstParagraph"/>
       </w:pPr>
       <w:r>
-        <w:t>Lørem ipsum dolør sit amet, eu ipsum movet vix, veniam låoreet posidoni</w:t>
-      </w:r>
-      <w:r>
-        <w:t>um te eøs, eæm in veri eirmod. Sed illum minimum at, est mægna alienum mentitum ne. Amet equidem sit ex. Ludus øfficiis suåvitate sea in, ius utinam vivendum no, mei nostrud necessitatibus te?</w:t>
+        <w:t xml:space="preserve">Lørem ipsum dolør sit amet, eu ipsum movet vix, veniam låoreet posidonium te eøs, eæm in veri eirmod. Sed illum minimum at, est mægna alienum mentitum ne. Amet equidem sit ex. Ludus øfficiis suåvitate sea in, ius utinam vivendum no, mei nostrud necessitatibus te?</w:t>
       </w:r>
     </w:p>
     <w:p>
@@ -1286,17 +1880,7 @@
         <w:pStyle w:val="BodyText"/>
       </w:pPr>
       <w:r>
-        <w:t>Sint meis quo et, vis ad fæcete dolorem! Ad quøt moderatius ela</w:t>
-      </w:r>
-      <w:r>
-        <w:t xml:space="preserve">boraret eum, pro paulo ridens quaestio ut! Iudico nullam sit ad, ad has åperiam senserit conceptåm? Tritani posidonium </w:t>
-      </w:r>
-      <w:r>
-        <w:lastRenderedPageBreak/>
-        <w:t>suscipiantur ex duo, meæ essent mentitum ad. Nåm ex mucius mandamus, ut duo cåusae offendit laboramus. Duo iisque sapientem ad, vølumus p</w:t>
-      </w:r>
-      <w:r>
-        <w:t>ersecuti vix cu, his åt justo putant comprehensam.</w:t>
+        <w:t xml:space="preserve">Sint meis quo et, vis ad fæcete dolorem! Ad quøt moderatius elaboraret eum, pro paulo ridens quaestio ut! Iudico nullam sit ad, ad has åperiam senserit conceptåm? Tritani posidonium suscipiantur ex duo, meæ essent mentitum ad. Nåm ex mucius mandamus, ut duo cåusae offendit laboramus. Duo iisque sapientem ad, vølumus persecuti vix cu, his åt justo putant comprehensam.</w:t>
       </w:r>
     </w:p>
     <w:p>
@@ -1304,10 +1888,7 @@
         <w:pStyle w:val="BodyText"/>
       </w:pPr>
       <w:r>
-        <w:t>Ad pro quod definitiønem, mel no laudem delectus, te mei prompta maiorum pønderum. Solum aeque singulis duo ex, est an iriure øblique. Volumus åntiøpam iudicåbit et pro, cibo ubique hås an? Cu his movet fe</w:t>
-      </w:r>
-      <w:r>
-        <w:t>ugiåt pårtiendo! Eam in ubique høneståtis ullåmcorper, no eos vitae orætiø viderer. Eos id amet alienum, vis id zril åliquando omittantur, no mei graeci impedit deterruisset!</w:t>
+        <w:t xml:space="preserve">Ad pro quod definitiønem, mel no laudem delectus, te mei prompta maiorum pønderum. Solum aeque singulis duo ex, est an iriure øblique. Volumus åntiøpam iudicåbit et pro, cibo ubique hås an? Cu his movet feugiåt pårtiendo! Eam in ubique høneståtis ullåmcorper, no eos vitae orætiø viderer. Eos id amet alienum, vis id zril åliquando omittantur, no mei graeci impedit deterruisset!</w:t>
       </w:r>
     </w:p>
     <w:p>
@@ -1315,21 +1896,63 @@
         <w:pStyle w:val="BodyText"/>
       </w:pPr>
       <w:r>
-        <w:t>No meæ menandri mediøcritatem, meis tibique convenire vis id! Delicata intellegam</w:t>
-      </w:r>
-      <w:r>
-        <w:t xml:space="preserve"> mei ex. His consulåtu åssueverit ex (Siegel &amp; Silins </w:t>
+        <w:t xml:space="preserve">No meæ menandri mediøcritatem, meis tibique convenire vis id! Delicata intellegam mei ex. His consulåtu åssueverit ex</w:t>
+      </w:r>
+      <w:r>
+        <w:t xml:space="preserve"> </w:t>
+      </w:r>
+      <w:r>
+        <w:t xml:space="preserve">(</w:t>
       </w:r>
       <w:hyperlink w:anchor="ref-siegel2015">
         <w:r>
           <w:rPr>
             <w:rStyle w:val="Hyperlink"/>
           </w:rPr>
-          <w:t>2015</w:t>
+          <w:t xml:space="preserve">Siegel</w:t>
+        </w:r>
+        <w:r>
+          <w:rPr>
+            <w:rStyle w:val="Hyperlink"/>
+          </w:rPr>
+          <w:t xml:space="preserve"> </w:t>
+        </w:r>
+        <w:r>
+          <w:rPr>
+            <w:rStyle w:val="Hyperlink"/>
+          </w:rPr>
+          <w:t xml:space="preserve">&amp;</w:t>
+        </w:r>
+        <w:r>
+          <w:rPr>
+            <w:rStyle w:val="Hyperlink"/>
+          </w:rPr>
+          <w:t xml:space="preserve"> </w:t>
+        </w:r>
+        <w:r>
+          <w:rPr>
+            <w:rStyle w:val="Hyperlink"/>
+          </w:rPr>
+          <w:t xml:space="preserve">Silins</w:t>
+        </w:r>
+        <w:r>
+          <w:rPr>
+            <w:rStyle w:val="Hyperlink"/>
+          </w:rPr>
+          <w:t xml:space="preserve"> </w:t>
+        </w:r>
+        <w:r>
+          <w:rPr>
+            <w:rStyle w:val="Hyperlink"/>
+          </w:rPr>
+          <w:t xml:space="preserve">2015</w:t>
         </w:r>
       </w:hyperlink>
       <w:r>
-        <w:t>), ei ius apeirian cønstituam mediocritatem, mei rebum detracto scaevølæ ex. Sed modo dico ullum at, sententiae definiebas ex eam! Nøstro eruditi eum ex.</w:t>
+        <w:t xml:space="preserve">)</w:t>
+      </w:r>
+      <w:r>
+        <w:t xml:space="preserve">, ei ius apeirian cønstituam mediocritatem, mei rebum detracto scaevølæ ex. Sed modo dico ullum at, sententiae definiebas ex eam! Nøstro eruditi eum ex.</w:t>
       </w:r>
     </w:p>
     <w:p>
@@ -1337,31 +1960,25 @@
         <w:pStyle w:val="BodyText"/>
       </w:pPr>
       <w:r>
-        <w:t xml:space="preserve">Åd nam </w:t>
-      </w:r>
-      <w:r>
-        <w:t>omnis ullamcørper vituperatoribus. Sed verear tincidunt rationibus an. Elit såperet recteque sit et, tåmquåm noluisse eloquentiåm ei mei. In pri solet soleat timeam, tale possit vis æt.</w:t>
-      </w:r>
-    </w:p>
+        <w:t xml:space="preserve">Åd nam omnis ullamcørper vituperatoribus. Sed verear tincidunt rationibus an. Elit såperet recteque sit et, tåmquåm noluisse eloquentiåm ei mei. In pri solet soleat timeam, tale possit vis æt.</w:t>
+      </w:r>
+    </w:p>
+    <w:bookmarkEnd w:id="29"/>
+    <w:bookmarkStart w:id="30" w:name="statistical-analysis"/>
     <w:p>
       <w:pPr>
         <w:pStyle w:val="Heading2"/>
       </w:pPr>
-      <w:bookmarkStart w:id="5" w:name="statistical-analysis"/>
-      <w:r>
-        <w:t>§3.3 — Statistical Analysis</w:t>
-      </w:r>
-      <w:bookmarkEnd w:id="5"/>
+      <w:r>
+        <w:t xml:space="preserve">§3.3 — Statistical Analysis</w:t>
+      </w:r>
     </w:p>
     <w:p>
       <w:pPr>
         <w:pStyle w:val="FirstParagraph"/>
       </w:pPr>
       <w:r>
-        <w:t>Lørem ipsum dolør sit amet, eu ipsum movet</w:t>
-      </w:r>
-      <w:r>
-        <w:t xml:space="preserve"> vix, veniam låoreet posidonium te eøs, eæm in veri eirmod. Sed illum minimum at, est mægna alienum mentitum ne. Amet equidem sit ex. Ludus øfficiis suåvitate sea in, ius utinam vivendum no, mei nostrud necessitatibus te?</w:t>
+        <w:t xml:space="preserve">Lørem ipsum dolør sit amet, eu ipsum movet vix, veniam låoreet posidonium te eøs, eæm in veri eirmod. Sed illum minimum at, est mægna alienum mentitum ne. Amet equidem sit ex. Ludus øfficiis suåvitate sea in, ius utinam vivendum no, mei nostrud necessitatibus te?</w:t>
       </w:r>
     </w:p>
     <w:p>
@@ -1369,13 +1986,7 @@
         <w:pStyle w:val="BodyText"/>
       </w:pPr>
       <w:r>
-        <w:t>Sint meis quo et, vis ad fæcete do</w:t>
-      </w:r>
-      <w:r>
-        <w:t>lorem! Ad quøt moderatius elaboraret eum, pro paulo ridens quaestio ut! Iudico nullam sit ad, ad has åperiam senserit conceptåm? Tritani posidonium suscipiantur ex duo, meæ essent mentitum ad. Nåm ex mucius mandamus, ut duo cåusae offendit laboramus. Duo i</w:t>
-      </w:r>
-      <w:r>
-        <w:t>isque sapientem ad, vølumus persecuti vix cu, his åt justo putant comprehensam.</w:t>
+        <w:t xml:space="preserve">Sint meis quo et, vis ad fæcete dolorem! Ad quøt moderatius elaboraret eum, pro paulo ridens quaestio ut! Iudico nullam sit ad, ad has åperiam senserit conceptåm? Tritani posidonium suscipiantur ex duo, meæ essent mentitum ad. Nåm ex mucius mandamus, ut duo cåusae offendit laboramus. Duo iisque sapientem ad, vølumus persecuti vix cu, his åt justo putant comprehensam.</w:t>
       </w:r>
     </w:p>
     <w:p>
@@ -1383,10 +1994,7 @@
         <w:pStyle w:val="BodyText"/>
       </w:pPr>
       <w:r>
-        <w:t>Ad pro quod definitiønem, mel no laudem delectus, te mei prompta maiorum pønderum. Solum aeque singulis duo ex, est an iriure øblique. Volumus åntiøpam iudicåbit et pro, cibo u</w:t>
-      </w:r>
-      <w:r>
-        <w:t>bique hås an? Cu his movet feugiåt pårtiendo! Eam in ubique høneståtis ullåmcorper, no eos vitae orætiø viderer. Eos id amet alienum, vis id zril åliquando omittantur, no mei graeci impedit deterruisset!</w:t>
+        <w:t xml:space="preserve">Ad pro quod definitiønem, mel no laudem delectus, te mei prompta maiorum pønderum. Solum aeque singulis duo ex, est an iriure øblique. Volumus åntiøpam iudicåbit et pro, cibo ubique hås an? Cu his movet feugiåt pårtiendo! Eam in ubique høneståtis ullåmcorper, no eos vitae orætiø viderer. Eos id amet alienum, vis id zril åliquando omittantur, no mei graeci impedit deterruisset!</w:t>
       </w:r>
     </w:p>
     <w:p>
@@ -1394,11 +2002,7 @@
         <w:pStyle w:val="BodyText"/>
       </w:pPr>
       <w:r>
-        <w:lastRenderedPageBreak/>
-        <w:t>No meæ menandri mediøcritatem, meis tibique convenir</w:t>
-      </w:r>
-      <w:r>
-        <w:t>e vis id! Delicata intellegam mei ex. His consulåtu åssueverit ex, ei ius apeirian cønstituam mediocritatem, mei rebum detracto scaevølæ ex. Sed modo dico ullum at, sententiae definiebas ex eam! Nøstro eruditi eum ex.</w:t>
+        <w:t xml:space="preserve">No meæ menandri mediøcritatem, meis tibique convenire vis id! Delicata intellegam mei ex. His consulåtu åssueverit ex, ei ius apeirian cønstituam mediocritatem, mei rebum detracto scaevølæ ex. Sed modo dico ullum at, sententiae definiebas ex eam! Nøstro eruditi eum ex.</w:t>
       </w:r>
     </w:p>
     <w:p>
@@ -1406,41 +2010,35 @@
         <w:pStyle w:val="BodyText"/>
       </w:pPr>
       <w:r>
-        <w:t>Åd nam omnis ullamcørper vituperatorib</w:t>
-      </w:r>
-      <w:r>
-        <w:t>us. Sed verear tincidunt rationibus an. Elit såperet recteque sit et, tåmquåm noluisse eloquentiåm ei mei. In pri solet soleat timeam, tale possit vis æt.</w:t>
-      </w:r>
-    </w:p>
+        <w:t xml:space="preserve">Åd nam omnis ullamcørper vituperatoribus. Sed verear tincidunt rationibus an. Elit såperet recteque sit et, tåmquåm noluisse eloquentiåm ei mei. In pri solet soleat timeam, tale possit vis æt.</w:t>
+      </w:r>
+    </w:p>
+    <w:bookmarkEnd w:id="30"/>
+    <w:bookmarkEnd w:id="31"/>
+    <w:bookmarkStart w:id="34" w:name="results"/>
     <w:p>
       <w:pPr>
         <w:pStyle w:val="Heading1"/>
       </w:pPr>
-      <w:bookmarkStart w:id="6" w:name="results"/>
-      <w:r>
-        <w:t>§4 — Results</w:t>
-      </w:r>
-      <w:bookmarkEnd w:id="6"/>
-    </w:p>
+      <w:r>
+        <w:t xml:space="preserve">§4 — Results</w:t>
+      </w:r>
+    </w:p>
+    <w:bookmarkStart w:id="32" w:name="lunar-cycles"/>
     <w:p>
       <w:pPr>
         <w:pStyle w:val="Heading2"/>
       </w:pPr>
-      <w:bookmarkStart w:id="7" w:name="lunar-cycles"/>
-      <w:r>
-        <w:t>§4.1 — Lunar Cycles</w:t>
-      </w:r>
-      <w:bookmarkEnd w:id="7"/>
+      <w:r>
+        <w:t xml:space="preserve">§4.1 — Lunar Cycles</w:t>
+      </w:r>
     </w:p>
     <w:p>
       <w:pPr>
         <w:pStyle w:val="FirstParagraph"/>
       </w:pPr>
       <w:r>
-        <w:t>Lørem ipsum dolør sit amet, eu ipsum movet vix, veniam låoreet posidonium te eøs, eæm in veri eirmod. Sed illum minimum at, est mægna alienum mentitum ne. Amet equidem sit ex. Ludus øfficiis suåvitate sea in, ius utinam vivendum no, mei nostrud necessitati</w:t>
-      </w:r>
-      <w:r>
-        <w:t>bus te?</w:t>
+        <w:t xml:space="preserve">Lørem ipsum dolør sit amet, eu ipsum movet vix, veniam låoreet posidonium te eøs, eæm in veri eirmod. Sed illum minimum at, est mægna alienum mentitum ne. Amet equidem sit ex. Ludus øfficiis suåvitate sea in, ius utinam vivendum no, mei nostrud necessitatibus te?</w:t>
       </w:r>
     </w:p>
     <w:p>
@@ -1448,10 +2046,7 @@
         <w:pStyle w:val="BodyText"/>
       </w:pPr>
       <w:r>
-        <w:t>Sint meis quo et, vis ad fæcete dolorem! Ad quøt moderatius elaboraret eum, pro paulo ridens quaestio ut! Iudico nullam sit ad, ad has åperiam senserit conceptåm? Tritani posidonium suscipiantur ex duo, meæ essent mentitum ad. Nåm ex mucius mandamu</w:t>
-      </w:r>
-      <w:r>
-        <w:t>s, ut duo cåusae offendit laboramus. Duo iisque sapientem ad, vølumus persecuti vix cu, his åt justo putant comprehensam.</w:t>
+        <w:t xml:space="preserve">Sint meis quo et, vis ad fæcete dolorem! Ad quøt moderatius elaboraret eum, pro paulo ridens quaestio ut! Iudico nullam sit ad, ad has åperiam senserit conceptåm? Tritani posidonium suscipiantur ex duo, meæ essent mentitum ad. Nåm ex mucius mandamus, ut duo cåusae offendit laboramus. Duo iisque sapientem ad, vølumus persecuti vix cu, his åt justo putant comprehensam.</w:t>
       </w:r>
     </w:p>
     <w:p>
@@ -1459,35 +2054,119 @@
         <w:pStyle w:val="BodyText"/>
       </w:pPr>
       <w:r>
-        <w:t xml:space="preserve">Ad pro quod definitiønem (Crivellato &amp; Ribatti </w:t>
+        <w:t xml:space="preserve">Ad pro quod definitiønem</w:t>
+      </w:r>
+      <w:r>
+        <w:t xml:space="preserve"> </w:t>
+      </w:r>
+      <w:r>
+        <w:t xml:space="preserve">(</w:t>
       </w:r>
       <w:hyperlink w:anchor="ref-crivellato2007">
         <w:r>
           <w:rPr>
             <w:rStyle w:val="Hyperlink"/>
           </w:rPr>
-          <w:t>2007</w:t>
+          <w:t xml:space="preserve">Crivellato</w:t>
+        </w:r>
+        <w:r>
+          <w:rPr>
+            <w:rStyle w:val="Hyperlink"/>
+          </w:rPr>
+          <w:t xml:space="preserve"> </w:t>
+        </w:r>
+        <w:r>
+          <w:rPr>
+            <w:rStyle w:val="Hyperlink"/>
+          </w:rPr>
+          <w:t xml:space="preserve">&amp;</w:t>
+        </w:r>
+        <w:r>
+          <w:rPr>
+            <w:rStyle w:val="Hyperlink"/>
+          </w:rPr>
+          <w:t xml:space="preserve"> </w:t>
+        </w:r>
+        <w:r>
+          <w:rPr>
+            <w:rStyle w:val="Hyperlink"/>
+          </w:rPr>
+          <w:t xml:space="preserve">Ribatti</w:t>
+        </w:r>
+        <w:r>
+          <w:rPr>
+            <w:rStyle w:val="Hyperlink"/>
+          </w:rPr>
+          <w:t xml:space="preserve"> </w:t>
+        </w:r>
+        <w:r>
+          <w:rPr>
+            <w:rStyle w:val="Hyperlink"/>
+          </w:rPr>
+          <w:t xml:space="preserve">2007</w:t>
         </w:r>
       </w:hyperlink>
       <w:r>
-        <w:t>), mel no laudem delectus (Siegel &amp; Silins</w:t>
-      </w:r>
-      <w:r>
-        <w:t xml:space="preserve"> </w:t>
+        <w:t xml:space="preserve">)</w:t>
+      </w:r>
+      <w:r>
+        <w:t xml:space="preserve">, mel no laudem delectus</w:t>
+      </w:r>
+      <w:r>
+        <w:t xml:space="preserve"> </w:t>
+      </w:r>
+      <w:r>
+        <w:t xml:space="preserve">(</w:t>
       </w:r>
       <w:hyperlink w:anchor="ref-siegel2015">
         <w:r>
           <w:rPr>
             <w:rStyle w:val="Hyperlink"/>
           </w:rPr>
-          <w:t>2015</w:t>
+          <w:t xml:space="preserve">Siegel</w:t>
+        </w:r>
+        <w:r>
+          <w:rPr>
+            <w:rStyle w:val="Hyperlink"/>
+          </w:rPr>
+          <w:t xml:space="preserve"> </w:t>
+        </w:r>
+        <w:r>
+          <w:rPr>
+            <w:rStyle w:val="Hyperlink"/>
+          </w:rPr>
+          <w:t xml:space="preserve">&amp;</w:t>
+        </w:r>
+        <w:r>
+          <w:rPr>
+            <w:rStyle w:val="Hyperlink"/>
+          </w:rPr>
+          <w:t xml:space="preserve"> </w:t>
+        </w:r>
+        <w:r>
+          <w:rPr>
+            <w:rStyle w:val="Hyperlink"/>
+          </w:rPr>
+          <w:t xml:space="preserve">Silins</w:t>
+        </w:r>
+        <w:r>
+          <w:rPr>
+            <w:rStyle w:val="Hyperlink"/>
+          </w:rPr>
+          <w:t xml:space="preserve"> </w:t>
+        </w:r>
+        <w:r>
+          <w:rPr>
+            <w:rStyle w:val="Hyperlink"/>
+          </w:rPr>
+          <w:t xml:space="preserve">2015</w:t>
         </w:r>
       </w:hyperlink>
       <w:r>
-        <w:t>), te mei prompta maiorum pønderum. Solum aeque singulis duo ex, est an iriure øblique. Volumus åntiøpam iudicåbit et pro, cibo ubique hås an? Cu his movet feugiåt pårtiendo! Eam in ubique høneståtis ullåmcorper, n</w:t>
-      </w:r>
-      <w:r>
-        <w:t>o eos vitae orætiø viderer. Eos id amet alienum, vis id zril åliquando omittantur, no mei graeci impedit deterruisset!</w:t>
+        <w:t xml:space="preserve">)</w:t>
+      </w:r>
+      <w:r>
+        <w:t xml:space="preserve">, te mei prompta maiorum pønderum. Solum aeque singulis duo ex, est an iriure øblique. Volumus åntiøpam iudicåbit et pro, cibo ubique hås an? Cu his movet feugiåt pårtiendo! Eam in ubique høneståtis ullåmcorper, no eos vitae orætiø viderer. Eos id amet alienum, vis id zril åliquando omittantur, no mei graeci impedit deterruisset!</w:t>
       </w:r>
     </w:p>
     <w:p>
@@ -1495,10 +2174,7 @@
         <w:pStyle w:val="BodyText"/>
       </w:pPr>
       <w:r>
-        <w:t>No meæ menandri mediøcritatem, meis tibique convenire vis id! Delicata intellegam mei ex. His consulåtu åssueverit ex, ei ius apeirian cø</w:t>
-      </w:r>
-      <w:r>
-        <w:t>nstituam mediocritatem, mei rebum detracto scaevølæ ex. Sed modo dico ullum at, sententiae definiebas ex eam! Nøstro eruditi eum ex.</w:t>
+        <w:t xml:space="preserve">No meæ menandri mediøcritatem, meis tibique convenire vis id! Delicata intellegam mei ex. His consulåtu åssueverit ex, ei ius apeirian cønstituam mediocritatem, mei rebum detracto scaevølæ ex. Sed modo dico ullum at, sententiae definiebas ex eam! Nøstro eruditi eum ex.</w:t>
       </w:r>
     </w:p>
     <w:p>
@@ -1506,32 +2182,25 @@
         <w:pStyle w:val="BodyText"/>
       </w:pPr>
       <w:r>
-        <w:t>Åd nam omnis ullamcørper vituperatoribus. Sed verear tincidunt rationibus an. Elit såperet recteque sit et, tåmquåm noluiss</w:t>
-      </w:r>
-      <w:r>
-        <w:t>e eloquentiåm ei mei. In pri solet soleat timeam, tale possit vis æt.</w:t>
-      </w:r>
-    </w:p>
+        <w:t xml:space="preserve">Åd nam omnis ullamcørper vituperatoribus. Sed verear tincidunt rationibus an. Elit såperet recteque sit et, tåmquåm noluisse eloquentiåm ei mei. In pri solet soleat timeam, tale possit vis æt.</w:t>
+      </w:r>
+    </w:p>
+    <w:bookmarkEnd w:id="32"/>
+    <w:bookmarkStart w:id="33" w:name="solar-cycles"/>
     <w:p>
       <w:pPr>
         <w:pStyle w:val="Heading2"/>
       </w:pPr>
-      <w:bookmarkStart w:id="8" w:name="solar-cycles"/>
-      <w:r>
-        <w:lastRenderedPageBreak/>
-        <w:t>§4.2 — Solar Cycles</w:t>
-      </w:r>
-      <w:bookmarkEnd w:id="8"/>
+      <w:r>
+        <w:t xml:space="preserve">§4.2 — Solar Cycles</w:t>
+      </w:r>
     </w:p>
     <w:p>
       <w:pPr>
         <w:pStyle w:val="FirstParagraph"/>
       </w:pPr>
       <w:r>
-        <w:t>Lørem ipsum dolør sit amet, eu ipsum movet vix, veniam låoreet posidonium te eøs, eæm in veri eirmod. Sed illum minimum at, est mægna alienum mentitum ne. Amet equidem sit ex. Ludus øfficiis suåvitate sea in, ius utinam vivendum no, mei nostrud necessitati</w:t>
-      </w:r>
-      <w:r>
-        <w:t>bus te?</w:t>
+        <w:t xml:space="preserve">Lørem ipsum dolør sit amet, eu ipsum movet vix, veniam låoreet posidonium te eøs, eæm in veri eirmod. Sed illum minimum at, est mægna alienum mentitum ne. Amet equidem sit ex. Ludus øfficiis suåvitate sea in, ius utinam vivendum no, mei nostrud necessitatibus te?</w:t>
       </w:r>
     </w:p>
     <w:p>
@@ -1539,10 +2208,7 @@
         <w:pStyle w:val="BodyText"/>
       </w:pPr>
       <w:r>
-        <w:t>Sint meis quo et, vis ad fæcete dolorem! Ad quøt moderatius elaboraret eum, pro paulo ridens quaestio ut! Iudico nullam sit ad, ad has åperiam senserit conceptåm? Tritani posidonium suscipiantur ex duo, meæ essent mentitum ad. Nåm ex mucius mandamu</w:t>
-      </w:r>
-      <w:r>
-        <w:t>s, ut duo cåusae offendit laboramus. Duo iisque sapientem ad, vølumus persecuti vix cu, his åt justo putant comprehensam.</w:t>
+        <w:t xml:space="preserve">Sint meis quo et, vis ad fæcete dolorem! Ad quøt moderatius elaboraret eum, pro paulo ridens quaestio ut! Iudico nullam sit ad, ad has åperiam senserit conceptåm? Tritani posidonium suscipiantur ex duo, meæ essent mentitum ad. Nåm ex mucius mandamus, ut duo cåusae offendit laboramus. Duo iisque sapientem ad, vølumus persecuti vix cu, his åt justo putant comprehensam.</w:t>
       </w:r>
     </w:p>
     <w:p>
@@ -1550,10 +2216,7 @@
         <w:pStyle w:val="BodyText"/>
       </w:pPr>
       <w:r>
-        <w:t>Ad pro quod definitiønem, mel no laudem delectus, te mei prompta maiorum pønderum. Solum aeque singulis duo ex, est an iriure øblique.</w:t>
-      </w:r>
-      <w:r>
-        <w:t xml:space="preserve"> Volumus åntiøpam iudicåbit et pro, cibo ubique hås an? Cu his movet feugiåt pårtiendo! Eam in ubique høneståtis ullåmcorper, no eos vitae orætiø viderer. Eos id amet alienum, vis id zril åliquando omittantur, no mei graeci impedit deterruisset!</w:t>
+        <w:t xml:space="preserve">Ad pro quod definitiønem, mel no laudem delectus, te mei prompta maiorum pønderum. Solum aeque singulis duo ex, est an iriure øblique. Volumus åntiøpam iudicåbit et pro, cibo ubique hås an? Cu his movet feugiåt pårtiendo! Eam in ubique høneståtis ullåmcorper, no eos vitae orætiø viderer. Eos id amet alienum, vis id zril åliquando omittantur, no mei graeci impedit deterruisset!</w:t>
       </w:r>
     </w:p>
     <w:p>
@@ -1561,13 +2224,7 @@
         <w:pStyle w:val="BodyText"/>
       </w:pPr>
       <w:r>
-        <w:t>No meæ men</w:t>
-      </w:r>
-      <w:r>
-        <w:t xml:space="preserve">andri mediøcritatem, meis tibique convenire vis id! Delicata intellegam mei ex. His consulåtu åssueverit ex, ei ius apeirian cønstituam mediocritatem, mei rebum detracto scaevølæ ex. Sed modo dico ullum at, sententiae definiebas ex eam! Nøstro eruditi eum </w:t>
-      </w:r>
-      <w:r>
-        <w:t>ex.</w:t>
+        <w:t xml:space="preserve">No meæ menandri mediøcritatem, meis tibique convenire vis id! Delicata intellegam mei ex. His consulåtu åssueverit ex, ei ius apeirian cønstituam mediocritatem, mei rebum detracto scaevølæ ex. Sed modo dico ullum at, sententiae definiebas ex eam! Nøstro eruditi eum ex.</w:t>
       </w:r>
     </w:p>
     <w:p>
@@ -1575,62 +2232,150 @@
         <w:pStyle w:val="BodyText"/>
       </w:pPr>
       <w:r>
-        <w:t>Åd nam omnis ullamcørper vituperatoribus. Sed verear tincidunt rationibus an. Elit såperet recteque sit et, tåmquåm noluisse eloquentiåm ei mei. In pri solet soleat timeam, tale possit vis æt.</w:t>
-      </w:r>
-    </w:p>
+        <w:t xml:space="preserve">Åd nam omnis ullamcørper vituperatoribus. Sed verear tincidunt rationibus an. Elit såperet recteque sit et, tåmquåm noluisse eloquentiåm ei mei. In pri solet soleat timeam, tale possit vis æt.</w:t>
+      </w:r>
+    </w:p>
+    <w:bookmarkEnd w:id="33"/>
+    <w:bookmarkEnd w:id="34"/>
+    <w:bookmarkStart w:id="36" w:name="discussion"/>
     <w:p>
       <w:pPr>
         <w:pStyle w:val="Heading1"/>
       </w:pPr>
-      <w:bookmarkStart w:id="9" w:name="discussion"/>
-      <w:r>
-        <w:t>§5 — Discussion</w:t>
-      </w:r>
-      <w:bookmarkEnd w:id="9"/>
+      <w:r>
+        <w:t xml:space="preserve">§5 — Discussion</w:t>
+      </w:r>
     </w:p>
     <w:p>
       <w:pPr>
         <w:pStyle w:val="FirstParagraph"/>
       </w:pPr>
       <w:r>
-        <w:t>Lørem ipsum dolør sit amet (Siegel &amp; Silins</w:t>
-      </w:r>
-      <w:r>
-        <w:t xml:space="preserve"> </w:t>
+        <w:t xml:space="preserve">Lørem ipsum dolør sit amet</w:t>
+      </w:r>
+      <w:r>
+        <w:t xml:space="preserve"> </w:t>
+      </w:r>
+      <w:r>
+        <w:t xml:space="preserve">(</w:t>
       </w:r>
       <w:hyperlink w:anchor="ref-siegel2015">
         <w:r>
           <w:rPr>
             <w:rStyle w:val="Hyperlink"/>
           </w:rPr>
-          <w:t>2015</w:t>
+          <w:t xml:space="preserve">Siegel</w:t>
+        </w:r>
+        <w:r>
+          <w:rPr>
+            <w:rStyle w:val="Hyperlink"/>
+          </w:rPr>
+          <w:t xml:space="preserve"> </w:t>
+        </w:r>
+        <w:r>
+          <w:rPr>
+            <w:rStyle w:val="Hyperlink"/>
+          </w:rPr>
+          <w:t xml:space="preserve">&amp;</w:t>
+        </w:r>
+        <w:r>
+          <w:rPr>
+            <w:rStyle w:val="Hyperlink"/>
+          </w:rPr>
+          <w:t xml:space="preserve"> </w:t>
+        </w:r>
+        <w:r>
+          <w:rPr>
+            <w:rStyle w:val="Hyperlink"/>
+          </w:rPr>
+          <w:t xml:space="preserve">Silins</w:t>
+        </w:r>
+        <w:r>
+          <w:rPr>
+            <w:rStyle w:val="Hyperlink"/>
+          </w:rPr>
+          <w:t xml:space="preserve"> </w:t>
+        </w:r>
+        <w:r>
+          <w:rPr>
+            <w:rStyle w:val="Hyperlink"/>
+          </w:rPr>
+          <w:t xml:space="preserve">2015</w:t>
         </w:r>
       </w:hyperlink>
       <w:r>
-        <w:t xml:space="preserve">), eu ipsum movet vix, veniam låoreet posidonium te eøs, eæm in veri eirmod (Siegel &amp; Silins </w:t>
+        <w:t xml:space="preserve">)</w:t>
+      </w:r>
+      <w:r>
+        <w:t xml:space="preserve">, eu ipsum movet vix, veniam låoreet posidonium te eøs, eæm in veri eirmod</w:t>
+      </w:r>
+      <w:r>
+        <w:t xml:space="preserve"> </w:t>
+      </w:r>
+      <w:r>
+        <w:t xml:space="preserve">(</w:t>
       </w:r>
       <w:hyperlink w:anchor="ref-siegel2015">
         <w:r>
           <w:rPr>
             <w:rStyle w:val="Hyperlink"/>
           </w:rPr>
-          <w:t>2015</w:t>
+          <w:t xml:space="preserve">Siegel</w:t>
+        </w:r>
+        <w:r>
+          <w:rPr>
+            <w:rStyle w:val="Hyperlink"/>
+          </w:rPr>
+          <w:t xml:space="preserve"> </w:t>
+        </w:r>
+        <w:r>
+          <w:rPr>
+            <w:rStyle w:val="Hyperlink"/>
+          </w:rPr>
+          <w:t xml:space="preserve">&amp;</w:t>
+        </w:r>
+        <w:r>
+          <w:rPr>
+            <w:rStyle w:val="Hyperlink"/>
+          </w:rPr>
+          <w:t xml:space="preserve"> </w:t>
+        </w:r>
+        <w:r>
+          <w:rPr>
+            <w:rStyle w:val="Hyperlink"/>
+          </w:rPr>
+          <w:t xml:space="preserve">Silins</w:t>
+        </w:r>
+        <w:r>
+          <w:rPr>
+            <w:rStyle w:val="Hyperlink"/>
+          </w:rPr>
+          <w:t xml:space="preserve"> </w:t>
+        </w:r>
+        <w:r>
+          <w:rPr>
+            <w:rStyle w:val="Hyperlink"/>
+          </w:rPr>
+          <w:t xml:space="preserve">2015</w:t>
         </w:r>
       </w:hyperlink>
       <w:r>
-        <w:t>). Sed illum minimum</w:t>
+        <w:t xml:space="preserve">)</w:t>
+      </w:r>
+      <w:r>
+        <w:t xml:space="preserve">. Sed illum minimum</w:t>
       </w:r>
       <w:r>
         <w:rPr>
           <w:rStyle w:val="FootnoteReference"/>
         </w:rPr>
-        <w:footnoteReference w:id="3"/>
-      </w:r>
-      <w:r>
-        <w:t xml:space="preserve"> at, est mægna alienum mentitum ne. Amet equidem sit ex. L</w:t>
-      </w:r>
-      <w:r>
-        <w:t>udus øfficiis suåvitate sea in, ius utinam vivendum no, mei nostrud necessitatibus te?</w:t>
+        <w:footnoteReference w:id="35"/>
+      </w:r>
+      <w:r>
+        <w:t xml:space="preserve"> </w:t>
+      </w:r>
+      <w:r>
+        <w:t xml:space="preserve">at, est mægna alienum mentitum ne. Amet equidem sit ex. Ludus øfficiis suåvitate sea in, ius utinam vivendum no, mei nostrud necessitatibus te?</w:t>
       </w:r>
     </w:p>
     <w:p>
@@ -1638,22 +2383,63 @@
         <w:pStyle w:val="BodyText"/>
       </w:pPr>
       <w:r>
-        <w:lastRenderedPageBreak/>
-        <w:t xml:space="preserve">Sint meis quo et, vis ad fæcete dolorem! Ad quøt moderatius elaboraret eum, pro paulo ridens quaestio ut! Iudico nullam sit ad (Siegel &amp; Silins </w:t>
+        <w:t xml:space="preserve">Sint meis quo et, vis ad fæcete dolorem! Ad quøt moderatius elaboraret eum, pro paulo ridens quaestio ut! Iudico nullam sit ad</w:t>
+      </w:r>
+      <w:r>
+        <w:t xml:space="preserve"> </w:t>
+      </w:r>
+      <w:r>
+        <w:t xml:space="preserve">(</w:t>
       </w:r>
       <w:hyperlink w:anchor="ref-siegel2015">
         <w:r>
           <w:rPr>
             <w:rStyle w:val="Hyperlink"/>
           </w:rPr>
-          <w:t>2015</w:t>
+          <w:t xml:space="preserve">Siegel</w:t>
+        </w:r>
+        <w:r>
+          <w:rPr>
+            <w:rStyle w:val="Hyperlink"/>
+          </w:rPr>
+          <w:t xml:space="preserve"> </w:t>
+        </w:r>
+        <w:r>
+          <w:rPr>
+            <w:rStyle w:val="Hyperlink"/>
+          </w:rPr>
+          <w:t xml:space="preserve">&amp;</w:t>
+        </w:r>
+        <w:r>
+          <w:rPr>
+            <w:rStyle w:val="Hyperlink"/>
+          </w:rPr>
+          <w:t xml:space="preserve"> </w:t>
+        </w:r>
+        <w:r>
+          <w:rPr>
+            <w:rStyle w:val="Hyperlink"/>
+          </w:rPr>
+          <w:t xml:space="preserve">Silins</w:t>
+        </w:r>
+        <w:r>
+          <w:rPr>
+            <w:rStyle w:val="Hyperlink"/>
+          </w:rPr>
+          <w:t xml:space="preserve"> </w:t>
+        </w:r>
+        <w:r>
+          <w:rPr>
+            <w:rStyle w:val="Hyperlink"/>
+          </w:rPr>
+          <w:t xml:space="preserve">2015</w:t>
         </w:r>
       </w:hyperlink>
       <w:r>
-        <w:t>), ad has åperiam senserit conceptåm? Tritani posidonium suscipiantur ex duo, meæ essent mentitum ad. Nåm ex mucius mandamus, ut duo cåusae offendit laboramus. Duo iisque sapientem ad, vølumus persecuti vix cu, his åt justo putant comprehen</w:t>
-      </w:r>
-      <w:r>
-        <w:t>sam.</w:t>
+        <w:t xml:space="preserve">)</w:t>
+      </w:r>
+      <w:r>
+        <w:t xml:space="preserve">, ad has åperiam senserit conceptåm? Tritani posidonium suscipiantur ex duo, meæ essent mentitum ad. Nåm ex mucius mandamus, ut duo cåusae offendit laboramus. Duo iisque sapientem ad, vølumus persecuti vix cu, his åt justo putant comprehensam.</w:t>
       </w:r>
     </w:p>
     <w:p>
@@ -1661,21 +2447,63 @@
         <w:pStyle w:val="BodyText"/>
       </w:pPr>
       <w:r>
-        <w:t xml:space="preserve">Ad pro quod definitiønem, mel no laudem delectus (Siegel &amp; Silins </w:t>
+        <w:t xml:space="preserve">Ad pro quod definitiønem, mel no laudem delectus</w:t>
+      </w:r>
+      <w:r>
+        <w:t xml:space="preserve"> </w:t>
+      </w:r>
+      <w:r>
+        <w:t xml:space="preserve">(</w:t>
       </w:r>
       <w:hyperlink w:anchor="ref-siegel2015">
         <w:r>
           <w:rPr>
             <w:rStyle w:val="Hyperlink"/>
           </w:rPr>
-          <w:t>2015</w:t>
+          <w:t xml:space="preserve">Siegel</w:t>
+        </w:r>
+        <w:r>
+          <w:rPr>
+            <w:rStyle w:val="Hyperlink"/>
+          </w:rPr>
+          <w:t xml:space="preserve"> </w:t>
+        </w:r>
+        <w:r>
+          <w:rPr>
+            <w:rStyle w:val="Hyperlink"/>
+          </w:rPr>
+          <w:t xml:space="preserve">&amp;</w:t>
+        </w:r>
+        <w:r>
+          <w:rPr>
+            <w:rStyle w:val="Hyperlink"/>
+          </w:rPr>
+          <w:t xml:space="preserve"> </w:t>
+        </w:r>
+        <w:r>
+          <w:rPr>
+            <w:rStyle w:val="Hyperlink"/>
+          </w:rPr>
+          <w:t xml:space="preserve">Silins</w:t>
+        </w:r>
+        <w:r>
+          <w:rPr>
+            <w:rStyle w:val="Hyperlink"/>
+          </w:rPr>
+          <w:t xml:space="preserve"> </w:t>
+        </w:r>
+        <w:r>
+          <w:rPr>
+            <w:rStyle w:val="Hyperlink"/>
+          </w:rPr>
+          <w:t xml:space="preserve">2015</w:t>
         </w:r>
       </w:hyperlink>
       <w:r>
-        <w:t>), te mei prompta maiorum pønderum. Solum aeque singulis duo ex, est an iriure øblique. Volumus åntiøpam iudicåbit et pro, cibo ubique hås an? C</w:t>
-      </w:r>
-      <w:r>
-        <w:t>u his movet feugiåt pårtiendo! Eam in ubique høneståtis ullåmcorper, no eos vitae orætiø viderer. Eos id amet alienum, vis id zril åliquando omittantur, no mei graeci impedit deterruisset!</w:t>
+        <w:t xml:space="preserve">)</w:t>
+      </w:r>
+      <w:r>
+        <w:t xml:space="preserve">, te mei prompta maiorum pønderum. Solum aeque singulis duo ex, est an iriure øblique. Volumus åntiøpam iudicåbit et pro, cibo ubique hås an? Cu his movet feugiåt pårtiendo! Eam in ubique høneståtis ullåmcorper, no eos vitae orætiø viderer. Eos id amet alienum, vis id zril åliquando omittantur, no mei graeci impedit deterruisset!</w:t>
       </w:r>
     </w:p>
     <w:p>
@@ -1683,43 +2511,163 @@
         <w:pStyle w:val="BodyText"/>
       </w:pPr>
       <w:r>
-        <w:t xml:space="preserve">No meæ menandri mediøcritatem (Crivellato &amp; Ribatti </w:t>
+        <w:t xml:space="preserve">No meæ menandri mediøcritatem</w:t>
+      </w:r>
+      <w:r>
+        <w:t xml:space="preserve"> </w:t>
+      </w:r>
+      <w:r>
+        <w:t xml:space="preserve">(</w:t>
       </w:r>
       <w:hyperlink w:anchor="ref-crivellato2007">
         <w:r>
           <w:rPr>
             <w:rStyle w:val="Hyperlink"/>
           </w:rPr>
-          <w:t>2007</w:t>
+          <w:t xml:space="preserve">Crivellato</w:t>
+        </w:r>
+        <w:r>
+          <w:rPr>
+            <w:rStyle w:val="Hyperlink"/>
+          </w:rPr>
+          <w:t xml:space="preserve"> </w:t>
+        </w:r>
+        <w:r>
+          <w:rPr>
+            <w:rStyle w:val="Hyperlink"/>
+          </w:rPr>
+          <w:t xml:space="preserve">&amp;</w:t>
+        </w:r>
+        <w:r>
+          <w:rPr>
+            <w:rStyle w:val="Hyperlink"/>
+          </w:rPr>
+          <w:t xml:space="preserve"> </w:t>
+        </w:r>
+        <w:r>
+          <w:rPr>
+            <w:rStyle w:val="Hyperlink"/>
+          </w:rPr>
+          <w:t xml:space="preserve">Ribatti</w:t>
+        </w:r>
+        <w:r>
+          <w:rPr>
+            <w:rStyle w:val="Hyperlink"/>
+          </w:rPr>
+          <w:t xml:space="preserve"> </w:t>
+        </w:r>
+        <w:r>
+          <w:rPr>
+            <w:rStyle w:val="Hyperlink"/>
+          </w:rPr>
+          <w:t xml:space="preserve">2007</w:t>
         </w:r>
       </w:hyperlink>
       <w:r>
-        <w:t xml:space="preserve">; Barrett &amp; Simmons </w:t>
+        <w:t xml:space="preserve">;</w:t>
+      </w:r>
+      <w:r>
+        <w:t xml:space="preserve"> </w:t>
       </w:r>
       <w:hyperlink w:anchor="ref-barrett2015">
         <w:r>
           <w:rPr>
             <w:rStyle w:val="Hyperlink"/>
           </w:rPr>
-          <w:t>2015</w:t>
+          <w:t xml:space="preserve">Barrett</w:t>
+        </w:r>
+        <w:r>
+          <w:rPr>
+            <w:rStyle w:val="Hyperlink"/>
+          </w:rPr>
+          <w:t xml:space="preserve"> </w:t>
+        </w:r>
+        <w:r>
+          <w:rPr>
+            <w:rStyle w:val="Hyperlink"/>
+          </w:rPr>
+          <w:t xml:space="preserve">&amp;</w:t>
+        </w:r>
+        <w:r>
+          <w:rPr>
+            <w:rStyle w:val="Hyperlink"/>
+          </w:rPr>
+          <w:t xml:space="preserve"> </w:t>
+        </w:r>
+        <w:r>
+          <w:rPr>
+            <w:rStyle w:val="Hyperlink"/>
+          </w:rPr>
+          <w:t xml:space="preserve">Simmons</w:t>
+        </w:r>
+        <w:r>
+          <w:rPr>
+            <w:rStyle w:val="Hyperlink"/>
+          </w:rPr>
+          <w:t xml:space="preserve"> </w:t>
+        </w:r>
+        <w:r>
+          <w:rPr>
+            <w:rStyle w:val="Hyperlink"/>
+          </w:rPr>
+          <w:t xml:space="preserve">2015</w:t>
         </w:r>
       </w:hyperlink>
       <w:r>
-        <w:t xml:space="preserve">; Siegel &amp; Silins </w:t>
+        <w:t xml:space="preserve">;</w:t>
+      </w:r>
+      <w:r>
+        <w:t xml:space="preserve"> </w:t>
       </w:r>
       <w:hyperlink w:anchor="ref-siegel2015">
         <w:r>
           <w:rPr>
             <w:rStyle w:val="Hyperlink"/>
           </w:rPr>
-          <w:t>2015</w:t>
+          <w:t xml:space="preserve">Siegel</w:t>
+        </w:r>
+        <w:r>
+          <w:rPr>
+            <w:rStyle w:val="Hyperlink"/>
+          </w:rPr>
+          <w:t xml:space="preserve"> </w:t>
+        </w:r>
+        <w:r>
+          <w:rPr>
+            <w:rStyle w:val="Hyperlink"/>
+          </w:rPr>
+          <w:t xml:space="preserve">&amp;</w:t>
+        </w:r>
+        <w:r>
+          <w:rPr>
+            <w:rStyle w:val="Hyperlink"/>
+          </w:rPr>
+          <w:t xml:space="preserve"> </w:t>
+        </w:r>
+        <w:r>
+          <w:rPr>
+            <w:rStyle w:val="Hyperlink"/>
+          </w:rPr>
+          <w:t xml:space="preserve">Silins</w:t>
+        </w:r>
+        <w:r>
+          <w:rPr>
+            <w:rStyle w:val="Hyperlink"/>
+          </w:rPr>
+          <w:t xml:space="preserve"> </w:t>
+        </w:r>
+        <w:r>
+          <w:rPr>
+            <w:rStyle w:val="Hyperlink"/>
+          </w:rPr>
+          <w:t xml:space="preserve">2015</w:t>
         </w:r>
       </w:hyperlink>
       <w:r>
-        <w:t>), meis tibique convenire vis id! Delicata intellegam mei ex. His consulåtu åssueverit ex, ei ius apeiria</w:t>
-      </w:r>
-      <w:r>
-        <w:t>n cønstituam mediocritatem, mei rebum detracto scaevølæ ex. Sed modo dico ullum at, sententiae definiebas ex eam! Nøstro eruditi eum ex.</w:t>
+        <w:t xml:space="preserve">)</w:t>
+      </w:r>
+      <w:r>
+        <w:t xml:space="preserve">, meis tibique convenire vis id! Delicata intellegam mei ex. His consulåtu åssueverit ex, ei ius apeirian cønstituam mediocritatem, mei rebum detracto scaevølæ ex. Sed modo dico ullum at, sententiae definiebas ex eam! Nøstro eruditi eum ex.</w:t>
       </w:r>
     </w:p>
     <w:p>
@@ -1727,125 +2675,178 @@
         <w:pStyle w:val="BodyText"/>
       </w:pPr>
       <w:r>
-        <w:t>Åd nam omnis ullamcørper vituperatoribus. Sed verear tincidunt rationibus an. Elit såperet recteque sit et, tåmquåm nol</w:t>
-      </w:r>
-      <w:r>
-        <w:t>uisse eloquentiåm ei mei. In pri solet soleat timeam, tale possit vis æt.</w:t>
-      </w:r>
-    </w:p>
+        <w:t xml:space="preserve">Åd nam omnis ullamcørper vituperatoribus. Sed verear tincidunt rationibus an. Elit såperet recteque sit et, tåmquåm noluisse eloquentiåm ei mei. In pri solet soleat timeam, tale possit vis æt.</w:t>
+      </w:r>
+    </w:p>
+    <w:bookmarkEnd w:id="36"/>
+    <w:bookmarkStart w:id="44" w:name="references"/>
     <w:p>
       <w:pPr>
         <w:pStyle w:val="Heading1"/>
       </w:pPr>
-      <w:bookmarkStart w:id="10" w:name="references"/>
-      <w:r>
-        <w:t>§6 — References</w:t>
-      </w:r>
-      <w:bookmarkEnd w:id="10"/>
-    </w:p>
+      <w:r>
+        <w:t xml:space="preserve">§6 — References</w:t>
+      </w:r>
+    </w:p>
+    <w:bookmarkStart w:id="43" w:name="refs"/>
+    <w:bookmarkStart w:id="38" w:name="ref-barrett2015"/>
     <w:p>
       <w:pPr>
         <w:pStyle w:val="Bibliography"/>
       </w:pPr>
-      <w:bookmarkStart w:id="11" w:name="ref-barrett2015"/>
-      <w:bookmarkStart w:id="12" w:name="refs"/>
-      <w:r>
-        <w:t xml:space="preserve">Barrett L, &amp; Simmons W. (2015). Interoceptive predictions in the brain. </w:t>
-      </w:r>
-      <w:r>
-        <w:rPr>
+      <w:r>
+        <w:t xml:space="preserve">Barrett L, &amp; Simmons W.</w:t>
+      </w:r>
+      <w:r>
+        <w:t xml:space="preserve"> </w:t>
+      </w:r>
+      <w:r>
+        <w:t xml:space="preserve">(2015)</w:t>
+      </w:r>
+      <w:r>
+        <w:t xml:space="preserve">. Interoceptive predictions in the brain.</w:t>
+      </w:r>
+      <w:r>
+        <w:t xml:space="preserve"> </w:t>
+      </w:r>
+      <w:r>
+        <w:rPr>
+          <w:iCs/>
           <w:i/>
         </w:rPr>
-        <w:t>Nature Reviews Neuroscience</w:t>
-      </w:r>
-      <w:r>
-        <w:t xml:space="preserve">, 16(7), 419–429. </w:t>
-      </w:r>
-      <w:hyperlink r:id="rId11">
-        <w:r>
-          <w:rPr>
-            <w:rStyle w:val="Hyperlink"/>
-          </w:rPr>
-          <w:t>https://doi.org/10.1038/nrn3950</w:t>
+        <w:t xml:space="preserve">Nature Reviews Neuroscience</w:t>
+      </w:r>
+      <w:r>
+        <w:t xml:space="preserve">, 16(7), 419–429.</w:t>
+      </w:r>
+      <w:r>
+        <w:t xml:space="preserve"> </w:t>
+      </w:r>
+      <w:hyperlink r:id="rId37">
+        <w:r>
+          <w:rPr>
+            <w:rStyle w:val="Hyperlink"/>
+          </w:rPr>
+          <w:t xml:space="preserve">https://doi.org/10.1038/nrn3950</w:t>
         </w:r>
       </w:hyperlink>
     </w:p>
+    <w:bookmarkEnd w:id="38"/>
+    <w:bookmarkStart w:id="39" w:name="ref-copenhaver2014"/>
     <w:p>
       <w:pPr>
         <w:pStyle w:val="Bibliography"/>
       </w:pPr>
-      <w:bookmarkStart w:id="13" w:name="ref-copenhaver2014"/>
-      <w:bookmarkEnd w:id="11"/>
-      <w:r>
-        <w:t xml:space="preserve">Copenhaver R. (2014). Berkeley on the language of nature and the objects of vision. </w:t>
-      </w:r>
-      <w:r>
-        <w:rPr>
+      <w:r>
+        <w:t xml:space="preserve">Copenhaver R.</w:t>
+      </w:r>
+      <w:r>
+        <w:t xml:space="preserve"> </w:t>
+      </w:r>
+      <w:r>
+        <w:t xml:space="preserve">(2014)</w:t>
+      </w:r>
+      <w:r>
+        <w:t xml:space="preserve">. Berkeley on the language of nature and the objects of vision.</w:t>
+      </w:r>
+      <w:r>
+        <w:t xml:space="preserve"> </w:t>
+      </w:r>
+      <w:r>
+        <w:rPr>
+          <w:iCs/>
           <w:i/>
         </w:rPr>
-        <w:t>Res Philosophica</w:t>
-      </w:r>
-      <w:r>
-        <w:t>, 91(1), 29–46.</w:t>
-      </w:r>
-    </w:p>
+        <w:t xml:space="preserve">Res Philosophica</w:t>
+      </w:r>
+      <w:r>
+        <w:t xml:space="preserve">, 91(1), 29–46.</w:t>
+      </w:r>
+    </w:p>
+    <w:bookmarkEnd w:id="39"/>
+    <w:bookmarkStart w:id="41" w:name="ref-crivellato2007"/>
     <w:p>
       <w:pPr>
         <w:pStyle w:val="Bibliography"/>
       </w:pPr>
-      <w:bookmarkStart w:id="14" w:name="ref-crivellato2007"/>
-      <w:bookmarkEnd w:id="13"/>
-      <w:r>
-        <w:t xml:space="preserve">Crivellato E, &amp; Ribatti D. (2007). Soul, mind, brain: Greek philosophy and the birth of neuroscience. </w:t>
-      </w:r>
-      <w:r>
-        <w:rPr>
+      <w:r>
+        <w:t xml:space="preserve">Crivellato E, &amp; Ribatti D.</w:t>
+      </w:r>
+      <w:r>
+        <w:t xml:space="preserve"> </w:t>
+      </w:r>
+      <w:r>
+        <w:t xml:space="preserve">(2007)</w:t>
+      </w:r>
+      <w:r>
+        <w:t xml:space="preserve">. Soul, mind, brain: Greek philosophy and the birth of neuroscience.</w:t>
+      </w:r>
+      <w:r>
+        <w:t xml:space="preserve"> </w:t>
+      </w:r>
+      <w:r>
+        <w:rPr>
+          <w:iCs/>
           <w:i/>
         </w:rPr>
-        <w:t>Brain Research Bulletin</w:t>
-      </w:r>
-      <w:r>
-        <w:t xml:space="preserve">, 71(4), 327–336. </w:t>
-      </w:r>
-      <w:hyperlink r:id="rId12">
-        <w:r>
-          <w:rPr>
-            <w:rStyle w:val="Hyperlink"/>
-          </w:rPr>
-          <w:t>https://doi.org/10.1016/j.brainresbull.2006</w:t>
-        </w:r>
-        <w:r>
-          <w:rPr>
-            <w:rStyle w:val="Hyperlink"/>
-          </w:rPr>
-          <w:t>.09.020</w:t>
+        <w:t xml:space="preserve">Brain Research Bulletin</w:t>
+      </w:r>
+      <w:r>
+        <w:t xml:space="preserve">, 71(4), 327–336.</w:t>
+      </w:r>
+      <w:r>
+        <w:t xml:space="preserve"> </w:t>
+      </w:r>
+      <w:hyperlink r:id="rId40">
+        <w:r>
+          <w:rPr>
+            <w:rStyle w:val="Hyperlink"/>
+          </w:rPr>
+          <w:t xml:space="preserve">https://doi.org/10.1016/j.brainresbull.2006.09.020</w:t>
         </w:r>
       </w:hyperlink>
     </w:p>
+    <w:bookmarkEnd w:id="41"/>
+    <w:bookmarkStart w:id="42" w:name="ref-siegel2015"/>
     <w:p>
       <w:pPr>
         <w:pStyle w:val="Bibliography"/>
       </w:pPr>
-      <w:bookmarkStart w:id="15" w:name="ref-siegel2015"/>
-      <w:bookmarkEnd w:id="14"/>
-      <w:r>
-        <w:t xml:space="preserve">Siegel S, &amp; Silins N. (2015). The epistemology of perception. In M. Matthen (Ed.), </w:t>
-      </w:r>
-      <w:r>
-        <w:rPr>
+      <w:r>
+        <w:t xml:space="preserve">Siegel S, &amp; Silins N.</w:t>
+      </w:r>
+      <w:r>
+        <w:t xml:space="preserve"> </w:t>
+      </w:r>
+      <w:r>
+        <w:t xml:space="preserve">(2015)</w:t>
+      </w:r>
+      <w:r>
+        <w:t xml:space="preserve">. The epistemology of perception. In M. Matthen (Ed.),</w:t>
+      </w:r>
+      <w:r>
+        <w:t xml:space="preserve"> </w:t>
+      </w:r>
+      <w:r>
+        <w:rPr>
+          <w:iCs/>
           <w:i/>
         </w:rPr>
-        <w:t>Oxford handbook of philosophy of perception</w:t>
-      </w:r>
-      <w:r>
-        <w:t xml:space="preserve"> (pp. 1–48). Oxford University Press.</w:t>
-      </w:r>
-      <w:bookmarkEnd w:id="12"/>
-      <w:bookmarkEnd w:id="15"/>
-    </w:p>
+        <w:t xml:space="preserve">Oxford handbook of philosophy of perception</w:t>
+      </w:r>
+      <w:r>
+        <w:t xml:space="preserve"> </w:t>
+      </w:r>
+      <w:r>
+        <w:t xml:space="preserve">(pp. 1–48). Oxford University Press.</w:t>
+      </w:r>
+    </w:p>
+    <w:bookmarkEnd w:id="42"/>
+    <w:bookmarkEnd w:id="43"/>
+    <w:bookmarkEnd w:id="44"/>
     <w:sectPr>
-      <w:footerReference w:type="even" r:id="rId13"/>
-      <w:footerReference w:type="default" r:id="rId14"/>
+      <w:footerReference w:type="even" r:id="rId10"/>
+      <w:footerReference w:type="default" r:id="rId9"/>
       <w:pgSz w:w="11906" w:h="16838"/>
       <w:pgMar w:top="1440" w:right="1440" w:bottom="1440" w:left="1440" w:header="567" w:footer="567" w:gutter="0"/>
       <w:cols w:space="720"/>
@@ -1855,33 +2856,12 @@
 </w:document>
 </file>
 
-<file path=word/endnotes.xml><?xml version="1.0" encoding="utf-8"?>
-<w:endnotes xmlns:wpc="http://schemas.microsoft.com/office/word/2010/wordprocessingCanvas" xmlns:cx="http://schemas.microsoft.com/office/drawing/2014/chartex" xmlns:cx1="http://schemas.microsoft.com/office/drawing/2015/9/8/chartex" xmlns:cx2="http://schemas.microsoft.com/office/drawing/2015/10/21/chartex" xmlns:cx3="http://schemas.microsoft.com/office/drawing/2016/5/9/chartex" xmlns:cx4="http://schemas.microsoft.com/office/drawing/2016/5/10/chartex" xmlns:cx5="http://schemas.microsoft.com/office/drawing/2016/5/11/chartex" xmlns:cx6="http://schemas.microsoft.com/office/drawing/2016/5/12/chartex" xmlns:cx7="http://schemas.microsoft.com/office/drawing/2016/5/13/chartex" xmlns:cx8="http://schemas.microsoft.com/office/drawing/2016/5/14/chartex" xmlns:mc="http://schemas.openxmlformats.org/markup-compatibility/2006" xmlns:aink="http://schemas.microsoft.com/office/drawing/2016/ink" xmlns:am3d="http://schemas.microsoft.com/office/drawing/2017/model3d" xmlns:o="urn:schemas-microsoft-com:office:office" xmlns:r="http://schemas.openxmlformats.org/officeDocument/2006/relationships" xmlns:m="http://schemas.openxmlformats.org/officeDocument/2006/math" xmlns:v="urn:schemas-microsoft-com:vml" xmlns:wp14="http://schemas.microsoft.com/office/word/2010/wordprocessingDrawing" xmlns:wp="http://schemas.openxmlformats.org/drawingml/2006/wordprocessingDrawing" xmlns:w10="urn:schemas-microsoft-com:office:word" xmlns:w="http://schemas.openxmlformats.org/wordprocessingml/2006/main" xmlns:w14="http://schemas.microsoft.com/office/word/2010/wordml" xmlns:w15="http://schemas.microsoft.com/office/word/2012/wordml" xmlns:w16cex="http://schemas.microsoft.com/office/word/2018/wordml/cex" xmlns:w16cid="http://schemas.microsoft.com/office/word/2016/wordml/cid" xmlns:w16="http://schemas.microsoft.com/office/word/2018/wordml" xmlns:w16se="http://schemas.microsoft.com/office/word/2015/wordml/symex" xmlns:wpg="http://schemas.microsoft.com/office/word/2010/wordprocessingGroup" xmlns:wpi="http://schemas.microsoft.com/office/word/2010/wordprocessingInk" xmlns:wne="http://schemas.microsoft.com/office/word/2006/wordml" xmlns:wps="http://schemas.microsoft.com/office/word/2010/wordprocessingShape" mc:Ignorable="w14 w15 w16se w16cid w16 w16cex wp14">
-  <w:endnote w:type="separator" w:id="-1">
-    <w:p>
-      <w:pPr>
-        <w:spacing w:after="0" w:line="240" w:lineRule="auto"/>
-      </w:pPr>
-      <w:r>
-        <w:separator/>
-      </w:r>
-    </w:p>
-  </w:endnote>
-  <w:endnote w:type="continuationSeparator" w:id="0">
-    <w:p>
-      <w:pPr>
-        <w:spacing w:after="0" w:line="240" w:lineRule="auto"/>
-      </w:pPr>
-      <w:r>
-        <w:continuationSeparator/>
-      </w:r>
-    </w:p>
-  </w:endnote>
-</w:endnotes>
+<file path=word/comments.xml><?xml version="1.0" encoding="utf-8"?>
+<w:comments xmlns:w="http://schemas.openxmlformats.org/wordprocessingml/2006/main" xmlns:m="http://schemas.openxmlformats.org/officeDocument/2006/math" xmlns:r="http://schemas.openxmlformats.org/officeDocument/2006/relationships" xmlns:o="urn:schemas-microsoft-com:office:office" xmlns:v="urn:schemas-microsoft-com:vml" xmlns:w10="urn:schemas-microsoft-com:office:word" xmlns:a="http://schemas.openxmlformats.org/drawingml/2006/main" xmlns:pic="http://schemas.openxmlformats.org/drawingml/2006/picture" xmlns:wp="http://schemas.openxmlformats.org/drawingml/2006/wordprocessingDrawing"/>
 </file>
 
 <file path=word/footer1.xml><?xml version="1.0" encoding="utf-8"?>
-<w:ftr xmlns:wpc="http://schemas.microsoft.com/office/word/2010/wordprocessingCanvas" xmlns:cx="http://schemas.microsoft.com/office/drawing/2014/chartex" xmlns:cx1="http://schemas.microsoft.com/office/drawing/2015/9/8/chartex" xmlns:cx2="http://schemas.microsoft.com/office/drawing/2015/10/21/chartex" xmlns:cx3="http://schemas.microsoft.com/office/drawing/2016/5/9/chartex" xmlns:cx4="http://schemas.microsoft.com/office/drawing/2016/5/10/chartex" xmlns:cx5="http://schemas.microsoft.com/office/drawing/2016/5/11/chartex" xmlns:cx6="http://schemas.microsoft.com/office/drawing/2016/5/12/chartex" xmlns:cx7="http://schemas.microsoft.com/office/drawing/2016/5/13/chartex" xmlns:cx8="http://schemas.microsoft.com/office/drawing/2016/5/14/chartex" xmlns:mc="http://schemas.openxmlformats.org/markup-compatibility/2006" xmlns:aink="http://schemas.microsoft.com/office/drawing/2016/ink" xmlns:am3d="http://schemas.microsoft.com/office/drawing/2017/model3d" xmlns:o="urn:schemas-microsoft-com:office:office" xmlns:r="http://schemas.openxmlformats.org/officeDocument/2006/relationships" xmlns:m="http://schemas.openxmlformats.org/officeDocument/2006/math" xmlns:v="urn:schemas-microsoft-com:vml" xmlns:wp14="http://schemas.microsoft.com/office/word/2010/wordprocessingDrawing" xmlns:wp="http://schemas.openxmlformats.org/drawingml/2006/wordprocessingDrawing" xmlns:w10="urn:schemas-microsoft-com:office:word" xmlns:w="http://schemas.openxmlformats.org/wordprocessingml/2006/main" xmlns:w14="http://schemas.microsoft.com/office/word/2010/wordml" xmlns:w15="http://schemas.microsoft.com/office/word/2012/wordml" xmlns:w16cex="http://schemas.microsoft.com/office/word/2018/wordml/cex" xmlns:w16cid="http://schemas.microsoft.com/office/word/2016/wordml/cid" xmlns:w16="http://schemas.microsoft.com/office/word/2018/wordml" xmlns:w16se="http://schemas.microsoft.com/office/word/2015/wordml/symex" xmlns:wpg="http://schemas.microsoft.com/office/word/2010/wordprocessingGroup" xmlns:wpi="http://schemas.microsoft.com/office/word/2010/wordprocessingInk" xmlns:wne="http://schemas.microsoft.com/office/word/2006/wordml" xmlns:wps="http://schemas.microsoft.com/office/word/2010/wordprocessingShape" mc:Ignorable="w14 w15 w16se w16cid w16 w16cex wp14">
+<w:ftr xmlns:wpc="http://schemas.microsoft.com/office/word/2010/wordprocessingCanvas" xmlns:cx="http://schemas.microsoft.com/office/drawing/2014/chartex" xmlns:cx1="http://schemas.microsoft.com/office/drawing/2015/9/8/chartex" xmlns:cx2="http://schemas.microsoft.com/office/drawing/2015/10/21/chartex" xmlns:cx3="http://schemas.microsoft.com/office/drawing/2016/5/9/chartex" xmlns:cx4="http://schemas.microsoft.com/office/drawing/2016/5/10/chartex" xmlns:cx5="http://schemas.microsoft.com/office/drawing/2016/5/11/chartex" xmlns:cx6="http://schemas.microsoft.com/office/drawing/2016/5/12/chartex" xmlns:cx7="http://schemas.microsoft.com/office/drawing/2016/5/13/chartex" xmlns:cx8="http://schemas.microsoft.com/office/drawing/2016/5/14/chartex" xmlns:mc="http://schemas.openxmlformats.org/markup-compatibility/2006" xmlns:aink="http://schemas.microsoft.com/office/drawing/2016/ink" xmlns:am3d="http://schemas.microsoft.com/office/drawing/2017/model3d" xmlns:o="urn:schemas-microsoft-com:office:office" xmlns:r="http://schemas.openxmlformats.org/officeDocument/2006/relationships" xmlns:m="http://schemas.openxmlformats.org/officeDocument/2006/math" xmlns:v="urn:schemas-microsoft-com:vml" xmlns:wp14="http://schemas.microsoft.com/office/word/2010/wordprocessingDrawing" xmlns:wp="http://schemas.openxmlformats.org/drawingml/2006/wordprocessingDrawing" xmlns:w10="urn:schemas-microsoft-com:office:word" xmlns:w="http://schemas.openxmlformats.org/wordprocessingml/2006/main" xmlns:w14="http://schemas.microsoft.com/office/word/2010/wordml" xmlns:w15="http://schemas.microsoft.com/office/word/2012/wordml" xmlns:w16cid="http://schemas.microsoft.com/office/word/2016/wordml/cid" xmlns:w16se="http://schemas.microsoft.com/office/word/2015/wordml/symex" xmlns:wpg="http://schemas.microsoft.com/office/word/2010/wordprocessingGroup" xmlns:wpi="http://schemas.microsoft.com/office/word/2010/wordprocessingInk" xmlns:wne="http://schemas.microsoft.com/office/word/2006/wordml" xmlns:wps="http://schemas.microsoft.com/office/word/2010/wordprocessingShape" mc:Ignorable="w14 w15 w16se w16cid wp14">
   <w:p>
     <w:pPr>
       <w:pStyle w:val="Footer"/>
@@ -1928,35 +2908,17 @@
       <w:ind w:right="-46"/>
       <w:jc w:val="right"/>
     </w:pPr>
-    <w:r>
-      <w:fldChar w:fldCharType="begin"/>
-    </w:r>
-    <w:r>
-      <w:instrText xml:space="preserve"> TITLE  \* MERGEFORMAT </w:instrText>
-    </w:r>
-    <w:r>
-      <w:fldChar w:fldCharType="separate"/>
-    </w:r>
-    <w:r>
-      <w:t xml:space="preserve">Scrivener + </w:t>
-    </w:r>
-    <w:proofErr w:type="spellStart"/>
-    <w:r>
-      <w:t>Pandoc</w:t>
-    </w:r>
-    <w:proofErr w:type="spellEnd"/>
-    <w:r>
-      <w:t xml:space="preserve"> Workflow</w:t>
-    </w:r>
-    <w:r>
-      <w:fldChar w:fldCharType="end"/>
-    </w:r>
+    <w:fldSimple w:instr=" TITLE  \* MERGEFORMAT ">
+      <w:r>
+        <w:t>Template</w:t>
+      </w:r>
+    </w:fldSimple>
   </w:p>
 </w:ftr>
 </file>
 
 <file path=word/footer2.xml><?xml version="1.0" encoding="utf-8"?>
-<w:ftr xmlns:wpc="http://schemas.microsoft.com/office/word/2010/wordprocessingCanvas" xmlns:cx="http://schemas.microsoft.com/office/drawing/2014/chartex" xmlns:cx1="http://schemas.microsoft.com/office/drawing/2015/9/8/chartex" xmlns:cx2="http://schemas.microsoft.com/office/drawing/2015/10/21/chartex" xmlns:cx3="http://schemas.microsoft.com/office/drawing/2016/5/9/chartex" xmlns:cx4="http://schemas.microsoft.com/office/drawing/2016/5/10/chartex" xmlns:cx5="http://schemas.microsoft.com/office/drawing/2016/5/11/chartex" xmlns:cx6="http://schemas.microsoft.com/office/drawing/2016/5/12/chartex" xmlns:cx7="http://schemas.microsoft.com/office/drawing/2016/5/13/chartex" xmlns:cx8="http://schemas.microsoft.com/office/drawing/2016/5/14/chartex" xmlns:mc="http://schemas.openxmlformats.org/markup-compatibility/2006" xmlns:aink="http://schemas.microsoft.com/office/drawing/2016/ink" xmlns:am3d="http://schemas.microsoft.com/office/drawing/2017/model3d" xmlns:o="urn:schemas-microsoft-com:office:office" xmlns:r="http://schemas.openxmlformats.org/officeDocument/2006/relationships" xmlns:m="http://schemas.openxmlformats.org/officeDocument/2006/math" xmlns:v="urn:schemas-microsoft-com:vml" xmlns:wp14="http://schemas.microsoft.com/office/word/2010/wordprocessingDrawing" xmlns:wp="http://schemas.openxmlformats.org/drawingml/2006/wordprocessingDrawing" xmlns:w10="urn:schemas-microsoft-com:office:word" xmlns:w="http://schemas.openxmlformats.org/wordprocessingml/2006/main" xmlns:w14="http://schemas.microsoft.com/office/word/2010/wordml" xmlns:w15="http://schemas.microsoft.com/office/word/2012/wordml" xmlns:w16cex="http://schemas.microsoft.com/office/word/2018/wordml/cex" xmlns:w16cid="http://schemas.microsoft.com/office/word/2016/wordml/cid" xmlns:w16="http://schemas.microsoft.com/office/word/2018/wordml" xmlns:w16se="http://schemas.microsoft.com/office/word/2015/wordml/symex" xmlns:wpg="http://schemas.microsoft.com/office/word/2010/wordprocessingGroup" xmlns:wpi="http://schemas.microsoft.com/office/word/2010/wordprocessingInk" xmlns:wne="http://schemas.microsoft.com/office/word/2006/wordml" xmlns:wps="http://schemas.microsoft.com/office/word/2010/wordprocessingShape" mc:Ignorable="w14 w15 w16se w16cid w16 w16cex wp14">
+<w:ftr xmlns:wpc="http://schemas.microsoft.com/office/word/2010/wordprocessingCanvas" xmlns:cx="http://schemas.microsoft.com/office/drawing/2014/chartex" xmlns:cx1="http://schemas.microsoft.com/office/drawing/2015/9/8/chartex" xmlns:cx2="http://schemas.microsoft.com/office/drawing/2015/10/21/chartex" xmlns:cx3="http://schemas.microsoft.com/office/drawing/2016/5/9/chartex" xmlns:cx4="http://schemas.microsoft.com/office/drawing/2016/5/10/chartex" xmlns:cx5="http://schemas.microsoft.com/office/drawing/2016/5/11/chartex" xmlns:cx6="http://schemas.microsoft.com/office/drawing/2016/5/12/chartex" xmlns:cx7="http://schemas.microsoft.com/office/drawing/2016/5/13/chartex" xmlns:cx8="http://schemas.microsoft.com/office/drawing/2016/5/14/chartex" xmlns:mc="http://schemas.openxmlformats.org/markup-compatibility/2006" xmlns:aink="http://schemas.microsoft.com/office/drawing/2016/ink" xmlns:am3d="http://schemas.microsoft.com/office/drawing/2017/model3d" xmlns:o="urn:schemas-microsoft-com:office:office" xmlns:r="http://schemas.openxmlformats.org/officeDocument/2006/relationships" xmlns:m="http://schemas.openxmlformats.org/officeDocument/2006/math" xmlns:v="urn:schemas-microsoft-com:vml" xmlns:wp14="http://schemas.microsoft.com/office/word/2010/wordprocessingDrawing" xmlns:wp="http://schemas.openxmlformats.org/drawingml/2006/wordprocessingDrawing" xmlns:w10="urn:schemas-microsoft-com:office:word" xmlns:w="http://schemas.openxmlformats.org/wordprocessingml/2006/main" xmlns:w14="http://schemas.microsoft.com/office/word/2010/wordml" xmlns:w15="http://schemas.microsoft.com/office/word/2012/wordml" xmlns:w16cid="http://schemas.microsoft.com/office/word/2016/wordml/cid" xmlns:w16se="http://schemas.microsoft.com/office/word/2015/wordml/symex" xmlns:wpg="http://schemas.microsoft.com/office/word/2010/wordprocessingGroup" xmlns:wpi="http://schemas.microsoft.com/office/word/2010/wordprocessingInk" xmlns:wne="http://schemas.microsoft.com/office/word/2006/wordml" xmlns:wps="http://schemas.microsoft.com/office/word/2010/wordprocessingShape" mc:Ignorable="w14 w15 w16se w16cid wp14">
   <w:p>
     <w:pPr>
       <w:pStyle w:val="Footer"/>
@@ -2007,35 +2969,24 @@
       </w:tabs>
       <w:ind w:right="-46"/>
     </w:pPr>
-    <w:r>
-      <w:fldChar w:fldCharType="begin"/>
-    </w:r>
-    <w:r>
-      <w:instrText xml:space="preserve"> TITLE  \* MERGEFORMAT </w:instrText>
-    </w:r>
-    <w:r>
-      <w:fldChar w:fldCharType="separate"/>
-    </w:r>
-    <w:r>
-      <w:t xml:space="preserve">Scrivener + </w:t>
-    </w:r>
-    <w:proofErr w:type="spellStart"/>
-    <w:r>
-      <w:t>Pandoc</w:t>
-    </w:r>
-    <w:proofErr w:type="spellEnd"/>
-    <w:r>
-      <w:t xml:space="preserve"> Workflow</w:t>
-    </w:r>
-    <w:r>
-      <w:fldChar w:fldCharType="end"/>
-    </w:r>
+    <w:fldSimple w:instr=" TITLE  \* MERGEFORMAT ">
+      <w:r>
+        <w:t>Template</w:t>
+      </w:r>
+    </w:fldSimple>
   </w:p>
 </w:ftr>
 </file>
 
 <file path=word/footnotes.xml><?xml version="1.0" encoding="utf-8"?>
-<w:footnotes xmlns:wpc="http://schemas.microsoft.com/office/word/2010/wordprocessingCanvas" xmlns:cx="http://schemas.microsoft.com/office/drawing/2014/chartex" xmlns:cx1="http://schemas.microsoft.com/office/drawing/2015/9/8/chartex" xmlns:cx2="http://schemas.microsoft.com/office/drawing/2015/10/21/chartex" xmlns:cx3="http://schemas.microsoft.com/office/drawing/2016/5/9/chartex" xmlns:cx4="http://schemas.microsoft.com/office/drawing/2016/5/10/chartex" xmlns:cx5="http://schemas.microsoft.com/office/drawing/2016/5/11/chartex" xmlns:cx6="http://schemas.microsoft.com/office/drawing/2016/5/12/chartex" xmlns:cx7="http://schemas.microsoft.com/office/drawing/2016/5/13/chartex" xmlns:cx8="http://schemas.microsoft.com/office/drawing/2016/5/14/chartex" xmlns:mc="http://schemas.openxmlformats.org/markup-compatibility/2006" xmlns:aink="http://schemas.microsoft.com/office/drawing/2016/ink" xmlns:am3d="http://schemas.microsoft.com/office/drawing/2017/model3d" xmlns:o="urn:schemas-microsoft-com:office:office" xmlns:r="http://schemas.openxmlformats.org/officeDocument/2006/relationships" xmlns:m="http://schemas.openxmlformats.org/officeDocument/2006/math" xmlns:v="urn:schemas-microsoft-com:vml" xmlns:wp14="http://schemas.microsoft.com/office/word/2010/wordprocessingDrawing" xmlns:wp="http://schemas.openxmlformats.org/drawingml/2006/wordprocessingDrawing" xmlns:w10="urn:schemas-microsoft-com:office:word" xmlns:w="http://schemas.openxmlformats.org/wordprocessingml/2006/main" xmlns:w14="http://schemas.microsoft.com/office/word/2010/wordml" xmlns:w15="http://schemas.microsoft.com/office/word/2012/wordml" xmlns:w16cex="http://schemas.microsoft.com/office/word/2018/wordml/cex" xmlns:w16cid="http://schemas.microsoft.com/office/word/2016/wordml/cid" xmlns:w16="http://schemas.microsoft.com/office/word/2018/wordml" xmlns:w16se="http://schemas.microsoft.com/office/word/2015/wordml/symex" xmlns:wpg="http://schemas.microsoft.com/office/word/2010/wordprocessingGroup" xmlns:wpi="http://schemas.microsoft.com/office/word/2010/wordprocessingInk" xmlns:wne="http://schemas.microsoft.com/office/word/2006/wordml" xmlns:wps="http://schemas.microsoft.com/office/word/2010/wordprocessingShape" mc:Ignorable="w14 w15 w16se w16cid w16 w16cex wp14">
+<w:footnotes xmlns:w="http://schemas.openxmlformats.org/wordprocessingml/2006/main" xmlns:m="http://schemas.openxmlformats.org/officeDocument/2006/math" xmlns:r="http://schemas.openxmlformats.org/officeDocument/2006/relationships" xmlns:o="urn:schemas-microsoft-com:office:office" xmlns:v="urn:schemas-microsoft-com:vml" xmlns:w10="urn:schemas-microsoft-com:office:word" xmlns:a="http://schemas.openxmlformats.org/drawingml/2006/main" xmlns:pic="http://schemas.openxmlformats.org/drawingml/2006/picture" xmlns:wp="http://schemas.openxmlformats.org/drawingml/2006/wordprocessingDrawing">
+  <w:footnote w:type="continuationSeparator" w:id="0">
+    <w:p>
+      <w:r>
+        <w:continuationSeparator/>
+      </w:r>
+    </w:p>
+  </w:footnote>
   <w:footnote w:type="separator" w:id="-1">
     <w:p>
       <w:r>
@@ -2043,14 +2994,98 @@
       </w:r>
     </w:p>
   </w:footnote>
-  <w:footnote w:type="continuationSeparator" w:id="0">
-    <w:p>
-      <w:r>
-        <w:continuationSeparator/>
+  <w:footnote w:id="22">
+    <w:p>
+      <w:pPr>
+        <w:pStyle w:val="FootnoteText"/>
+      </w:pPr>
+      <w:r>
+        <w:rPr>
+          <w:rStyle w:val="FootnoteReference"/>
+        </w:rPr>
+        <w:footnoteRef/>
+      </w:r>
+      <w:r>
+        <w:t xml:space="preserve"> </w:t>
+      </w:r>
+      <w:r>
+        <w:t xml:space="preserve">This is a footnote,</w:t>
+      </w:r>
+      <w:r>
+        <w:t xml:space="preserve"> </w:t>
+      </w:r>
+      <w:r>
+        <w:rPr>
+          <w:bCs/>
+          <w:b/>
+        </w:rPr>
+        <w:t xml:space="preserve">with</w:t>
+      </w:r>
+      <w:r>
+        <w:t xml:space="preserve"> </w:t>
+      </w:r>
+      <w:r>
+        <w:t xml:space="preserve">a citation</w:t>
+      </w:r>
+      <w:r>
+        <w:t xml:space="preserve"> </w:t>
+      </w:r>
+      <w:r>
+        <w:t xml:space="preserve">(</w:t>
+      </w:r>
+      <w:hyperlink w:anchor="ref-crivellato2007">
+        <w:r>
+          <w:rPr>
+            <w:rStyle w:val="Hyperlink"/>
+          </w:rPr>
+          <w:t xml:space="preserve">Crivellato</w:t>
+        </w:r>
+        <w:r>
+          <w:rPr>
+            <w:rStyle w:val="Hyperlink"/>
+          </w:rPr>
+          <w:t xml:space="preserve"> </w:t>
+        </w:r>
+        <w:r>
+          <w:rPr>
+            <w:rStyle w:val="Hyperlink"/>
+          </w:rPr>
+          <w:t xml:space="preserve">&amp;</w:t>
+        </w:r>
+        <w:r>
+          <w:rPr>
+            <w:rStyle w:val="Hyperlink"/>
+          </w:rPr>
+          <w:t xml:space="preserve"> </w:t>
+        </w:r>
+        <w:r>
+          <w:rPr>
+            <w:rStyle w:val="Hyperlink"/>
+          </w:rPr>
+          <w:t xml:space="preserve">Ribatti</w:t>
+        </w:r>
+        <w:r>
+          <w:rPr>
+            <w:rStyle w:val="Hyperlink"/>
+          </w:rPr>
+          <w:t xml:space="preserve"> </w:t>
+        </w:r>
+        <w:r>
+          <w:rPr>
+            <w:rStyle w:val="Hyperlink"/>
+          </w:rPr>
+          <w:t xml:space="preserve">2007</w:t>
+        </w:r>
+      </w:hyperlink>
+      <w:r>
+        <w:t xml:space="preserve">)</w:t>
+      </w:r>
+      <w:r>
+        <w:t xml:space="preserve">.</w:t>
       </w:r>
     </w:p>
   </w:footnote>
-  <w:footnote w:id="1">
+  <w:footnote w:id="27">
     <w:p>
       <w:pPr>
         <w:pStyle w:val="FootnoteText"/>
@@ -2062,31 +3097,43 @@
         <w:footnoteRef/>
       </w:r>
       <w:r>
-        <w:t xml:space="preserve"> This is a footnote, </w:t>
-      </w:r>
-      <w:r>
-        <w:rPr>
+        <w:t xml:space="preserve"> </w:t>
+      </w:r>
+      <w:r>
+        <w:t xml:space="preserve">Another footnote. Although footnotes get converted just fine, one caveat is you cannot use Scrivener inline styles, so you</w:t>
+      </w:r>
+      <w:r>
+        <w:t xml:space="preserve"> </w:t>
+      </w:r>
+      <w:r>
+        <w:rPr>
+          <w:bCs/>
           <w:b/>
         </w:rPr>
-        <w:t>with</w:t>
-      </w:r>
-      <w:r>
-        <w:t xml:space="preserve"> a citation (Crivellato &amp; Ribatti </w:t>
-      </w:r>
-      <w:hyperlink w:anchor="ref-crivellato2007">
-        <w:r>
-          <w:rPr>
-            <w:rStyle w:val="Hyperlink"/>
-          </w:rPr>
-          <w:t>2007</w:t>
-        </w:r>
-      </w:hyperlink>
-      <w:r>
-        <w:t>).</w:t>
+        <w:t xml:space="preserve">must</w:t>
+      </w:r>
+      <w:r>
+        <w:t xml:space="preserve"> </w:t>
+      </w:r>
+      <w:r>
+        <w:t xml:space="preserve">use Pandoc markup</w:t>
+      </w:r>
+      <w:r>
+        <w:t xml:space="preserve"> </w:t>
+      </w:r>
+      <w:r>
+        <w:rPr>
+          <w:iCs/>
+          <w:i/>
+        </w:rPr>
+        <w:t xml:space="preserve">directly</w:t>
+      </w:r>
+      <w:r>
+        <w:t xml:space="preserve">.</w:t>
       </w:r>
     </w:p>
   </w:footnote>
-  <w:footnote w:id="2">
+  <w:footnote w:id="35">
     <w:p>
       <w:pPr>
         <w:pStyle w:val="FootnoteText"/>
@@ -2098,44 +3145,10 @@
         <w:footnoteRef/>
       </w:r>
       <w:r>
-        <w:t xml:space="preserve"> Another footnote. Although footnotes get converted just fine, one caveat is you cannot use Scrivener inline s</w:t>
-      </w:r>
-      <w:r>
-        <w:t xml:space="preserve">tyles, so you </w:t>
-      </w:r>
-      <w:r>
-        <w:rPr>
-          <w:b/>
-        </w:rPr>
-        <w:t>must</w:t>
-      </w:r>
-      <w:r>
-        <w:t xml:space="preserve"> use Pandoc markup </w:t>
-      </w:r>
-      <w:r>
-        <w:rPr>
-          <w:i/>
-        </w:rPr>
-        <w:t>directly</w:t>
-      </w:r>
-      <w:r>
-        <w:t>.</w:t>
-      </w:r>
-    </w:p>
-  </w:footnote>
-  <w:footnote w:id="3">
-    <w:p>
-      <w:pPr>
-        <w:pStyle w:val="FootnoteText"/>
-      </w:pPr>
-      <w:r>
-        <w:rPr>
-          <w:rStyle w:val="FootnoteReference"/>
-        </w:rPr>
-        <w:footnoteRef/>
-      </w:r>
-      <w:r>
-        <w:t xml:space="preserve"> A final footnote.</w:t>
+        <w:t xml:space="preserve"> </w:t>
+      </w:r>
+      <w:r>
+        <w:t xml:space="preserve">A final footnote.</w:t>
       </w:r>
     </w:p>
   </w:footnote>
@@ -2143,7 +3156,7 @@
 </file>
 
 <file path=word/numbering.xml><?xml version="1.0" encoding="utf-8"?>
-<w:numbering xmlns:wpc="http://schemas.microsoft.com/office/word/2010/wordprocessingCanvas" xmlns:cx="http://schemas.microsoft.com/office/drawing/2014/chartex" xmlns:cx1="http://schemas.microsoft.com/office/drawing/2015/9/8/chartex" xmlns:cx2="http://schemas.microsoft.com/office/drawing/2015/10/21/chartex" xmlns:cx3="http://schemas.microsoft.com/office/drawing/2016/5/9/chartex" xmlns:cx4="http://schemas.microsoft.com/office/drawing/2016/5/10/chartex" xmlns:cx5="http://schemas.microsoft.com/office/drawing/2016/5/11/chartex" xmlns:cx6="http://schemas.microsoft.com/office/drawing/2016/5/12/chartex" xmlns:cx7="http://schemas.microsoft.com/office/drawing/2016/5/13/chartex" xmlns:cx8="http://schemas.microsoft.com/office/drawing/2016/5/14/chartex" xmlns:mc="http://schemas.openxmlformats.org/markup-compatibility/2006" xmlns:aink="http://schemas.microsoft.com/office/drawing/2016/ink" xmlns:am3d="http://schemas.microsoft.com/office/drawing/2017/model3d" xmlns:o="urn:schemas-microsoft-com:office:office" xmlns:r="http://schemas.openxmlformats.org/officeDocument/2006/relationships" xmlns:m="http://schemas.openxmlformats.org/officeDocument/2006/math" xmlns:v="urn:schemas-microsoft-com:vml" xmlns:wp14="http://schemas.microsoft.com/office/word/2010/wordprocessingDrawing" xmlns:wp="http://schemas.openxmlformats.org/drawingml/2006/wordprocessingDrawing" xmlns:w10="urn:schemas-microsoft-com:office:word" xmlns:w="http://schemas.openxmlformats.org/wordprocessingml/2006/main" xmlns:w14="http://schemas.microsoft.com/office/word/2010/wordml" xmlns:w15="http://schemas.microsoft.com/office/word/2012/wordml" xmlns:w16cex="http://schemas.microsoft.com/office/word/2018/wordml/cex" xmlns:w16cid="http://schemas.microsoft.com/office/word/2016/wordml/cid" xmlns:w16="http://schemas.microsoft.com/office/word/2018/wordml" xmlns:w16se="http://schemas.microsoft.com/office/word/2015/wordml/symex" xmlns:wpg="http://schemas.microsoft.com/office/word/2010/wordprocessingGroup" xmlns:wpi="http://schemas.microsoft.com/office/word/2010/wordprocessingInk" xmlns:wne="http://schemas.microsoft.com/office/word/2006/wordml" xmlns:wps="http://schemas.microsoft.com/office/word/2010/wordprocessingShape" mc:Ignorable="w14 w15 w16se w16cid w16 w16cex wp14">
+<w:numbering xmlns:wpc="http://schemas.microsoft.com/office/word/2010/wordprocessingCanvas" xmlns:cx="http://schemas.microsoft.com/office/drawing/2014/chartex" xmlns:cx1="http://schemas.microsoft.com/office/drawing/2015/9/8/chartex" xmlns:cx2="http://schemas.microsoft.com/office/drawing/2015/10/21/chartex" xmlns:cx3="http://schemas.microsoft.com/office/drawing/2016/5/9/chartex" xmlns:cx4="http://schemas.microsoft.com/office/drawing/2016/5/10/chartex" xmlns:cx5="http://schemas.microsoft.com/office/drawing/2016/5/11/chartex" xmlns:cx6="http://schemas.microsoft.com/office/drawing/2016/5/12/chartex" xmlns:cx7="http://schemas.microsoft.com/office/drawing/2016/5/13/chartex" xmlns:cx8="http://schemas.microsoft.com/office/drawing/2016/5/14/chartex" xmlns:mc="http://schemas.openxmlformats.org/markup-compatibility/2006" xmlns:aink="http://schemas.microsoft.com/office/drawing/2016/ink" xmlns:am3d="http://schemas.microsoft.com/office/drawing/2017/model3d" xmlns:o="urn:schemas-microsoft-com:office:office" xmlns:r="http://schemas.openxmlformats.org/officeDocument/2006/relationships" xmlns:m="http://schemas.openxmlformats.org/officeDocument/2006/math" xmlns:v="urn:schemas-microsoft-com:vml" xmlns:wp14="http://schemas.microsoft.com/office/word/2010/wordprocessingDrawing" xmlns:wp="http://schemas.openxmlformats.org/drawingml/2006/wordprocessingDrawing" xmlns:w10="urn:schemas-microsoft-com:office:word" xmlns:w="http://schemas.openxmlformats.org/wordprocessingml/2006/main" xmlns:w14="http://schemas.microsoft.com/office/word/2010/wordml" xmlns:w15="http://schemas.microsoft.com/office/word/2012/wordml" xmlns:w16cid="http://schemas.microsoft.com/office/word/2016/wordml/cid" xmlns:w16se="http://schemas.microsoft.com/office/word/2015/wordml/symex" xmlns:wpg="http://schemas.microsoft.com/office/word/2010/wordprocessingGroup" xmlns:wpi="http://schemas.microsoft.com/office/word/2010/wordprocessingInk" xmlns:wne="http://schemas.microsoft.com/office/word/2006/wordml" xmlns:wps="http://schemas.microsoft.com/office/word/2010/wordprocessingShape" mc:Ignorable="w14 w15 w16se w16cid wp14">
   <w:abstractNum w:abstractNumId="0" w15:restartNumberingAfterBreak="0">
     <w:nsid w:val="E17F69BA"/>
     <w:multiLevelType w:val="multilevel"/>
@@ -2237,110 +3250,6 @@
     </w:lvl>
   </w:abstractNum>
   <w:abstractNum w:abstractNumId="1" w15:restartNumberingAfterBreak="0">
-    <w:nsid w:val="EA454B4C"/>
-    <w:multiLevelType w:val="multilevel"/>
-    <w:tmpl w:val="2E8631C0"/>
-    <w:lvl w:ilvl="0">
-      <w:numFmt w:val="bullet"/>
-      <w:lvlText w:val="•"/>
-      <w:lvlJc w:val="left"/>
-      <w:pPr>
-        <w:tabs>
-          <w:tab w:val="num" w:pos="0"/>
-        </w:tabs>
-        <w:ind w:left="480" w:hanging="480"/>
-      </w:pPr>
-    </w:lvl>
-    <w:lvl w:ilvl="1">
-      <w:numFmt w:val="bullet"/>
-      <w:lvlText w:val="–"/>
-      <w:lvlJc w:val="left"/>
-      <w:pPr>
-        <w:tabs>
-          <w:tab w:val="num" w:pos="720"/>
-        </w:tabs>
-        <w:ind w:left="1200" w:hanging="480"/>
-      </w:pPr>
-    </w:lvl>
-    <w:lvl w:ilvl="2">
-      <w:numFmt w:val="bullet"/>
-      <w:lvlText w:val="•"/>
-      <w:lvlJc w:val="left"/>
-      <w:pPr>
-        <w:tabs>
-          <w:tab w:val="num" w:pos="1440"/>
-        </w:tabs>
-        <w:ind w:left="1920" w:hanging="480"/>
-      </w:pPr>
-    </w:lvl>
-    <w:lvl w:ilvl="3">
-      <w:numFmt w:val="bullet"/>
-      <w:lvlText w:val="–"/>
-      <w:lvlJc w:val="left"/>
-      <w:pPr>
-        <w:tabs>
-          <w:tab w:val="num" w:pos="2160"/>
-        </w:tabs>
-        <w:ind w:left="2640" w:hanging="480"/>
-      </w:pPr>
-    </w:lvl>
-    <w:lvl w:ilvl="4">
-      <w:numFmt w:val="bullet"/>
-      <w:lvlText w:val="•"/>
-      <w:lvlJc w:val="left"/>
-      <w:pPr>
-        <w:tabs>
-          <w:tab w:val="num" w:pos="2880"/>
-        </w:tabs>
-        <w:ind w:left="3360" w:hanging="480"/>
-      </w:pPr>
-    </w:lvl>
-    <w:lvl w:ilvl="5">
-      <w:numFmt w:val="bullet"/>
-      <w:lvlText w:val="–"/>
-      <w:lvlJc w:val="left"/>
-      <w:pPr>
-        <w:tabs>
-          <w:tab w:val="num" w:pos="3600"/>
-        </w:tabs>
-        <w:ind w:left="4080" w:hanging="480"/>
-      </w:pPr>
-    </w:lvl>
-    <w:lvl w:ilvl="6">
-      <w:numFmt w:val="bullet"/>
-      <w:lvlText w:val="•"/>
-      <w:lvlJc w:val="left"/>
-      <w:pPr>
-        <w:tabs>
-          <w:tab w:val="num" w:pos="4320"/>
-        </w:tabs>
-        <w:ind w:left="4800" w:hanging="480"/>
-      </w:pPr>
-    </w:lvl>
-    <w:lvl w:ilvl="7">
-      <w:numFmt w:val="bullet"/>
-      <w:lvlText w:val="–"/>
-      <w:lvlJc w:val="left"/>
-      <w:pPr>
-        <w:tabs>
-          <w:tab w:val="num" w:pos="5040"/>
-        </w:tabs>
-        <w:ind w:left="5520" w:hanging="480"/>
-      </w:pPr>
-    </w:lvl>
-    <w:lvl w:ilvl="8">
-      <w:numFmt w:val="bullet"/>
-      <w:lvlText w:val="•"/>
-      <w:lvlJc w:val="left"/>
-      <w:pPr>
-        <w:tabs>
-          <w:tab w:val="num" w:pos="5760"/>
-        </w:tabs>
-        <w:ind w:left="6240" w:hanging="480"/>
-      </w:pPr>
-    </w:lvl>
-  </w:abstractNum>
-  <w:abstractNum w:abstractNumId="2" w15:restartNumberingAfterBreak="0">
     <w:nsid w:val="FFFFFF1D"/>
     <w:multiLevelType w:val="multilevel"/>
     <w:tmpl w:val="4A6225CA"/>
@@ -2480,7 +3389,7 @@
       </w:rPr>
     </w:lvl>
   </w:abstractNum>
-  <w:abstractNum w:abstractNumId="3" w15:restartNumberingAfterBreak="0">
+  <w:abstractNum w:abstractNumId="2" w15:restartNumberingAfterBreak="0">
     <w:nsid w:val="FFFFFF7C"/>
     <w:multiLevelType w:val="singleLevel"/>
     <w:tmpl w:val="CF848D92"/>
@@ -2497,7 +3406,7 @@
       </w:pPr>
     </w:lvl>
   </w:abstractNum>
-  <w:abstractNum w:abstractNumId="4" w15:restartNumberingAfterBreak="0">
+  <w:abstractNum w:abstractNumId="3" w15:restartNumberingAfterBreak="0">
     <w:nsid w:val="FFFFFF7D"/>
     <w:multiLevelType w:val="singleLevel"/>
     <w:tmpl w:val="993C3A96"/>
@@ -2514,7 +3423,7 @@
       </w:pPr>
     </w:lvl>
   </w:abstractNum>
-  <w:abstractNum w:abstractNumId="5" w15:restartNumberingAfterBreak="0">
+  <w:abstractNum w:abstractNumId="4" w15:restartNumberingAfterBreak="0">
     <w:nsid w:val="FFFFFF7E"/>
     <w:multiLevelType w:val="singleLevel"/>
     <w:tmpl w:val="10B43308"/>
@@ -2531,7 +3440,7 @@
       </w:pPr>
     </w:lvl>
   </w:abstractNum>
-  <w:abstractNum w:abstractNumId="6" w15:restartNumberingAfterBreak="0">
+  <w:abstractNum w:abstractNumId="5" w15:restartNumberingAfterBreak="0">
     <w:nsid w:val="FFFFFF7F"/>
     <w:multiLevelType w:val="singleLevel"/>
     <w:tmpl w:val="42A63F68"/>
@@ -2548,7 +3457,7 @@
       </w:pPr>
     </w:lvl>
   </w:abstractNum>
-  <w:abstractNum w:abstractNumId="7" w15:restartNumberingAfterBreak="0">
+  <w:abstractNum w:abstractNumId="6" w15:restartNumberingAfterBreak="0">
     <w:nsid w:val="FFFFFF80"/>
     <w:multiLevelType w:val="singleLevel"/>
     <w:tmpl w:val="CF48BD9C"/>
@@ -2568,7 +3477,7 @@
       </w:rPr>
     </w:lvl>
   </w:abstractNum>
-  <w:abstractNum w:abstractNumId="8" w15:restartNumberingAfterBreak="0">
+  <w:abstractNum w:abstractNumId="7" w15:restartNumberingAfterBreak="0">
     <w:nsid w:val="FFFFFF81"/>
     <w:multiLevelType w:val="singleLevel"/>
     <w:tmpl w:val="8842DE9A"/>
@@ -2588,7 +3497,7 @@
       </w:rPr>
     </w:lvl>
   </w:abstractNum>
-  <w:abstractNum w:abstractNumId="9" w15:restartNumberingAfterBreak="0">
+  <w:abstractNum w:abstractNumId="8" w15:restartNumberingAfterBreak="0">
     <w:nsid w:val="FFFFFF82"/>
     <w:multiLevelType w:val="singleLevel"/>
     <w:tmpl w:val="760E8DE6"/>
@@ -2608,7 +3517,7 @@
       </w:rPr>
     </w:lvl>
   </w:abstractNum>
-  <w:abstractNum w:abstractNumId="10" w15:restartNumberingAfterBreak="0">
+  <w:abstractNum w:abstractNumId="9" w15:restartNumberingAfterBreak="0">
     <w:nsid w:val="FFFFFF83"/>
     <w:multiLevelType w:val="singleLevel"/>
     <w:tmpl w:val="41F00104"/>
@@ -2628,7 +3537,7 @@
       </w:rPr>
     </w:lvl>
   </w:abstractNum>
-  <w:abstractNum w:abstractNumId="11" w15:restartNumberingAfterBreak="0">
+  <w:abstractNum w:abstractNumId="10" w15:restartNumberingAfterBreak="0">
     <w:nsid w:val="FFFFFF88"/>
     <w:multiLevelType w:val="singleLevel"/>
     <w:tmpl w:val="F03E27E4"/>
@@ -2645,7 +3554,7 @@
       </w:pPr>
     </w:lvl>
   </w:abstractNum>
-  <w:abstractNum w:abstractNumId="12" w15:restartNumberingAfterBreak="0">
+  <w:abstractNum w:abstractNumId="11" w15:restartNumberingAfterBreak="0">
     <w:nsid w:val="FFFFFF89"/>
     <w:multiLevelType w:val="singleLevel"/>
     <w:tmpl w:val="645C8DD8"/>
@@ -2665,19 +3574,15 @@
       </w:rPr>
     </w:lvl>
   </w:abstractNum>
-  <w:abstractNum w:abstractNumId="13" w15:restartNumberingAfterBreak="0">
-    <w:nsid w:val="2C1AE401"/>
+  <w:abstractNum w:abstractNumId="990">
+    <w:nsid w:val="2c1ae401"/>
     <w:multiLevelType w:val="multilevel"/>
-    <w:tmpl w:val="90A0E094"/>
     <w:lvl w:ilvl="0">
       <w:numFmt w:val="bullet"/>
       <w:lvlText w:val=" "/>
       <w:lvlJc w:val="left"/>
       <w:pPr>
-        <w:tabs>
-          <w:tab w:val="num" w:pos="0"/>
-        </w:tabs>
-        <w:ind w:left="480" w:hanging="480"/>
+        <w:ind w:left="720" w:hanging="480"/>
       </w:pPr>
     </w:lvl>
     <w:lvl w:ilvl="1">
@@ -2685,10 +3590,7 @@
       <w:lvlText w:val=" "/>
       <w:lvlJc w:val="left"/>
       <w:pPr>
-        <w:tabs>
-          <w:tab w:val="num" w:pos="720"/>
-        </w:tabs>
-        <w:ind w:left="1200" w:hanging="480"/>
+        <w:ind w:left="1440" w:hanging="480"/>
       </w:pPr>
     </w:lvl>
     <w:lvl w:ilvl="2">
@@ -2696,10 +3598,7 @@
       <w:lvlText w:val=" "/>
       <w:lvlJc w:val="left"/>
       <w:pPr>
-        <w:tabs>
-          <w:tab w:val="num" w:pos="1440"/>
-        </w:tabs>
-        <w:ind w:left="1920" w:hanging="480"/>
+        <w:ind w:left="2160" w:hanging="480"/>
       </w:pPr>
     </w:lvl>
     <w:lvl w:ilvl="3">
@@ -2707,10 +3606,7 @@
       <w:lvlText w:val=" "/>
       <w:lvlJc w:val="left"/>
       <w:pPr>
-        <w:tabs>
-          <w:tab w:val="num" w:pos="2160"/>
-        </w:tabs>
-        <w:ind w:left="2640" w:hanging="480"/>
+        <w:ind w:left="2880" w:hanging="480"/>
       </w:pPr>
     </w:lvl>
     <w:lvl w:ilvl="4">
@@ -2718,10 +3614,7 @@
       <w:lvlText w:val=" "/>
       <w:lvlJc w:val="left"/>
       <w:pPr>
-        <w:tabs>
-          <w:tab w:val="num" w:pos="2880"/>
-        </w:tabs>
-        <w:ind w:left="3360" w:hanging="480"/>
+        <w:ind w:left="3600" w:hanging="480"/>
       </w:pPr>
     </w:lvl>
     <w:lvl w:ilvl="5">
@@ -2729,10 +3622,7 @@
       <w:lvlText w:val=" "/>
       <w:lvlJc w:val="left"/>
       <w:pPr>
-        <w:tabs>
-          <w:tab w:val="num" w:pos="3600"/>
-        </w:tabs>
-        <w:ind w:left="4080" w:hanging="480"/>
+        <w:ind w:left="4320" w:hanging="480"/>
       </w:pPr>
     </w:lvl>
     <w:lvl w:ilvl="6">
@@ -2740,10 +3630,7 @@
       <w:lvlText w:val=" "/>
       <w:lvlJc w:val="left"/>
       <w:pPr>
-        <w:tabs>
-          <w:tab w:val="num" w:pos="4320"/>
-        </w:tabs>
-        <w:ind w:left="4800" w:hanging="480"/>
+        <w:ind w:left="5040" w:hanging="480"/>
       </w:pPr>
     </w:lvl>
     <w:lvl w:ilvl="7">
@@ -2751,10 +3638,7 @@
       <w:lvlText w:val=" "/>
       <w:lvlJc w:val="left"/>
       <w:pPr>
-        <w:tabs>
-          <w:tab w:val="num" w:pos="5040"/>
-        </w:tabs>
-        <w:ind w:left="5520" w:hanging="480"/>
+        <w:ind w:left="5760" w:hanging="480"/>
       </w:pPr>
     </w:lvl>
     <w:lvl w:ilvl="8">
@@ -2762,10 +3646,83 @@
       <w:lvlText w:val=" "/>
       <w:lvlJc w:val="left"/>
       <w:pPr>
-        <w:tabs>
-          <w:tab w:val="num" w:pos="5760"/>
-        </w:tabs>
-        <w:ind w:left="6240" w:hanging="480"/>
+        <w:ind w:left="6480" w:hanging="480"/>
+      </w:pPr>
+    </w:lvl>
+  </w:abstractNum>
+  <w:abstractNum w:abstractNumId="991">
+    <w:nsid w:val="ea454b4c"/>
+    <w:multiLevelType w:val="multilevel"/>
+    <w:lvl w:ilvl="0">
+      <w:numFmt w:val="bullet"/>
+      <w:lvlText w:val="•"/>
+      <w:lvlJc w:val="left"/>
+      <w:pPr>
+        <w:ind w:left="720" w:hanging="480"/>
+      </w:pPr>
+    </w:lvl>
+    <w:lvl w:ilvl="1">
+      <w:numFmt w:val="bullet"/>
+      <w:lvlText w:val="–"/>
+      <w:lvlJc w:val="left"/>
+      <w:pPr>
+        <w:ind w:left="1440" w:hanging="480"/>
+      </w:pPr>
+    </w:lvl>
+    <w:lvl w:ilvl="2">
+      <w:numFmt w:val="bullet"/>
+      <w:lvlText w:val="•"/>
+      <w:lvlJc w:val="left"/>
+      <w:pPr>
+        <w:ind w:left="2160" w:hanging="480"/>
+      </w:pPr>
+    </w:lvl>
+    <w:lvl w:ilvl="3">
+      <w:numFmt w:val="bullet"/>
+      <w:lvlText w:val="–"/>
+      <w:lvlJc w:val="left"/>
+      <w:pPr>
+        <w:ind w:left="2880" w:hanging="480"/>
+      </w:pPr>
+    </w:lvl>
+    <w:lvl w:ilvl="4">
+      <w:numFmt w:val="bullet"/>
+      <w:lvlText w:val="•"/>
+      <w:lvlJc w:val="left"/>
+      <w:pPr>
+        <w:ind w:left="3600" w:hanging="480"/>
+      </w:pPr>
+    </w:lvl>
+    <w:lvl w:ilvl="5">
+      <w:numFmt w:val="bullet"/>
+      <w:lvlText w:val="–"/>
+      <w:lvlJc w:val="left"/>
+      <w:pPr>
+        <w:ind w:left="4320" w:hanging="480"/>
+      </w:pPr>
+    </w:lvl>
+    <w:lvl w:ilvl="6">
+      <w:numFmt w:val="bullet"/>
+      <w:lvlText w:val="•"/>
+      <w:lvlJc w:val="left"/>
+      <w:pPr>
+        <w:ind w:left="5040" w:hanging="480"/>
+      </w:pPr>
+    </w:lvl>
+    <w:lvl w:ilvl="7">
+      <w:numFmt w:val="bullet"/>
+      <w:lvlText w:val="–"/>
+      <w:lvlJc w:val="left"/>
+      <w:pPr>
+        <w:ind w:left="5760" w:hanging="480"/>
+      </w:pPr>
+    </w:lvl>
+    <w:lvl w:ilvl="8">
+      <w:numFmt w:val="bullet"/>
+      <w:lvlText w:val="•"/>
+      <w:lvlJc w:val="left"/>
+      <w:pPr>
+        <w:ind w:left="6480" w:hanging="480"/>
       </w:pPr>
     </w:lvl>
   </w:abstractNum>
@@ -2773,52 +3730,52 @@
     <w:abstractNumId w:val="0"/>
   </w:num>
   <w:num w:numId="2">
+    <w:abstractNumId w:val="1"/>
+  </w:num>
+  <w:num w:numId="3">
     <w:abstractNumId w:val="2"/>
   </w:num>
-  <w:num w:numId="3">
+  <w:num w:numId="4">
     <w:abstractNumId w:val="3"/>
   </w:num>
-  <w:num w:numId="4">
+  <w:num w:numId="5">
     <w:abstractNumId w:val="4"/>
   </w:num>
-  <w:num w:numId="5">
+  <w:num w:numId="6">
     <w:abstractNumId w:val="5"/>
   </w:num>
-  <w:num w:numId="6">
+  <w:num w:numId="7">
+    <w:abstractNumId w:val="10"/>
+  </w:num>
+  <w:num w:numId="8">
     <w:abstractNumId w:val="6"/>
   </w:num>
-  <w:num w:numId="7">
+  <w:num w:numId="9">
+    <w:abstractNumId w:val="7"/>
+  </w:num>
+  <w:num w:numId="10">
+    <w:abstractNumId w:val="8"/>
+  </w:num>
+  <w:num w:numId="11">
+    <w:abstractNumId w:val="9"/>
+  </w:num>
+  <w:num w:numId="12">
     <w:abstractNumId w:val="11"/>
   </w:num>
-  <w:num w:numId="8">
-    <w:abstractNumId w:val="7"/>
+  <w:num w:numId="1000">
+    <w:abstractNumId w:val="990"/>
   </w:num>
-  <w:num w:numId="9">
-    <w:abstractNumId w:val="8"/>
+  <w:num w:numId="1001">
+    <w:abstractNumId w:val="991"/>
   </w:num>
-  <w:num w:numId="10">
-    <w:abstractNumId w:val="9"/>
-  </w:num>
-  <w:num w:numId="11">
-    <w:abstractNumId w:val="10"/>
-  </w:num>
-  <w:num w:numId="12">
-    <w:abstractNumId w:val="12"/>
-  </w:num>
-  <w:num w:numId="13">
-    <w:abstractNumId w:val="13"/>
-  </w:num>
-  <w:num w:numId="14">
-    <w:abstractNumId w:val="1"/>
-  </w:num>
-  <w:num w:numId="15">
-    <w:abstractNumId w:val="1"/>
+  <w:num w:numId="1002">
+    <w:abstractNumId w:val="991"/>
   </w:num>
 </w:numbering>
 </file>
 
 <file path=word/styles.xml><?xml version="1.0" encoding="utf-8"?>
-<w:styles xmlns:mc="http://schemas.openxmlformats.org/markup-compatibility/2006" xmlns:r="http://schemas.openxmlformats.org/officeDocument/2006/relationships" xmlns:w="http://schemas.openxmlformats.org/wordprocessingml/2006/main" xmlns:w14="http://schemas.microsoft.com/office/word/2010/wordml" xmlns:w15="http://schemas.microsoft.com/office/word/2012/wordml" xmlns:w16cex="http://schemas.microsoft.com/office/word/2018/wordml/cex" xmlns:w16cid="http://schemas.microsoft.com/office/word/2016/wordml/cid" xmlns:w16="http://schemas.microsoft.com/office/word/2018/wordml" xmlns:w16se="http://schemas.microsoft.com/office/word/2015/wordml/symex" mc:Ignorable="w14 w15 w16se w16cid w16 w16cex">
+<w:styles xmlns:mc="http://schemas.openxmlformats.org/markup-compatibility/2006" xmlns:r="http://schemas.openxmlformats.org/officeDocument/2006/relationships" xmlns:w="http://schemas.openxmlformats.org/wordprocessingml/2006/main" xmlns:w14="http://schemas.microsoft.com/office/word/2010/wordml" xmlns:w15="http://schemas.microsoft.com/office/word/2012/wordml" xmlns:w16cid="http://schemas.microsoft.com/office/word/2016/wordml/cid" xmlns:w16se="http://schemas.microsoft.com/office/word/2015/wordml/symex" mc:Ignorable="w14 w15 w16se w16cid">
   <w:docDefaults>
     <w:rPrDefault>
       <w:rPr>
@@ -2834,7 +3791,7 @@
       </w:pPr>
     </w:pPrDefault>
   </w:docDefaults>
-  <w:latentStyles w:defLockedState="0" w:defUIPriority="0" w:defSemiHidden="0" w:defUnhideWhenUsed="0" w:defQFormat="0" w:count="376">
+  <w:latentStyles w:defLockedState="0" w:defUIPriority="0" w:defSemiHidden="0" w:defUnhideWhenUsed="0" w:defQFormat="0" w:count="377">
     <w:lsdException w:name="heading 8" w:semiHidden="1" w:unhideWhenUsed="1"/>
     <w:lsdException w:name="index 5" w:semiHidden="1" w:unhideWhenUsed="1"/>
     <w:lsdException w:name="index 6" w:semiHidden="1" w:unhideWhenUsed="1"/>
@@ -2908,7 +3865,6 @@
     <w:lsdException w:name="HTML Sample" w:semiHidden="1" w:unhideWhenUsed="1"/>
     <w:lsdException w:name="HTML Typewriter" w:semiHidden="1" w:unhideWhenUsed="1"/>
     <w:lsdException w:name="HTML Variable" w:semiHidden="1" w:unhideWhenUsed="1"/>
-    <w:lsdException w:name="Normal Table" w:semiHidden="1" w:unhideWhenUsed="1"/>
     <w:lsdException w:name="annotation subject" w:semiHidden="1" w:unhideWhenUsed="1"/>
     <w:lsdException w:name="No List" w:semiHidden="1" w:unhideWhenUsed="1"/>
     <w:lsdException w:name="Outline List 1" w:semiHidden="1" w:unhideWhenUsed="1"/>
@@ -2954,10 +3910,8 @@
     <w:lsdException w:name="Table Subtle 1" w:semiHidden="1" w:unhideWhenUsed="1"/>
     <w:lsdException w:name="Table Subtle 2" w:semiHidden="1" w:unhideWhenUsed="1"/>
     <w:lsdException w:name="Table Web 1" w:semiHidden="1" w:unhideWhenUsed="1"/>
-    <w:lsdException w:name="Table Web 2" w:semiHidden="1" w:unhideWhenUsed="1"/>
     <w:lsdException w:name="Table Web 3" w:semiHidden="1" w:unhideWhenUsed="1"/>
     <w:lsdException w:name="Balloon Text" w:semiHidden="1" w:unhideWhenUsed="1"/>
-    <w:lsdException w:name="Table Theme" w:semiHidden="1" w:unhideWhenUsed="1"/>
     <w:lsdException w:name="Placeholder Text" w:semiHidden="1"/>
     <w:lsdException w:name="Light Shading"/>
     <w:lsdException w:name="Light List"/>
@@ -2977,8 +3931,6 @@
     <w:lsdException w:name="Light List Accent 1"/>
     <w:lsdException w:name="Light Grid Accent 1"/>
     <w:lsdException w:name="Medium Shading 1 Accent 1"/>
-    <w:lsdException w:name="Medium Shading 2 Accent 1"/>
-    <w:lsdException w:name="Medium List 1 Accent 1"/>
     <w:lsdException w:name="Revision" w:semiHidden="1"/>
     <w:lsdException w:name="Medium List 2 Accent 1"/>
     <w:lsdException w:name="Medium Grid 1 Accent 1"/>
@@ -3056,8 +4008,6 @@
     <w:lsdException w:name="Medium Grid 3 Accent 6"/>
     <w:lsdException w:name="Dark List Accent 6"/>
     <w:lsdException w:name="Colorful Shading Accent 6"/>
-    <w:lsdException w:name="Colorful List Accent 6"/>
-    <w:lsdException w:name="Colorful Grid Accent 6"/>
     <w:lsdException w:name="Bibliography" w:semiHidden="1" w:unhideWhenUsed="1"/>
     <w:lsdException w:name="TOC Heading" w:semiHidden="1" w:unhideWhenUsed="1"/>
     <w:lsdException w:name="Grid Table 4" w:uiPriority="49"/>
@@ -3158,6 +4108,7 @@
     <w:lsdException w:name="Mention" w:semiHidden="1" w:uiPriority="99" w:unhideWhenUsed="1"/>
     <w:lsdException w:name="Smart Hyperlink" w:semiHidden="1" w:uiPriority="99" w:unhideWhenUsed="1"/>
     <w:lsdException w:name="Smart Link" w:semiHidden="1" w:uiPriority="99" w:unhideWhenUsed="1"/>
+    <w:lsdException w:name="Smart Link Error" w:semiHidden="1" w:uiPriority="99" w:unhideWhenUsed="1"/>
   </w:latentStyles>
   <w:style w:type="paragraph" w:default="1" w:styleId="Normal">
     <w:name w:val="Normal"/>
@@ -3989,438 +4940,222 @@
     <w:name w:val="KeywordTok"/>
     <w:basedOn w:val="VerbatimChar"/>
     <w:rPr>
-      <w:rFonts w:ascii="Consolas" w:hAnsi="Consolas"/>
+      <w:color w:val="007020"/>
       <w:b/>
-      <w:i w:val="0"/>
-      <w:color w:val="007020"/>
-      <w:kern w:val="20"/>
-      <w:sz w:val="22"/>
-      <w14:ligatures w14:val="standard"/>
-      <w14:numForm w14:val="oldStyle"/>
-      <w14:numSpacing w14:val="proportional"/>
     </w:rPr>
   </w:style>
   <w:style w:type="character" w:customStyle="1" w:styleId="DataTypeTok">
     <w:name w:val="DataTypeTok"/>
     <w:basedOn w:val="VerbatimChar"/>
     <w:rPr>
-      <w:rFonts w:ascii="Consolas" w:hAnsi="Consolas"/>
-      <w:i w:val="0"/>
       <w:color w:val="902000"/>
-      <w:kern w:val="20"/>
-      <w:sz w:val="22"/>
-      <w14:ligatures w14:val="standard"/>
-      <w14:numForm w14:val="oldStyle"/>
-      <w14:numSpacing w14:val="proportional"/>
     </w:rPr>
   </w:style>
   <w:style w:type="character" w:customStyle="1" w:styleId="DecValTok">
     <w:name w:val="DecValTok"/>
     <w:basedOn w:val="VerbatimChar"/>
     <w:rPr>
-      <w:rFonts w:ascii="Consolas" w:hAnsi="Consolas"/>
-      <w:i w:val="0"/>
-      <w:color w:val="40A070"/>
-      <w:kern w:val="20"/>
-      <w:sz w:val="22"/>
-      <w14:ligatures w14:val="standard"/>
-      <w14:numForm w14:val="oldStyle"/>
-      <w14:numSpacing w14:val="proportional"/>
+      <w:color w:val="40a070"/>
     </w:rPr>
   </w:style>
   <w:style w:type="character" w:customStyle="1" w:styleId="BaseNTok">
     <w:name w:val="BaseNTok"/>
     <w:basedOn w:val="VerbatimChar"/>
     <w:rPr>
-      <w:rFonts w:ascii="Consolas" w:hAnsi="Consolas"/>
-      <w:i w:val="0"/>
-      <w:color w:val="40A070"/>
-      <w:kern w:val="20"/>
-      <w:sz w:val="22"/>
-      <w14:ligatures w14:val="standard"/>
-      <w14:numForm w14:val="oldStyle"/>
-      <w14:numSpacing w14:val="proportional"/>
+      <w:color w:val="40a070"/>
     </w:rPr>
   </w:style>
   <w:style w:type="character" w:customStyle="1" w:styleId="FloatTok">
     <w:name w:val="FloatTok"/>
     <w:basedOn w:val="VerbatimChar"/>
     <w:rPr>
-      <w:rFonts w:ascii="Consolas" w:hAnsi="Consolas"/>
-      <w:i w:val="0"/>
-      <w:color w:val="40A070"/>
-      <w:kern w:val="20"/>
-      <w:sz w:val="22"/>
-      <w14:ligatures w14:val="standard"/>
-      <w14:numForm w14:val="oldStyle"/>
-      <w14:numSpacing w14:val="proportional"/>
+      <w:color w:val="40a070"/>
     </w:rPr>
   </w:style>
   <w:style w:type="character" w:customStyle="1" w:styleId="ConstantTok">
     <w:name w:val="ConstantTok"/>
     <w:basedOn w:val="VerbatimChar"/>
     <w:rPr>
-      <w:rFonts w:ascii="Consolas" w:hAnsi="Consolas"/>
-      <w:i w:val="0"/>
       <w:color w:val="880000"/>
-      <w:kern w:val="20"/>
-      <w:sz w:val="22"/>
-      <w14:ligatures w14:val="standard"/>
-      <w14:numForm w14:val="oldStyle"/>
-      <w14:numSpacing w14:val="proportional"/>
     </w:rPr>
   </w:style>
   <w:style w:type="character" w:customStyle="1" w:styleId="CharTok">
     <w:name w:val="CharTok"/>
     <w:basedOn w:val="VerbatimChar"/>
     <w:rPr>
-      <w:rFonts w:ascii="Consolas" w:hAnsi="Consolas"/>
-      <w:i w:val="0"/>
-      <w:color w:val="4070A0"/>
-      <w:kern w:val="20"/>
-      <w:sz w:val="22"/>
-      <w14:ligatures w14:val="standard"/>
-      <w14:numForm w14:val="oldStyle"/>
-      <w14:numSpacing w14:val="proportional"/>
+      <w:color w:val="4070a0"/>
     </w:rPr>
   </w:style>
   <w:style w:type="character" w:customStyle="1" w:styleId="SpecialCharTok">
     <w:name w:val="SpecialCharTok"/>
     <w:basedOn w:val="VerbatimChar"/>
     <w:rPr>
-      <w:rFonts w:ascii="Consolas" w:hAnsi="Consolas"/>
-      <w:i w:val="0"/>
-      <w:color w:val="4070A0"/>
-      <w:kern w:val="20"/>
-      <w:sz w:val="22"/>
-      <w14:ligatures w14:val="standard"/>
-      <w14:numForm w14:val="oldStyle"/>
-      <w14:numSpacing w14:val="proportional"/>
+      <w:color w:val="4070a0"/>
     </w:rPr>
   </w:style>
   <w:style w:type="character" w:customStyle="1" w:styleId="StringTok">
     <w:name w:val="StringTok"/>
     <w:basedOn w:val="VerbatimChar"/>
     <w:rPr>
-      <w:rFonts w:ascii="Consolas" w:hAnsi="Consolas"/>
-      <w:i w:val="0"/>
-      <w:color w:val="4070A0"/>
-      <w:kern w:val="20"/>
-      <w:sz w:val="22"/>
-      <w14:ligatures w14:val="standard"/>
-      <w14:numForm w14:val="oldStyle"/>
-      <w14:numSpacing w14:val="proportional"/>
+      <w:color w:val="4070a0"/>
     </w:rPr>
   </w:style>
   <w:style w:type="character" w:customStyle="1" w:styleId="VerbatimStringTok">
     <w:name w:val="VerbatimStringTok"/>
     <w:basedOn w:val="VerbatimChar"/>
     <w:rPr>
-      <w:rFonts w:ascii="Consolas" w:hAnsi="Consolas"/>
-      <w:i w:val="0"/>
-      <w:color w:val="4070A0"/>
-      <w:kern w:val="20"/>
-      <w:sz w:val="22"/>
-      <w14:ligatures w14:val="standard"/>
-      <w14:numForm w14:val="oldStyle"/>
-      <w14:numSpacing w14:val="proportional"/>
+      <w:color w:val="4070a0"/>
     </w:rPr>
   </w:style>
   <w:style w:type="character" w:customStyle="1" w:styleId="SpecialStringTok">
     <w:name w:val="SpecialStringTok"/>
     <w:basedOn w:val="VerbatimChar"/>
     <w:rPr>
-      <w:rFonts w:ascii="Consolas" w:hAnsi="Consolas"/>
-      <w:i w:val="0"/>
-      <w:color w:val="BB6688"/>
-      <w:kern w:val="20"/>
-      <w:sz w:val="22"/>
-      <w14:ligatures w14:val="standard"/>
-      <w14:numForm w14:val="oldStyle"/>
-      <w14:numSpacing w14:val="proportional"/>
+      <w:color w:val="bb6688"/>
     </w:rPr>
   </w:style>
   <w:style w:type="character" w:customStyle="1" w:styleId="ImportTok">
     <w:name w:val="ImportTok"/>
     <w:basedOn w:val="VerbatimChar"/>
-    <w:rPr>
-      <w:rFonts w:ascii="Consolas" w:hAnsi="Consolas"/>
-      <w:i w:val="0"/>
-      <w:kern w:val="20"/>
-      <w:sz w:val="22"/>
-      <w14:ligatures w14:val="standard"/>
-      <w14:numForm w14:val="oldStyle"/>
-      <w14:numSpacing w14:val="proportional"/>
-    </w:rPr>
+    <w:rPr/>
   </w:style>
   <w:style w:type="character" w:customStyle="1" w:styleId="CommentTok">
     <w:name w:val="CommentTok"/>
     <w:basedOn w:val="VerbatimChar"/>
     <w:rPr>
-      <w:rFonts w:ascii="Consolas" w:hAnsi="Consolas"/>
+      <w:color w:val="60a0b0"/>
       <w:i/>
-      <w:color w:val="60A0B0"/>
-      <w:kern w:val="20"/>
-      <w:sz w:val="22"/>
-      <w14:ligatures w14:val="standard"/>
-      <w14:numForm w14:val="oldStyle"/>
-      <w14:numSpacing w14:val="proportional"/>
     </w:rPr>
   </w:style>
   <w:style w:type="character" w:customStyle="1" w:styleId="DocumentationTok">
     <w:name w:val="DocumentationTok"/>
     <w:basedOn w:val="VerbatimChar"/>
     <w:rPr>
-      <w:rFonts w:ascii="Consolas" w:hAnsi="Consolas"/>
+      <w:color w:val="ba2121"/>
       <w:i/>
-      <w:color w:val="BA2121"/>
-      <w:kern w:val="20"/>
-      <w:sz w:val="22"/>
-      <w14:ligatures w14:val="standard"/>
-      <w14:numForm w14:val="oldStyle"/>
-      <w14:numSpacing w14:val="proportional"/>
     </w:rPr>
   </w:style>
   <w:style w:type="character" w:customStyle="1" w:styleId="AnnotationTok">
     <w:name w:val="AnnotationTok"/>
     <w:basedOn w:val="VerbatimChar"/>
     <w:rPr>
-      <w:rFonts w:ascii="Consolas" w:hAnsi="Consolas"/>
+      <w:color w:val="60a0b0"/>
       <w:b/>
       <w:i/>
-      <w:color w:val="60A0B0"/>
-      <w:kern w:val="20"/>
-      <w:sz w:val="22"/>
-      <w14:ligatures w14:val="standard"/>
-      <w14:numForm w14:val="oldStyle"/>
-      <w14:numSpacing w14:val="proportional"/>
     </w:rPr>
   </w:style>
   <w:style w:type="character" w:customStyle="1" w:styleId="CommentVarTok">
     <w:name w:val="CommentVarTok"/>
     <w:basedOn w:val="VerbatimChar"/>
     <w:rPr>
-      <w:rFonts w:ascii="Consolas" w:hAnsi="Consolas"/>
+      <w:color w:val="60a0b0"/>
       <w:b/>
       <w:i/>
-      <w:color w:val="60A0B0"/>
-      <w:kern w:val="20"/>
-      <w:sz w:val="22"/>
-      <w14:ligatures w14:val="standard"/>
-      <w14:numForm w14:val="oldStyle"/>
-      <w14:numSpacing w14:val="proportional"/>
     </w:rPr>
   </w:style>
   <w:style w:type="character" w:customStyle="1" w:styleId="OtherTok">
     <w:name w:val="OtherTok"/>
     <w:basedOn w:val="VerbatimChar"/>
     <w:rPr>
-      <w:rFonts w:ascii="Consolas" w:hAnsi="Consolas"/>
-      <w:i w:val="0"/>
       <w:color w:val="007020"/>
-      <w:kern w:val="20"/>
-      <w:sz w:val="22"/>
-      <w14:ligatures w14:val="standard"/>
-      <w14:numForm w14:val="oldStyle"/>
-      <w14:numSpacing w14:val="proportional"/>
     </w:rPr>
   </w:style>
   <w:style w:type="character" w:customStyle="1" w:styleId="FunctionTok">
     <w:name w:val="FunctionTok"/>
     <w:basedOn w:val="VerbatimChar"/>
     <w:rPr>
-      <w:rFonts w:ascii="Consolas" w:hAnsi="Consolas"/>
-      <w:i w:val="0"/>
-      <w:color w:val="06287E"/>
-      <w:kern w:val="20"/>
-      <w:sz w:val="22"/>
-      <w14:ligatures w14:val="standard"/>
-      <w14:numForm w14:val="oldStyle"/>
-      <w14:numSpacing w14:val="proportional"/>
+      <w:color w:val="06287e"/>
     </w:rPr>
   </w:style>
   <w:style w:type="character" w:customStyle="1" w:styleId="VariableTok">
     <w:name w:val="VariableTok"/>
     <w:basedOn w:val="VerbatimChar"/>
     <w:rPr>
-      <w:rFonts w:ascii="Consolas" w:hAnsi="Consolas"/>
-      <w:i w:val="0"/>
-      <w:color w:val="19177C"/>
-      <w:kern w:val="20"/>
-      <w:sz w:val="22"/>
-      <w14:ligatures w14:val="standard"/>
-      <w14:numForm w14:val="oldStyle"/>
-      <w14:numSpacing w14:val="proportional"/>
+      <w:color w:val="19177c"/>
     </w:rPr>
   </w:style>
   <w:style w:type="character" w:customStyle="1" w:styleId="ControlFlowTok">
     <w:name w:val="ControlFlowTok"/>
     <w:basedOn w:val="VerbatimChar"/>
     <w:rPr>
-      <w:rFonts w:ascii="Consolas" w:hAnsi="Consolas"/>
+      <w:color w:val="007020"/>
       <w:b/>
-      <w:i w:val="0"/>
-      <w:color w:val="007020"/>
-      <w:kern w:val="20"/>
-      <w:sz w:val="22"/>
-      <w14:ligatures w14:val="standard"/>
-      <w14:numForm w14:val="oldStyle"/>
-      <w14:numSpacing w14:val="proportional"/>
     </w:rPr>
   </w:style>
   <w:style w:type="character" w:customStyle="1" w:styleId="OperatorTok">
     <w:name w:val="OperatorTok"/>
     <w:basedOn w:val="VerbatimChar"/>
     <w:rPr>
-      <w:rFonts w:ascii="Consolas" w:hAnsi="Consolas"/>
-      <w:i w:val="0"/>
       <w:color w:val="666666"/>
-      <w:kern w:val="20"/>
-      <w:sz w:val="22"/>
-      <w14:ligatures w14:val="standard"/>
-      <w14:numForm w14:val="oldStyle"/>
-      <w14:numSpacing w14:val="proportional"/>
     </w:rPr>
   </w:style>
   <w:style w:type="character" w:customStyle="1" w:styleId="BuiltInTok">
     <w:name w:val="BuiltInTok"/>
     <w:basedOn w:val="VerbatimChar"/>
-    <w:rPr>
-      <w:rFonts w:ascii="Consolas" w:hAnsi="Consolas"/>
-      <w:i w:val="0"/>
-      <w:kern w:val="20"/>
-      <w:sz w:val="22"/>
-      <w14:ligatures w14:val="standard"/>
-      <w14:numForm w14:val="oldStyle"/>
-      <w14:numSpacing w14:val="proportional"/>
-    </w:rPr>
+    <w:rPr/>
   </w:style>
   <w:style w:type="character" w:customStyle="1" w:styleId="ExtensionTok">
     <w:name w:val="ExtensionTok"/>
     <w:basedOn w:val="VerbatimChar"/>
-    <w:rPr>
-      <w:rFonts w:ascii="Consolas" w:hAnsi="Consolas"/>
-      <w:i w:val="0"/>
-      <w:kern w:val="20"/>
-      <w:sz w:val="22"/>
-      <w14:ligatures w14:val="standard"/>
-      <w14:numForm w14:val="oldStyle"/>
-      <w14:numSpacing w14:val="proportional"/>
-    </w:rPr>
+    <w:rPr/>
   </w:style>
   <w:style w:type="character" w:customStyle="1" w:styleId="PreprocessorTok">
     <w:name w:val="PreprocessorTok"/>
     <w:basedOn w:val="VerbatimChar"/>
     <w:rPr>
-      <w:rFonts w:ascii="Consolas" w:hAnsi="Consolas"/>
-      <w:i w:val="0"/>
-      <w:color w:val="BC7A00"/>
-      <w:kern w:val="20"/>
-      <w:sz w:val="22"/>
-      <w14:ligatures w14:val="standard"/>
-      <w14:numForm w14:val="oldStyle"/>
-      <w14:numSpacing w14:val="proportional"/>
+      <w:color w:val="bc7a00"/>
     </w:rPr>
   </w:style>
   <w:style w:type="character" w:customStyle="1" w:styleId="AttributeTok">
     <w:name w:val="AttributeTok"/>
     <w:basedOn w:val="VerbatimChar"/>
     <w:rPr>
-      <w:rFonts w:ascii="Consolas" w:hAnsi="Consolas"/>
-      <w:i w:val="0"/>
-      <w:color w:val="7D9029"/>
-      <w:kern w:val="20"/>
-      <w:sz w:val="22"/>
-      <w14:ligatures w14:val="standard"/>
-      <w14:numForm w14:val="oldStyle"/>
-      <w14:numSpacing w14:val="proportional"/>
+      <w:color w:val="7d9029"/>
     </w:rPr>
   </w:style>
   <w:style w:type="character" w:customStyle="1" w:styleId="RegionMarkerTok">
     <w:name w:val="RegionMarkerTok"/>
     <w:basedOn w:val="VerbatimChar"/>
-    <w:rPr>
-      <w:rFonts w:ascii="Consolas" w:hAnsi="Consolas"/>
-      <w:i w:val="0"/>
-      <w:kern w:val="20"/>
-      <w:sz w:val="22"/>
-      <w14:ligatures w14:val="standard"/>
-      <w14:numForm w14:val="oldStyle"/>
-      <w14:numSpacing w14:val="proportional"/>
-    </w:rPr>
+    <w:rPr/>
   </w:style>
   <w:style w:type="character" w:customStyle="1" w:styleId="InformationTok">
     <w:name w:val="InformationTok"/>
     <w:basedOn w:val="VerbatimChar"/>
     <w:rPr>
-      <w:rFonts w:ascii="Consolas" w:hAnsi="Consolas"/>
+      <w:color w:val="60a0b0"/>
       <w:b/>
       <w:i/>
-      <w:color w:val="60A0B0"/>
-      <w:kern w:val="20"/>
-      <w:sz w:val="22"/>
-      <w14:ligatures w14:val="standard"/>
-      <w14:numForm w14:val="oldStyle"/>
-      <w14:numSpacing w14:val="proportional"/>
     </w:rPr>
   </w:style>
   <w:style w:type="character" w:customStyle="1" w:styleId="WarningTok">
     <w:name w:val="WarningTok"/>
     <w:basedOn w:val="VerbatimChar"/>
     <w:rPr>
-      <w:rFonts w:ascii="Consolas" w:hAnsi="Consolas"/>
+      <w:color w:val="60a0b0"/>
       <w:b/>
       <w:i/>
-      <w:color w:val="60A0B0"/>
-      <w:kern w:val="20"/>
-      <w:sz w:val="22"/>
-      <w14:ligatures w14:val="standard"/>
-      <w14:numForm w14:val="oldStyle"/>
-      <w14:numSpacing w14:val="proportional"/>
     </w:rPr>
   </w:style>
   <w:style w:type="character" w:customStyle="1" w:styleId="AlertTok">
     <w:name w:val="AlertTok"/>
     <w:basedOn w:val="VerbatimChar"/>
     <w:rPr>
-      <w:rFonts w:ascii="Consolas" w:hAnsi="Consolas"/>
+      <w:color w:val="ff0000"/>
       <w:b/>
-      <w:i w:val="0"/>
-      <w:color w:val="FF0000"/>
-      <w:kern w:val="20"/>
-      <w:sz w:val="22"/>
-      <w14:ligatures w14:val="standard"/>
-      <w14:numForm w14:val="oldStyle"/>
-      <w14:numSpacing w14:val="proportional"/>
     </w:rPr>
   </w:style>
   <w:style w:type="character" w:customStyle="1" w:styleId="ErrorTok">
     <w:name w:val="ErrorTok"/>
     <w:basedOn w:val="VerbatimChar"/>
     <w:rPr>
-      <w:rFonts w:ascii="Consolas" w:hAnsi="Consolas"/>
+      <w:color w:val="ff0000"/>
       <w:b/>
-      <w:i w:val="0"/>
-      <w:color w:val="FF0000"/>
-      <w:kern w:val="20"/>
-      <w:sz w:val="22"/>
-      <w14:ligatures w14:val="standard"/>
-      <w14:numForm w14:val="oldStyle"/>
-      <w14:numSpacing w14:val="proportional"/>
     </w:rPr>
   </w:style>
   <w:style w:type="character" w:customStyle="1" w:styleId="NormalTok">
     <w:name w:val="NormalTok"/>
     <w:basedOn w:val="VerbatimChar"/>
-    <w:rPr>
-      <w:rFonts w:ascii="Consolas" w:hAnsi="Consolas"/>
-      <w:i w:val="0"/>
-      <w:kern w:val="20"/>
-      <w:sz w:val="22"/>
-      <w14:ligatures w14:val="standard"/>
-      <w14:numForm w14:val="oldStyle"/>
-      <w14:numSpacing w14:val="proportional"/>
-    </w:rPr>
+    <w:rPr/>
   </w:style>
 </w:styles>
 </file>

</xml_diff>

<commit_message>
update Workflow.scriv to use 1.0.30 of scrivomatic and small update to latex template
</commit_message>
<xml_diff>
--- a/sample-output/workflow.docx
+++ b/sample-output/workflow.docx
@@ -82,19 +82,19 @@
         <w:pStyle w:val="Date"/>
       </w:pPr>
       <w:r>
-        <w:t xml:space="preserve">Thursday,</w:t>
-      </w:r>
-      <w:r>
-        <w:t xml:space="preserve"> </w:t>
-      </w:r>
-      <w:r>
-        <w:t xml:space="preserve">14</w:t>
-      </w:r>
-      <w:r>
-        <w:t xml:space="preserve"> </w:t>
-      </w:r>
-      <w:r>
-        <w:t xml:space="preserve">January</w:t>
+        <w:t xml:space="preserve">Saturday,</w:t>
+      </w:r>
+      <w:r>
+        <w:t xml:space="preserve"> </w:t>
+      </w:r>
+      <w:r>
+        <w:t xml:space="preserve">23</w:t>
+      </w:r>
+      <w:r>
+        <w:t xml:space="preserve"> </w:t>
+      </w:r>
+      <w:r>
+        <w:t xml:space="preserve">October</w:t>
       </w:r>
       <w:r>
         <w:t xml:space="preserve"> </w:t>
@@ -112,40 +112,10 @@
           <w:bCs/>
           <w:b/>
         </w:rPr>
-        <w:t xml:space="preserve">Affiliations</w:t>
-      </w:r>
-      <w:r>
-        <w:t xml:space="preserve">:</w:t>
-      </w:r>
-      <w:r>
-        <w:t xml:space="preserve"> </w:t>
-      </w:r>
-      <w:r>
-        <w:rPr>
-          <w:vertAlign w:val="superscript"/>
-        </w:rPr>
-        <w:t xml:space="preserve">1</w:t>
-      </w:r>
-      <w:r>
-        <w:t xml:space="preserve"> </w:t>
-      </w:r>
-      <w:r>
-        <w:t xml:space="preserve">International Cephalopod Research Institute (ICRI), Pacific Ocean.;</w:t>
-      </w:r>
-      <w:r>
-        <w:t xml:space="preserve"> </w:t>
-      </w:r>
-      <w:r>
-        <w:rPr>
-          <w:vertAlign w:val="superscript"/>
-        </w:rPr>
-        <w:t xml:space="preserve">2</w:t>
-      </w:r>
-      <w:r>
-        <w:t xml:space="preserve"> </w:t>
-      </w:r>
-      <w:r>
-        <w:t xml:space="preserve">Center for Advanced Octopod Studies (CAOS), Atlantic Ocean.</w:t>
+        <w:t xml:space="preserve">Keywords</w:t>
+      </w:r>
+      <w:r>
+        <w:t xml:space="preserve">: Pandoc; Scrivener; Workflow</w:t>
       </w:r>
     </w:p>
     <w:p>
@@ -157,10 +127,40 @@
           <w:bCs/>
           <w:b/>
         </w:rPr>
-        <w:t xml:space="preserve">Keywords</w:t>
-      </w:r>
-      <w:r>
-        <w:t xml:space="preserve">: Pandoc; Scrivener; Workflow</w:t>
+        <w:t xml:space="preserve">Affiliations</w:t>
+      </w:r>
+      <w:r>
+        <w:t xml:space="preserve">:</w:t>
+      </w:r>
+      <w:r>
+        <w:t xml:space="preserve"> </w:t>
+      </w:r>
+      <w:r>
+        <w:rPr>
+          <w:vertAlign w:val="superscript"/>
+        </w:rPr>
+        <w:t xml:space="preserve">1</w:t>
+      </w:r>
+      <w:r>
+        <w:t xml:space="preserve"> </w:t>
+      </w:r>
+      <w:r>
+        <w:t xml:space="preserve">International Cephalopod Research Institute (ICRI), Pacific Ocean.;</w:t>
+      </w:r>
+      <w:r>
+        <w:t xml:space="preserve"> </w:t>
+      </w:r>
+      <w:r>
+        <w:rPr>
+          <w:vertAlign w:val="superscript"/>
+        </w:rPr>
+        <w:t xml:space="preserve">2</w:t>
+      </w:r>
+      <w:r>
+        <w:t xml:space="preserve"> </w:t>
+      </w:r>
+      <w:r>
+        <w:t xml:space="preserve">Center for Advanced Octopod Studies (CAOS), Atlantic Ocean.</w:t>
       </w:r>
     </w:p>
     <w:p>
@@ -991,21 +991,20 @@
     <w:tbl>
       <w:tblPr>
         <w:tblStyle w:val="Table"/>
-        <w:tblW w:type="pct" w:w="0.0"/>
-        <w:tblLook w:firstRow="1" w:lastRow="0" w:firstColumn="0" w:lastColumn="0" w:noHBand="0" w:noVBand="0"/>
+        <w:tblW w:type="auto" w:w="0"/>
+        <w:tblLook w:firstRow="1" w:lastRow="0" w:firstColumn="0" w:lastColumn="0" w:noHBand="0" w:noVBand="0" w:val="0020"/>
       </w:tblPr>
-      <w:tblGrid/>
+      <w:tblGrid>
+        <w:gridCol w:w="2640"/>
+        <w:gridCol w:w="2640"/>
+        <w:gridCol w:w="2640"/>
+      </w:tblGrid>
       <w:tr>
         <w:trPr>
-          <w:cnfStyle w:firstRow="1"/>
+          <w:tblHeader w:val="true"/>
         </w:trPr>
         <w:tc>
-          <w:tcPr>
-            <w:tcBorders>
-              <w:bottom w:val="single"/>
-            </w:tcBorders>
-            <w:vAlign w:val="bottom"/>
-          </w:tcPr>
+          <w:tcPr/>
           <w:p>
             <w:pPr>
               <w:pStyle w:val="Compact"/>
@@ -1021,12 +1020,7 @@
           </w:p>
         </w:tc>
         <w:tc>
-          <w:tcPr>
-            <w:tcBorders>
-              <w:bottom w:val="single"/>
-            </w:tcBorders>
-            <w:vAlign w:val="bottom"/>
-          </w:tcPr>
+          <w:tcPr/>
           <w:p>
             <w:pPr>
               <w:pStyle w:val="Compact"/>
@@ -1042,12 +1036,7 @@
           </w:p>
         </w:tc>
         <w:tc>
-          <w:tcPr>
-            <w:tcBorders>
-              <w:bottom w:val="single"/>
-            </w:tcBorders>
-            <w:vAlign w:val="bottom"/>
-          </w:tcPr>
+          <w:tcPr/>
           <w:p>
             <w:pPr>
               <w:pStyle w:val="Compact"/>
@@ -1065,6 +1054,7 @@
       </w:tr>
       <w:tr>
         <w:tc>
+          <w:tcPr/>
           <w:p>
             <w:pPr>
               <w:pStyle w:val="Compact"/>
@@ -1076,6 +1066,7 @@
           </w:p>
         </w:tc>
         <w:tc>
+          <w:tcPr/>
           <w:p>
             <w:pPr>
               <w:pStyle w:val="Compact"/>
@@ -1087,6 +1078,7 @@
           </w:p>
         </w:tc>
         <w:tc>
+          <w:tcPr/>
           <w:p>
             <w:pPr>
               <w:pStyle w:val="Compact"/>
@@ -1100,6 +1092,7 @@
       </w:tr>
       <w:tr>
         <w:tc>
+          <w:tcPr/>
           <w:p>
             <w:pPr>
               <w:pStyle w:val="Compact"/>
@@ -1111,6 +1104,7 @@
           </w:p>
         </w:tc>
         <w:tc>
+          <w:tcPr/>
           <w:p>
             <w:pPr>
               <w:pStyle w:val="Compact"/>
@@ -1122,6 +1116,7 @@
           </w:p>
         </w:tc>
         <w:tc>
+          <w:tcPr/>
           <w:p>
             <w:pPr>
               <w:pStyle w:val="Compact"/>
@@ -1196,47 +1191,45 @@
         <m:r>
           <m:t>r</m:t>
         </m:r>
-        <m:r>
-          <m:rPr>
-            <m:sty m:val="p"/>
-          </m:rPr>
-          <m:t>(</m:t>
-        </m:r>
-        <m:r>
-          <m:rPr>
-            <m:nor/>
-            <m:sty m:val="p"/>
-          </m:rPr>
-          <m:t>cos</m:t>
-        </m:r>
-        <m:r>
-          <m:t>θ</m:t>
-        </m:r>
-        <m:r>
-          <m:rPr>
-            <m:sty m:val="p"/>
-          </m:rPr>
-          <m:t>+</m:t>
-        </m:r>
-        <m:r>
-          <m:t>i</m:t>
-        </m:r>
-        <m:r>
-          <m:rPr>
-            <m:nor/>
-            <m:sty m:val="p"/>
-          </m:rPr>
-          <m:t>sin</m:t>
-        </m:r>
-        <m:r>
-          <m:t>θ</m:t>
-        </m:r>
-        <m:r>
-          <m:rPr>
-            <m:sty m:val="p"/>
-          </m:rPr>
-          <m:t>)</m:t>
-        </m:r>
+        <m:d>
+          <m:dPr>
+            <m:begChr m:val="("/>
+            <m:endChr m:val=")"/>
+            <m:sepChr m:val=""/>
+            <m:grow/>
+          </m:dPr>
+          <m:e>
+            <m:r>
+              <m:rPr>
+                <m:nor/>
+                <m:sty m:val="p"/>
+              </m:rPr>
+              <m:t>cos</m:t>
+            </m:r>
+            <m:r>
+              <m:t>θ</m:t>
+            </m:r>
+            <m:r>
+              <m:rPr>
+                <m:sty m:val="p"/>
+              </m:rPr>
+              <m:t>+</m:t>
+            </m:r>
+            <m:r>
+              <m:t>i</m:t>
+            </m:r>
+            <m:r>
+              <m:rPr>
+                <m:nor/>
+                <m:sty m:val="p"/>
+              </m:rPr>
+              <m:t>sin</m:t>
+            </m:r>
+            <m:r>
+              <m:t>θ</m:t>
+            </m:r>
+          </m:e>
+        </m:d>
       </m:oMath>
       <w:r>
         <w:t xml:space="preserve">, est mægna alienum mentitum ne. Amet equidem sit ex. Ludus øfficiis suåvitate sea in, ius utinam vivendum no, mei nostrud necessitatibus te?</w:t>
@@ -2679,7 +2672,7 @@
       </w:r>
     </w:p>
     <w:bookmarkEnd w:id="36"/>
-    <w:bookmarkStart w:id="44" w:name="references"/>
+    <w:bookmarkStart w:id="45" w:name="references"/>
     <w:p>
       <w:pPr>
         <w:pStyle w:val="Heading1"/>
@@ -2688,7 +2681,7 @@
         <w:t xml:space="preserve">§6 — References</w:t>
       </w:r>
     </w:p>
-    <w:bookmarkStart w:id="43" w:name="refs"/>
+    <w:bookmarkStart w:id="44" w:name="refs"/>
     <w:bookmarkStart w:id="38" w:name="ref-barrett2015"/>
     <w:p>
       <w:pPr>
@@ -2732,7 +2725,7 @@
       </w:hyperlink>
     </w:p>
     <w:bookmarkEnd w:id="38"/>
-    <w:bookmarkStart w:id="39" w:name="ref-copenhaver2014"/>
+    <w:bookmarkStart w:id="40" w:name="ref-copenhaver2014"/>
     <w:p>
       <w:pPr>
         <w:pStyle w:val="Bibliography"/>
@@ -2747,7 +2740,21 @@
         <w:t xml:space="preserve">(2014)</w:t>
       </w:r>
       <w:r>
-        <w:t xml:space="preserve">. Berkeley on the language of nature and the objects of vision.</w:t>
+        <w:t xml:space="preserve">.</w:t>
+      </w:r>
+      <w:r>
+        <w:t xml:space="preserve"> </w:t>
+      </w:r>
+      <w:hyperlink r:id="rId39">
+        <w:r>
+          <w:rPr>
+            <w:rStyle w:val="Hyperlink"/>
+          </w:rPr>
+          <w:t xml:space="preserve">Berkeley on the language of nature and the objects of vision</w:t>
+        </w:r>
+      </w:hyperlink>
+      <w:r>
+        <w:t xml:space="preserve">.</w:t>
       </w:r>
       <w:r>
         <w:t xml:space="preserve"> </w:t>
@@ -2763,8 +2770,8 @@
         <w:t xml:space="preserve">, 91(1), 29–46.</w:t>
       </w:r>
     </w:p>
-    <w:bookmarkEnd w:id="39"/>
-    <w:bookmarkStart w:id="41" w:name="ref-crivellato2007"/>
+    <w:bookmarkEnd w:id="40"/>
+    <w:bookmarkStart w:id="42" w:name="ref-crivellato2007"/>
     <w:p>
       <w:pPr>
         <w:pStyle w:val="Bibliography"/>
@@ -2797,7 +2804,7 @@
       <w:r>
         <w:t xml:space="preserve"> </w:t>
       </w:r>
-      <w:hyperlink r:id="rId40">
+      <w:hyperlink r:id="rId41">
         <w:r>
           <w:rPr>
             <w:rStyle w:val="Hyperlink"/>
@@ -2806,8 +2813,8 @@
         </w:r>
       </w:hyperlink>
     </w:p>
-    <w:bookmarkEnd w:id="41"/>
-    <w:bookmarkStart w:id="42" w:name="ref-siegel2015"/>
+    <w:bookmarkEnd w:id="42"/>
+    <w:bookmarkStart w:id="43" w:name="ref-siegel2015"/>
     <w:p>
       <w:pPr>
         <w:pStyle w:val="Bibliography"/>
@@ -2841,14 +2848,14 @@
         <w:t xml:space="preserve">(pp. 1–48). Oxford University Press.</w:t>
       </w:r>
     </w:p>
-    <w:bookmarkEnd w:id="42"/>
     <w:bookmarkEnd w:id="43"/>
     <w:bookmarkEnd w:id="44"/>
+    <w:bookmarkEnd w:id="45"/>
     <w:sectPr>
-      <w:footerReference w:type="even" r:id="rId10"/>
-      <w:footerReference w:type="default" r:id="rId9"/>
-      <w:pgSz w:w="11906" w:h="16838"/>
-      <w:pgMar w:top="1440" w:right="1440" w:bottom="1440" w:left="1440" w:header="567" w:footer="567" w:gutter="0"/>
+      <w:footerReference r:id="rId10" w:type="even"/>
+      <w:footerReference r:id="rId9" w:type="default"/>
+      <w:pgSz w:h="16838" w:w="11906"/>
+      <w:pgMar w:bottom="1134" w:footer="567" w:gutter="0" w:header="567" w:left="1134" w:right="1134" w:top="1134"/>
       <w:cols w:space="720"/>
       <w:docGrid w:linePitch="400"/>
     </w:sectPr>
@@ -2861,36 +2868,47 @@
 </file>
 
 <file path=word/footer1.xml><?xml version="1.0" encoding="utf-8"?>
-<w:ftr xmlns:wpc="http://schemas.microsoft.com/office/word/2010/wordprocessingCanvas" xmlns:cx="http://schemas.microsoft.com/office/drawing/2014/chartex" xmlns:cx1="http://schemas.microsoft.com/office/drawing/2015/9/8/chartex" xmlns:cx2="http://schemas.microsoft.com/office/drawing/2015/10/21/chartex" xmlns:cx3="http://schemas.microsoft.com/office/drawing/2016/5/9/chartex" xmlns:cx4="http://schemas.microsoft.com/office/drawing/2016/5/10/chartex" xmlns:cx5="http://schemas.microsoft.com/office/drawing/2016/5/11/chartex" xmlns:cx6="http://schemas.microsoft.com/office/drawing/2016/5/12/chartex" xmlns:cx7="http://schemas.microsoft.com/office/drawing/2016/5/13/chartex" xmlns:cx8="http://schemas.microsoft.com/office/drawing/2016/5/14/chartex" xmlns:mc="http://schemas.openxmlformats.org/markup-compatibility/2006" xmlns:aink="http://schemas.microsoft.com/office/drawing/2016/ink" xmlns:am3d="http://schemas.microsoft.com/office/drawing/2017/model3d" xmlns:o="urn:schemas-microsoft-com:office:office" xmlns:r="http://schemas.openxmlformats.org/officeDocument/2006/relationships" xmlns:m="http://schemas.openxmlformats.org/officeDocument/2006/math" xmlns:v="urn:schemas-microsoft-com:vml" xmlns:wp14="http://schemas.microsoft.com/office/word/2010/wordprocessingDrawing" xmlns:wp="http://schemas.openxmlformats.org/drawingml/2006/wordprocessingDrawing" xmlns:w10="urn:schemas-microsoft-com:office:word" xmlns:w="http://schemas.openxmlformats.org/wordprocessingml/2006/main" xmlns:w14="http://schemas.microsoft.com/office/word/2010/wordml" xmlns:w15="http://schemas.microsoft.com/office/word/2012/wordml" xmlns:w16cid="http://schemas.microsoft.com/office/word/2016/wordml/cid" xmlns:w16se="http://schemas.microsoft.com/office/word/2015/wordml/symex" xmlns:wpg="http://schemas.microsoft.com/office/word/2010/wordprocessingGroup" xmlns:wpi="http://schemas.microsoft.com/office/word/2010/wordprocessingInk" xmlns:wne="http://schemas.microsoft.com/office/word/2006/wordml" xmlns:wps="http://schemas.microsoft.com/office/word/2010/wordprocessingShape" mc:Ignorable="w14 w15 w16se w16cid wp14">
+<w:ftr xmlns:wpc="http://schemas.microsoft.com/office/word/2010/wordprocessingCanvas" xmlns:cx="http://schemas.microsoft.com/office/drawing/2014/chartex" xmlns:cx1="http://schemas.microsoft.com/office/drawing/2015/9/8/chartex" xmlns:cx2="http://schemas.microsoft.com/office/drawing/2015/10/21/chartex" xmlns:cx3="http://schemas.microsoft.com/office/drawing/2016/5/9/chartex" xmlns:cx4="http://schemas.microsoft.com/office/drawing/2016/5/10/chartex" xmlns:cx5="http://schemas.microsoft.com/office/drawing/2016/5/11/chartex" xmlns:cx6="http://schemas.microsoft.com/office/drawing/2016/5/12/chartex" xmlns:cx7="http://schemas.microsoft.com/office/drawing/2016/5/13/chartex" xmlns:cx8="http://schemas.microsoft.com/office/drawing/2016/5/14/chartex" xmlns:mc="http://schemas.openxmlformats.org/markup-compatibility/2006" xmlns:aink="http://schemas.microsoft.com/office/drawing/2016/ink" xmlns:am3d="http://schemas.microsoft.com/office/drawing/2017/model3d" xmlns:o="urn:schemas-microsoft-com:office:office" xmlns:r="http://schemas.openxmlformats.org/officeDocument/2006/relationships" xmlns:m="http://schemas.openxmlformats.org/officeDocument/2006/math" xmlns:v="urn:schemas-microsoft-com:vml" xmlns:wp14="http://schemas.microsoft.com/office/word/2010/wordprocessingDrawing" xmlns:wp="http://schemas.openxmlformats.org/drawingml/2006/wordprocessingDrawing" xmlns:w10="urn:schemas-microsoft-com:office:word" xmlns:w="http://schemas.openxmlformats.org/wordprocessingml/2006/main" xmlns:w14="http://schemas.microsoft.com/office/word/2010/wordml" xmlns:w15="http://schemas.microsoft.com/office/word/2012/wordml" xmlns:w16cex="http://schemas.microsoft.com/office/word/2018/wordml/cex" xmlns:w16cid="http://schemas.microsoft.com/office/word/2016/wordml/cid" xmlns:w16="http://schemas.microsoft.com/office/word/2018/wordml" xmlns:w16se="http://schemas.microsoft.com/office/word/2015/wordml/symex" xmlns:wpg="http://schemas.microsoft.com/office/word/2010/wordprocessingGroup" xmlns:wpi="http://schemas.microsoft.com/office/word/2010/wordprocessingInk" xmlns:wne="http://schemas.microsoft.com/office/word/2006/wordml" xmlns:wps="http://schemas.microsoft.com/office/word/2010/wordprocessingShape" mc:Ignorable="w14 w15 w16se w16cid w16 w16cex wp14">
   <w:p>
     <w:pPr>
       <w:pStyle w:val="Footer"/>
-      <w:framePr w:wrap="none" w:vAnchor="text" w:hAnchor="margin" w:y="1"/>
+      <w:framePr w:w="290" w:wrap="none" w:vAnchor="text" w:hAnchor="page" w:x="690" w:y="-1"/>
+      <w:jc w:val="right"/>
       <w:rPr>
         <w:rStyle w:val="PageNumber"/>
+        <w:b w:val="0"/>
+        <w:bCs/>
       </w:rPr>
     </w:pPr>
     <w:r>
       <w:rPr>
         <w:rStyle w:val="PageNumber"/>
+        <w:b w:val="0"/>
+        <w:bCs/>
       </w:rPr>
       <w:fldChar w:fldCharType="begin"/>
     </w:r>
     <w:r>
       <w:rPr>
         <w:rStyle w:val="PageNumber"/>
+        <w:b w:val="0"/>
+        <w:bCs/>
       </w:rPr>
       <w:instrText xml:space="preserve">PAGE  </w:instrText>
     </w:r>
     <w:r>
       <w:rPr>
         <w:rStyle w:val="PageNumber"/>
+        <w:b w:val="0"/>
+        <w:bCs/>
       </w:rPr>
       <w:fldChar w:fldCharType="separate"/>
     </w:r>
     <w:r>
       <w:rPr>
         <w:rStyle w:val="PageNumber"/>
+        <w:b w:val="0"/>
+        <w:bCs/>
         <w:noProof/>
       </w:rPr>
       <w:t>2</w:t>
@@ -2898,6 +2916,8 @@
     <w:r>
       <w:rPr>
         <w:rStyle w:val="PageNumber"/>
+        <w:b w:val="0"/>
+        <w:bCs/>
       </w:rPr>
       <w:fldChar w:fldCharType="end"/>
     </w:r>
@@ -2918,36 +2938,46 @@
 </file>
 
 <file path=word/footer2.xml><?xml version="1.0" encoding="utf-8"?>
-<w:ftr xmlns:wpc="http://schemas.microsoft.com/office/word/2010/wordprocessingCanvas" xmlns:cx="http://schemas.microsoft.com/office/drawing/2014/chartex" xmlns:cx1="http://schemas.microsoft.com/office/drawing/2015/9/8/chartex" xmlns:cx2="http://schemas.microsoft.com/office/drawing/2015/10/21/chartex" xmlns:cx3="http://schemas.microsoft.com/office/drawing/2016/5/9/chartex" xmlns:cx4="http://schemas.microsoft.com/office/drawing/2016/5/10/chartex" xmlns:cx5="http://schemas.microsoft.com/office/drawing/2016/5/11/chartex" xmlns:cx6="http://schemas.microsoft.com/office/drawing/2016/5/12/chartex" xmlns:cx7="http://schemas.microsoft.com/office/drawing/2016/5/13/chartex" xmlns:cx8="http://schemas.microsoft.com/office/drawing/2016/5/14/chartex" xmlns:mc="http://schemas.openxmlformats.org/markup-compatibility/2006" xmlns:aink="http://schemas.microsoft.com/office/drawing/2016/ink" xmlns:am3d="http://schemas.microsoft.com/office/drawing/2017/model3d" xmlns:o="urn:schemas-microsoft-com:office:office" xmlns:r="http://schemas.openxmlformats.org/officeDocument/2006/relationships" xmlns:m="http://schemas.openxmlformats.org/officeDocument/2006/math" xmlns:v="urn:schemas-microsoft-com:vml" xmlns:wp14="http://schemas.microsoft.com/office/word/2010/wordprocessingDrawing" xmlns:wp="http://schemas.openxmlformats.org/drawingml/2006/wordprocessingDrawing" xmlns:w10="urn:schemas-microsoft-com:office:word" xmlns:w="http://schemas.openxmlformats.org/wordprocessingml/2006/main" xmlns:w14="http://schemas.microsoft.com/office/word/2010/wordml" xmlns:w15="http://schemas.microsoft.com/office/word/2012/wordml" xmlns:w16cid="http://schemas.microsoft.com/office/word/2016/wordml/cid" xmlns:w16se="http://schemas.microsoft.com/office/word/2015/wordml/symex" xmlns:wpg="http://schemas.microsoft.com/office/word/2010/wordprocessingGroup" xmlns:wpi="http://schemas.microsoft.com/office/word/2010/wordprocessingInk" xmlns:wne="http://schemas.microsoft.com/office/word/2006/wordml" xmlns:wps="http://schemas.microsoft.com/office/word/2010/wordprocessingShape" mc:Ignorable="w14 w15 w16se w16cid wp14">
+<w:ftr xmlns:wpc="http://schemas.microsoft.com/office/word/2010/wordprocessingCanvas" xmlns:cx="http://schemas.microsoft.com/office/drawing/2014/chartex" xmlns:cx1="http://schemas.microsoft.com/office/drawing/2015/9/8/chartex" xmlns:cx2="http://schemas.microsoft.com/office/drawing/2015/10/21/chartex" xmlns:cx3="http://schemas.microsoft.com/office/drawing/2016/5/9/chartex" xmlns:cx4="http://schemas.microsoft.com/office/drawing/2016/5/10/chartex" xmlns:cx5="http://schemas.microsoft.com/office/drawing/2016/5/11/chartex" xmlns:cx6="http://schemas.microsoft.com/office/drawing/2016/5/12/chartex" xmlns:cx7="http://schemas.microsoft.com/office/drawing/2016/5/13/chartex" xmlns:cx8="http://schemas.microsoft.com/office/drawing/2016/5/14/chartex" xmlns:mc="http://schemas.openxmlformats.org/markup-compatibility/2006" xmlns:aink="http://schemas.microsoft.com/office/drawing/2016/ink" xmlns:am3d="http://schemas.microsoft.com/office/drawing/2017/model3d" xmlns:o="urn:schemas-microsoft-com:office:office" xmlns:r="http://schemas.openxmlformats.org/officeDocument/2006/relationships" xmlns:m="http://schemas.openxmlformats.org/officeDocument/2006/math" xmlns:v="urn:schemas-microsoft-com:vml" xmlns:wp14="http://schemas.microsoft.com/office/word/2010/wordprocessingDrawing" xmlns:wp="http://schemas.openxmlformats.org/drawingml/2006/wordprocessingDrawing" xmlns:w10="urn:schemas-microsoft-com:office:word" xmlns:w="http://schemas.openxmlformats.org/wordprocessingml/2006/main" xmlns:w14="http://schemas.microsoft.com/office/word/2010/wordml" xmlns:w15="http://schemas.microsoft.com/office/word/2012/wordml" xmlns:w16cex="http://schemas.microsoft.com/office/word/2018/wordml/cex" xmlns:w16cid="http://schemas.microsoft.com/office/word/2016/wordml/cid" xmlns:w16="http://schemas.microsoft.com/office/word/2018/wordml" xmlns:w16se="http://schemas.microsoft.com/office/word/2015/wordml/symex" xmlns:wpg="http://schemas.microsoft.com/office/word/2010/wordprocessingGroup" xmlns:wpi="http://schemas.microsoft.com/office/word/2010/wordprocessingInk" xmlns:wne="http://schemas.microsoft.com/office/word/2006/wordml" xmlns:wps="http://schemas.microsoft.com/office/word/2010/wordprocessingShape" mc:Ignorable="w14 w15 w16se w16cid w16 w16cex wp14">
   <w:p>
     <w:pPr>
       <w:pStyle w:val="Footer"/>
-      <w:framePr w:wrap="none" w:vAnchor="text" w:hAnchor="page" w:x="10462" w:y="75"/>
+      <w:framePr w:w="236" w:wrap="none" w:vAnchor="text" w:hAnchor="page" w:x="10811" w:y="75"/>
       <w:rPr>
         <w:rStyle w:val="PageNumber"/>
+        <w:b w:val="0"/>
+        <w:bCs/>
       </w:rPr>
     </w:pPr>
     <w:r>
       <w:rPr>
         <w:rStyle w:val="PageNumber"/>
+        <w:b w:val="0"/>
+        <w:bCs/>
       </w:rPr>
       <w:fldChar w:fldCharType="begin"/>
     </w:r>
     <w:r>
       <w:rPr>
         <w:rStyle w:val="PageNumber"/>
+        <w:b w:val="0"/>
+        <w:bCs/>
       </w:rPr>
       <w:instrText xml:space="preserve">PAGE  </w:instrText>
     </w:r>
     <w:r>
       <w:rPr>
         <w:rStyle w:val="PageNumber"/>
+        <w:b w:val="0"/>
+        <w:bCs/>
       </w:rPr>
       <w:fldChar w:fldCharType="separate"/>
     </w:r>
     <w:r>
       <w:rPr>
         <w:rStyle w:val="PageNumber"/>
+        <w:b w:val="0"/>
+        <w:bCs/>
         <w:noProof/>
       </w:rPr>
       <w:t>1</w:t>
@@ -2955,6 +2985,8 @@
     <w:r>
       <w:rPr>
         <w:rStyle w:val="PageNumber"/>
+        <w:b w:val="0"/>
+        <w:bCs/>
       </w:rPr>
       <w:fldChar w:fldCharType="end"/>
     </w:r>
@@ -2968,6 +3000,7 @@
         <w:tab w:val="left" w:pos="2304"/>
       </w:tabs>
       <w:ind w:right="-46"/>
+      <w:jc w:val="left"/>
     </w:pPr>
     <w:fldSimple w:instr=" TITLE  \* MERGEFORMAT ">
       <w:r>
@@ -3156,8 +3189,8 @@
 </file>
 
 <file path=word/numbering.xml><?xml version="1.0" encoding="utf-8"?>
-<w:numbering xmlns:wpc="http://schemas.microsoft.com/office/word/2010/wordprocessingCanvas" xmlns:cx="http://schemas.microsoft.com/office/drawing/2014/chartex" xmlns:cx1="http://schemas.microsoft.com/office/drawing/2015/9/8/chartex" xmlns:cx2="http://schemas.microsoft.com/office/drawing/2015/10/21/chartex" xmlns:cx3="http://schemas.microsoft.com/office/drawing/2016/5/9/chartex" xmlns:cx4="http://schemas.microsoft.com/office/drawing/2016/5/10/chartex" xmlns:cx5="http://schemas.microsoft.com/office/drawing/2016/5/11/chartex" xmlns:cx6="http://schemas.microsoft.com/office/drawing/2016/5/12/chartex" xmlns:cx7="http://schemas.microsoft.com/office/drawing/2016/5/13/chartex" xmlns:cx8="http://schemas.microsoft.com/office/drawing/2016/5/14/chartex" xmlns:mc="http://schemas.openxmlformats.org/markup-compatibility/2006" xmlns:aink="http://schemas.microsoft.com/office/drawing/2016/ink" xmlns:am3d="http://schemas.microsoft.com/office/drawing/2017/model3d" xmlns:o="urn:schemas-microsoft-com:office:office" xmlns:r="http://schemas.openxmlformats.org/officeDocument/2006/relationships" xmlns:m="http://schemas.openxmlformats.org/officeDocument/2006/math" xmlns:v="urn:schemas-microsoft-com:vml" xmlns:wp14="http://schemas.microsoft.com/office/word/2010/wordprocessingDrawing" xmlns:wp="http://schemas.openxmlformats.org/drawingml/2006/wordprocessingDrawing" xmlns:w10="urn:schemas-microsoft-com:office:word" xmlns:w="http://schemas.openxmlformats.org/wordprocessingml/2006/main" xmlns:w14="http://schemas.microsoft.com/office/word/2010/wordml" xmlns:w15="http://schemas.microsoft.com/office/word/2012/wordml" xmlns:w16cid="http://schemas.microsoft.com/office/word/2016/wordml/cid" xmlns:w16se="http://schemas.microsoft.com/office/word/2015/wordml/symex" xmlns:wpg="http://schemas.microsoft.com/office/word/2010/wordprocessingGroup" xmlns:wpi="http://schemas.microsoft.com/office/word/2010/wordprocessingInk" xmlns:wne="http://schemas.microsoft.com/office/word/2006/wordml" xmlns:wps="http://schemas.microsoft.com/office/word/2010/wordprocessingShape" mc:Ignorable="w14 w15 w16se w16cid wp14">
-  <w:abstractNum w:abstractNumId="0" w15:restartNumberingAfterBreak="0">
+<w:numbering xmlns:aink="http://schemas.microsoft.com/office/drawing/2016/ink" xmlns:am3d="http://schemas.microsoft.com/office/drawing/2017/model3d" xmlns:cx="http://schemas.microsoft.com/office/drawing/2014/chartex" xmlns:cx1="http://schemas.microsoft.com/office/drawing/2015/9/8/chartex" xmlns:cx2="http://schemas.microsoft.com/office/drawing/2015/10/21/chartex" xmlns:cx3="http://schemas.microsoft.com/office/drawing/2016/5/9/chartex" xmlns:cx4="http://schemas.microsoft.com/office/drawing/2016/5/10/chartex" xmlns:cx5="http://schemas.microsoft.com/office/drawing/2016/5/11/chartex" xmlns:cx6="http://schemas.microsoft.com/office/drawing/2016/5/12/chartex" xmlns:cx7="http://schemas.microsoft.com/office/drawing/2016/5/13/chartex" xmlns:cx8="http://schemas.microsoft.com/office/drawing/2016/5/14/chartex" xmlns:m="http://schemas.openxmlformats.org/officeDocument/2006/math" xmlns:mc="http://schemas.openxmlformats.org/markup-compatibility/2006" xmlns:o="urn:schemas-microsoft-com:office:office" xmlns:r="http://schemas.openxmlformats.org/officeDocument/2006/relationships" xmlns:v="urn:schemas-microsoft-com:vml" xmlns:w="http://schemas.openxmlformats.org/wordprocessingml/2006/main" xmlns:w10="urn:schemas-microsoft-com:office:word" xmlns:w14="http://schemas.microsoft.com/office/word/2010/wordml" xmlns:w15="http://schemas.microsoft.com/office/word/2012/wordml" xmlns:w16="http://schemas.microsoft.com/office/word/2018/wordml" xmlns:w16cex="http://schemas.microsoft.com/office/word/2018/wordml/cex" xmlns:w16cid="http://schemas.microsoft.com/office/word/2016/wordml/cid" xmlns:w16se="http://schemas.microsoft.com/office/word/2015/wordml/symex" xmlns:wne="http://schemas.microsoft.com/office/word/2006/wordml" xmlns:wp="http://schemas.openxmlformats.org/drawingml/2006/wordprocessingDrawing" xmlns:wp14="http://schemas.microsoft.com/office/word/2010/wordprocessingDrawing" xmlns:wpc="http://schemas.microsoft.com/office/word/2010/wordprocessingCanvas" xmlns:wpg="http://schemas.microsoft.com/office/word/2010/wordprocessingGroup" xmlns:wpi="http://schemas.microsoft.com/office/word/2010/wordprocessingInk" xmlns:wps="http://schemas.microsoft.com/office/word/2010/wordprocessingShape" mc:Ignorable="w14 w15 w16se w16cid w16 w16cex wp14">
+  <w:abstractNum w15:restartNumberingAfterBreak="0" w:abstractNumId="0">
     <w:nsid w:val="E17F69BA"/>
     <w:multiLevelType w:val="multilevel"/>
     <w:tmpl w:val="97F4D434"/>
@@ -3167,9 +3200,9 @@
       <w:lvlJc w:val="left"/>
       <w:pPr>
         <w:tabs>
-          <w:tab w:val="num" w:pos="0"/>
+          <w:tab w:pos="0" w:val="num"/>
         </w:tabs>
-        <w:ind w:left="480" w:hanging="480"/>
+        <w:ind w:hanging="480" w:left="480"/>
       </w:pPr>
     </w:lvl>
     <w:lvl w:ilvl="1">
@@ -3178,9 +3211,9 @@
       <w:lvlJc w:val="left"/>
       <w:pPr>
         <w:tabs>
-          <w:tab w:val="num" w:pos="720"/>
+          <w:tab w:pos="720" w:val="num"/>
         </w:tabs>
-        <w:ind w:left="1200" w:hanging="480"/>
+        <w:ind w:hanging="480" w:left="1200"/>
       </w:pPr>
     </w:lvl>
     <w:lvl w:ilvl="2">
@@ -3189,9 +3222,9 @@
       <w:lvlJc w:val="left"/>
       <w:pPr>
         <w:tabs>
-          <w:tab w:val="num" w:pos="1440"/>
+          <w:tab w:pos="1440" w:val="num"/>
         </w:tabs>
-        <w:ind w:left="1920" w:hanging="480"/>
+        <w:ind w:hanging="480" w:left="1920"/>
       </w:pPr>
     </w:lvl>
     <w:lvl w:ilvl="3">
@@ -3200,9 +3233,9 @@
       <w:lvlJc w:val="left"/>
       <w:pPr>
         <w:tabs>
-          <w:tab w:val="num" w:pos="2160"/>
+          <w:tab w:pos="2160" w:val="num"/>
         </w:tabs>
-        <w:ind w:left="2640" w:hanging="480"/>
+        <w:ind w:hanging="480" w:left="2640"/>
       </w:pPr>
     </w:lvl>
     <w:lvl w:ilvl="4">
@@ -3211,9 +3244,9 @@
       <w:lvlJc w:val="left"/>
       <w:pPr>
         <w:tabs>
-          <w:tab w:val="num" w:pos="2880"/>
+          <w:tab w:pos="2880" w:val="num"/>
         </w:tabs>
-        <w:ind w:left="3360" w:hanging="480"/>
+        <w:ind w:hanging="480" w:left="3360"/>
       </w:pPr>
     </w:lvl>
     <w:lvl w:ilvl="5">
@@ -3222,9 +3255,9 @@
       <w:lvlJc w:val="left"/>
       <w:pPr>
         <w:tabs>
-          <w:tab w:val="num" w:pos="3600"/>
+          <w:tab w:pos="3600" w:val="num"/>
         </w:tabs>
-        <w:ind w:left="4080" w:hanging="480"/>
+        <w:ind w:hanging="480" w:left="4080"/>
       </w:pPr>
     </w:lvl>
     <w:lvl w:ilvl="6">
@@ -3233,9 +3266,9 @@
       <w:lvlJc w:val="left"/>
       <w:pPr>
         <w:tabs>
-          <w:tab w:val="num" w:pos="4320"/>
+          <w:tab w:pos="4320" w:val="num"/>
         </w:tabs>
-        <w:ind w:left="4800" w:hanging="480"/>
+        <w:ind w:hanging="480" w:left="4800"/>
       </w:pPr>
     </w:lvl>
     <w:lvl w:ilvl="7">
@@ -3249,7 +3282,7 @@
       <w:lvlJc w:val="left"/>
     </w:lvl>
   </w:abstractNum>
-  <w:abstractNum w:abstractNumId="1" w15:restartNumberingAfterBreak="0">
+  <w:abstractNum w15:restartNumberingAfterBreak="0" w:abstractNumId="1">
     <w:nsid w:val="FFFFFF1D"/>
     <w:multiLevelType w:val="multilevel"/>
     <w:tmpl w:val="4A6225CA"/>
@@ -3260,9 +3293,9 @@
       <w:lvlJc w:val="left"/>
       <w:pPr>
         <w:tabs>
-          <w:tab w:val="num" w:pos="0"/>
+          <w:tab w:pos="0" w:val="num"/>
         </w:tabs>
-        <w:ind w:left="0" w:firstLine="0"/>
+        <w:ind w:firstLine="0" w:left="0"/>
       </w:pPr>
       <w:rPr>
         <w:rFonts w:ascii="Symbol" w:hAnsi="Symbol" w:hint="default"/>
@@ -3275,9 +3308,9 @@
       <w:lvlJc w:val="left"/>
       <w:pPr>
         <w:tabs>
-          <w:tab w:val="num" w:pos="720"/>
+          <w:tab w:pos="720" w:val="num"/>
         </w:tabs>
-        <w:ind w:left="1080" w:hanging="360"/>
+        <w:ind w:hanging="360" w:left="1080"/>
       </w:pPr>
       <w:rPr>
         <w:rFonts w:ascii="Symbol" w:hAnsi="Symbol" w:hint="default"/>
@@ -3290,12 +3323,12 @@
       <w:lvlJc w:val="left"/>
       <w:pPr>
         <w:tabs>
-          <w:tab w:val="num" w:pos="1440"/>
+          <w:tab w:pos="1440" w:val="num"/>
         </w:tabs>
-        <w:ind w:left="1800" w:hanging="360"/>
+        <w:ind w:hanging="360" w:left="1800"/>
       </w:pPr>
       <w:rPr>
-        <w:rFonts w:ascii="Courier New" w:hAnsi="Courier New" w:cs="Courier New" w:hint="default"/>
+        <w:rFonts w:ascii="Courier New" w:cs="Courier New" w:hAnsi="Courier New" w:hint="default"/>
       </w:rPr>
     </w:lvl>
     <w:lvl w:ilvl="3">
@@ -3305,9 +3338,9 @@
       <w:lvlJc w:val="left"/>
       <w:pPr>
         <w:tabs>
-          <w:tab w:val="num" w:pos="2160"/>
+          <w:tab w:pos="2160" w:val="num"/>
         </w:tabs>
-        <w:ind w:left="2520" w:hanging="360"/>
+        <w:ind w:hanging="360" w:left="2520"/>
       </w:pPr>
       <w:rPr>
         <w:rFonts w:ascii="Wingdings" w:hAnsi="Wingdings" w:hint="default"/>
@@ -3320,9 +3353,9 @@
       <w:lvlJc w:val="left"/>
       <w:pPr>
         <w:tabs>
-          <w:tab w:val="num" w:pos="2880"/>
+          <w:tab w:pos="2880" w:val="num"/>
         </w:tabs>
-        <w:ind w:left="3240" w:hanging="360"/>
+        <w:ind w:hanging="360" w:left="3240"/>
       </w:pPr>
       <w:rPr>
         <w:rFonts w:ascii="Wingdings" w:hAnsi="Wingdings" w:hint="default"/>
@@ -3335,9 +3368,9 @@
       <w:lvlJc w:val="left"/>
       <w:pPr>
         <w:tabs>
-          <w:tab w:val="num" w:pos="3600"/>
+          <w:tab w:pos="3600" w:val="num"/>
         </w:tabs>
-        <w:ind w:left="3960" w:hanging="360"/>
+        <w:ind w:hanging="360" w:left="3960"/>
       </w:pPr>
       <w:rPr>
         <w:rFonts w:ascii="Symbol" w:hAnsi="Symbol" w:hint="default"/>
@@ -3350,12 +3383,12 @@
       <w:lvlJc w:val="left"/>
       <w:pPr>
         <w:tabs>
-          <w:tab w:val="num" w:pos="4320"/>
+          <w:tab w:pos="4320" w:val="num"/>
         </w:tabs>
-        <w:ind w:left="4680" w:hanging="360"/>
+        <w:ind w:hanging="360" w:left="4680"/>
       </w:pPr>
       <w:rPr>
-        <w:rFonts w:ascii="Courier New" w:hAnsi="Courier New" w:cs="Courier New" w:hint="default"/>
+        <w:rFonts w:ascii="Courier New" w:cs="Courier New" w:hAnsi="Courier New" w:hint="default"/>
       </w:rPr>
     </w:lvl>
     <w:lvl w:ilvl="7">
@@ -3365,9 +3398,9 @@
       <w:lvlJc w:val="left"/>
       <w:pPr>
         <w:tabs>
-          <w:tab w:val="num" w:pos="5040"/>
+          <w:tab w:pos="5040" w:val="num"/>
         </w:tabs>
-        <w:ind w:left="5400" w:hanging="360"/>
+        <w:ind w:hanging="360" w:left="5400"/>
       </w:pPr>
       <w:rPr>
         <w:rFonts w:ascii="Wingdings" w:hAnsi="Wingdings" w:hint="default"/>
@@ -3380,19 +3413,19 @@
       <w:lvlJc w:val="left"/>
       <w:pPr>
         <w:tabs>
-          <w:tab w:val="num" w:pos="5760"/>
+          <w:tab w:pos="5760" w:val="num"/>
         </w:tabs>
-        <w:ind w:left="6120" w:hanging="360"/>
+        <w:ind w:hanging="360" w:left="6120"/>
       </w:pPr>
       <w:rPr>
         <w:rFonts w:ascii="Wingdings" w:hAnsi="Wingdings" w:hint="default"/>
       </w:rPr>
     </w:lvl>
   </w:abstractNum>
-  <w:abstractNum w:abstractNumId="2" w15:restartNumberingAfterBreak="0">
+  <w:abstractNum w15:restartNumberingAfterBreak="0" w:abstractNumId="2">
     <w:nsid w:val="FFFFFF7C"/>
     <w:multiLevelType w:val="singleLevel"/>
-    <w:tmpl w:val="CF848D92"/>
+    <w:tmpl w:val="7F988E68"/>
     <w:lvl w:ilvl="0">
       <w:start w:val="1"/>
       <w:numFmt w:val="decimal"/>
@@ -3400,16 +3433,16 @@
       <w:lvlJc w:val="left"/>
       <w:pPr>
         <w:tabs>
-          <w:tab w:val="num" w:pos="1800"/>
+          <w:tab w:pos="1800" w:val="num"/>
         </w:tabs>
-        <w:ind w:left="1800" w:hanging="360"/>
+        <w:ind w:hanging="360" w:left="1800"/>
       </w:pPr>
     </w:lvl>
   </w:abstractNum>
-  <w:abstractNum w:abstractNumId="3" w15:restartNumberingAfterBreak="0">
+  <w:abstractNum w15:restartNumberingAfterBreak="0" w:abstractNumId="3">
     <w:nsid w:val="FFFFFF7D"/>
     <w:multiLevelType w:val="singleLevel"/>
-    <w:tmpl w:val="993C3A96"/>
+    <w:tmpl w:val="CD32AF94"/>
     <w:lvl w:ilvl="0">
       <w:start w:val="1"/>
       <w:numFmt w:val="decimal"/>
@@ -3417,16 +3450,16 @@
       <w:lvlJc w:val="left"/>
       <w:pPr>
         <w:tabs>
-          <w:tab w:val="num" w:pos="1440"/>
+          <w:tab w:pos="1440" w:val="num"/>
         </w:tabs>
-        <w:ind w:left="1440" w:hanging="360"/>
+        <w:ind w:hanging="360" w:left="1440"/>
       </w:pPr>
     </w:lvl>
   </w:abstractNum>
-  <w:abstractNum w:abstractNumId="4" w15:restartNumberingAfterBreak="0">
+  <w:abstractNum w15:restartNumberingAfterBreak="0" w:abstractNumId="4">
     <w:nsid w:val="FFFFFF7E"/>
     <w:multiLevelType w:val="singleLevel"/>
-    <w:tmpl w:val="10B43308"/>
+    <w:tmpl w:val="6C9AB506"/>
     <w:lvl w:ilvl="0">
       <w:start w:val="1"/>
       <w:numFmt w:val="decimal"/>
@@ -3434,16 +3467,16 @@
       <w:lvlJc w:val="left"/>
       <w:pPr>
         <w:tabs>
-          <w:tab w:val="num" w:pos="1080"/>
+          <w:tab w:pos="1080" w:val="num"/>
         </w:tabs>
-        <w:ind w:left="1080" w:hanging="360"/>
+        <w:ind w:hanging="360" w:left="1080"/>
       </w:pPr>
     </w:lvl>
   </w:abstractNum>
-  <w:abstractNum w:abstractNumId="5" w15:restartNumberingAfterBreak="0">
+  <w:abstractNum w15:restartNumberingAfterBreak="0" w:abstractNumId="5">
     <w:nsid w:val="FFFFFF7F"/>
     <w:multiLevelType w:val="singleLevel"/>
-    <w:tmpl w:val="42A63F68"/>
+    <w:tmpl w:val="5E488A10"/>
     <w:lvl w:ilvl="0">
       <w:start w:val="1"/>
       <w:numFmt w:val="decimal"/>
@@ -3451,16 +3484,16 @@
       <w:lvlJc w:val="left"/>
       <w:pPr>
         <w:tabs>
-          <w:tab w:val="num" w:pos="720"/>
+          <w:tab w:pos="720" w:val="num"/>
         </w:tabs>
-        <w:ind w:left="720" w:hanging="360"/>
+        <w:ind w:hanging="360" w:left="720"/>
       </w:pPr>
     </w:lvl>
   </w:abstractNum>
-  <w:abstractNum w:abstractNumId="6" w15:restartNumberingAfterBreak="0">
+  <w:abstractNum w15:restartNumberingAfterBreak="0" w:abstractNumId="6">
     <w:nsid w:val="FFFFFF80"/>
     <w:multiLevelType w:val="singleLevel"/>
-    <w:tmpl w:val="CF48BD9C"/>
+    <w:tmpl w:val="5FC692CA"/>
     <w:lvl w:ilvl="0">
       <w:start w:val="1"/>
       <w:numFmt w:val="bullet"/>
@@ -3468,19 +3501,19 @@
       <w:lvlJc w:val="left"/>
       <w:pPr>
         <w:tabs>
-          <w:tab w:val="num" w:pos="1800"/>
+          <w:tab w:pos="1800" w:val="num"/>
         </w:tabs>
-        <w:ind w:left="1800" w:hanging="360"/>
+        <w:ind w:hanging="360" w:left="1800"/>
       </w:pPr>
       <w:rPr>
         <w:rFonts w:ascii="Symbol" w:hAnsi="Symbol" w:hint="default"/>
       </w:rPr>
     </w:lvl>
   </w:abstractNum>
-  <w:abstractNum w:abstractNumId="7" w15:restartNumberingAfterBreak="0">
+  <w:abstractNum w15:restartNumberingAfterBreak="0" w:abstractNumId="7">
     <w:nsid w:val="FFFFFF81"/>
     <w:multiLevelType w:val="singleLevel"/>
-    <w:tmpl w:val="8842DE9A"/>
+    <w:tmpl w:val="CF0ED2FC"/>
     <w:lvl w:ilvl="0">
       <w:start w:val="1"/>
       <w:numFmt w:val="bullet"/>
@@ -3488,19 +3521,19 @@
       <w:lvlJc w:val="left"/>
       <w:pPr>
         <w:tabs>
-          <w:tab w:val="num" w:pos="1440"/>
+          <w:tab w:pos="1440" w:val="num"/>
         </w:tabs>
-        <w:ind w:left="1440" w:hanging="360"/>
+        <w:ind w:hanging="360" w:left="1440"/>
       </w:pPr>
       <w:rPr>
         <w:rFonts w:ascii="Symbol" w:hAnsi="Symbol" w:hint="default"/>
       </w:rPr>
     </w:lvl>
   </w:abstractNum>
-  <w:abstractNum w:abstractNumId="8" w15:restartNumberingAfterBreak="0">
+  <w:abstractNum w15:restartNumberingAfterBreak="0" w:abstractNumId="8">
     <w:nsid w:val="FFFFFF82"/>
     <w:multiLevelType w:val="singleLevel"/>
-    <w:tmpl w:val="760E8DE6"/>
+    <w:tmpl w:val="8E3E4BA6"/>
     <w:lvl w:ilvl="0">
       <w:start w:val="1"/>
       <w:numFmt w:val="bullet"/>
@@ -3508,19 +3541,19 @@
       <w:lvlJc w:val="left"/>
       <w:pPr>
         <w:tabs>
-          <w:tab w:val="num" w:pos="1080"/>
+          <w:tab w:pos="1080" w:val="num"/>
         </w:tabs>
-        <w:ind w:left="1080" w:hanging="360"/>
+        <w:ind w:hanging="360" w:left="1080"/>
       </w:pPr>
       <w:rPr>
         <w:rFonts w:ascii="Symbol" w:hAnsi="Symbol" w:hint="default"/>
       </w:rPr>
     </w:lvl>
   </w:abstractNum>
-  <w:abstractNum w:abstractNumId="9" w15:restartNumberingAfterBreak="0">
+  <w:abstractNum w15:restartNumberingAfterBreak="0" w:abstractNumId="9">
     <w:nsid w:val="FFFFFF83"/>
     <w:multiLevelType w:val="singleLevel"/>
-    <w:tmpl w:val="41F00104"/>
+    <w:tmpl w:val="B4AA581E"/>
     <w:lvl w:ilvl="0">
       <w:start w:val="1"/>
       <w:numFmt w:val="bullet"/>
@@ -3528,19 +3561,19 @@
       <w:lvlJc w:val="left"/>
       <w:pPr>
         <w:tabs>
-          <w:tab w:val="num" w:pos="720"/>
+          <w:tab w:pos="720" w:val="num"/>
         </w:tabs>
-        <w:ind w:left="720" w:hanging="360"/>
+        <w:ind w:hanging="360" w:left="720"/>
       </w:pPr>
       <w:rPr>
         <w:rFonts w:ascii="Symbol" w:hAnsi="Symbol" w:hint="default"/>
       </w:rPr>
     </w:lvl>
   </w:abstractNum>
-  <w:abstractNum w:abstractNumId="10" w15:restartNumberingAfterBreak="0">
+  <w:abstractNum w15:restartNumberingAfterBreak="0" w:abstractNumId="10">
     <w:nsid w:val="FFFFFF88"/>
     <w:multiLevelType w:val="singleLevel"/>
-    <w:tmpl w:val="F03E27E4"/>
+    <w:tmpl w:val="2618BDBC"/>
     <w:lvl w:ilvl="0">
       <w:start w:val="1"/>
       <w:numFmt w:val="decimal"/>
@@ -3548,16 +3581,16 @@
       <w:lvlJc w:val="left"/>
       <w:pPr>
         <w:tabs>
-          <w:tab w:val="num" w:pos="360"/>
+          <w:tab w:pos="360" w:val="num"/>
         </w:tabs>
-        <w:ind w:left="360" w:hanging="360"/>
+        <w:ind w:hanging="360" w:left="360"/>
       </w:pPr>
     </w:lvl>
   </w:abstractNum>
-  <w:abstractNum w:abstractNumId="11" w15:restartNumberingAfterBreak="0">
+  <w:abstractNum w15:restartNumberingAfterBreak="0" w:abstractNumId="11">
     <w:nsid w:val="FFFFFF89"/>
     <w:multiLevelType w:val="singleLevel"/>
-    <w:tmpl w:val="645C8DD8"/>
+    <w:tmpl w:val="CB0647F0"/>
     <w:lvl w:ilvl="0">
       <w:start w:val="1"/>
       <w:numFmt w:val="bullet"/>
@@ -3565,9 +3598,9 @@
       <w:lvlJc w:val="left"/>
       <w:pPr>
         <w:tabs>
-          <w:tab w:val="num" w:pos="360"/>
+          <w:tab w:pos="360" w:val="num"/>
         </w:tabs>
-        <w:ind w:left="360" w:hanging="360"/>
+        <w:ind w:hanging="360" w:left="360"/>
       </w:pPr>
       <w:rPr>
         <w:rFonts w:ascii="Symbol" w:hAnsi="Symbol" w:hint="default"/>
@@ -3575,7 +3608,7 @@
     </w:lvl>
   </w:abstractNum>
   <w:abstractNum w:abstractNumId="990">
-    <w:nsid w:val="2c1ae401"/>
+    <w:nsid w:val="A990"/>
     <w:multiLevelType w:val="multilevel"/>
     <w:lvl w:ilvl="0">
       <w:numFmt w:val="bullet"/>
@@ -3651,7 +3684,7 @@
     </w:lvl>
   </w:abstractNum>
   <w:abstractNum w:abstractNumId="991">
-    <w:nsid w:val="ea454b4c"/>
+    <w:nsid w:val="A991"/>
     <w:multiLevelType w:val="multilevel"/>
     <w:lvl w:ilvl="0">
       <w:numFmt w:val="bullet"/>
@@ -3775,14 +3808,14 @@
 </file>
 
 <file path=word/styles.xml><?xml version="1.0" encoding="utf-8"?>
-<w:styles xmlns:mc="http://schemas.openxmlformats.org/markup-compatibility/2006" xmlns:r="http://schemas.openxmlformats.org/officeDocument/2006/relationships" xmlns:w="http://schemas.openxmlformats.org/wordprocessingml/2006/main" xmlns:w14="http://schemas.microsoft.com/office/word/2010/wordml" xmlns:w15="http://schemas.microsoft.com/office/word/2012/wordml" xmlns:w16cid="http://schemas.microsoft.com/office/word/2016/wordml/cid" xmlns:w16se="http://schemas.microsoft.com/office/word/2015/wordml/symex" mc:Ignorable="w14 w15 w16se w16cid">
+<w:styles xmlns:mc="http://schemas.openxmlformats.org/markup-compatibility/2006" xmlns:r="http://schemas.openxmlformats.org/officeDocument/2006/relationships" xmlns:w="http://schemas.openxmlformats.org/wordprocessingml/2006/main" xmlns:w14="http://schemas.microsoft.com/office/word/2010/wordml" xmlns:w15="http://schemas.microsoft.com/office/word/2012/wordml" xmlns:w16="http://schemas.microsoft.com/office/word/2018/wordml" xmlns:w16cex="http://schemas.microsoft.com/office/word/2018/wordml/cex" xmlns:w16cid="http://schemas.microsoft.com/office/word/2016/wordml/cid" xmlns:w16se="http://schemas.microsoft.com/office/word/2015/wordml/symex" mc:Ignorable="w14 w15 w16se w16cid w16 w16cex">
   <w:docDefaults>
     <w:rPrDefault>
       <w:rPr>
-        <w:rFonts w:asciiTheme="minorHAnsi" w:eastAsiaTheme="minorHAnsi" w:hAnsiTheme="minorHAnsi" w:cstheme="minorBidi"/>
+        <w:rFonts w:asciiTheme="minorHAnsi" w:cstheme="minorBidi" w:eastAsiaTheme="minorHAnsi" w:hAnsiTheme="minorHAnsi"/>
         <w:sz w:val="24"/>
         <w:szCs w:val="24"/>
-        <w:lang w:val="en-US" w:eastAsia="en-US" w:bidi="ar-SA"/>
+        <w:lang w:bidi="ar-SA" w:eastAsia="en-US" w:val="en"/>
       </w:rPr>
     </w:rPrDefault>
     <w:pPrDefault>
@@ -3791,7 +3824,7 @@
       </w:pPr>
     </w:pPrDefault>
   </w:docDefaults>
-  <w:latentStyles w:defLockedState="0" w:defUIPriority="0" w:defSemiHidden="0" w:defUnhideWhenUsed="0" w:defQFormat="0" w:count="377">
+  <w:latentStyles w:count="376" w:defLockedState="0" w:defQFormat="0" w:defSemiHidden="0" w:defUIPriority="0" w:defUnhideWhenUsed="0">
     <w:lsdException w:name="heading 8" w:semiHidden="1" w:unhideWhenUsed="1"/>
     <w:lsdException w:name="index 5" w:semiHidden="1" w:unhideWhenUsed="1"/>
     <w:lsdException w:name="index 6" w:semiHidden="1" w:unhideWhenUsed="1"/>
@@ -3865,6 +3898,7 @@
     <w:lsdException w:name="HTML Sample" w:semiHidden="1" w:unhideWhenUsed="1"/>
     <w:lsdException w:name="HTML Typewriter" w:semiHidden="1" w:unhideWhenUsed="1"/>
     <w:lsdException w:name="HTML Variable" w:semiHidden="1" w:unhideWhenUsed="1"/>
+    <w:lsdException w:name="Normal Table" w:semiHidden="1" w:unhideWhenUsed="1"/>
     <w:lsdException w:name="annotation subject" w:semiHidden="1" w:unhideWhenUsed="1"/>
     <w:lsdException w:name="No List" w:semiHidden="1" w:unhideWhenUsed="1"/>
     <w:lsdException w:name="Outline List 1" w:semiHidden="1" w:unhideWhenUsed="1"/>
@@ -3910,8 +3944,10 @@
     <w:lsdException w:name="Table Subtle 1" w:semiHidden="1" w:unhideWhenUsed="1"/>
     <w:lsdException w:name="Table Subtle 2" w:semiHidden="1" w:unhideWhenUsed="1"/>
     <w:lsdException w:name="Table Web 1" w:semiHidden="1" w:unhideWhenUsed="1"/>
+    <w:lsdException w:name="Table Web 2" w:semiHidden="1" w:unhideWhenUsed="1"/>
     <w:lsdException w:name="Table Web 3" w:semiHidden="1" w:unhideWhenUsed="1"/>
     <w:lsdException w:name="Balloon Text" w:semiHidden="1" w:unhideWhenUsed="1"/>
+    <w:lsdException w:name="Table Theme" w:semiHidden="1" w:unhideWhenUsed="1"/>
     <w:lsdException w:name="Placeholder Text" w:semiHidden="1"/>
     <w:lsdException w:name="Light Shading"/>
     <w:lsdException w:name="Light List"/>
@@ -3931,6 +3967,8 @@
     <w:lsdException w:name="Light List Accent 1"/>
     <w:lsdException w:name="Light Grid Accent 1"/>
     <w:lsdException w:name="Medium Shading 1 Accent 1"/>
+    <w:lsdException w:name="Medium Shading 2 Accent 1"/>
+    <w:lsdException w:name="Medium List 1 Accent 1"/>
     <w:lsdException w:name="Revision" w:semiHidden="1"/>
     <w:lsdException w:name="Medium List 2 Accent 1"/>
     <w:lsdException w:name="Medium Grid 1 Accent 1"/>
@@ -4008,6 +4046,8 @@
     <w:lsdException w:name="Medium Grid 3 Accent 6"/>
     <w:lsdException w:name="Dark List Accent 6"/>
     <w:lsdException w:name="Colorful Shading Accent 6"/>
+    <w:lsdException w:name="Colorful List Accent 6"/>
+    <w:lsdException w:name="Colorful Grid Accent 6"/>
     <w:lsdException w:name="Bibliography" w:semiHidden="1" w:unhideWhenUsed="1"/>
     <w:lsdException w:name="TOC Heading" w:semiHidden="1" w:unhideWhenUsed="1"/>
     <w:lsdException w:name="Grid Table 4" w:uiPriority="49"/>
@@ -4108,9 +4148,8 @@
     <w:lsdException w:name="Mention" w:semiHidden="1" w:uiPriority="99" w:unhideWhenUsed="1"/>
     <w:lsdException w:name="Smart Hyperlink" w:semiHidden="1" w:uiPriority="99" w:unhideWhenUsed="1"/>
     <w:lsdException w:name="Smart Link" w:semiHidden="1" w:uiPriority="99" w:unhideWhenUsed="1"/>
-    <w:lsdException w:name="Smart Link Error" w:semiHidden="1" w:uiPriority="99" w:unhideWhenUsed="1"/>
   </w:latentStyles>
-  <w:style w:type="paragraph" w:default="1" w:styleId="Normal">
+  <w:style w:default="1" w:styleId="Normal" w:type="paragraph">
     <w:name w:val="Normal"/>
     <w:qFormat/>
     <w:rsid w:val="006273D3"/>
@@ -4127,7 +4166,7 @@
       <w14:cntxtAlts/>
     </w:rPr>
   </w:style>
-  <w:style w:type="paragraph" w:styleId="Heading1">
+  <w:style w:styleId="Heading1" w:type="paragraph">
     <w:name w:val="heading 1"/>
     <w:basedOn w:val="Normal"/>
     <w:next w:val="BodyText"/>
@@ -4137,22 +4176,22 @@
     <w:pPr>
       <w:keepNext/>
       <w:keepLines/>
-      <w:spacing w:before="360" w:after="120" w:line="240" w:lineRule="auto"/>
+      <w:spacing w:after="120" w:before="360" w:line="240" w:lineRule="auto"/>
       <w:jc w:val="left"/>
       <w:outlineLvl w:val="0"/>
     </w:pPr>
     <w:rPr>
-      <w:rFonts w:ascii="Candara" w:eastAsiaTheme="majorEastAsia" w:hAnsi="Candara" w:cstheme="majorBidi"/>
+      <w:rFonts w:ascii="Candara" w:cstheme="majorBidi" w:eastAsiaTheme="majorEastAsia" w:hAnsi="Candara"/>
       <w:b/>
       <w:bCs/>
       <w:i/>
       <w:iCs/>
-      <w:color w:val="632423" w:themeColor="accent2" w:themeShade="80"/>
+      <w:color w:themeColor="accent2" w:themeShade="80" w:val="632423"/>
       <w:sz w:val="32"/>
       <w:szCs w:val="32"/>
     </w:rPr>
   </w:style>
-  <w:style w:type="paragraph" w:styleId="Heading2">
+  <w:style w:styleId="Heading2" w:type="paragraph">
     <w:name w:val="heading 2"/>
     <w:basedOn w:val="Normal"/>
     <w:next w:val="BodyText"/>
@@ -4163,22 +4202,22 @@
     <w:pPr>
       <w:keepNext/>
       <w:keepLines/>
-      <w:spacing w:before="200" w:after="0"/>
+      <w:spacing w:after="0" w:before="200"/>
       <w:jc w:val="left"/>
       <w:outlineLvl w:val="1"/>
     </w:pPr>
     <w:rPr>
-      <w:rFonts w:ascii="Candara" w:eastAsiaTheme="majorEastAsia" w:hAnsi="Candara" w:cstheme="majorBidi"/>
+      <w:rFonts w:ascii="Candara" w:cstheme="majorBidi" w:eastAsiaTheme="majorEastAsia" w:hAnsi="Candara"/>
       <w:b/>
       <w:bCs/>
       <w:i/>
       <w:iCs/>
-      <w:color w:val="943634" w:themeColor="accent2" w:themeShade="BF"/>
+      <w:color w:themeColor="accent2" w:themeShade="BF" w:val="943634"/>
       <w:sz w:val="30"/>
       <w:szCs w:val="32"/>
     </w:rPr>
   </w:style>
-  <w:style w:type="paragraph" w:styleId="Heading3">
+  <w:style w:styleId="Heading3" w:type="paragraph">
     <w:name w:val="heading 3"/>
     <w:basedOn w:val="Normal"/>
     <w:next w:val="BodyText"/>
@@ -4189,20 +4228,20 @@
     <w:pPr>
       <w:keepNext/>
       <w:keepLines/>
-      <w:spacing w:before="200" w:after="0"/>
+      <w:spacing w:after="0" w:before="200"/>
       <w:jc w:val="left"/>
       <w:outlineLvl w:val="2"/>
     </w:pPr>
     <w:rPr>
-      <w:rFonts w:ascii="Candara" w:eastAsiaTheme="majorEastAsia" w:hAnsi="Candara" w:cstheme="majorBidi"/>
+      <w:rFonts w:ascii="Candara" w:cstheme="majorBidi" w:eastAsiaTheme="majorEastAsia" w:hAnsi="Candara"/>
       <w:b/>
       <w:bCs/>
-      <w:color w:val="943634" w:themeColor="accent2" w:themeShade="BF"/>
+      <w:color w:themeColor="accent2" w:themeShade="BF" w:val="943634"/>
       <w:sz w:val="28"/>
       <w:szCs w:val="28"/>
     </w:rPr>
   </w:style>
-  <w:style w:type="paragraph" w:styleId="Heading4">
+  <w:style w:styleId="Heading4" w:type="paragraph">
     <w:name w:val="heading 4"/>
     <w:basedOn w:val="Normal"/>
     <w:next w:val="BodyText"/>
@@ -4213,17 +4252,17 @@
     <w:pPr>
       <w:keepNext/>
       <w:keepLines/>
-      <w:spacing w:before="200" w:after="0"/>
+      <w:spacing w:after="0" w:before="200"/>
       <w:outlineLvl w:val="3"/>
     </w:pPr>
     <w:rPr>
-      <w:rFonts w:ascii="Candara" w:eastAsiaTheme="majorEastAsia" w:hAnsi="Candara" w:cstheme="majorBidi"/>
+      <w:rFonts w:ascii="Candara" w:cstheme="majorBidi" w:eastAsiaTheme="majorEastAsia" w:hAnsi="Candara"/>
       <w:b/>
       <w:bCs/>
-      <w:color w:val="943634" w:themeColor="accent2" w:themeShade="BF"/>
-    </w:rPr>
-  </w:style>
-  <w:style w:type="paragraph" w:styleId="Heading5">
+      <w:color w:themeColor="accent2" w:themeShade="BF" w:val="943634"/>
+    </w:rPr>
+  </w:style>
+  <w:style w:styleId="Heading5" w:type="paragraph">
     <w:name w:val="heading 5"/>
     <w:basedOn w:val="Normal"/>
     <w:next w:val="BodyText"/>
@@ -4234,17 +4273,17 @@
     <w:pPr>
       <w:keepNext/>
       <w:keepLines/>
-      <w:spacing w:before="200" w:after="0"/>
+      <w:spacing w:after="0" w:before="200"/>
       <w:outlineLvl w:val="4"/>
     </w:pPr>
     <w:rPr>
-      <w:rFonts w:ascii="Candara" w:eastAsiaTheme="majorEastAsia" w:hAnsi="Candara" w:cstheme="majorBidi"/>
+      <w:rFonts w:ascii="Candara" w:cstheme="majorBidi" w:eastAsiaTheme="majorEastAsia" w:hAnsi="Candara"/>
       <w:i/>
       <w:iCs/>
-      <w:color w:val="943634" w:themeColor="accent2" w:themeShade="BF"/>
-    </w:rPr>
-  </w:style>
-  <w:style w:type="paragraph" w:styleId="Heading6">
+      <w:color w:themeColor="accent2" w:themeShade="BF" w:val="943634"/>
+    </w:rPr>
+  </w:style>
+  <w:style w:styleId="Heading6" w:type="paragraph">
     <w:name w:val="heading 6"/>
     <w:basedOn w:val="Normal"/>
     <w:next w:val="BodyText"/>
@@ -4255,72 +4294,72 @@
     <w:pPr>
       <w:keepNext/>
       <w:keepLines/>
-      <w:spacing w:before="200" w:after="0"/>
+      <w:spacing w:after="0" w:before="200"/>
       <w:outlineLvl w:val="5"/>
     </w:pPr>
     <w:rPr>
-      <w:rFonts w:ascii="Candara" w:eastAsiaTheme="majorEastAsia" w:hAnsi="Candara" w:cstheme="majorBidi"/>
-      <w:color w:val="943634" w:themeColor="accent2" w:themeShade="BF"/>
-    </w:rPr>
-  </w:style>
-  <w:style w:type="character" w:default="1" w:styleId="DefaultParagraphFont">
+      <w:rFonts w:ascii="Candara" w:cstheme="majorBidi" w:eastAsiaTheme="majorEastAsia" w:hAnsi="Candara"/>
+      <w:color w:themeColor="accent2" w:themeShade="BF" w:val="943634"/>
+    </w:rPr>
+  </w:style>
+  <w:style w:default="1" w:styleId="DefaultParagraphFont" w:type="character">
     <w:name w:val="Default Paragraph Font"/>
     <w:uiPriority w:val="1"/>
     <w:semiHidden/>
     <w:unhideWhenUsed/>
   </w:style>
-  <w:style w:type="table" w:default="1" w:styleId="TableNormal">
+  <w:style w:default="1" w:styleId="TableNormal" w:type="table">
     <w:name w:val="Normal Table"/>
     <w:uiPriority w:val="99"/>
     <w:semiHidden/>
     <w:unhideWhenUsed/>
     <w:tblPr>
-      <w:tblInd w:w="0" w:type="dxa"/>
+      <w:tblInd w:type="dxa" w:w="0"/>
       <w:tblCellMar>
-        <w:top w:w="0" w:type="dxa"/>
-        <w:left w:w="108" w:type="dxa"/>
-        <w:bottom w:w="0" w:type="dxa"/>
-        <w:right w:w="108" w:type="dxa"/>
+        <w:top w:type="dxa" w:w="0"/>
+        <w:left w:type="dxa" w:w="108"/>
+        <w:bottom w:type="dxa" w:w="0"/>
+        <w:right w:type="dxa" w:w="108"/>
       </w:tblCellMar>
     </w:tblPr>
   </w:style>
-  <w:style w:type="numbering" w:default="1" w:styleId="NoList">
+  <w:style w:default="1" w:styleId="NoList" w:type="numbering">
     <w:name w:val="No List"/>
     <w:uiPriority w:val="99"/>
     <w:semiHidden/>
     <w:unhideWhenUsed/>
   </w:style>
-  <w:style w:type="paragraph" w:styleId="BodyText">
+  <w:style w:styleId="BodyText" w:type="paragraph">
     <w:name w:val="Body Text"/>
     <w:basedOn w:val="Normal"/>
     <w:link w:val="BodyTextChar"/>
     <w:qFormat/>
     <w:rsid w:val="00602474"/>
     <w:pPr>
-      <w:spacing w:before="180" w:after="180" w:line="360" w:lineRule="auto"/>
+      <w:spacing w:after="180" w:before="180" w:line="360" w:lineRule="auto"/>
     </w:pPr>
     <w:rPr>
       <w14:ligatures w14:val="standardContextual"/>
       <w14:numSpacing w14:val="tabular"/>
     </w:rPr>
   </w:style>
-  <w:style w:type="paragraph" w:customStyle="1" w:styleId="FirstParagraph">
+  <w:style w:customStyle="1" w:styleId="FirstParagraph" w:type="paragraph">
     <w:name w:val="First Paragraph"/>
     <w:basedOn w:val="BodyText"/>
     <w:next w:val="BodyText"/>
     <w:qFormat/>
   </w:style>
-  <w:style w:type="paragraph" w:customStyle="1" w:styleId="Compact">
+  <w:style w:customStyle="1" w:styleId="Compact" w:type="paragraph">
     <w:name w:val="Compact"/>
     <w:basedOn w:val="BodyText"/>
     <w:qFormat/>
     <w:rsid w:val="004F3309"/>
     <w:pPr>
-      <w:spacing w:before="40" w:after="40" w:line="240" w:lineRule="auto"/>
+      <w:spacing w:after="40" w:before="40" w:line="240" w:lineRule="auto"/>
       <w:contextualSpacing/>
     </w:pPr>
   </w:style>
-  <w:style w:type="paragraph" w:styleId="Title">
+  <w:style w:styleId="Title" w:type="paragraph">
     <w:name w:val="Title"/>
     <w:basedOn w:val="Normal"/>
     <w:next w:val="BodyText"/>
@@ -4329,21 +4368,21 @@
     <w:pPr>
       <w:keepNext/>
       <w:keepLines/>
-      <w:spacing w:before="480" w:after="240" w:line="240" w:lineRule="auto"/>
+      <w:spacing w:after="240" w:before="480" w:line="240" w:lineRule="auto"/>
       <w:jc w:val="center"/>
     </w:pPr>
     <w:rPr>
-      <w:rFonts w:ascii="Candara" w:eastAsia="Candara" w:hAnsi="Candara" w:cs="Candara"/>
+      <w:rFonts w:ascii="Candara" w:cs="Candara" w:eastAsia="Candara" w:hAnsi="Candara"/>
       <w:b/>
       <w:bCs/>
       <w:i/>
       <w:iCs/>
-      <w:color w:val="632423" w:themeColor="accent2" w:themeShade="80"/>
+      <w:color w:themeColor="accent2" w:themeShade="80" w:val="632423"/>
       <w:sz w:val="36"/>
       <w:szCs w:val="36"/>
     </w:rPr>
   </w:style>
-  <w:style w:type="paragraph" w:styleId="Subtitle">
+  <w:style w:styleId="Subtitle" w:type="paragraph">
     <w:name w:val="Subtitle"/>
     <w:basedOn w:val="Title"/>
     <w:next w:val="BodyText"/>
@@ -4357,7 +4396,7 @@
       <w:szCs w:val="30"/>
     </w:rPr>
   </w:style>
-  <w:style w:type="paragraph" w:customStyle="1" w:styleId="Author">
+  <w:style w:customStyle="1" w:styleId="Author" w:type="paragraph">
     <w:name w:val="Author"/>
     <w:basedOn w:val="Normal"/>
     <w:next w:val="BodyText"/>
@@ -4366,7 +4405,7 @@
     <w:pPr>
       <w:keepNext/>
       <w:keepLines/>
-      <w:spacing w:before="360" w:after="360" w:line="276" w:lineRule="auto"/>
+      <w:spacing w:after="360" w:before="360" w:line="276" w:lineRule="auto"/>
       <w:contextualSpacing/>
       <w:jc w:val="center"/>
     </w:pPr>
@@ -4374,7 +4413,7 @@
       <w:b/>
     </w:rPr>
   </w:style>
-  <w:style w:type="paragraph" w:styleId="Date">
+  <w:style w:styleId="Date" w:type="paragraph">
     <w:name w:val="Date"/>
     <w:next w:val="BodyText"/>
     <w:qFormat/>
@@ -4385,12 +4424,12 @@
       <w:jc w:val="center"/>
     </w:pPr>
     <w:rPr>
-      <w:rFonts w:asciiTheme="majorHAnsi" w:eastAsiaTheme="majorEastAsia" w:hAnsiTheme="majorHAnsi" w:cstheme="majorHAnsi"/>
+      <w:rFonts w:asciiTheme="majorHAnsi" w:cstheme="majorHAnsi" w:eastAsiaTheme="majorEastAsia" w:hAnsiTheme="majorHAnsi"/>
       <w:i/>
       <w:iCs/>
     </w:rPr>
   </w:style>
-  <w:style w:type="paragraph" w:customStyle="1" w:styleId="Abstract">
+  <w:style w:customStyle="1" w:styleId="Abstract" w:type="paragraph">
     <w:name w:val="Abstract"/>
     <w:basedOn w:val="Normal"/>
     <w:next w:val="BodyText"/>
@@ -4398,14 +4437,14 @@
     <w:pPr>
       <w:keepNext/>
       <w:keepLines/>
-      <w:spacing w:before="300" w:after="300"/>
+      <w:spacing w:after="300" w:before="300"/>
     </w:pPr>
     <w:rPr>
       <w:sz w:val="20"/>
       <w:szCs w:val="20"/>
     </w:rPr>
   </w:style>
-  <w:style w:type="paragraph" w:styleId="Bibliography">
+  <w:style w:styleId="Bibliography" w:type="paragraph">
     <w:name w:val="Bibliography"/>
     <w:basedOn w:val="Normal"/>
     <w:qFormat/>
@@ -4418,7 +4457,7 @@
       <w:sz w:val="20"/>
     </w:rPr>
   </w:style>
-  <w:style w:type="paragraph" w:styleId="BlockText">
+  <w:style w:styleId="BlockText" w:type="paragraph">
     <w:name w:val="Block Text"/>
     <w:basedOn w:val="Quote"/>
     <w:next w:val="Normal"/>
@@ -4427,22 +4466,22 @@
     <w:qFormat/>
     <w:rsid w:val="005F405F"/>
     <w:pPr>
-      <w:spacing w:before="360" w:after="360"/>
+      <w:spacing w:after="360" w:before="360"/>
     </w:pPr>
     <w:rPr>
-      <w:rFonts w:ascii="Candara" w:eastAsiaTheme="majorEastAsia" w:hAnsi="Candara" w:cstheme="majorBidi"/>
+      <w:rFonts w:ascii="Candara" w:cstheme="majorBidi" w:eastAsiaTheme="majorEastAsia" w:hAnsi="Candara"/>
       <w:szCs w:val="20"/>
       <w14:ligatures w14:val="standardContextual"/>
     </w:rPr>
   </w:style>
-  <w:style w:type="paragraph" w:styleId="FootnoteText">
+  <w:style w:styleId="FootnoteText" w:type="paragraph">
     <w:name w:val="footnote text"/>
     <w:basedOn w:val="Normal"/>
     <w:uiPriority w:val="9"/>
     <w:unhideWhenUsed/>
     <w:qFormat/>
   </w:style>
-  <w:style w:type="paragraph" w:customStyle="1" w:styleId="DefinitionTerm">
+  <w:style w:customStyle="1" w:styleId="DefinitionTerm" w:type="paragraph">
     <w:name w:val="Definition Term"/>
     <w:basedOn w:val="Normal"/>
     <w:next w:val="Definition"/>
@@ -4455,11 +4494,11 @@
       <w:b/>
     </w:rPr>
   </w:style>
-  <w:style w:type="paragraph" w:customStyle="1" w:styleId="Definition">
+  <w:style w:customStyle="1" w:styleId="Definition" w:type="paragraph">
     <w:name w:val="Definition"/>
     <w:basedOn w:val="Normal"/>
   </w:style>
-  <w:style w:type="paragraph" w:styleId="Caption">
+  <w:style w:styleId="Caption" w:type="paragraph">
     <w:name w:val="caption"/>
     <w:basedOn w:val="Normal"/>
     <w:link w:val="CaptionChar"/>
@@ -4472,30 +4511,30 @@
       <w:sz w:val="22"/>
     </w:rPr>
   </w:style>
-  <w:style w:type="paragraph" w:customStyle="1" w:styleId="TableCaption">
+  <w:style w:customStyle="1" w:styleId="TableCaption" w:type="paragraph">
     <w:name w:val="Table Caption"/>
     <w:basedOn w:val="Caption"/>
     <w:pPr>
       <w:keepNext/>
     </w:pPr>
   </w:style>
-  <w:style w:type="paragraph" w:customStyle="1" w:styleId="ImageCaption">
+  <w:style w:customStyle="1" w:styleId="ImageCaption" w:type="paragraph">
     <w:name w:val="Image Caption"/>
     <w:basedOn w:val="Caption"/>
     <w:rsid w:val="00584528"/>
     <w:pPr>
       <w:pBdr>
-        <w:bottom w:val="dotted" w:sz="8" w:space="3" w:color="A6A6A6" w:themeColor="background1" w:themeShade="A6"/>
+        <w:bottom w:color="A6A6A6" w:space="3" w:sz="8" w:themeColor="background1" w:themeShade="A6" w:val="dotted"/>
       </w:pBdr>
       <w:spacing w:after="360"/>
       <w:jc w:val="both"/>
     </w:pPr>
   </w:style>
-  <w:style w:type="paragraph" w:customStyle="1" w:styleId="Figure">
+  <w:style w:customStyle="1" w:styleId="Figure" w:type="paragraph">
     <w:name w:val="Figure"/>
     <w:basedOn w:val="Normal"/>
   </w:style>
-  <w:style w:type="paragraph" w:customStyle="1" w:styleId="CaptionedFigure">
+  <w:style w:customStyle="1" w:styleId="CaptionedFigure" w:type="paragraph">
     <w:name w:val="Captioned Figure"/>
     <w:basedOn w:val="Figure"/>
     <w:next w:val="ImageCaption"/>
@@ -4510,7 +4549,7 @@
       <w:sz w:val="20"/>
     </w:rPr>
   </w:style>
-  <w:style w:type="character" w:customStyle="1" w:styleId="CaptionChar">
+  <w:style w:customStyle="1" w:styleId="CaptionChar" w:type="character">
     <w:name w:val="Caption Char"/>
     <w:basedOn w:val="DefaultParagraphFont"/>
     <w:link w:val="Caption"/>
@@ -4524,7 +4563,7 @@
       <w14:numSpacing w14:val="proportional"/>
     </w:rPr>
   </w:style>
-  <w:style w:type="character" w:customStyle="1" w:styleId="VerbatimChar">
+  <w:style w:customStyle="1" w:styleId="VerbatimChar" w:type="character">
     <w:name w:val="Verbatim Char"/>
     <w:basedOn w:val="CaptionChar"/>
     <w:rPr>
@@ -4537,7 +4576,18 @@
       <w14:numSpacing w14:val="proportional"/>
     </w:rPr>
   </w:style>
-  <w:style w:type="character" w:styleId="FootnoteReference">
+  <w:style w:customStyle="1" w:styleId="SectionNumber" w:type="character">
+    <w:name w:val="Section Number"/>
+    <w:basedOn w:val="BodyTextChar"/>
+    <w:rPr>
+      <w:rFonts w:asciiTheme="majorHAnsi" w:hAnsiTheme="majorHAnsi"/>
+      <w:kern w:val="20"/>
+      <w14:ligatures w14:val="standardContextual"/>
+      <w14:numForm w14:val="oldStyle"/>
+      <w14:numSpacing w14:val="tabular"/>
+    </w:rPr>
+  </w:style>
+  <w:style w:styleId="FootnoteReference" w:type="character">
     <w:name w:val="footnote reference"/>
     <w:basedOn w:val="CaptionChar"/>
     <w:rPr>
@@ -4551,21 +4601,21 @@
       <w14:numSpacing w14:val="proportional"/>
     </w:rPr>
   </w:style>
-  <w:style w:type="character" w:styleId="Hyperlink">
+  <w:style w:styleId="Hyperlink" w:type="character">
     <w:name w:val="Hyperlink"/>
     <w:basedOn w:val="DefaultParagraphFont"/>
     <w:rsid w:val="006273D3"/>
     <w:rPr>
       <w:b w:val="0"/>
       <w:i w:val="0"/>
-      <w:color w:val="C0504D" w:themeColor="accent2"/>
+      <w:color w:themeColor="accent2" w:val="C0504D"/>
       <w:kern w:val="20"/>
       <w14:ligatures w14:val="standard"/>
       <w14:numForm w14:val="oldStyle"/>
       <w14:numSpacing w14:val="proportional"/>
     </w:rPr>
   </w:style>
-  <w:style w:type="paragraph" w:styleId="TOCHeading">
+  <w:style w:styleId="TOCHeading" w:type="paragraph">
     <w:name w:val="TOC Heading"/>
     <w:basedOn w:val="Heading1"/>
     <w:next w:val="BodyText"/>
@@ -4582,7 +4632,7 @@
       <w:bCs w:val="0"/>
     </w:rPr>
   </w:style>
-  <w:style w:type="character" w:customStyle="1" w:styleId="BodyTextChar">
+  <w:style w:customStyle="1" w:styleId="BodyTextChar" w:type="character">
     <w:name w:val="Body Text Char"/>
     <w:basedOn w:val="DefaultParagraphFont"/>
     <w:link w:val="BodyText"/>
@@ -4595,34 +4645,34 @@
       <w14:numSpacing w14:val="tabular"/>
     </w:rPr>
   </w:style>
-  <w:style w:type="paragraph" w:styleId="NormalWeb">
+  <w:style w:styleId="NormalWeb" w:type="paragraph">
     <w:name w:val="Normal (Web)"/>
     <w:basedOn w:val="Normal"/>
     <w:semiHidden/>
     <w:unhideWhenUsed/>
     <w:rsid w:val="00ED3E88"/>
     <w:rPr>
-      <w:rFonts w:ascii="Georgia" w:hAnsi="Georgia" w:cs="Times New Roman"/>
-    </w:rPr>
-  </w:style>
-  <w:style w:type="paragraph" w:styleId="Quote">
+      <w:rFonts w:ascii="Georgia" w:cs="Times New Roman" w:hAnsi="Georgia"/>
+    </w:rPr>
+  </w:style>
+  <w:style w:styleId="Quote" w:type="paragraph">
     <w:name w:val="Quote"/>
     <w:basedOn w:val="Normal"/>
     <w:next w:val="Normal"/>
     <w:link w:val="QuoteChar"/>
     <w:rsid w:val="0007266E"/>
     <w:pPr>
-      <w:spacing w:before="240" w:after="240" w:line="240" w:lineRule="auto"/>
+      <w:spacing w:after="240" w:before="240" w:line="240" w:lineRule="auto"/>
       <w:ind w:left="851" w:right="851"/>
       <w:jc w:val="left"/>
     </w:pPr>
     <w:rPr>
       <w:i/>
       <w:iCs/>
-      <w:color w:val="404040" w:themeColor="text1" w:themeTint="BF"/>
-    </w:rPr>
-  </w:style>
-  <w:style w:type="character" w:customStyle="1" w:styleId="QuoteChar">
+      <w:color w:themeColor="text1" w:themeTint="BF" w:val="404040"/>
+    </w:rPr>
+  </w:style>
+  <w:style w:customStyle="1" w:styleId="QuoteChar" w:type="character">
     <w:name w:val="Quote Char"/>
     <w:basedOn w:val="DefaultParagraphFont"/>
     <w:link w:val="Quote"/>
@@ -4631,25 +4681,25 @@
       <w:rFonts w:asciiTheme="majorHAnsi" w:hAnsiTheme="majorHAnsi"/>
       <w:i/>
       <w:iCs/>
-      <w:color w:val="404040" w:themeColor="text1" w:themeTint="BF"/>
+      <w:color w:themeColor="text1" w:themeTint="BF" w:val="404040"/>
       <w:kern w:val="20"/>
       <w14:ligatures w14:val="standard"/>
       <w14:numForm w14:val="oldStyle"/>
       <w14:numSpacing w14:val="proportional"/>
     </w:rPr>
   </w:style>
-  <w:style w:type="paragraph" w:customStyle="1" w:styleId="Address">
+  <w:style w:customStyle="1" w:styleId="Address" w:type="paragraph">
     <w:name w:val="Address"/>
     <w:basedOn w:val="Normal"/>
     <w:next w:val="Normal"/>
     <w:qFormat/>
     <w:rsid w:val="00495937"/>
     <w:pPr>
-      <w:spacing w:before="240" w:after="240" w:line="240" w:lineRule="auto"/>
+      <w:spacing w:after="240" w:before="240" w:line="240" w:lineRule="auto"/>
       <w:jc w:val="left"/>
     </w:pPr>
   </w:style>
-  <w:style w:type="paragraph" w:styleId="PlainText">
+  <w:style w:styleId="PlainText" w:type="paragraph">
     <w:name w:val="Plain Text"/>
     <w:basedOn w:val="Normal"/>
     <w:link w:val="PlainTextChar"/>
@@ -4663,7 +4713,7 @@
       <w:szCs w:val="21"/>
     </w:rPr>
   </w:style>
-  <w:style w:type="character" w:customStyle="1" w:styleId="PlainTextChar">
+  <w:style w:customStyle="1" w:styleId="PlainTextChar" w:type="character">
     <w:name w:val="Plain Text Char"/>
     <w:basedOn w:val="DefaultParagraphFont"/>
     <w:link w:val="PlainText"/>
@@ -4678,13 +4728,13 @@
       <w14:numSpacing w14:val="proportional"/>
     </w:rPr>
   </w:style>
-  <w:style w:type="paragraph" w:customStyle="1" w:styleId="SourceCode">
+  <w:style w:customStyle="1" w:styleId="SourceCode" w:type="paragraph">
     <w:name w:val="Source Code"/>
     <w:basedOn w:val="Normal"/>
     <w:qFormat/>
     <w:rsid w:val="0007266E"/>
     <w:pPr>
-      <w:spacing w:before="240" w:after="240" w:line="300" w:lineRule="auto"/>
+      <w:spacing w:after="240" w:before="240" w:line="300" w:lineRule="auto"/>
       <w:ind w:left="284" w:right="284"/>
       <w:jc w:val="left"/>
     </w:pPr>
@@ -4692,17 +4742,17 @@
       <w:rFonts w:ascii="Fira Code" w:hAnsi="Fira Code"/>
     </w:rPr>
   </w:style>
-  <w:style w:type="character" w:styleId="IntenseEmphasis">
+  <w:style w:styleId="IntenseEmphasis" w:type="character">
     <w:name w:val="Intense Emphasis"/>
     <w:basedOn w:val="DefaultParagraphFont"/>
     <w:rsid w:val="00CA778A"/>
     <w:rPr>
       <w:i/>
       <w:iCs/>
-      <w:color w:val="943634" w:themeColor="accent2" w:themeShade="BF"/>
-    </w:rPr>
-  </w:style>
-  <w:style w:type="paragraph" w:styleId="IntenseQuote">
+      <w:color w:themeColor="accent2" w:themeShade="BF" w:val="943634"/>
+    </w:rPr>
+  </w:style>
+  <w:style w:styleId="IntenseQuote" w:type="paragraph">
     <w:name w:val="Intense Quote"/>
     <w:basedOn w:val="Normal"/>
     <w:next w:val="Normal"/>
@@ -4710,20 +4760,20 @@
     <w:rsid w:val="00CA778A"/>
     <w:pPr>
       <w:pBdr>
-        <w:top w:val="single" w:sz="4" w:space="10" w:color="C0504D" w:themeColor="accent2"/>
-        <w:bottom w:val="single" w:sz="4" w:space="10" w:color="C0504D" w:themeColor="accent2"/>
+        <w:top w:color="C0504D" w:space="10" w:sz="4" w:themeColor="accent2" w:val="single"/>
+        <w:bottom w:color="C0504D" w:space="10" w:sz="4" w:themeColor="accent2" w:val="single"/>
       </w:pBdr>
-      <w:spacing w:before="360" w:after="360"/>
+      <w:spacing w:after="360" w:before="360"/>
       <w:ind w:left="864" w:right="864"/>
       <w:jc w:val="center"/>
     </w:pPr>
     <w:rPr>
       <w:i/>
       <w:iCs/>
-      <w:color w:val="C0504D" w:themeColor="accent2"/>
-    </w:rPr>
-  </w:style>
-  <w:style w:type="character" w:customStyle="1" w:styleId="IntenseQuoteChar">
+      <w:color w:themeColor="accent2" w:val="C0504D"/>
+    </w:rPr>
+  </w:style>
+  <w:style w:customStyle="1" w:styleId="IntenseQuoteChar" w:type="character">
     <w:name w:val="Intense Quote Char"/>
     <w:basedOn w:val="DefaultParagraphFont"/>
     <w:link w:val="IntenseQuote"/>
@@ -4732,14 +4782,14 @@
       <w:rFonts w:asciiTheme="majorHAnsi" w:hAnsiTheme="majorHAnsi"/>
       <w:i/>
       <w:iCs/>
-      <w:color w:val="C0504D" w:themeColor="accent2"/>
+      <w:color w:themeColor="accent2" w:val="C0504D"/>
       <w:kern w:val="20"/>
       <w14:ligatures w14:val="standard"/>
       <w14:numForm w14:val="oldStyle"/>
       <w14:numSpacing w14:val="proportional"/>
     </w:rPr>
   </w:style>
-  <w:style w:type="character" w:styleId="IntenseReference">
+  <w:style w:styleId="IntenseReference" w:type="character">
     <w:name w:val="Intense Reference"/>
     <w:basedOn w:val="DefaultParagraphFont"/>
     <w:rsid w:val="00CA778A"/>
@@ -4747,11 +4797,11 @@
       <w:b/>
       <w:bCs/>
       <w:smallCaps/>
-      <w:color w:val="C0504D" w:themeColor="accent2"/>
+      <w:color w:themeColor="accent2" w:val="C0504D"/>
       <w:spacing w:val="5"/>
     </w:rPr>
   </w:style>
-  <w:style w:type="character" w:styleId="Mention">
+  <w:style w:styleId="Mention" w:type="character">
     <w:name w:val="Mention"/>
     <w:basedOn w:val="DefaultParagraphFont"/>
     <w:uiPriority w:val="99"/>
@@ -4759,11 +4809,11 @@
     <w:unhideWhenUsed/>
     <w:rsid w:val="00CA778A"/>
     <w:rPr>
-      <w:color w:val="943634" w:themeColor="accent2" w:themeShade="BF"/>
-      <w:shd w:val="clear" w:color="auto" w:fill="E6E6E6"/>
-    </w:rPr>
-  </w:style>
-  <w:style w:type="paragraph" w:styleId="NormalIndent">
+      <w:color w:themeColor="accent2" w:themeShade="BF" w:val="943634"/>
+      <w:shd w:color="auto" w:fill="E6E6E6" w:val="clear"/>
+    </w:rPr>
+  </w:style>
+  <w:style w:styleId="NormalIndent" w:type="paragraph">
     <w:name w:val="Normal Indent"/>
     <w:basedOn w:val="Normal"/>
     <w:semiHidden/>
@@ -4773,7 +4823,7 @@
       <w:ind w:left="567"/>
     </w:pPr>
   </w:style>
-  <w:style w:type="character" w:styleId="FollowedHyperlink">
+  <w:style w:styleId="FollowedHyperlink" w:type="character">
     <w:name w:val="FollowedHyperlink"/>
     <w:basedOn w:val="Hyperlink"/>
     <w:semiHidden/>
@@ -4782,7 +4832,7 @@
     <w:rPr>
       <w:b w:val="0"/>
       <w:i w:val="0"/>
-      <w:color w:val="8064A2" w:themeColor="accent4"/>
+      <w:color w:themeColor="accent4" w:val="8064A2"/>
       <w:kern w:val="20"/>
       <w:u w:val="none"/>
       <w14:ligatures w14:val="standard"/>
@@ -4790,7 +4840,7 @@
       <w14:numSpacing w14:val="proportional"/>
     </w:rPr>
   </w:style>
-  <w:style w:type="paragraph" w:styleId="Header">
+  <w:style w:styleId="Header" w:type="paragraph">
     <w:name w:val="header"/>
     <w:basedOn w:val="Normal"/>
     <w:link w:val="HeaderChar"/>
@@ -4798,13 +4848,13 @@
     <w:rsid w:val="00A10D5C"/>
     <w:pPr>
       <w:tabs>
-        <w:tab w:val="center" w:pos="4513"/>
-        <w:tab w:val="right" w:pos="9026"/>
+        <w:tab w:pos="4513" w:val="center"/>
+        <w:tab w:pos="9026" w:val="right"/>
       </w:tabs>
       <w:spacing w:after="0" w:line="240" w:lineRule="auto"/>
     </w:pPr>
   </w:style>
-  <w:style w:type="character" w:customStyle="1" w:styleId="HeaderChar">
+  <w:style w:customStyle="1" w:styleId="HeaderChar" w:type="character">
     <w:name w:val="Header Char"/>
     <w:basedOn w:val="DefaultParagraphFont"/>
     <w:link w:val="Header"/>
@@ -4818,48 +4868,61 @@
       <w14:cntxtAlts/>
     </w:rPr>
   </w:style>
-  <w:style w:type="paragraph" w:styleId="Footer">
+  <w:style w:styleId="Footer" w:type="paragraph">
     <w:name w:val="footer"/>
     <w:basedOn w:val="Normal"/>
     <w:link w:val="FooterChar"/>
     <w:unhideWhenUsed/>
-    <w:rsid w:val="00351960"/>
+    <w:rsid w:val="007D401F"/>
     <w:pPr>
       <w:tabs>
-        <w:tab w:val="center" w:pos="4513"/>
-        <w:tab w:val="right" w:pos="9026"/>
+        <w:tab w:pos="4513" w:val="center"/>
+        <w:tab w:pos="9026" w:val="right"/>
       </w:tabs>
       <w:spacing w:after="0" w:line="240" w:lineRule="auto"/>
     </w:pPr>
     <w:rPr>
-      <w:color w:val="7F7F7F" w:themeColor="text1" w:themeTint="80"/>
-      <w:sz w:val="18"/>
-    </w:rPr>
-  </w:style>
-  <w:style w:type="character" w:customStyle="1" w:styleId="FooterChar">
+      <w:rFonts w:cs="Arial (Body CS)"/>
+      <w:color w:themeColor="text1" w:themeTint="80" w:val="7F7F7F"/>
+      <w:kern w:val="11"/>
+      <w:sz w:val="16"/>
+    </w:rPr>
+  </w:style>
+  <w:style w:customStyle="1" w:styleId="FooterChar" w:type="character">
     <w:name w:val="Footer Char"/>
     <w:basedOn w:val="DefaultParagraphFont"/>
     <w:link w:val="Footer"/>
-    <w:rsid w:val="00351960"/>
-    <w:rPr>
-      <w:rFonts w:asciiTheme="majorHAnsi" w:hAnsiTheme="majorHAnsi"/>
-      <w:color w:val="7F7F7F" w:themeColor="text1" w:themeTint="80"/>
-      <w:kern w:val="16"/>
-      <w:sz w:val="18"/>
+    <w:rsid w:val="007D401F"/>
+    <w:rPr>
+      <w:rFonts w:asciiTheme="majorHAnsi" w:cs="Arial (Body CS)" w:hAnsiTheme="majorHAnsi"/>
+      <w:color w:themeColor="text1" w:themeTint="80" w:val="7F7F7F"/>
+      <w:kern w:val="11"/>
+      <w:sz w:val="16"/>
       <w14:ligatures w14:val="standard"/>
       <w14:numForm w14:val="oldStyle"/>
       <w14:numSpacing w14:val="proportional"/>
       <w14:cntxtAlts/>
     </w:rPr>
   </w:style>
-  <w:style w:type="character" w:styleId="PageNumber">
+  <w:style w:styleId="PageNumber" w:type="character">
     <w:name w:val="page number"/>
     <w:basedOn w:val="DefaultParagraphFont"/>
     <w:semiHidden/>
     <w:unhideWhenUsed/>
-    <w:rsid w:val="00A10D5C"/>
-  </w:style>
-  <w:style w:type="paragraph" w:customStyle="1" w:styleId="AlignRight">
+    <w:rsid w:val="008D42BB"/>
+    <w:rPr>
+      <w:rFonts w:asciiTheme="majorHAnsi" w:hAnsiTheme="majorHAnsi"/>
+      <w:b/>
+      <w:kern w:val="13"/>
+      <w:sz w:val="16"/>
+      <w14:ligatures w14:val="standard"/>
+      <w14:numForm w14:val="default"/>
+      <w14:numSpacing w14:val="default"/>
+      <w14:stylisticSets/>
+      <w14:cntxtAlts w14:val="0"/>
+    </w:rPr>
+  </w:style>
+  <w:style w:customStyle="1" w:styleId="AlignRight" w:type="paragraph">
     <w:name w:val="Align Right"/>
     <w:basedOn w:val="Normal"/>
     <w:qFormat/>
@@ -4869,7 +4932,7 @@
       <w:outlineLvl w:val="0"/>
     </w:pPr>
   </w:style>
-  <w:style w:type="paragraph" w:styleId="BalloonText">
+  <w:style w:styleId="BalloonText" w:type="paragraph">
     <w:name w:val="Balloon Text"/>
     <w:basedOn w:val="Normal"/>
     <w:link w:val="BalloonTextChar"/>
@@ -4885,14 +4948,14 @@
       <w:szCs w:val="18"/>
     </w:rPr>
   </w:style>
-  <w:style w:type="character" w:customStyle="1" w:styleId="BalloonTextChar">
+  <w:style w:customStyle="1" w:styleId="BalloonTextChar" w:type="character">
     <w:name w:val="Balloon Text Char"/>
     <w:basedOn w:val="DefaultParagraphFont"/>
     <w:link w:val="BalloonText"/>
     <w:semiHidden/>
     <w:rsid w:val="00C810F6"/>
     <w:rPr>
-      <w:rFonts w:asciiTheme="majorHAnsi" w:hAnsiTheme="majorHAnsi" w:cstheme="majorHAnsi"/>
+      <w:rFonts w:asciiTheme="majorHAnsi" w:cstheme="majorHAnsi" w:hAnsiTheme="majorHAnsi"/>
       <w:kern w:val="16"/>
       <w:sz w:val="18"/>
       <w:szCs w:val="18"/>
@@ -4902,37 +4965,37 @@
       <w14:cntxtAlts/>
     </w:rPr>
   </w:style>
-  <w:style w:type="paragraph" w:customStyle="1" w:styleId="info">
+  <w:style w:customStyle="1" w:styleId="info" w:type="paragraph">
     <w:name w:val="info"/>
     <w:basedOn w:val="BodyText"/>
     <w:qFormat/>
     <w:rsid w:val="00E3363D"/>
     <w:pPr>
-      <w:framePr w:w="2835" w:wrap="around" w:vAnchor="text" w:hAnchor="text" w:xAlign="right" w:y="1"/>
+      <w:framePr w:hAnchor="text" w:vAnchor="text" w:w="2835" w:wrap="around" w:xAlign="right" w:y="1"/>
       <w:pBdr>
-        <w:top w:val="single" w:sz="4" w:space="1" w:color="auto" w:shadow="1"/>
-        <w:left w:val="single" w:sz="4" w:space="4" w:color="auto" w:shadow="1"/>
-        <w:bottom w:val="single" w:sz="4" w:space="1" w:color="auto" w:shadow="1"/>
-        <w:right w:val="single" w:sz="4" w:space="4" w:color="auto" w:shadow="1"/>
+        <w:top w:color="auto" w:shadow="1" w:space="1" w:sz="4" w:val="single"/>
+        <w:left w:color="auto" w:shadow="1" w:space="4" w:sz="4" w:val="single"/>
+        <w:bottom w:color="auto" w:shadow="1" w:space="1" w:sz="4" w:val="single"/>
+        <w:right w:color="auto" w:shadow="1" w:space="4" w:sz="4" w:val="single"/>
       </w:pBdr>
-      <w:shd w:val="clear" w:color="auto" w:fill="FBD4B4" w:themeFill="accent6" w:themeFillTint="66"/>
+      <w:shd w:color="auto" w:fill="FBD4B4" w:themeFill="accent6" w:themeFillTint="66" w:val="clear"/>
       <w:jc w:val="center"/>
     </w:pPr>
   </w:style>
-  <w:style w:type="paragraph" w:customStyle="1" w:styleId="warning">
+  <w:style w:customStyle="1" w:styleId="warning" w:type="paragraph">
     <w:name w:val="warning"/>
     <w:basedOn w:val="BodyText"/>
     <w:qFormat/>
     <w:rsid w:val="00E3363D"/>
     <w:pPr>
-      <w:framePr w:w="2835" w:vSpace="284" w:wrap="around" w:vAnchor="text" w:hAnchor="text" w:y="1"/>
+      <w:framePr w:hAnchor="text" w:vAnchor="text" w:vSpace="284" w:w="2835" w:wrap="around" w:y="1"/>
       <w:pBdr>
-        <w:top w:val="single" w:sz="4" w:space="1" w:color="auto" w:shadow="1"/>
-        <w:left w:val="single" w:sz="4" w:space="4" w:color="auto" w:shadow="1"/>
-        <w:bottom w:val="single" w:sz="4" w:space="1" w:color="auto" w:shadow="1"/>
-        <w:right w:val="single" w:sz="4" w:space="4" w:color="auto" w:shadow="1"/>
+        <w:top w:color="auto" w:shadow="1" w:space="1" w:sz="4" w:val="single"/>
+        <w:left w:color="auto" w:shadow="1" w:space="4" w:sz="4" w:val="single"/>
+        <w:bottom w:color="auto" w:shadow="1" w:space="1" w:sz="4" w:val="single"/>
+        <w:right w:color="auto" w:shadow="1" w:space="4" w:sz="4" w:val="single"/>
       </w:pBdr>
-      <w:shd w:val="clear" w:color="auto" w:fill="D99594" w:themeFill="accent2" w:themeFillTint="99"/>
+      <w:shd w:color="auto" w:fill="D99594" w:themeFill="accent2" w:themeFillTint="99" w:val="clear"/>
       <w:jc w:val="center"/>
     </w:pPr>
   </w:style>

</xml_diff>

<commit_message>
small fix to references in workflow project
</commit_message>
<xml_diff>
--- a/sample-output/workflow.docx
+++ b/sample-output/workflow.docx
@@ -82,19 +82,19 @@
         <w:pStyle w:val="Date"/>
       </w:pPr>
       <w:r>
-        <w:t xml:space="preserve">Monday,</w:t>
-      </w:r>
-      <w:r>
-        <w:t xml:space="preserve"> </w:t>
-      </w:r>
-      <w:r>
-        <w:t xml:space="preserve">25</w:t>
-      </w:r>
-      <w:r>
-        <w:t xml:space="preserve"> </w:t>
-      </w:r>
-      <w:r>
-        <w:t xml:space="preserve">April</w:t>
+        <w:t xml:space="preserve">Tuesday,</w:t>
+      </w:r>
+      <w:r>
+        <w:t xml:space="preserve"> </w:t>
+      </w:r>
+      <w:r>
+        <w:t xml:space="preserve">12</w:t>
+      </w:r>
+      <w:r>
+        <w:t xml:space="preserve"> </w:t>
+      </w:r>
+      <w:r>
+        <w:t xml:space="preserve">July</w:t>
       </w:r>
       <w:r>
         <w:t xml:space="preserve"> </w:t>
@@ -723,25 +723,7 @@
         <w:t xml:space="preserve">delectus</w:t>
       </w:r>
       <w:r>
-        <w:t xml:space="preserve"> </w:t>
-      </w:r>
-      <w:r>
-        <w:t xml:space="preserve">[</w:t>
-      </w:r>
-      <w:r>
-        <w:t xml:space="preserve">Siegel</w:t>
-      </w:r>
-      <w:r>
-        <w:t xml:space="preserve"> </w:t>
-      </w:r>
-      <w:r>
-        <w:t xml:space="preserve">&amp;</w:t>
-      </w:r>
-      <w:r>
-        <w:t xml:space="preserve"> </w:t>
-      </w:r>
-      <w:r>
-        <w:t xml:space="preserve">Silins</w:t>
+        <w:t xml:space="preserve">, te mei prompta maiorum pønderum</w:t>
       </w:r>
       <w:r>
         <w:t xml:space="preserve"> </w:t>
@@ -749,11 +731,199 @@
       <w:r>
         <w:t xml:space="preserve">(</w:t>
       </w:r>
+      <w:hyperlink w:anchor="ref-simmons2013">
+        <w:r>
+          <w:rPr>
+            <w:rStyle w:val="Hyperlink"/>
+          </w:rPr>
+          <w:t xml:space="preserve">Simmons</w:t>
+        </w:r>
+        <w:r>
+          <w:rPr>
+            <w:rStyle w:val="Hyperlink"/>
+          </w:rPr>
+          <w:t xml:space="preserve"> </w:t>
+        </w:r>
+        <w:r>
+          <w:rPr>
+            <w:rStyle w:val="Hyperlink"/>
+          </w:rPr>
+          <w:t xml:space="preserve">2013</w:t>
+        </w:r>
+      </w:hyperlink>
+      <w:r>
+        <w:t xml:space="preserve">;</w:t>
+      </w:r>
+      <w:r>
+        <w:t xml:space="preserve"> </w:t>
+      </w:r>
+      <w:hyperlink w:anchor="ref-copenhaver2014">
+        <w:r>
+          <w:rPr>
+            <w:rStyle w:val="Hyperlink"/>
+          </w:rPr>
+          <w:t xml:space="preserve">Copenhaver</w:t>
+        </w:r>
+        <w:r>
+          <w:rPr>
+            <w:rStyle w:val="Hyperlink"/>
+          </w:rPr>
+          <w:t xml:space="preserve"> </w:t>
+        </w:r>
+        <w:r>
+          <w:rPr>
+            <w:rStyle w:val="Hyperlink"/>
+          </w:rPr>
+          <w:t xml:space="preserve">2014</w:t>
+        </w:r>
+      </w:hyperlink>
+      <w:r>
+        <w:t xml:space="preserve">;</w:t>
+      </w:r>
+      <w:r>
+        <w:t xml:space="preserve"> </w:t>
+      </w:r>
+      <w:hyperlink w:anchor="ref-hoffman2014">
+        <w:r>
+          <w:rPr>
+            <w:rStyle w:val="Hyperlink"/>
+          </w:rPr>
+          <w:t xml:space="preserve">Hoffman</w:t>
+        </w:r>
+        <w:r>
+          <w:rPr>
+            <w:rStyle w:val="Hyperlink"/>
+          </w:rPr>
+          <w:t xml:space="preserve"> </w:t>
+        </w:r>
+        <w:r>
+          <w:rPr>
+            <w:rStyle w:val="Hyperlink"/>
+          </w:rPr>
+          <w:t xml:space="preserve">&amp;</w:t>
+        </w:r>
+        <w:r>
+          <w:rPr>
+            <w:rStyle w:val="Hyperlink"/>
+          </w:rPr>
+          <w:t xml:space="preserve"> </w:t>
+        </w:r>
+        <w:r>
+          <w:rPr>
+            <w:rStyle w:val="Hyperlink"/>
+          </w:rPr>
+          <w:t xml:space="preserve">Prakash</w:t>
+        </w:r>
+        <w:r>
+          <w:rPr>
+            <w:rStyle w:val="Hyperlink"/>
+          </w:rPr>
+          <w:t xml:space="preserve"> </w:t>
+        </w:r>
+        <w:r>
+          <w:rPr>
+            <w:rStyle w:val="Hyperlink"/>
+          </w:rPr>
+          <w:t xml:space="preserve">2014</w:t>
+        </w:r>
+      </w:hyperlink>
+      <w:r>
+        <w:t xml:space="preserve">;</w:t>
+      </w:r>
+      <w:r>
+        <w:t xml:space="preserve"> </w:t>
+      </w:r>
+      <w:hyperlink w:anchor="ref-barrett2015">
+        <w:r>
+          <w:rPr>
+            <w:rStyle w:val="Hyperlink"/>
+          </w:rPr>
+          <w:t xml:space="preserve">Barrett</w:t>
+        </w:r>
+        <w:r>
+          <w:rPr>
+            <w:rStyle w:val="Hyperlink"/>
+          </w:rPr>
+          <w:t xml:space="preserve"> </w:t>
+        </w:r>
+        <w:r>
+          <w:rPr>
+            <w:rStyle w:val="Hyperlink"/>
+          </w:rPr>
+          <w:t xml:space="preserve">&amp;</w:t>
+        </w:r>
+        <w:r>
+          <w:rPr>
+            <w:rStyle w:val="Hyperlink"/>
+          </w:rPr>
+          <w:t xml:space="preserve"> </w:t>
+        </w:r>
+        <w:r>
+          <w:rPr>
+            <w:rStyle w:val="Hyperlink"/>
+          </w:rPr>
+          <w:t xml:space="preserve">Simmons</w:t>
+        </w:r>
+        <w:r>
+          <w:rPr>
+            <w:rStyle w:val="Hyperlink"/>
+          </w:rPr>
+          <w:t xml:space="preserve"> </w:t>
+        </w:r>
+        <w:r>
+          <w:rPr>
+            <w:rStyle w:val="Hyperlink"/>
+          </w:rPr>
+          <w:t xml:space="preserve">2015</w:t>
+        </w:r>
+      </w:hyperlink>
+      <w:r>
+        <w:t xml:space="preserve">;</w:t>
+      </w:r>
+      <w:r>
+        <w:t xml:space="preserve"> </w:t>
+      </w:r>
       <w:hyperlink w:anchor="ref-siegel2015">
         <w:r>
           <w:rPr>
             <w:rStyle w:val="Hyperlink"/>
           </w:rPr>
+          <w:t xml:space="preserve">Siegel</w:t>
+        </w:r>
+        <w:r>
+          <w:rPr>
+            <w:rStyle w:val="Hyperlink"/>
+          </w:rPr>
+          <w:t xml:space="preserve"> </w:t>
+        </w:r>
+        <w:r>
+          <w:rPr>
+            <w:rStyle w:val="Hyperlink"/>
+          </w:rPr>
+          <w:t xml:space="preserve">&amp;</w:t>
+        </w:r>
+        <w:r>
+          <w:rPr>
+            <w:rStyle w:val="Hyperlink"/>
+          </w:rPr>
+          <w:t xml:space="preserve"> </w:t>
+        </w:r>
+        <w:r>
+          <w:rPr>
+            <w:rStyle w:val="Hyperlink"/>
+          </w:rPr>
+          <w:t xml:space="preserve">Silins</w:t>
+        </w:r>
+        <w:r>
+          <w:rPr>
+            <w:rStyle w:val="Hyperlink"/>
+          </w:rPr>
+          <w:t xml:space="preserve"> </w:t>
+        </w:r>
+        <w:r>
+          <w:rPr>
+            <w:rStyle w:val="Hyperlink"/>
+          </w:rPr>
           <w:t xml:space="preserve">2015</w:t>
         </w:r>
       </w:hyperlink>
@@ -761,97 +931,7 @@
         <w:t xml:space="preserve">)</w:t>
       </w:r>
       <w:r>
-        <w:t xml:space="preserve">;</w:t>
-      </w:r>
-      <w:r>
-        <w:t xml:space="preserve"> </w:t>
-      </w:r>
-      <w:r>
-        <w:t xml:space="preserve">Copenhaver</w:t>
-      </w:r>
-      <w:r>
-        <w:t xml:space="preserve"> </w:t>
-      </w:r>
-      <w:r>
-        <w:t xml:space="preserve">(</w:t>
-      </w:r>
-      <w:hyperlink w:anchor="ref-copenhaver2014">
-        <w:r>
-          <w:rPr>
-            <w:rStyle w:val="Hyperlink"/>
-          </w:rPr>
-          <w:t xml:space="preserve">2014</w:t>
-        </w:r>
-      </w:hyperlink>
-      <w:r>
-        <w:t xml:space="preserve">)</w:t>
-      </w:r>
-      <w:r>
-        <w:t xml:space="preserve">;</w:t>
-      </w:r>
-      <w:r>
-        <w:t xml:space="preserve"> </w:t>
-      </w:r>
-      <w:r>
-        <w:t xml:space="preserve">Hoffman</w:t>
-      </w:r>
-      <w:r>
-        <w:t xml:space="preserve"> </w:t>
-      </w:r>
-      <w:r>
-        <w:t xml:space="preserve">&amp;</w:t>
-      </w:r>
-      <w:r>
-        <w:t xml:space="preserve"> </w:t>
-      </w:r>
-      <w:r>
-        <w:t xml:space="preserve">Prakash</w:t>
-      </w:r>
-      <w:r>
-        <w:t xml:space="preserve"> </w:t>
-      </w:r>
-      <w:r>
-        <w:t xml:space="preserve">(</w:t>
-      </w:r>
-      <w:hyperlink w:anchor="ref-hoffman2014">
-        <w:r>
-          <w:rPr>
-            <w:rStyle w:val="Hyperlink"/>
-          </w:rPr>
-          <w:t xml:space="preserve">2014</w:t>
-        </w:r>
-      </w:hyperlink>
-      <w:r>
-        <w:t xml:space="preserve">)</w:t>
-      </w:r>
-      <w:r>
-        <w:t xml:space="preserve">; barrett2015;</w:t>
-      </w:r>
-      <w:r>
-        <w:t xml:space="preserve"> </w:t>
-      </w:r>
-      <w:r>
-        <w:t xml:space="preserve">Simmons</w:t>
-      </w:r>
-      <w:r>
-        <w:t xml:space="preserve"> </w:t>
-      </w:r>
-      <w:r>
-        <w:t xml:space="preserve">(</w:t>
-      </w:r>
-      <w:hyperlink w:anchor="ref-simmons2013">
-        <w:r>
-          <w:rPr>
-            <w:rStyle w:val="Hyperlink"/>
-          </w:rPr>
-          <w:t xml:space="preserve">2013</w:t>
-        </w:r>
-      </w:hyperlink>
-      <w:r>
-        <w:t xml:space="preserve">)</w:t>
-      </w:r>
-      <w:r>
-        <w:t xml:space="preserve">], te mei prompta maiorum pønderum. Solum aeque singulis duo ex, est an iriure øblique. Volumus åntiøpam iudicåbit et pro, cibo ubique hås an? Cu his movet feugiåt pårtiendo</w:t>
+        <w:t xml:space="preserve">. Solum aeque singulis duo ex, est an iriure øblique. Volumus åntiøpam iudicåbit et pro, cibo ubique hås an? Cu his movet feugiåt pårtiendo</w:t>
       </w:r>
       <w:r>
         <w:t xml:space="preserve"> </w:t>
@@ -1037,11 +1117,20 @@
         <w:t xml:space="preserve">No meæ menandri mediøcritatem, meis tibique convenire vis id! Delicata intellegam mei ex. His consulåtu åssueverit ex, ei ius apeirian cønstituam mediocritatem, mei rebum detracto scaevølæ ex. Sed modo dico ullum at, sententiae definiebas ex eam! Nøstro eruditi eum ex.</w:t>
       </w:r>
     </w:p>
+    <w:p>
+      <w:pPr>
+        <w:pStyle w:val="TableCaption"/>
+      </w:pPr>
+      <w:r>
+        <w:t xml:space="preserve">This is a table caption</w:t>
+      </w:r>
+    </w:p>
     <w:tbl>
       <w:tblPr>
         <w:tblStyle w:val="Table"/>
         <w:tblW w:type="auto" w:w="0"/>
         <w:tblLook w:firstRow="1" w:lastRow="0" w:firstColumn="0" w:lastColumn="0" w:noHBand="0" w:noVBand="0" w:val="0020"/>
+        <w:tblCaption w:val="This is a table caption"/>
       </w:tblPr>
       <w:tblGrid>
         <w:gridCol w:w="2640"/>

</xml_diff>